<commit_message>
realmente ultimos cambios antes de primer borrador enviado a metodo 2
</commit_message>
<xml_diff>
--- a/latex_regiones_class/tesina_final_chain.docx
+++ b/latex_regiones_class/tesina_final_chain.docx
@@ -305,7 +305,16 @@
           <w:rFonts w:ascii="Times New Roman" w:hAnsi="Times New Roman" w:cs="Times New Roman"/>
           <w:b/>
         </w:rPr>
-        <w:t>Autor:</w:t>
+        <w:t>Tesista</w:t>
+      </w:r>
+      <w:bookmarkStart w:id="0" w:name="_GoBack"/>
+      <w:bookmarkEnd w:id="0"/>
+      <w:r>
+        <w:rPr>
+          <w:rFonts w:ascii="Times New Roman" w:hAnsi="Times New Roman" w:cs="Times New Roman"/>
+          <w:b/>
+        </w:rPr>
+        <w:t>:</w:t>
       </w:r>
       <w:r>
         <w:rPr>
@@ -321,6 +330,7 @@
           <w:id w:val="-1297682414"/>
           <w:text/>
         </w:sdtPr>
+        <w:sdtEndPr/>
         <w:sdtContent>
           <w:r>
             <w:rPr>
@@ -358,6 +368,7 @@
           <w:id w:val="1384993343"/>
           <w:text/>
         </w:sdtPr>
+        <w:sdtEndPr/>
         <w:sdtContent>
           <w:r>
             <w:rPr>
@@ -395,6 +406,7 @@
           <w:id w:val="-1984456846"/>
           <w:text/>
         </w:sdtPr>
+        <w:sdtEndPr/>
         <w:sdtContent>
           <w:r>
             <w:rPr>
@@ -432,6 +444,7 @@
           <w:id w:val="1464766762"/>
           <w:text/>
         </w:sdtPr>
+        <w:sdtEndPr/>
         <w:sdtContent>
           <w:r>
             <w:rPr>
@@ -556,49 +569,25 @@
         <w:rPr>
           <w:rFonts w:ascii="Times New Roman" w:hAnsi="Times New Roman" w:cs="Times New Roman"/>
         </w:rPr>
-        <w:t xml:space="preserve"> de </w:t>
-      </w:r>
-      <w:proofErr w:type="spellStart"/>
-      <w:r>
-        <w:rPr>
-          <w:rFonts w:ascii="Times New Roman" w:hAnsi="Times New Roman" w:cs="Times New Roman"/>
-        </w:rPr>
-        <w:t>reresión</w:t>
-      </w:r>
-      <w:proofErr w:type="spellEnd"/>
-      <w:r>
-        <w:rPr>
-          <w:rFonts w:ascii="Times New Roman" w:hAnsi="Times New Roman" w:cs="Times New Roman"/>
-        </w:rPr>
-        <w:t xml:space="preserve">, un </w:t>
-      </w:r>
-      <w:proofErr w:type="spellStart"/>
-      <w:r>
-        <w:rPr>
-          <w:rFonts w:ascii="Times New Roman" w:hAnsi="Times New Roman" w:cs="Times New Roman"/>
-        </w:rPr>
-        <w:t>Logit</w:t>
-      </w:r>
-      <w:proofErr w:type="spellEnd"/>
-      <w:r>
-        <w:rPr>
-          <w:rFonts w:ascii="Times New Roman" w:hAnsi="Times New Roman" w:cs="Times New Roman"/>
-        </w:rPr>
-        <w:t xml:space="preserve"> Binomial para los determinantes generales y un </w:t>
-      </w:r>
-      <w:proofErr w:type="spellStart"/>
-      <w:r>
-        <w:rPr>
-          <w:rFonts w:ascii="Times New Roman" w:hAnsi="Times New Roman" w:cs="Times New Roman"/>
-        </w:rPr>
-        <w:t>Logit</w:t>
-      </w:r>
-      <w:proofErr w:type="spellEnd"/>
-      <w:r>
-        <w:rPr>
-          <w:rFonts w:ascii="Times New Roman" w:hAnsi="Times New Roman" w:cs="Times New Roman"/>
-        </w:rPr>
-        <w:t xml:space="preserve"> Multinomial para los determinantes específicos de cada una de las regiones</w:t>
+        <w:t xml:space="preserve"> de re</w:t>
+      </w:r>
+      <w:r>
+        <w:rPr>
+          <w:rFonts w:ascii="Times New Roman" w:hAnsi="Times New Roman" w:cs="Times New Roman"/>
+        </w:rPr>
+        <w:t>g</w:t>
+      </w:r>
+      <w:r>
+        <w:rPr>
+          <w:rFonts w:ascii="Times New Roman" w:hAnsi="Times New Roman" w:cs="Times New Roman"/>
+        </w:rPr>
+        <w:t>resión</w:t>
+      </w:r>
+      <w:r>
+        <w:rPr>
+          <w:rFonts w:ascii="Times New Roman" w:hAnsi="Times New Roman" w:cs="Times New Roman"/>
+        </w:rPr>
+        <w:t>, un Logit Binomial para los determinantes generales y un Logit Multinomial para los determinantes específicos de cada una de las regiones</w:t>
       </w:r>
       <w:r>
         <w:rPr>
@@ -922,12 +911,12 @@
         </w:rPr>
       </w:pPr>
     </w:p>
-    <w:bookmarkStart w:id="0" w:name="_Toc81594193" w:displacedByCustomXml="next"/>
     <w:bookmarkStart w:id="1" w:name="_Toc81592920" w:displacedByCustomXml="next"/>
+    <w:bookmarkStart w:id="2" w:name="_Toc81594193" w:displacedByCustomXml="next"/>
     <w:sdt>
       <w:sdtPr>
         <w:rPr>
-          <w:rFonts w:eastAsia="Noto Serif CJK SC"/>
+          <w:rFonts w:ascii="Liberation Serif" w:eastAsia="Noto Serif CJK SC" w:hAnsi="Liberation Serif" w:cs="Lohit Devanagari"/>
           <w:color w:val="auto"/>
           <w:kern w:val="2"/>
           <w:sz w:val="24"/>
@@ -940,27 +929,31 @@
           <w:docPartUnique/>
         </w:docPartObj>
       </w:sdtPr>
-      <w:sdtEndPr>
-        <w:rPr>
-          <w:rFonts w:ascii="Liberation Serif" w:hAnsi="Liberation Serif" w:cs="Lohit Devanagari"/>
-        </w:rPr>
-      </w:sdtEndPr>
+      <w:sdtEndPr/>
       <w:sdtContent>
         <w:p>
           <w:pPr>
             <w:pStyle w:val="TtuloTDC"/>
             <w:rPr>
+              <w:rFonts w:ascii="Times New Roman" w:hAnsi="Times New Roman" w:cs="Times New Roman"/>
+              <w:b/>
+              <w:bCs/>
+              <w:color w:val="000000" w:themeColor="text1"/>
               <w:lang w:val="es-ES"/>
             </w:rPr>
           </w:pPr>
           <w:r>
             <w:rPr>
+              <w:rFonts w:ascii="Times New Roman" w:hAnsi="Times New Roman" w:cs="Times New Roman"/>
+              <w:b/>
+              <w:bCs/>
+              <w:color w:val="000000" w:themeColor="text1"/>
               <w:lang w:val="es-ES"/>
             </w:rPr>
             <w:t>Índice</w:t>
           </w:r>
+          <w:bookmarkEnd w:id="2"/>
           <w:bookmarkEnd w:id="1"/>
-          <w:bookmarkEnd w:id="0"/>
         </w:p>
         <w:p>
           <w:pPr>
@@ -989,7 +982,6 @@
           <w:r>
             <w:rPr>
               <w:rStyle w:val="Enlacedelndice"/>
-              <w:rFonts w:ascii="Times New Roman" w:hAnsi="Times New Roman" w:cs="Times New Roman"/>
             </w:rPr>
             <w:fldChar w:fldCharType="separate"/>
           </w:r>
@@ -3141,12 +3133,12 @@
           <w:numId w:val="4"/>
         </w:numPr>
       </w:pPr>
-      <w:bookmarkStart w:id="2" w:name="__RefHeading___Toc106_1459484157"/>
-      <w:bookmarkStart w:id="3" w:name="_Toc80089782"/>
-      <w:bookmarkStart w:id="4" w:name="_Toc80090005"/>
-      <w:bookmarkStart w:id="5" w:name="_Toc80090056"/>
-      <w:bookmarkStart w:id="6" w:name="_Toc81594194"/>
-      <w:bookmarkEnd w:id="2"/>
+      <w:bookmarkStart w:id="3" w:name="__RefHeading___Toc106_1459484157"/>
+      <w:bookmarkStart w:id="4" w:name="_Toc80089782"/>
+      <w:bookmarkStart w:id="5" w:name="_Toc80090005"/>
+      <w:bookmarkStart w:id="6" w:name="_Toc80090056"/>
+      <w:bookmarkStart w:id="7" w:name="_Toc81594194"/>
+      <w:bookmarkEnd w:id="3"/>
       <w:r>
         <w:lastRenderedPageBreak/>
         <w:t>1.</w:t>
@@ -3157,10 +3149,10 @@
       <w:r>
         <w:t>Introducción</w:t>
       </w:r>
-      <w:bookmarkEnd w:id="3"/>
       <w:bookmarkEnd w:id="4"/>
       <w:bookmarkEnd w:id="5"/>
       <w:bookmarkEnd w:id="6"/>
+      <w:bookmarkEnd w:id="7"/>
     </w:p>
     <w:p>
       <w:pPr>
@@ -3769,10 +3761,10 @@
       <w:pPr>
         <w:pStyle w:val="Ttulo1"/>
       </w:pPr>
-      <w:bookmarkStart w:id="7" w:name="_Toc80089783"/>
-      <w:bookmarkStart w:id="8" w:name="_Toc80090006"/>
-      <w:bookmarkStart w:id="9" w:name="_Toc80090057"/>
-      <w:bookmarkStart w:id="10" w:name="_Toc81594195"/>
+      <w:bookmarkStart w:id="8" w:name="_Toc80089783"/>
+      <w:bookmarkStart w:id="9" w:name="_Toc80090006"/>
+      <w:bookmarkStart w:id="10" w:name="_Toc80090057"/>
+      <w:bookmarkStart w:id="11" w:name="_Toc81594195"/>
       <w:r>
         <w:lastRenderedPageBreak/>
         <w:t xml:space="preserve">2. </w:t>
@@ -3781,17 +3773,12 @@
         <w:t>Marco</w:t>
       </w:r>
       <w:r>
-        <w:t xml:space="preserve"> teórico y </w:t>
-      </w:r>
-      <w:bookmarkStart w:id="11" w:name="_GoBack"/>
-      <w:bookmarkEnd w:id="11"/>
-      <w:r>
-        <w:t>antecedentes</w:t>
-      </w:r>
-      <w:bookmarkEnd w:id="7"/>
+        <w:t xml:space="preserve"> teórico y antecedentes</w:t>
+      </w:r>
       <w:bookmarkEnd w:id="8"/>
       <w:bookmarkEnd w:id="9"/>
       <w:bookmarkEnd w:id="10"/>
+      <w:bookmarkEnd w:id="11"/>
     </w:p>
     <w:p>
       <w:pPr>
@@ -3855,19 +3842,11 @@
         <w:t xml:space="preserve">En cuanto a los trabajos que exploran los determinantes de las migraciones desde un enfoque individual, se encuentra algunos como el de </w:t>
       </w:r>
       <w:bookmarkStart w:id="13" w:name="ZOTERO_BREF_x2ZXKhyCUj1p"/>
-      <w:proofErr w:type="spellStart"/>
-      <w:r>
-        <w:rPr>
-          <w:rFonts w:ascii="Times New Roman" w:hAnsi="Times New Roman" w:cs="Times New Roman"/>
-        </w:rPr>
-        <w:t>Sjaastad</w:t>
-      </w:r>
-      <w:proofErr w:type="spellEnd"/>
-      <w:r>
-        <w:rPr>
-          <w:rFonts w:ascii="Times New Roman" w:hAnsi="Times New Roman" w:cs="Times New Roman"/>
-        </w:rPr>
-        <w:t xml:space="preserve"> (1962)</w:t>
+      <w:r>
+        <w:rPr>
+          <w:rFonts w:ascii="Times New Roman" w:hAnsi="Times New Roman" w:cs="Times New Roman"/>
+        </w:rPr>
+        <w:t>Sjaastad (1962)</w:t>
       </w:r>
       <w:bookmarkEnd w:id="13"/>
       <w:r>
@@ -3896,127 +3875,71 @@
           <w:i/>
           <w:iCs/>
         </w:rPr>
-        <w:t>“</w:t>
-      </w:r>
-      <w:proofErr w:type="spellStart"/>
+        <w:t xml:space="preserve">“Returns and cost of migration” </w:t>
+      </w:r>
+      <w:r>
+        <w:rPr>
+          <w:rFonts w:ascii="Times New Roman" w:hAnsi="Times New Roman" w:cs="Times New Roman"/>
+        </w:rPr>
+        <w:t xml:space="preserve">(Sjaastad, 1962) se considera al proceso migratorio como una inversión en capital humano, en donde el individuo decidirá realizar el éxodo si el valor actual de la inversión (migrar) desde el área de origen al área de destino es positivo. Siguiendo esta línea, un individuo calcula el valor actual descontado del flujo de ganancias de por vida esperado en su región de origen y en la región a la que proyecta migrar, y tomará la decisión del éxodo solamente si el retorno neto de los “costos de migrar” son mayores en la localidad de destino que en su localidad de origen </w:t>
+      </w:r>
+      <w:bookmarkStart w:id="15" w:name="ZOTERO_BREF_0ARSISSpsNmS"/>
+      <w:r>
+        <w:rPr>
+          <w:rFonts w:ascii="Times New Roman" w:hAnsi="Times New Roman" w:cs="Times New Roman"/>
+        </w:rPr>
+        <w:t>(Zaiceva, 2014)</w:t>
+      </w:r>
+      <w:bookmarkEnd w:id="15"/>
+      <w:r>
+        <w:rPr>
+          <w:rFonts w:ascii="Times New Roman" w:hAnsi="Times New Roman" w:cs="Times New Roman"/>
+        </w:rPr>
+        <w:t>. De acuerdo con esta teoría, mientras más joven es el migrante, más largo es el horizonte de vida proyectado y por ende sus ganancias esperadas, y mientras más viejo sea el migrante, no solo este horizonte esperado en el que podrá realizar sus ganancias es menor, sino que también serán mayores los “costos de migrar”. Algunos de estos son los costos psicológicos de separarse de familia y amigos, el mayor capital social que deberán dejar atrás, la dificultad de integrarse en una nueva cultura, entre otros.</w:t>
+      </w:r>
+    </w:p>
+    <w:p>
+      <w:pPr>
+        <w:pStyle w:val="Textoindependiente"/>
+        <w:ind w:firstLine="284"/>
+        <w:jc w:val="both"/>
+        <w:rPr>
+          <w:rFonts w:ascii="Times New Roman" w:hAnsi="Times New Roman" w:cs="Times New Roman"/>
+        </w:rPr>
+      </w:pPr>
+      <w:r>
+        <w:rPr>
+          <w:rFonts w:ascii="Times New Roman" w:hAnsi="Times New Roman" w:cs="Times New Roman"/>
+        </w:rPr>
+        <w:t xml:space="preserve">El abordaje en </w:t>
+      </w:r>
       <w:r>
         <w:rPr>
           <w:rFonts w:ascii="Times New Roman" w:hAnsi="Times New Roman" w:cs="Times New Roman"/>
           <w:i/>
           <w:iCs/>
         </w:rPr>
-        <w:t>Returns</w:t>
-      </w:r>
-      <w:proofErr w:type="spellEnd"/>
-      <w:r>
-        <w:rPr>
-          <w:rFonts w:ascii="Times New Roman" w:hAnsi="Times New Roman" w:cs="Times New Roman"/>
-          <w:i/>
-          <w:iCs/>
-        </w:rPr>
-        <w:t xml:space="preserve"> and </w:t>
-      </w:r>
-      <w:proofErr w:type="spellStart"/>
-      <w:r>
-        <w:rPr>
-          <w:rFonts w:ascii="Times New Roman" w:hAnsi="Times New Roman" w:cs="Times New Roman"/>
-          <w:i/>
-          <w:iCs/>
-        </w:rPr>
-        <w:t>cost</w:t>
-      </w:r>
-      <w:proofErr w:type="spellEnd"/>
-      <w:r>
-        <w:rPr>
-          <w:rFonts w:ascii="Times New Roman" w:hAnsi="Times New Roman" w:cs="Times New Roman"/>
-          <w:i/>
-          <w:iCs/>
+        <w:t>“A Model of Labor Migration and Urban Unemployment in Less Developed Countries”</w:t>
+      </w:r>
+      <w:r>
+        <w:rPr>
+          <w:rFonts w:ascii="Times New Roman" w:hAnsi="Times New Roman" w:cs="Times New Roman"/>
         </w:rPr>
         <w:t xml:space="preserve"> </w:t>
       </w:r>
-      <w:proofErr w:type="spellStart"/>
-      <w:r>
-        <w:rPr>
-          <w:rFonts w:ascii="Times New Roman" w:hAnsi="Times New Roman" w:cs="Times New Roman"/>
-          <w:i/>
-          <w:iCs/>
-        </w:rPr>
-        <w:t>of</w:t>
-      </w:r>
-      <w:proofErr w:type="spellEnd"/>
-      <w:r>
-        <w:rPr>
-          <w:rFonts w:ascii="Times New Roman" w:hAnsi="Times New Roman" w:cs="Times New Roman"/>
-          <w:i/>
-          <w:iCs/>
-        </w:rPr>
-        <w:t xml:space="preserve"> </w:t>
-      </w:r>
-      <w:proofErr w:type="spellStart"/>
-      <w:r>
-        <w:rPr>
-          <w:rFonts w:ascii="Times New Roman" w:hAnsi="Times New Roman" w:cs="Times New Roman"/>
-          <w:i/>
-          <w:iCs/>
-        </w:rPr>
-        <w:t>migration</w:t>
-      </w:r>
-      <w:proofErr w:type="spellEnd"/>
-      <w:r>
-        <w:rPr>
-          <w:rFonts w:ascii="Times New Roman" w:hAnsi="Times New Roman" w:cs="Times New Roman"/>
-          <w:i/>
-          <w:iCs/>
-        </w:rPr>
-        <w:t xml:space="preserve">” </w:t>
-      </w:r>
-      <w:r>
-        <w:rPr>
-          <w:rFonts w:ascii="Times New Roman" w:hAnsi="Times New Roman" w:cs="Times New Roman"/>
-        </w:rPr>
-        <w:t>(</w:t>
-      </w:r>
-      <w:proofErr w:type="spellStart"/>
-      <w:r>
-        <w:rPr>
-          <w:rFonts w:ascii="Times New Roman" w:hAnsi="Times New Roman" w:cs="Times New Roman"/>
-        </w:rPr>
-        <w:t>Sjaastad</w:t>
-      </w:r>
-      <w:proofErr w:type="spellEnd"/>
-      <w:r>
-        <w:rPr>
-          <w:rFonts w:ascii="Times New Roman" w:hAnsi="Times New Roman" w:cs="Times New Roman"/>
-        </w:rPr>
-        <w:t xml:space="preserve">, 1962) se considera al proceso migratorio como una inversión en capital humano, en donde el individuo decidirá realizar el éxodo si el valor actual de la inversión (migrar) desde el área de origen al área de destino es positivo. Siguiendo esta línea, un individuo calcula el valor actual descontado del flujo de ganancias de por vida esperado en su región de origen y en la región a la que proyecta migrar, y tomará la decisión del éxodo solamente si el retorno neto de los “costos de migrar” son mayores en la localidad de destino que en su localidad de origen </w:t>
-      </w:r>
-      <w:bookmarkStart w:id="15" w:name="ZOTERO_BREF_0ARSISSpsNmS"/>
-      <w:r>
-        <w:rPr>
-          <w:rFonts w:ascii="Times New Roman" w:hAnsi="Times New Roman" w:cs="Times New Roman"/>
-        </w:rPr>
-        <w:t>(</w:t>
-      </w:r>
-      <w:proofErr w:type="spellStart"/>
-      <w:r>
-        <w:rPr>
-          <w:rFonts w:ascii="Times New Roman" w:hAnsi="Times New Roman" w:cs="Times New Roman"/>
-        </w:rPr>
-        <w:t>Zaiceva</w:t>
-      </w:r>
-      <w:proofErr w:type="spellEnd"/>
-      <w:r>
-        <w:rPr>
-          <w:rFonts w:ascii="Times New Roman" w:hAnsi="Times New Roman" w:cs="Times New Roman"/>
-        </w:rPr>
-        <w:t>, 2014)</w:t>
-      </w:r>
-      <w:bookmarkEnd w:id="15"/>
-      <w:r>
-        <w:rPr>
-          <w:rFonts w:ascii="Times New Roman" w:hAnsi="Times New Roman" w:cs="Times New Roman"/>
-        </w:rPr>
-        <w:t>. De acuerdo con esta teoría, mientras más joven es el migrante, más largo es el horizonte de vida proyectado y por ende sus ganancias esperadas, y mientras más viejo sea el migrante, no solo este horizonte esperado en el que podrá realizar sus ganancias es menor, sino que también serán mayores los “costos de migrar”. Algunos de estos son los costos psicológicos de separarse de familia y amigos, el mayor capital social que deberán dejar atrás, la dificultad de integrarse en una nueva cultura, entre otros.</w:t>
+      <w:bookmarkStart w:id="16" w:name="ZOTERO_BREF_huJRiLvtihqJ"/>
+      <w:r>
+        <w:rPr>
+          <w:rFonts w:ascii="Times New Roman" w:hAnsi="Times New Roman" w:cs="Times New Roman"/>
+        </w:rPr>
+        <w:t>(Todaro, 1969)</w:t>
+      </w:r>
+      <w:bookmarkEnd w:id="16"/>
+      <w:r>
+        <w:rPr>
+          <w:rFonts w:ascii="Times New Roman" w:hAnsi="Times New Roman" w:cs="Times New Roman"/>
+        </w:rPr>
+        <w:t xml:space="preserve"> parte del enfoque clásico de determinantes de migraciones, que se basa en los diferenciales de ingresos y una absorción inmediata por parte del mercado laboral de destino, pero lo modifica agregando el diferencial potencial de ingresos y la probabilidad de ser absorbido por el mercado laboral de la localidad de destino.</w:t>
       </w:r>
     </w:p>
     <w:p>
@@ -4032,192 +3955,14 @@
         <w:rPr>
           <w:rFonts w:ascii="Times New Roman" w:hAnsi="Times New Roman" w:cs="Times New Roman"/>
         </w:rPr>
-        <w:t xml:space="preserve">El abordaje en </w:t>
-      </w:r>
-      <w:r>
-        <w:rPr>
-          <w:rFonts w:ascii="Times New Roman" w:hAnsi="Times New Roman" w:cs="Times New Roman"/>
-          <w:i/>
-          <w:iCs/>
-        </w:rPr>
-        <w:t xml:space="preserve">“A </w:t>
-      </w:r>
-      <w:proofErr w:type="spellStart"/>
-      <w:r>
-        <w:rPr>
-          <w:rFonts w:ascii="Times New Roman" w:hAnsi="Times New Roman" w:cs="Times New Roman"/>
-          <w:i/>
-          <w:iCs/>
-        </w:rPr>
-        <w:t>Model</w:t>
-      </w:r>
-      <w:proofErr w:type="spellEnd"/>
-      <w:r>
-        <w:rPr>
-          <w:rFonts w:ascii="Times New Roman" w:hAnsi="Times New Roman" w:cs="Times New Roman"/>
-          <w:i/>
-          <w:iCs/>
-        </w:rPr>
-        <w:t xml:space="preserve"> </w:t>
-      </w:r>
-      <w:proofErr w:type="spellStart"/>
-      <w:r>
-        <w:rPr>
-          <w:rFonts w:ascii="Times New Roman" w:hAnsi="Times New Roman" w:cs="Times New Roman"/>
-          <w:i/>
-          <w:iCs/>
-        </w:rPr>
-        <w:t>of</w:t>
-      </w:r>
-      <w:proofErr w:type="spellEnd"/>
-      <w:r>
-        <w:rPr>
-          <w:rFonts w:ascii="Times New Roman" w:hAnsi="Times New Roman" w:cs="Times New Roman"/>
-          <w:i/>
-          <w:iCs/>
-        </w:rPr>
-        <w:t xml:space="preserve"> Labor </w:t>
-      </w:r>
-      <w:proofErr w:type="spellStart"/>
-      <w:r>
-        <w:rPr>
-          <w:rFonts w:ascii="Times New Roman" w:hAnsi="Times New Roman" w:cs="Times New Roman"/>
-          <w:i/>
-          <w:iCs/>
-        </w:rPr>
-        <w:t>Migration</w:t>
-      </w:r>
-      <w:proofErr w:type="spellEnd"/>
-      <w:r>
-        <w:rPr>
-          <w:rFonts w:ascii="Times New Roman" w:hAnsi="Times New Roman" w:cs="Times New Roman"/>
-          <w:i/>
-          <w:iCs/>
-        </w:rPr>
-        <w:t xml:space="preserve"> and Urban </w:t>
-      </w:r>
-      <w:proofErr w:type="spellStart"/>
-      <w:r>
-        <w:rPr>
-          <w:rFonts w:ascii="Times New Roman" w:hAnsi="Times New Roman" w:cs="Times New Roman"/>
-          <w:i/>
-          <w:iCs/>
-        </w:rPr>
-        <w:t>Unemployment</w:t>
-      </w:r>
-      <w:proofErr w:type="spellEnd"/>
-      <w:r>
-        <w:rPr>
-          <w:rFonts w:ascii="Times New Roman" w:hAnsi="Times New Roman" w:cs="Times New Roman"/>
-          <w:i/>
-          <w:iCs/>
-        </w:rPr>
-        <w:t xml:space="preserve"> in </w:t>
-      </w:r>
-      <w:proofErr w:type="spellStart"/>
-      <w:r>
-        <w:rPr>
-          <w:rFonts w:ascii="Times New Roman" w:hAnsi="Times New Roman" w:cs="Times New Roman"/>
-          <w:i/>
-          <w:iCs/>
-        </w:rPr>
-        <w:t>Less</w:t>
-      </w:r>
-      <w:proofErr w:type="spellEnd"/>
-      <w:r>
-        <w:rPr>
-          <w:rFonts w:ascii="Times New Roman" w:hAnsi="Times New Roman" w:cs="Times New Roman"/>
-          <w:i/>
-          <w:iCs/>
-        </w:rPr>
-        <w:t xml:space="preserve"> </w:t>
-      </w:r>
-      <w:proofErr w:type="spellStart"/>
-      <w:r>
-        <w:rPr>
-          <w:rFonts w:ascii="Times New Roman" w:hAnsi="Times New Roman" w:cs="Times New Roman"/>
-          <w:i/>
-          <w:iCs/>
-        </w:rPr>
-        <w:t>Developed</w:t>
-      </w:r>
-      <w:proofErr w:type="spellEnd"/>
-      <w:r>
-        <w:rPr>
-          <w:rFonts w:ascii="Times New Roman" w:hAnsi="Times New Roman" w:cs="Times New Roman"/>
-          <w:i/>
-          <w:iCs/>
-        </w:rPr>
-        <w:t xml:space="preserve"> </w:t>
-      </w:r>
-      <w:proofErr w:type="spellStart"/>
-      <w:r>
-        <w:rPr>
-          <w:rFonts w:ascii="Times New Roman" w:hAnsi="Times New Roman" w:cs="Times New Roman"/>
-          <w:i/>
-          <w:iCs/>
-        </w:rPr>
-        <w:t>Countries</w:t>
-      </w:r>
-      <w:proofErr w:type="spellEnd"/>
-      <w:r>
-        <w:rPr>
-          <w:rFonts w:ascii="Times New Roman" w:hAnsi="Times New Roman" w:cs="Times New Roman"/>
-          <w:i/>
-          <w:iCs/>
-        </w:rPr>
-        <w:t>”</w:t>
-      </w:r>
-      <w:r>
-        <w:rPr>
-          <w:rFonts w:ascii="Times New Roman" w:hAnsi="Times New Roman" w:cs="Times New Roman"/>
-        </w:rPr>
-        <w:t xml:space="preserve"> </w:t>
-      </w:r>
-      <w:bookmarkStart w:id="16" w:name="ZOTERO_BREF_huJRiLvtihqJ"/>
-      <w:r>
-        <w:rPr>
-          <w:rFonts w:ascii="Times New Roman" w:hAnsi="Times New Roman" w:cs="Times New Roman"/>
-        </w:rPr>
-        <w:t>(Todaro, 1969)</w:t>
-      </w:r>
-      <w:bookmarkEnd w:id="16"/>
-      <w:r>
-        <w:rPr>
-          <w:rFonts w:ascii="Times New Roman" w:hAnsi="Times New Roman" w:cs="Times New Roman"/>
-        </w:rPr>
-        <w:t xml:space="preserve"> parte del enfoque clásico de determinantes de migraciones, que se basa en los diferenciales de ingresos y una absorción inmediata por parte del mercado laboral de destino, pero lo modifica agregando el diferencial potencial de ingresos y la probabilidad de ser absorbido por el mercado laboral de la localidad de destino.</w:t>
-      </w:r>
-    </w:p>
-    <w:p>
-      <w:pPr>
-        <w:pStyle w:val="Textoindependiente"/>
-        <w:ind w:firstLine="284"/>
-        <w:jc w:val="both"/>
-        <w:rPr>
-          <w:rFonts w:ascii="Times New Roman" w:hAnsi="Times New Roman" w:cs="Times New Roman"/>
-        </w:rPr>
-      </w:pPr>
-      <w:r>
-        <w:rPr>
-          <w:rFonts w:ascii="Times New Roman" w:hAnsi="Times New Roman" w:cs="Times New Roman"/>
-        </w:rPr>
         <w:t xml:space="preserve">Ampliando la visión individualista de las estrategias de migración, existen estudios de estrategias familiares de la migración como el del economista </w:t>
       </w:r>
       <w:bookmarkStart w:id="17" w:name="ZOTERO_BREF_5cImRmlZoMYF"/>
-      <w:proofErr w:type="spellStart"/>
-      <w:r>
-        <w:rPr>
-          <w:rFonts w:ascii="Times New Roman" w:hAnsi="Times New Roman" w:cs="Times New Roman"/>
-        </w:rPr>
-        <w:t>Mincer</w:t>
-      </w:r>
-      <w:proofErr w:type="spellEnd"/>
-      <w:r>
-        <w:rPr>
-          <w:rFonts w:ascii="Times New Roman" w:hAnsi="Times New Roman" w:cs="Times New Roman"/>
-        </w:rPr>
-        <w:t xml:space="preserve"> (1978</w:t>
+      <w:r>
+        <w:rPr>
+          <w:rFonts w:ascii="Times New Roman" w:hAnsi="Times New Roman" w:cs="Times New Roman"/>
+        </w:rPr>
+        <w:t>Mincer (1978</w:t>
       </w:r>
       <w:bookmarkEnd w:id="17"/>
       <w:r>
@@ -4250,110 +3995,18 @@
         <w:t xml:space="preserve">El trabajo de </w:t>
       </w:r>
       <w:bookmarkStart w:id="18" w:name="ZOTERO_BREF_8HestUsszqyt"/>
-      <w:proofErr w:type="spellStart"/>
-      <w:r>
-        <w:rPr>
-          <w:rFonts w:ascii="Times New Roman" w:hAnsi="Times New Roman" w:cs="Times New Roman"/>
-        </w:rPr>
-        <w:t>Kuhnt</w:t>
-      </w:r>
-      <w:proofErr w:type="spellEnd"/>
-      <w:r>
-        <w:rPr>
-          <w:rFonts w:ascii="Times New Roman" w:hAnsi="Times New Roman" w:cs="Times New Roman"/>
-        </w:rPr>
-        <w:t xml:space="preserve"> (2019)</w:t>
+      <w:r>
+        <w:rPr>
+          <w:rFonts w:ascii="Times New Roman" w:hAnsi="Times New Roman" w:cs="Times New Roman"/>
+        </w:rPr>
+        <w:t>Kuhnt (2019)</w:t>
       </w:r>
       <w:bookmarkEnd w:id="18"/>
       <w:r>
         <w:rPr>
           <w:rFonts w:ascii="Times New Roman" w:hAnsi="Times New Roman" w:cs="Times New Roman"/>
         </w:rPr>
-        <w:t xml:space="preserve"> aplica un marco teórico para el estudio de las migraciones en el cual divide los determinantes de la migración en tres niveles de especificidad. Este abordaje de </w:t>
-      </w:r>
-      <w:proofErr w:type="spellStart"/>
-      <w:r>
-        <w:rPr>
-          <w:rFonts w:ascii="Times New Roman" w:hAnsi="Times New Roman" w:cs="Times New Roman"/>
-        </w:rPr>
-        <w:t>macrodeterminantes</w:t>
-      </w:r>
-      <w:proofErr w:type="spellEnd"/>
-      <w:r>
-        <w:rPr>
-          <w:rFonts w:ascii="Times New Roman" w:hAnsi="Times New Roman" w:cs="Times New Roman"/>
-        </w:rPr>
-        <w:t xml:space="preserve">, </w:t>
-      </w:r>
-      <w:proofErr w:type="spellStart"/>
-      <w:r>
-        <w:rPr>
-          <w:rFonts w:ascii="Times New Roman" w:hAnsi="Times New Roman" w:cs="Times New Roman"/>
-        </w:rPr>
-        <w:t>mesodeterminantes</w:t>
-      </w:r>
-      <w:proofErr w:type="spellEnd"/>
-      <w:r>
-        <w:rPr>
-          <w:rFonts w:ascii="Times New Roman" w:hAnsi="Times New Roman" w:cs="Times New Roman"/>
-        </w:rPr>
-        <w:t xml:space="preserve"> y </w:t>
-      </w:r>
-      <w:proofErr w:type="spellStart"/>
-      <w:r>
-        <w:rPr>
-          <w:rFonts w:ascii="Times New Roman" w:hAnsi="Times New Roman" w:cs="Times New Roman"/>
-        </w:rPr>
-        <w:t>microdeterminantes</w:t>
-      </w:r>
-      <w:proofErr w:type="spellEnd"/>
-      <w:r>
-        <w:rPr>
-          <w:rFonts w:ascii="Times New Roman" w:hAnsi="Times New Roman" w:cs="Times New Roman"/>
-        </w:rPr>
-        <w:t xml:space="preserve"> explica como la generalidad de los factores impactan de distinta manera en el proceso migratorio. Los </w:t>
-      </w:r>
-      <w:proofErr w:type="spellStart"/>
-      <w:r>
-        <w:rPr>
-          <w:rFonts w:ascii="Times New Roman" w:hAnsi="Times New Roman" w:cs="Times New Roman"/>
-        </w:rPr>
-        <w:t>macrodeterminantes</w:t>
-      </w:r>
-      <w:proofErr w:type="spellEnd"/>
-      <w:r>
-        <w:rPr>
-          <w:rFonts w:ascii="Times New Roman" w:hAnsi="Times New Roman" w:cs="Times New Roman"/>
-        </w:rPr>
-        <w:t xml:space="preserve"> son aquellos que son comunes a toda la población de una determinada comunidad, están conformados por aspectos políticos, sociales, económicos y demográficos. Los </w:t>
-      </w:r>
-      <w:proofErr w:type="spellStart"/>
-      <w:r>
-        <w:rPr>
-          <w:rFonts w:ascii="Times New Roman" w:hAnsi="Times New Roman" w:cs="Times New Roman"/>
-        </w:rPr>
-        <w:t>mesodeterminantes</w:t>
-      </w:r>
-      <w:proofErr w:type="spellEnd"/>
-      <w:r>
-        <w:rPr>
-          <w:rFonts w:ascii="Times New Roman" w:hAnsi="Times New Roman" w:cs="Times New Roman"/>
-        </w:rPr>
-        <w:t xml:space="preserve"> están conformados por factores locales, tales como las redes migratorias, aspectos culturales de los migrantes o la tecnología. Por último, los </w:t>
-      </w:r>
-      <w:proofErr w:type="spellStart"/>
-      <w:r>
-        <w:rPr>
-          <w:rFonts w:ascii="Times New Roman" w:hAnsi="Times New Roman" w:cs="Times New Roman"/>
-        </w:rPr>
-        <w:t>microdeterminantes</w:t>
-      </w:r>
-      <w:proofErr w:type="spellEnd"/>
-      <w:r>
-        <w:rPr>
-          <w:rFonts w:ascii="Times New Roman" w:hAnsi="Times New Roman" w:cs="Times New Roman"/>
-        </w:rPr>
-        <w:t xml:space="preserve"> son características individuales o del hogar que actúan como “mediadores” en la decisión migratoria, como ser el género, la edad, el nivel educativo, el estatus social, la aversión al riesgo, entre otros.</w:t>
+        <w:t xml:space="preserve"> aplica un marco teórico para el estudio de las migraciones en el cual divide los determinantes de la migración en tres niveles de especificidad. Este abordaje de macrodeterminantes, mesodeterminantes y microdeterminantes explica como la generalidad de los factores impactan de distinta manera en el proceso migratorio. Los macrodeterminantes son aquellos que son comunes a toda la población de una determinada comunidad, están conformados por aspectos políticos, sociales, económicos y demográficos. Los mesodeterminantes están conformados por factores locales, tales como las redes migratorias, aspectos culturales de los migrantes o la tecnología. Por último, los microdeterminantes son características individuales o del hogar que actúan como “mediadores” en la decisión migratoria, como ser el género, la edad, el nivel educativo, el estatus social, la aversión al riesgo, entre otros.</w:t>
       </w:r>
     </w:p>
     <w:p>
@@ -4474,35 +4127,7 @@
           <w:rFonts w:ascii="Times New Roman" w:hAnsi="Times New Roman" w:cs="Times New Roman"/>
         </w:rPr>
         <w:lastRenderedPageBreak/>
-        <w:t>La educación de las personas es un componente del capital humano que juega un papel importante en la decisión migratoria, sobre todo considerando la posibilidad de transferencia de este capital humano a otras localidades en donde pueda conseguir mayores retornos. Es de esperar que mientras más factible sea esta transferencia, mayores serán los incentivos para migrar. Esta relación no está exenta de ambigüedades, debido a que en la localidad de origen también puede enfrentar mejores retornos o mayores facilidades para conseguir un empleo a causa de poseer niveles educativos más elevados, actuando como un incentivo a no realizar el éxodo migratorio (</w:t>
-      </w:r>
-      <w:proofErr w:type="spellStart"/>
-      <w:r>
-        <w:rPr>
-          <w:rFonts w:ascii="Times New Roman" w:hAnsi="Times New Roman" w:cs="Times New Roman"/>
-        </w:rPr>
-        <w:t>Danzer</w:t>
-      </w:r>
-      <w:proofErr w:type="spellEnd"/>
-      <w:r>
-        <w:rPr>
-          <w:rFonts w:ascii="Times New Roman" w:hAnsi="Times New Roman" w:cs="Times New Roman"/>
-        </w:rPr>
-        <w:t xml:space="preserve"> &amp; </w:t>
-      </w:r>
-      <w:proofErr w:type="spellStart"/>
-      <w:r>
-        <w:rPr>
-          <w:rFonts w:ascii="Times New Roman" w:hAnsi="Times New Roman" w:cs="Times New Roman"/>
-        </w:rPr>
-        <w:t>Dietz</w:t>
-      </w:r>
-      <w:proofErr w:type="spellEnd"/>
-      <w:r>
-        <w:rPr>
-          <w:rFonts w:ascii="Times New Roman" w:hAnsi="Times New Roman" w:cs="Times New Roman"/>
-        </w:rPr>
-        <w:t>, 2008).</w:t>
+        <w:t>La educación de las personas es un componente del capital humano que juega un papel importante en la decisión migratoria, sobre todo considerando la posibilidad de transferencia de este capital humano a otras localidades en donde pueda conseguir mayores retornos. Es de esperar que mientras más factible sea esta transferencia, mayores serán los incentivos para migrar. Esta relación no está exenta de ambigüedades, debido a que en la localidad de origen también puede enfrentar mejores retornos o mayores facilidades para conseguir un empleo a causa de poseer niveles educativos más elevados, actuando como un incentivo a no realizar el éxodo migratorio (Danzer &amp; Dietz, 2008).</w:t>
       </w:r>
     </w:p>
     <w:p>
@@ -4908,35 +4533,7 @@
         <w:rPr>
           <w:rFonts w:ascii="Times New Roman" w:hAnsi="Times New Roman" w:cs="Times New Roman"/>
         </w:rPr>
-        <w:t xml:space="preserve">Para morigerar el sesgo geográfico de la división regional tradicional, se pueden incluir ciertos </w:t>
-      </w:r>
-      <w:proofErr w:type="spellStart"/>
-      <w:r>
-        <w:rPr>
-          <w:rFonts w:ascii="Times New Roman" w:hAnsi="Times New Roman" w:cs="Times New Roman"/>
-        </w:rPr>
-        <w:t>macrofactores</w:t>
-      </w:r>
-      <w:proofErr w:type="spellEnd"/>
-      <w:r>
-        <w:rPr>
-          <w:rFonts w:ascii="Times New Roman" w:hAnsi="Times New Roman" w:cs="Times New Roman"/>
-        </w:rPr>
-        <w:t xml:space="preserve"> socioeconómicos y realizar una división de provincias por zonas geográficas </w:t>
-      </w:r>
-      <w:proofErr w:type="gramStart"/>
-      <w:r>
-        <w:rPr>
-          <w:rFonts w:ascii="Times New Roman" w:hAnsi="Times New Roman" w:cs="Times New Roman"/>
-        </w:rPr>
-        <w:t>que  sean</w:t>
-      </w:r>
-      <w:proofErr w:type="gramEnd"/>
-      <w:r>
-        <w:rPr>
-          <w:rFonts w:ascii="Times New Roman" w:hAnsi="Times New Roman" w:cs="Times New Roman"/>
-        </w:rPr>
-        <w:t xml:space="preserve"> consistentes con la teoría de la aglomeración espacial de la nueva geografía económica.</w:t>
+        <w:t>Para morigerar el sesgo geográfico de la división regional tradicional, se pueden incluir ciertos macrofactores socioeconómicos y realizar una división de provincias por zonas geográficas que  sean consistentes con la teoría de la aglomeración espacial de la nueva geografía económica.</w:t>
       </w:r>
     </w:p>
     <w:p>
@@ -4952,21 +4549,7 @@
         <w:rPr>
           <w:rFonts w:ascii="Times New Roman" w:hAnsi="Times New Roman" w:cs="Times New Roman"/>
         </w:rPr>
-        <w:t xml:space="preserve">A lo largo de esta sección se explican y desarrollan los </w:t>
-      </w:r>
-      <w:proofErr w:type="spellStart"/>
-      <w:r>
-        <w:rPr>
-          <w:rFonts w:ascii="Times New Roman" w:hAnsi="Times New Roman" w:cs="Times New Roman"/>
-        </w:rPr>
-        <w:t>macrofactores</w:t>
-      </w:r>
-      <w:proofErr w:type="spellEnd"/>
-      <w:r>
-        <w:rPr>
-          <w:rFonts w:ascii="Times New Roman" w:hAnsi="Times New Roman" w:cs="Times New Roman"/>
-        </w:rPr>
-        <w:t xml:space="preserve"> socioeconómicos seleccionados, sus fuentes, los diferentes métodos cuantitativos elegidos para realizar la aglomeración de las regiones, las particularidades de las provincias en términos migratorios y las regiones resultantes que son utilizadas para el posterior análisis de migración interregional.</w:t>
+        <w:t>A lo largo de esta sección se explican y desarrollan los macrofactores socioeconómicos seleccionados, sus fuentes, los diferentes métodos cuantitativos elegidos para realizar la aglomeración de las regiones, las particularidades de las provincias en términos migratorios y las regiones resultantes que son utilizadas para el posterior análisis de migración interregional.</w:t>
       </w:r>
     </w:p>
     <w:p>
@@ -4980,7 +4563,6 @@
       <w:r>
         <w:t xml:space="preserve">3.1 </w:t>
       </w:r>
-      <w:proofErr w:type="spellStart"/>
       <w:r>
         <w:t>Macrofactores</w:t>
       </w:r>
@@ -4988,7 +4570,6 @@
       <w:bookmarkEnd w:id="31"/>
       <w:bookmarkEnd w:id="32"/>
       <w:bookmarkEnd w:id="33"/>
-      <w:proofErr w:type="spellEnd"/>
     </w:p>
     <w:p>
       <w:pPr>
@@ -5003,21 +4584,7 @@
         <w:rPr>
           <w:rFonts w:ascii="Times New Roman" w:hAnsi="Times New Roman" w:cs="Times New Roman"/>
         </w:rPr>
-        <w:t xml:space="preserve">Los </w:t>
-      </w:r>
-      <w:proofErr w:type="spellStart"/>
-      <w:r>
-        <w:rPr>
-          <w:rFonts w:ascii="Times New Roman" w:hAnsi="Times New Roman" w:cs="Times New Roman"/>
-        </w:rPr>
-        <w:t>macrofactores</w:t>
-      </w:r>
-      <w:proofErr w:type="spellEnd"/>
-      <w:r>
-        <w:rPr>
-          <w:rFonts w:ascii="Times New Roman" w:hAnsi="Times New Roman" w:cs="Times New Roman"/>
-        </w:rPr>
-        <w:t xml:space="preserve"> son aquellos determinantes que impactan de igual manera a toda la población que habite el territorio en cuestión.</w:t>
+        <w:t>Los macrofactores son aquellos determinantes que impactan de igual manera a toda la población que habite el territorio en cuestión.</w:t>
       </w:r>
     </w:p>
     <w:p>
@@ -5033,71 +4600,21 @@
         <w:rPr>
           <w:rFonts w:ascii="Times New Roman" w:hAnsi="Times New Roman" w:cs="Times New Roman"/>
         </w:rPr>
-        <w:t xml:space="preserve">Para la selección de los </w:t>
-      </w:r>
-      <w:proofErr w:type="spellStart"/>
-      <w:r>
-        <w:rPr>
-          <w:rFonts w:ascii="Times New Roman" w:hAnsi="Times New Roman" w:cs="Times New Roman"/>
-        </w:rPr>
-        <w:t>macrofactores</w:t>
-      </w:r>
-      <w:proofErr w:type="spellEnd"/>
-      <w:r>
-        <w:rPr>
-          <w:rFonts w:ascii="Times New Roman" w:hAnsi="Times New Roman" w:cs="Times New Roman"/>
-        </w:rPr>
-        <w:t xml:space="preserve"> de aglomeración de las provincias se optó por clasificarlos en aspectos sociodemográficos, económicos y geográficos. Para los primeros dos se tomó como base las características seleccionadas en el trabajo de </w:t>
+        <w:t xml:space="preserve">Para la selección de los macrofactores de aglomeración de las provincias se optó por clasificarlos en aspectos sociodemográficos, económicos y geográficos. Para los primeros dos se tomó como base las características seleccionadas en el trabajo de </w:t>
       </w:r>
       <w:bookmarkStart w:id="34" w:name="ZOTERO_BREF_nSM5ojWxVqZk"/>
-      <w:proofErr w:type="spellStart"/>
-      <w:r>
-        <w:rPr>
-          <w:rFonts w:ascii="Times New Roman" w:hAnsi="Times New Roman" w:cs="Times New Roman"/>
-        </w:rPr>
-        <w:t>Cicowiez</w:t>
-      </w:r>
-      <w:proofErr w:type="spellEnd"/>
-      <w:r>
-        <w:rPr>
-          <w:rFonts w:ascii="Times New Roman" w:hAnsi="Times New Roman" w:cs="Times New Roman"/>
-        </w:rPr>
-        <w:t xml:space="preserve"> (2003)</w:t>
+      <w:r>
+        <w:rPr>
+          <w:rFonts w:ascii="Times New Roman" w:hAnsi="Times New Roman" w:cs="Times New Roman"/>
+        </w:rPr>
+        <w:t>Cicowiez (2003)</w:t>
       </w:r>
       <w:bookmarkEnd w:id="34"/>
       <w:r>
         <w:rPr>
           <w:rFonts w:ascii="Times New Roman" w:hAnsi="Times New Roman" w:cs="Times New Roman"/>
         </w:rPr>
-        <w:t xml:space="preserve"> y se amplió incluyendo factores en </w:t>
-      </w:r>
-      <w:proofErr w:type="spellStart"/>
-      <w:r>
-        <w:rPr>
-          <w:rFonts w:ascii="Times New Roman" w:hAnsi="Times New Roman" w:cs="Times New Roman"/>
-        </w:rPr>
-        <w:t>pos</w:t>
-      </w:r>
-      <w:proofErr w:type="spellEnd"/>
-      <w:r>
-        <w:rPr>
-          <w:rFonts w:ascii="Times New Roman" w:hAnsi="Times New Roman" w:cs="Times New Roman"/>
-        </w:rPr>
-        <w:t xml:space="preserve"> de reflejar las variables compartidas por las regiones según las teorías de aglomeración productiva de la nueva geografía económica. En representación de los </w:t>
-      </w:r>
-      <w:proofErr w:type="spellStart"/>
-      <w:r>
-        <w:rPr>
-          <w:rFonts w:ascii="Times New Roman" w:hAnsi="Times New Roman" w:cs="Times New Roman"/>
-        </w:rPr>
-        <w:t>macrofactores</w:t>
-      </w:r>
-      <w:proofErr w:type="spellEnd"/>
-      <w:r>
-        <w:rPr>
-          <w:rFonts w:ascii="Times New Roman" w:hAnsi="Times New Roman" w:cs="Times New Roman"/>
-        </w:rPr>
-        <w:t xml:space="preserve"> geográficos se optó por incorporar una división regional del Instituto Nacional de Estadísticas y Censos, con el fin de captar similitudes geográficas y territoriales entre las provincias.</w:t>
+        <w:t xml:space="preserve"> y se amplió incluyendo factores en pos de reflejar las variables compartidas por las regiones según las teorías de aglomeración productiva de la nueva geografía económica. En representación de los macrofactores geográficos se optó por incorporar una división regional del Instituto Nacional de Estadísticas y Censos, con el fin de captar similitudes geográficas y territoriales entre las provincias.</w:t>
       </w:r>
     </w:p>
     <w:p>
@@ -5113,21 +4630,7 @@
         <w:rPr>
           <w:rFonts w:ascii="Times New Roman" w:hAnsi="Times New Roman" w:cs="Times New Roman"/>
         </w:rPr>
-        <w:t xml:space="preserve">A continuación, se brinda una descripción de los </w:t>
-      </w:r>
-      <w:proofErr w:type="spellStart"/>
-      <w:r>
-        <w:rPr>
-          <w:rFonts w:ascii="Times New Roman" w:hAnsi="Times New Roman" w:cs="Times New Roman"/>
-        </w:rPr>
-        <w:t>macrofactores</w:t>
-      </w:r>
-      <w:proofErr w:type="spellEnd"/>
-      <w:r>
-        <w:rPr>
-          <w:rFonts w:ascii="Times New Roman" w:hAnsi="Times New Roman" w:cs="Times New Roman"/>
-        </w:rPr>
-        <w:t xml:space="preserve"> seleccionados:</w:t>
+        <w:t>A continuación, se brinda una descripción de los macrofactores seleccionados:</w:t>
       </w:r>
     </w:p>
     <w:p>
@@ -5148,25 +4651,7 @@
           <w:bCs/>
         </w:rPr>
         <w:lastRenderedPageBreak/>
-        <w:t xml:space="preserve">Factores sociodemográficos de </w:t>
-      </w:r>
-      <w:proofErr w:type="spellStart"/>
-      <w:r>
-        <w:rPr>
-          <w:rFonts w:ascii="Times New Roman" w:hAnsi="Times New Roman" w:cs="Times New Roman"/>
-          <w:b/>
-          <w:bCs/>
-        </w:rPr>
-        <w:t>macrolocalización</w:t>
-      </w:r>
-      <w:proofErr w:type="spellEnd"/>
-      <w:r>
-        <w:rPr>
-          <w:rFonts w:ascii="Times New Roman" w:hAnsi="Times New Roman" w:cs="Times New Roman"/>
-          <w:b/>
-          <w:bCs/>
-        </w:rPr>
-        <w:t>:</w:t>
+        <w:t>Factores sociodemográficos de macrolocalización:</w:t>
       </w:r>
     </w:p>
     <w:p>
@@ -5246,25 +4731,7 @@
           <w:b/>
           <w:bCs/>
         </w:rPr>
-        <w:t xml:space="preserve">Factores económicos de </w:t>
-      </w:r>
-      <w:proofErr w:type="spellStart"/>
-      <w:r>
-        <w:rPr>
-          <w:rFonts w:ascii="Times New Roman" w:hAnsi="Times New Roman" w:cs="Times New Roman"/>
-          <w:b/>
-          <w:bCs/>
-        </w:rPr>
-        <w:t>macrolocalización</w:t>
-      </w:r>
-      <w:proofErr w:type="spellEnd"/>
-      <w:r>
-        <w:rPr>
-          <w:rFonts w:ascii="Times New Roman" w:hAnsi="Times New Roman" w:cs="Times New Roman"/>
-          <w:b/>
-          <w:bCs/>
-        </w:rPr>
-        <w:t>:</w:t>
+        <w:t>Factores económicos de macrolocalización:</w:t>
       </w:r>
     </w:p>
     <w:p>
@@ -5304,21 +4771,7 @@
         <w:rPr>
           <w:rFonts w:ascii="Times New Roman" w:hAnsi="Times New Roman" w:cs="Times New Roman"/>
         </w:rPr>
-        <w:t xml:space="preserve">Demanda de energía eléctrica en </w:t>
-      </w:r>
-      <w:proofErr w:type="spellStart"/>
-      <w:r>
-        <w:rPr>
-          <w:rFonts w:ascii="Times New Roman" w:hAnsi="Times New Roman" w:cs="Times New Roman"/>
-        </w:rPr>
-        <w:t>MwH</w:t>
-      </w:r>
-      <w:proofErr w:type="spellEnd"/>
-      <w:r>
-        <w:rPr>
-          <w:rFonts w:ascii="Times New Roman" w:hAnsi="Times New Roman" w:cs="Times New Roman"/>
-        </w:rPr>
-        <w:t xml:space="preserve"> per-cápita: Este indicador obtenido de CAMMESA permite aproximar el nivel de actividad de cada provincia, siendo que una gran proporción de este consumo se da por parte de industrias y comercios.</w:t>
+        <w:t>Demanda de energía eléctrica en MwH per-cápita: Este indicador obtenido de CAMMESA permite aproximar el nivel de actividad de cada provincia, siendo que una gran proporción de este consumo se da por parte de industrias y comercios.</w:t>
       </w:r>
     </w:p>
     <w:p>
@@ -5439,25 +4892,7 @@
           <w:b/>
           <w:bCs/>
         </w:rPr>
-        <w:t xml:space="preserve">Factores geográficos de </w:t>
-      </w:r>
-      <w:proofErr w:type="spellStart"/>
-      <w:r>
-        <w:rPr>
-          <w:rFonts w:ascii="Times New Roman" w:hAnsi="Times New Roman" w:cs="Times New Roman"/>
-          <w:b/>
-          <w:bCs/>
-        </w:rPr>
-        <w:t>macrolocalización</w:t>
-      </w:r>
-      <w:proofErr w:type="spellEnd"/>
-      <w:r>
-        <w:rPr>
-          <w:rFonts w:ascii="Times New Roman" w:hAnsi="Times New Roman" w:cs="Times New Roman"/>
-          <w:b/>
-          <w:bCs/>
-        </w:rPr>
-        <w:t>:</w:t>
+        <w:t>Factores geográficos de macrolocalización:</w:t>
       </w:r>
     </w:p>
     <w:p>
@@ -5537,21 +4972,7 @@
         <w:rPr>
           <w:rFonts w:ascii="Times New Roman" w:hAnsi="Times New Roman" w:cs="Times New Roman"/>
         </w:rPr>
-        <w:t xml:space="preserve">Región Centro y Buenos Aires: Esta región está conformada por las provincias de Buenos Aires, Córdoba, Entre </w:t>
-      </w:r>
-      <w:proofErr w:type="spellStart"/>
-      <w:r>
-        <w:rPr>
-          <w:rFonts w:ascii="Times New Roman" w:hAnsi="Times New Roman" w:cs="Times New Roman"/>
-        </w:rPr>
-        <w:t>Rios</w:t>
-      </w:r>
-      <w:proofErr w:type="spellEnd"/>
-      <w:r>
-        <w:rPr>
-          <w:rFonts w:ascii="Times New Roman" w:hAnsi="Times New Roman" w:cs="Times New Roman"/>
-        </w:rPr>
-        <w:t>, Santa Fe y la Ciudad Autónoma de Buenos Aires.</w:t>
+        <w:t>Región Centro y Buenos Aires: Esta región está conformada por las provincias de Buenos Aires, Córdoba, Entre Rios, Santa Fe y la Ciudad Autónoma de Buenos Aires.</w:t>
       </w:r>
     </w:p>
     <w:p>
@@ -5606,21 +5027,7 @@
         <w:rPr>
           <w:rFonts w:ascii="Times New Roman" w:hAnsi="Times New Roman" w:cs="Times New Roman"/>
         </w:rPr>
-        <w:t xml:space="preserve">Para comenzar con la división en regiones de las provincias argentinas, es necesario definir el nivel óptimo de aglomeración de acuerdo con los </w:t>
-      </w:r>
-      <w:proofErr w:type="spellStart"/>
-      <w:r>
-        <w:rPr>
-          <w:rFonts w:ascii="Times New Roman" w:hAnsi="Times New Roman" w:cs="Times New Roman"/>
-        </w:rPr>
-        <w:t>macrofactores</w:t>
-      </w:r>
-      <w:proofErr w:type="spellEnd"/>
-      <w:r>
-        <w:rPr>
-          <w:rFonts w:ascii="Times New Roman" w:hAnsi="Times New Roman" w:cs="Times New Roman"/>
-        </w:rPr>
-        <w:t xml:space="preserve"> elegidos, es decir, definir el número de regiones en que serán divididas las provincias argentinas.</w:t>
+        <w:t>Para comenzar con la división en regiones de las provincias argentinas, es necesario definir el nivel óptimo de aglomeración de acuerdo con los macrofactores elegidos, es decir, definir el número de regiones en que serán divididas las provincias argentinas.</w:t>
       </w:r>
     </w:p>
     <w:p>
@@ -5636,117 +5043,15 @@
         <w:rPr>
           <w:rFonts w:ascii="Times New Roman" w:hAnsi="Times New Roman" w:cs="Times New Roman"/>
         </w:rPr>
-        <w:t xml:space="preserve">Para la regionalización se </w:t>
-      </w:r>
-      <w:proofErr w:type="spellStart"/>
-      <w:r>
-        <w:rPr>
-          <w:rFonts w:ascii="Times New Roman" w:hAnsi="Times New Roman" w:cs="Times New Roman"/>
-        </w:rPr>
-        <w:t>utilizo</w:t>
-      </w:r>
-      <w:proofErr w:type="spellEnd"/>
-      <w:r>
-        <w:rPr>
-          <w:rFonts w:ascii="Times New Roman" w:hAnsi="Times New Roman" w:cs="Times New Roman"/>
-        </w:rPr>
-        <w:t xml:space="preserve"> el algoritmo de K-medias (</w:t>
-      </w:r>
-      <w:proofErr w:type="spellStart"/>
-      <w:r>
-        <w:rPr>
-          <w:rFonts w:ascii="Times New Roman" w:hAnsi="Times New Roman" w:cs="Times New Roman"/>
-        </w:rPr>
-        <w:t>Macqueen</w:t>
-      </w:r>
-      <w:proofErr w:type="spellEnd"/>
-      <w:r>
-        <w:rPr>
-          <w:rFonts w:ascii="Times New Roman" w:hAnsi="Times New Roman" w:cs="Times New Roman"/>
-        </w:rPr>
-        <w:t xml:space="preserve">, 1967), particularmente el desarrollado por </w:t>
-      </w:r>
-      <w:proofErr w:type="spellStart"/>
-      <w:r>
-        <w:rPr>
-          <w:rFonts w:ascii="Times New Roman" w:hAnsi="Times New Roman" w:cs="Times New Roman"/>
-        </w:rPr>
-        <w:t>Hartigan</w:t>
-      </w:r>
-      <w:proofErr w:type="spellEnd"/>
-      <w:r>
-        <w:rPr>
-          <w:rFonts w:ascii="Times New Roman" w:hAnsi="Times New Roman" w:cs="Times New Roman"/>
-        </w:rPr>
-        <w:t xml:space="preserve"> y Wong (1979). Este algoritmo utiliza la distancia euclidiana para la medición de las discrepancias entre los objetos y los grupos. El indicador utilizado para definir el número de regiones óptimas </w:t>
-      </w:r>
-      <w:proofErr w:type="gramStart"/>
-      <w:r>
-        <w:rPr>
-          <w:rFonts w:ascii="Times New Roman" w:hAnsi="Times New Roman" w:cs="Times New Roman"/>
-        </w:rPr>
-        <w:t>es  el</w:t>
-      </w:r>
-      <w:proofErr w:type="gramEnd"/>
-      <w:r>
-        <w:rPr>
-          <w:rFonts w:ascii="Times New Roman" w:hAnsi="Times New Roman" w:cs="Times New Roman"/>
-        </w:rPr>
-        <w:t xml:space="preserve"> </w:t>
-      </w:r>
-      <w:proofErr w:type="spellStart"/>
+        <w:t xml:space="preserve">Para la regionalización se utilizo el algoritmo de K-medias (Macqueen, 1967), particularmente el desarrollado por Hartigan y Wong (1979). Este algoritmo utiliza la distancia euclidiana para la medición de las discrepancias entre los objetos y los grupos. El indicador utilizado para definir el número de regiones óptimas es  el </w:t>
+      </w:r>
       <w:r>
         <w:rPr>
           <w:rFonts w:ascii="Times New Roman" w:hAnsi="Times New Roman" w:cs="Times New Roman"/>
           <w:i/>
           <w:iCs/>
         </w:rPr>
-        <w:t>Within-cluster</w:t>
-      </w:r>
-      <w:proofErr w:type="spellEnd"/>
-      <w:r>
-        <w:rPr>
-          <w:rFonts w:ascii="Times New Roman" w:hAnsi="Times New Roman" w:cs="Times New Roman"/>
-          <w:i/>
-          <w:iCs/>
-        </w:rPr>
-        <w:t xml:space="preserve"> sum </w:t>
-      </w:r>
-      <w:proofErr w:type="spellStart"/>
-      <w:r>
-        <w:rPr>
-          <w:rFonts w:ascii="Times New Roman" w:hAnsi="Times New Roman" w:cs="Times New Roman"/>
-          <w:i/>
-          <w:iCs/>
-        </w:rPr>
-        <w:t>of</w:t>
-      </w:r>
-      <w:proofErr w:type="spellEnd"/>
-      <w:r>
-        <w:rPr>
-          <w:rFonts w:ascii="Times New Roman" w:hAnsi="Times New Roman" w:cs="Times New Roman"/>
-          <w:i/>
-          <w:iCs/>
-        </w:rPr>
-        <w:t xml:space="preserve"> </w:t>
-      </w:r>
-      <w:proofErr w:type="spellStart"/>
-      <w:r>
-        <w:rPr>
-          <w:rFonts w:ascii="Times New Roman" w:hAnsi="Times New Roman" w:cs="Times New Roman"/>
-          <w:i/>
-          <w:iCs/>
-        </w:rPr>
-        <w:t>square</w:t>
-      </w:r>
-      <w:proofErr w:type="spellEnd"/>
-      <w:r>
-        <w:rPr>
-          <w:rFonts w:ascii="Times New Roman" w:hAnsi="Times New Roman" w:cs="Times New Roman"/>
-          <w:i/>
-          <w:iCs/>
-        </w:rPr>
-        <w:t xml:space="preserve"> (WSS)</w:t>
+        <w:t>Within-cluster sum of square (WSS)</w:t>
       </w:r>
       <w:r>
         <w:rPr>
@@ -5837,27 +5142,7 @@
           <w:kern w:val="0"/>
           <w:lang w:bidi="ar-SA"/>
         </w:rPr>
-        <w:t xml:space="preserve">El WSS (1) es un indicador que mide la suma de las distancias al cuadrado entre las variables dentro de los </w:t>
-      </w:r>
-      <w:proofErr w:type="spellStart"/>
-      <w:proofErr w:type="gramStart"/>
-      <w:r>
-        <w:rPr>
-          <w:rFonts w:ascii="Times New Roman" w:hAnsi="Times New Roman" w:cs="Times New Roman"/>
-          <w:kern w:val="0"/>
-          <w:lang w:bidi="ar-SA"/>
-        </w:rPr>
-        <w:t>clusters</w:t>
-      </w:r>
-      <w:proofErr w:type="spellEnd"/>
-      <w:proofErr w:type="gramEnd"/>
-      <w:r>
-        <w:rPr>
-          <w:rFonts w:ascii="Times New Roman" w:hAnsi="Times New Roman" w:cs="Times New Roman"/>
-          <w:kern w:val="0"/>
-          <w:lang w:bidi="ar-SA"/>
-        </w:rPr>
-        <w:t xml:space="preserve"> (regiones) y sus centroides (</w:t>
+        <w:t>El WSS (1) es un indicador que mide la suma de las distancias al cuadrado entre las variables dentro de los clusters (regiones) y sus centroides (</w:t>
       </w:r>
       <m:oMath>
         <m:sSub>
@@ -5904,25 +5189,7 @@
           <w:kern w:val="0"/>
           <w:lang w:bidi="ar-SA"/>
         </w:rPr>
-        <w:t xml:space="preserve">). El objetivo es minimizar la discrepancia dentro de cada grupo para distintos números de </w:t>
-      </w:r>
-      <w:proofErr w:type="gramStart"/>
-      <w:r>
-        <w:rPr>
-          <w:rFonts w:ascii="Times New Roman" w:hAnsi="Times New Roman" w:cs="Times New Roman"/>
-          <w:kern w:val="0"/>
-          <w:lang w:bidi="ar-SA"/>
-        </w:rPr>
-        <w:t>clusters</w:t>
-      </w:r>
-      <w:proofErr w:type="gramEnd"/>
-      <w:r>
-        <w:rPr>
-          <w:rFonts w:ascii="Times New Roman" w:hAnsi="Times New Roman" w:cs="Times New Roman"/>
-          <w:kern w:val="0"/>
-          <w:lang w:bidi="ar-SA"/>
-        </w:rPr>
-        <w:t xml:space="preserve"> </w:t>
+        <w:t xml:space="preserve">). El objetivo es minimizar la discrepancia dentro de cada grupo para distintos números de clusters </w:t>
       </w:r>
       <m:oMath>
         <m:r>
@@ -5940,7 +5207,6 @@
         </w:rPr>
         <w:t xml:space="preserve">, teniendo en cuenta el </w:t>
       </w:r>
-      <w:proofErr w:type="spellStart"/>
       <w:r>
         <w:rPr>
           <w:rFonts w:ascii="Times New Roman" w:hAnsi="Times New Roman" w:cs="Times New Roman"/>
@@ -5949,18 +5215,7 @@
           <w:kern w:val="0"/>
           <w:lang w:bidi="ar-SA"/>
         </w:rPr>
-        <w:t>trade</w:t>
-      </w:r>
-      <w:proofErr w:type="spellEnd"/>
-      <w:r>
-        <w:rPr>
-          <w:rFonts w:ascii="Times New Roman" w:hAnsi="Times New Roman" w:cs="Times New Roman"/>
-          <w:i/>
-          <w:iCs/>
-          <w:kern w:val="0"/>
-          <w:lang w:bidi="ar-SA"/>
-        </w:rPr>
-        <w:t xml:space="preserve">-off </w:t>
+        <w:t xml:space="preserve">trade-off </w:t>
       </w:r>
       <w:r>
         <w:rPr>
@@ -6002,45 +5257,7 @@
           <w:kern w:val="0"/>
           <w:lang w:bidi="ar-SA"/>
         </w:rPr>
-        <w:t xml:space="preserve">Este indicador encuentra su mínimo en el caso en que el número de </w:t>
-      </w:r>
-      <w:proofErr w:type="spellStart"/>
-      <w:proofErr w:type="gramStart"/>
-      <w:r>
-        <w:rPr>
-          <w:rFonts w:ascii="Times New Roman" w:hAnsi="Times New Roman" w:cs="Times New Roman"/>
-          <w:kern w:val="0"/>
-          <w:lang w:bidi="ar-SA"/>
-        </w:rPr>
-        <w:t>clusters</w:t>
-      </w:r>
-      <w:proofErr w:type="spellEnd"/>
-      <w:proofErr w:type="gramEnd"/>
-      <w:r>
-        <w:rPr>
-          <w:rFonts w:ascii="Times New Roman" w:hAnsi="Times New Roman" w:cs="Times New Roman"/>
-          <w:kern w:val="0"/>
-          <w:lang w:bidi="ar-SA"/>
-        </w:rPr>
-        <w:t xml:space="preserve"> (regiones) es igual al número de objetos (provincias) a </w:t>
-      </w:r>
-      <w:proofErr w:type="spellStart"/>
-      <w:r>
-        <w:rPr>
-          <w:rFonts w:ascii="Times New Roman" w:hAnsi="Times New Roman" w:cs="Times New Roman"/>
-          <w:kern w:val="0"/>
-          <w:lang w:bidi="ar-SA"/>
-        </w:rPr>
-        <w:t>clusterizar</w:t>
-      </w:r>
-      <w:proofErr w:type="spellEnd"/>
-      <w:r>
-        <w:rPr>
-          <w:rFonts w:ascii="Times New Roman" w:hAnsi="Times New Roman" w:cs="Times New Roman"/>
-          <w:kern w:val="0"/>
-          <w:lang w:bidi="ar-SA"/>
-        </w:rPr>
-        <w:t xml:space="preserve">, en donde si tenemos </w:t>
+        <w:t xml:space="preserve">Este indicador encuentra su mínimo en el caso en que el número de clusters (regiones) es igual al número de objetos (provincias) a clusterizar, en donde si tenemos </w:t>
       </w:r>
       <m:oMath>
         <m:r>
@@ -6066,25 +5283,7 @@
           <w:kern w:val="0"/>
           <w:lang w:bidi="ar-SA"/>
         </w:rPr>
-        <w:t xml:space="preserve">objetos, el número de </w:t>
-      </w:r>
-      <w:proofErr w:type="spellStart"/>
-      <w:r>
-        <w:rPr>
-          <w:rFonts w:ascii="Times New Roman" w:hAnsi="Times New Roman" w:cs="Times New Roman"/>
-          <w:kern w:val="0"/>
-          <w:lang w:bidi="ar-SA"/>
-        </w:rPr>
-        <w:t>clusters</w:t>
-      </w:r>
-      <w:proofErr w:type="spellEnd"/>
-      <w:r>
-        <w:rPr>
-          <w:rFonts w:ascii="Times New Roman" w:hAnsi="Times New Roman" w:cs="Times New Roman"/>
-          <w:kern w:val="0"/>
-          <w:lang w:bidi="ar-SA"/>
-        </w:rPr>
-        <w:t xml:space="preserve"> </w:t>
+        <w:t xml:space="preserve">objetos, el número de clusters </w:t>
       </w:r>
       <m:oMath>
         <m:r>
@@ -6126,25 +5325,7 @@
           <w:kern w:val="0"/>
           <w:lang w:bidi="ar-SA"/>
         </w:rPr>
-        <w:t>, y no se estaría dando ninguna información relevante a los efectos de poder resumir características comunes entre los gr</w:t>
-      </w:r>
-      <w:proofErr w:type="spellStart"/>
-      <w:r>
-        <w:rPr>
-          <w:rFonts w:ascii="Times New Roman" w:hAnsi="Times New Roman" w:cs="Times New Roman"/>
-          <w:kern w:val="0"/>
-          <w:lang w:bidi="ar-SA"/>
-        </w:rPr>
-        <w:t>upos</w:t>
-      </w:r>
-      <w:proofErr w:type="spellEnd"/>
-      <w:r>
-        <w:rPr>
-          <w:rFonts w:ascii="Times New Roman" w:hAnsi="Times New Roman" w:cs="Times New Roman"/>
-          <w:kern w:val="0"/>
-          <w:lang w:bidi="ar-SA"/>
-        </w:rPr>
-        <w:t>.</w:t>
+        <w:t>, y no se estaría dando ninguna información relevante a los efectos de poder resumir características comunes entre los grupos.</w:t>
       </w:r>
     </w:p>
     <w:p>
@@ -6180,7 +5361,6 @@
         </w:rPr>
         <w:t xml:space="preserve">Este </w:t>
       </w:r>
-      <w:proofErr w:type="spellStart"/>
       <w:r>
         <w:rPr>
           <w:rFonts w:ascii="Times New Roman" w:hAnsi="Times New Roman" w:cs="Times New Roman"/>
@@ -6189,100 +5369,15 @@
           <w:kern w:val="0"/>
           <w:lang w:bidi="ar-SA"/>
         </w:rPr>
-        <w:t>trade</w:t>
-      </w:r>
-      <w:proofErr w:type="spellEnd"/>
-      <w:r>
-        <w:rPr>
-          <w:rFonts w:ascii="Times New Roman" w:hAnsi="Times New Roman" w:cs="Times New Roman"/>
-          <w:i/>
-          <w:iCs/>
-          <w:kern w:val="0"/>
-          <w:lang w:bidi="ar-SA"/>
-        </w:rPr>
-        <w:t xml:space="preserve">-off </w:t>
-      </w:r>
-      <w:r>
-        <w:rPr>
-          <w:rFonts w:ascii="Times New Roman" w:hAnsi="Times New Roman" w:cs="Times New Roman"/>
-          <w:kern w:val="0"/>
-          <w:lang w:bidi="ar-SA"/>
-        </w:rPr>
-        <w:t xml:space="preserve">provoca que se tenga que tomar una decisión en el número de </w:t>
-      </w:r>
-      <w:proofErr w:type="spellStart"/>
-      <w:proofErr w:type="gramStart"/>
-      <w:r>
-        <w:rPr>
-          <w:rFonts w:ascii="Times New Roman" w:hAnsi="Times New Roman" w:cs="Times New Roman"/>
-          <w:kern w:val="0"/>
-          <w:lang w:bidi="ar-SA"/>
-        </w:rPr>
-        <w:t>clusters</w:t>
-      </w:r>
-      <w:proofErr w:type="spellEnd"/>
-      <w:proofErr w:type="gramEnd"/>
-      <w:r>
-        <w:rPr>
-          <w:rFonts w:ascii="Times New Roman" w:hAnsi="Times New Roman" w:cs="Times New Roman"/>
-          <w:kern w:val="0"/>
-          <w:lang w:bidi="ar-SA"/>
-        </w:rPr>
-        <w:t xml:space="preserve"> óptimos (regiones óptimas), tal que las provincias dentro de cada </w:t>
-      </w:r>
-      <w:proofErr w:type="spellStart"/>
-      <w:r>
-        <w:rPr>
-          <w:rFonts w:ascii="Times New Roman" w:hAnsi="Times New Roman" w:cs="Times New Roman"/>
-          <w:kern w:val="0"/>
-          <w:lang w:bidi="ar-SA"/>
-        </w:rPr>
-        <w:t>cluster</w:t>
-      </w:r>
-      <w:proofErr w:type="spellEnd"/>
-      <w:r>
-        <w:rPr>
-          <w:rFonts w:ascii="Times New Roman" w:hAnsi="Times New Roman" w:cs="Times New Roman"/>
-          <w:kern w:val="0"/>
-          <w:lang w:bidi="ar-SA"/>
-        </w:rPr>
-        <w:t xml:space="preserve"> (región) sean lo más similares posibles en términos de los factores de </w:t>
-      </w:r>
-      <w:proofErr w:type="spellStart"/>
-      <w:r>
-        <w:rPr>
-          <w:rFonts w:ascii="Times New Roman" w:hAnsi="Times New Roman" w:cs="Times New Roman"/>
-          <w:kern w:val="0"/>
-          <w:lang w:bidi="ar-SA"/>
-        </w:rPr>
-        <w:t>macrolocalización</w:t>
-      </w:r>
-      <w:proofErr w:type="spellEnd"/>
-      <w:r>
-        <w:rPr>
-          <w:rFonts w:ascii="Times New Roman" w:hAnsi="Times New Roman" w:cs="Times New Roman"/>
-          <w:kern w:val="0"/>
-          <w:lang w:bidi="ar-SA"/>
-        </w:rPr>
-        <w:t xml:space="preserve">, pero teniendo en cuenta que una división muy extensa en </w:t>
-      </w:r>
-      <w:proofErr w:type="spellStart"/>
-      <w:r>
-        <w:rPr>
-          <w:rFonts w:ascii="Times New Roman" w:hAnsi="Times New Roman" w:cs="Times New Roman"/>
-          <w:kern w:val="0"/>
-          <w:lang w:bidi="ar-SA"/>
-        </w:rPr>
-        <w:t>clusters</w:t>
-      </w:r>
-      <w:proofErr w:type="spellEnd"/>
-      <w:r>
-        <w:rPr>
-          <w:rFonts w:ascii="Times New Roman" w:hAnsi="Times New Roman" w:cs="Times New Roman"/>
-          <w:kern w:val="0"/>
-          <w:lang w:bidi="ar-SA"/>
-        </w:rPr>
-        <w:t xml:space="preserve"> (regiones) pierde utilidad analítica a los efectos de definir zonas con características similares para un posterior análisis de movilidad regional.</w:t>
+        <w:t xml:space="preserve">trade-off </w:t>
+      </w:r>
+      <w:r>
+        <w:rPr>
+          <w:rFonts w:ascii="Times New Roman" w:hAnsi="Times New Roman" w:cs="Times New Roman"/>
+          <w:kern w:val="0"/>
+          <w:lang w:bidi="ar-SA"/>
+        </w:rPr>
+        <w:t>provoca que se tenga que tomar una decisión en el número de clusters óptimos (regiones óptimas), tal que las provincias dentro de cada cluster (región) sean lo más similares posibles en términos de los factores de macrolocalización, pero teniendo en cuenta que una división muy extensa en clusters (regiones) pierde utilidad analítica a los efectos de definir zonas con características similares para un posterior análisis de movilidad regional.</w:t>
       </w:r>
     </w:p>
     <w:p>
@@ -6557,23 +5652,13 @@
         </w:rPr>
         <w:t xml:space="preserve">regiones </w:t>
       </w:r>
-      <w:proofErr w:type="spellStart"/>
-      <w:r>
-        <w:rPr>
-          <w:rFonts w:ascii="Times New Roman" w:hAnsi="Times New Roman" w:cs="Times New Roman"/>
-          <w:kern w:val="0"/>
-          <w:lang w:bidi="ar-SA"/>
-        </w:rPr>
-        <w:t>comúnes</w:t>
-      </w:r>
-      <w:proofErr w:type="spellEnd"/>
-      <w:r>
-        <w:rPr>
-          <w:rFonts w:ascii="Times New Roman" w:hAnsi="Times New Roman" w:cs="Times New Roman"/>
-          <w:kern w:val="0"/>
-          <w:lang w:bidi="ar-SA"/>
-        </w:rPr>
-        <w:t xml:space="preserve"> dependiendo de la similitud </w:t>
+      <w:r>
+        <w:rPr>
+          <w:rFonts w:ascii="Times New Roman" w:hAnsi="Times New Roman" w:cs="Times New Roman"/>
+          <w:kern w:val="0"/>
+          <w:lang w:bidi="ar-SA"/>
+        </w:rPr>
+        <w:t xml:space="preserve">comúnes dependiendo de la similitud </w:t>
       </w:r>
       <w:r>
         <w:rPr>
@@ -6597,97 +5682,41 @@
           <w:kern w:val="0"/>
           <w:lang w:bidi="ar-SA"/>
         </w:rPr>
-        <w:t xml:space="preserve"> con respecto a los </w:t>
-      </w:r>
-      <w:proofErr w:type="spellStart"/>
-      <w:r>
-        <w:rPr>
-          <w:rFonts w:ascii="Times New Roman" w:hAnsi="Times New Roman" w:cs="Times New Roman"/>
-          <w:kern w:val="0"/>
-          <w:lang w:bidi="ar-SA"/>
-        </w:rPr>
-        <w:t>macrofactores</w:t>
-      </w:r>
-      <w:proofErr w:type="spellEnd"/>
-      <w:r>
-        <w:rPr>
-          <w:rFonts w:ascii="Times New Roman" w:hAnsi="Times New Roman" w:cs="Times New Roman"/>
-          <w:kern w:val="0"/>
-          <w:lang w:bidi="ar-SA"/>
-        </w:rPr>
-        <w:t xml:space="preserve"> definidos anteriormente.</w:t>
-      </w:r>
-    </w:p>
-    <w:p>
-      <w:pPr>
-        <w:suppressAutoHyphens w:val="0"/>
-        <w:spacing w:line="276" w:lineRule="auto"/>
-        <w:ind w:firstLine="284"/>
-        <w:jc w:val="both"/>
-        <w:rPr>
-          <w:rFonts w:ascii="Times New Roman" w:hAnsi="Times New Roman" w:cs="Times New Roman"/>
-          <w:kern w:val="0"/>
-          <w:lang w:bidi="ar-SA"/>
-        </w:rPr>
-      </w:pPr>
-    </w:p>
-    <w:p>
-      <w:pPr>
-        <w:suppressAutoHyphens w:val="0"/>
-        <w:spacing w:line="276" w:lineRule="auto"/>
-        <w:ind w:firstLine="284"/>
-        <w:jc w:val="both"/>
-        <w:rPr>
-          <w:rFonts w:ascii="Times New Roman" w:hAnsi="Times New Roman" w:cs="Times New Roman"/>
-          <w:kern w:val="0"/>
-          <w:lang w:bidi="ar-SA"/>
-        </w:rPr>
-      </w:pPr>
-      <w:r>
-        <w:rPr>
-          <w:rFonts w:ascii="Times New Roman" w:hAnsi="Times New Roman" w:cs="Times New Roman"/>
-          <w:kern w:val="0"/>
-          <w:lang w:bidi="ar-SA"/>
-        </w:rPr>
-        <w:t xml:space="preserve">Para la división regional se utilizará el algoritmo de K-Medias, en donde se definen aleatoriamente los centroides iniciales del algoritmo y se procede a realizar el cálculo de los </w:t>
-      </w:r>
-      <w:proofErr w:type="spellStart"/>
-      <w:proofErr w:type="gramStart"/>
-      <w:r>
-        <w:rPr>
-          <w:rFonts w:ascii="Times New Roman" w:hAnsi="Times New Roman" w:cs="Times New Roman"/>
-          <w:kern w:val="0"/>
-          <w:lang w:bidi="ar-SA"/>
-        </w:rPr>
-        <w:t>clusters</w:t>
-      </w:r>
-      <w:proofErr w:type="spellEnd"/>
-      <w:proofErr w:type="gramEnd"/>
-      <w:r>
-        <w:rPr>
-          <w:rFonts w:ascii="Times New Roman" w:hAnsi="Times New Roman" w:cs="Times New Roman"/>
-          <w:kern w:val="0"/>
-          <w:lang w:bidi="ar-SA"/>
-        </w:rPr>
-        <w:t xml:space="preserve"> a través de 1.000 iteraciones, siendo seleccionada aquella que arroje un menor número del indicador de la suma de las distancias al cuadrado entre las variables dentro de los </w:t>
-      </w:r>
-      <w:proofErr w:type="spellStart"/>
-      <w:r>
-        <w:rPr>
-          <w:rFonts w:ascii="Times New Roman" w:hAnsi="Times New Roman" w:cs="Times New Roman"/>
-          <w:kern w:val="0"/>
-          <w:lang w:bidi="ar-SA"/>
-        </w:rPr>
-        <w:t>cluster</w:t>
-      </w:r>
-      <w:proofErr w:type="spellEnd"/>
-      <w:r>
-        <w:rPr>
-          <w:rFonts w:ascii="Times New Roman" w:hAnsi="Times New Roman" w:cs="Times New Roman"/>
-          <w:kern w:val="0"/>
-          <w:lang w:bidi="ar-SA"/>
-        </w:rPr>
-        <w:t xml:space="preserve"> y sus centroides, también conocido como </w:t>
+        <w:t xml:space="preserve"> con respecto a los macrofactores definidos anteriormente.</w:t>
+      </w:r>
+    </w:p>
+    <w:p>
+      <w:pPr>
+        <w:suppressAutoHyphens w:val="0"/>
+        <w:spacing w:line="276" w:lineRule="auto"/>
+        <w:ind w:firstLine="284"/>
+        <w:jc w:val="both"/>
+        <w:rPr>
+          <w:rFonts w:ascii="Times New Roman" w:hAnsi="Times New Roman" w:cs="Times New Roman"/>
+          <w:kern w:val="0"/>
+          <w:lang w:bidi="ar-SA"/>
+        </w:rPr>
+      </w:pPr>
+    </w:p>
+    <w:p>
+      <w:pPr>
+        <w:suppressAutoHyphens w:val="0"/>
+        <w:spacing w:line="276" w:lineRule="auto"/>
+        <w:ind w:firstLine="284"/>
+        <w:jc w:val="both"/>
+        <w:rPr>
+          <w:rFonts w:ascii="Times New Roman" w:hAnsi="Times New Roman" w:cs="Times New Roman"/>
+          <w:kern w:val="0"/>
+          <w:lang w:bidi="ar-SA"/>
+        </w:rPr>
+      </w:pPr>
+      <w:r>
+        <w:rPr>
+          <w:rFonts w:ascii="Times New Roman" w:hAnsi="Times New Roman" w:cs="Times New Roman"/>
+          <w:kern w:val="0"/>
+          <w:lang w:bidi="ar-SA"/>
+        </w:rPr>
+        <w:t xml:space="preserve">Para la división regional se utilizará el algoritmo de K-Medias, en donde se definen aleatoriamente los centroides iniciales del algoritmo y se procede a realizar el cálculo de los clusters a través de 1.000 iteraciones, siendo seleccionada aquella que arroje un menor número del indicador de la suma de las distancias al cuadrado entre las variables dentro de los cluster y sus centroides, también conocido como </w:t>
       </w:r>
       <w:r>
         <w:rPr>
@@ -6739,25 +5768,7 @@
           <w:kern w:val="0"/>
           <w:lang w:bidi="ar-SA"/>
         </w:rPr>
-        <w:t xml:space="preserve">Una vez ejecutado el algoritmo, se obtiene la división de las provincias de Argentina en tres regiones bien definidas (Figura 2), las cuales comparten similitudes en los parámetros definidos en la </w:t>
-      </w:r>
-      <w:proofErr w:type="spellStart"/>
-      <w:r>
-        <w:rPr>
-          <w:rFonts w:ascii="Times New Roman" w:hAnsi="Times New Roman" w:cs="Times New Roman"/>
-          <w:kern w:val="0"/>
-          <w:lang w:bidi="ar-SA"/>
-        </w:rPr>
-        <w:t>macrolocalización</w:t>
-      </w:r>
-      <w:proofErr w:type="spellEnd"/>
-      <w:r>
-        <w:rPr>
-          <w:rFonts w:ascii="Times New Roman" w:hAnsi="Times New Roman" w:cs="Times New Roman"/>
-          <w:kern w:val="0"/>
-          <w:lang w:bidi="ar-SA"/>
-        </w:rPr>
-        <w:t>.</w:t>
+        <w:t>Una vez ejecutado el algoritmo, se obtiene la división de las provincias de Argentina en tres regiones bien definidas (Figura 2), las cuales comparten similitudes en los parámetros definidos en la macrolocalización.</w:t>
       </w:r>
     </w:p>
     <w:p>
@@ -6881,25 +5892,7 @@
           <w:lang w:bidi="ar-SA"/>
         </w:rPr>
         <w:lastRenderedPageBreak/>
-        <w:t xml:space="preserve">Se puede ver claramente la diferencia en la similitud de los tres grupos, calculada a través del análisis de componentes principales de los </w:t>
-      </w:r>
-      <w:proofErr w:type="spellStart"/>
-      <w:r>
-        <w:rPr>
-          <w:rFonts w:ascii="Times New Roman" w:hAnsi="Times New Roman" w:cs="Times New Roman"/>
-          <w:kern w:val="0"/>
-          <w:lang w:bidi="ar-SA"/>
-        </w:rPr>
-        <w:t>macrofactores</w:t>
-      </w:r>
-      <w:proofErr w:type="spellEnd"/>
-      <w:r>
-        <w:rPr>
-          <w:rFonts w:ascii="Times New Roman" w:hAnsi="Times New Roman" w:cs="Times New Roman"/>
-          <w:kern w:val="0"/>
-          <w:lang w:bidi="ar-SA"/>
-        </w:rPr>
-        <w:t xml:space="preserve">, siendo solamente la Ciudad Autónoma de Buenos Aires la única que presenta </w:t>
+        <w:t xml:space="preserve">Se puede ver claramente la diferencia en la similitud de los tres grupos, calculada a través del análisis de componentes principales de los macrofactores, siendo solamente la Ciudad Autónoma de Buenos Aires la única que presenta </w:t>
       </w:r>
       <w:r>
         <w:rPr>
@@ -6949,25 +5942,7 @@
           <w:kern w:val="0"/>
           <w:lang w:bidi="ar-SA"/>
         </w:rPr>
-        <w:t xml:space="preserve">En la Tabla 1 se presenta un resumen de los </w:t>
-      </w:r>
-      <w:proofErr w:type="spellStart"/>
-      <w:r>
-        <w:rPr>
-          <w:rFonts w:ascii="Times New Roman" w:hAnsi="Times New Roman" w:cs="Times New Roman"/>
-          <w:kern w:val="0"/>
-          <w:lang w:bidi="ar-SA"/>
-        </w:rPr>
-        <w:t>macrofactores</w:t>
-      </w:r>
-      <w:proofErr w:type="spellEnd"/>
-      <w:r>
-        <w:rPr>
-          <w:rFonts w:ascii="Times New Roman" w:hAnsi="Times New Roman" w:cs="Times New Roman"/>
-          <w:kern w:val="0"/>
-          <w:lang w:bidi="ar-SA"/>
-        </w:rPr>
-        <w:t xml:space="preserve"> que representan en promedio a cada región, es decir, cuáles son las características compartidas entre las provincias que provocaron que sean parte de un</w:t>
+        <w:t>En la Tabla 1 se presenta un resumen de los macrofactores que representan en promedio a cada región, es decir, cuáles son las características compartidas entre las provincias que provocaron que sean parte de un</w:t>
       </w:r>
       <w:r>
         <w:rPr>
@@ -7562,43 +6537,7 @@
           <w:kern w:val="0"/>
           <w:lang w:bidi="ar-SA"/>
         </w:rPr>
-        <w:t xml:space="preserve">por </w:t>
-      </w:r>
-      <w:proofErr w:type="spellStart"/>
-      <w:r>
-        <w:rPr>
-          <w:rFonts w:ascii="Times New Roman" w:hAnsi="Times New Roman" w:cs="Times New Roman"/>
-          <w:kern w:val="0"/>
-          <w:lang w:bidi="ar-SA"/>
-        </w:rPr>
-        <w:t>macrofactores</w:t>
-      </w:r>
-      <w:proofErr w:type="spellEnd"/>
-      <w:r>
-        <w:rPr>
-          <w:rFonts w:ascii="Times New Roman" w:hAnsi="Times New Roman" w:cs="Times New Roman"/>
-          <w:kern w:val="0"/>
-          <w:lang w:bidi="ar-SA"/>
-        </w:rPr>
-        <w:t xml:space="preserve">, en la Figura 3 se muestra la distribución geográfica de las provincias que componen las regiones definidas anteriormente. En la misma figura se puede observar la comparación con las regiones geográficas tradicionales definidas en los </w:t>
-      </w:r>
-      <w:proofErr w:type="spellStart"/>
-      <w:r>
-        <w:rPr>
-          <w:rFonts w:ascii="Times New Roman" w:hAnsi="Times New Roman" w:cs="Times New Roman"/>
-          <w:kern w:val="0"/>
-          <w:lang w:bidi="ar-SA"/>
-        </w:rPr>
-        <w:t>macrofactores</w:t>
-      </w:r>
-      <w:proofErr w:type="spellEnd"/>
-      <w:r>
-        <w:rPr>
-          <w:rFonts w:ascii="Times New Roman" w:hAnsi="Times New Roman" w:cs="Times New Roman"/>
-          <w:kern w:val="0"/>
-          <w:lang w:bidi="ar-SA"/>
-        </w:rPr>
-        <w:t>, con las cuales ostenta cierta similitud.</w:t>
+        <w:t>por macrofactores, en la Figura 3 se muestra la distribución geográfica de las provincias que componen las regiones definidas anteriormente. En la misma figura se puede observar la comparación con las regiones geográficas tradicionales definidas en los macrofactores, con las cuales ostenta cierta similitud.</w:t>
       </w:r>
     </w:p>
     <w:p>
@@ -8282,25 +7221,7 @@
           <w:kern w:val="0"/>
           <w:lang w:bidi="ar-SA"/>
         </w:rPr>
-        <w:t xml:space="preserve">Las provincias pertenecientes a la Región Norte se ubican en casi su totalidad por encima de la bisectriz, indicando que son provincias en donde la expulsión de migrantes es mucho mayor que la atracción de </w:t>
-      </w:r>
-      <w:proofErr w:type="gramStart"/>
-      <w:r>
-        <w:rPr>
-          <w:rFonts w:ascii="Times New Roman" w:hAnsi="Times New Roman" w:cs="Times New Roman"/>
-          <w:kern w:val="0"/>
-          <w:lang w:bidi="ar-SA"/>
-        </w:rPr>
-        <w:t>los mismos</w:t>
-      </w:r>
-      <w:proofErr w:type="gramEnd"/>
-      <w:r>
-        <w:rPr>
-          <w:rFonts w:ascii="Times New Roman" w:hAnsi="Times New Roman" w:cs="Times New Roman"/>
-          <w:kern w:val="0"/>
-          <w:lang w:bidi="ar-SA"/>
-        </w:rPr>
-        <w:t>. Las provincias de la Región Sur tienen una mayor tendencia a ubicarse por encima de la línea diagonal, con excepción de Neuquén y Tierra del Fuego. Por último, en la Región Centro todas las provincias se encuentran por debajo de la diagonal, en donde la atracción de migrantes es mayor que su nivel de expulsión.</w:t>
+        <w:t>Las provincias pertenecientes a la Región Norte se ubican en casi su totalidad por encima de la bisectriz, indicando que son provincias en donde la expulsión de migrantes es mucho mayor que la atracción de los mismos. Las provincias de la Región Sur tienen una mayor tendencia a ubicarse por encima de la línea diagonal, con excepción de Neuquén y Tierra del Fuego. Por último, en la Región Centro todas las provincias se encuentran por debajo de la diagonal, en donde la atracción de migrantes es mayor que su nivel de expulsión.</w:t>
       </w:r>
     </w:p>
     <w:p>
@@ -8542,25 +7463,7 @@
           <w:kern w:val="0"/>
           <w:lang w:bidi="ar-SA"/>
         </w:rPr>
-        <w:t xml:space="preserve">Las características individuales o familiares de las personas que toman la decisión de emprender un proceso migratorio forman parte de los </w:t>
-      </w:r>
-      <w:proofErr w:type="spellStart"/>
-      <w:r>
-        <w:rPr>
-          <w:rFonts w:ascii="Times New Roman" w:hAnsi="Times New Roman" w:cs="Times New Roman"/>
-          <w:kern w:val="0"/>
-          <w:lang w:bidi="ar-SA"/>
-        </w:rPr>
-        <w:t>microdeterminantes</w:t>
-      </w:r>
-      <w:proofErr w:type="spellEnd"/>
-      <w:r>
-        <w:rPr>
-          <w:rFonts w:ascii="Times New Roman" w:hAnsi="Times New Roman" w:cs="Times New Roman"/>
-          <w:kern w:val="0"/>
-          <w:lang w:bidi="ar-SA"/>
-        </w:rPr>
-        <w:t xml:space="preserve"> de las migraciones. Si bien</w:t>
+        <w:t>Las características individuales o familiares de las personas que toman la decisión de emprender un proceso migratorio forman parte de los microdeterminantes de las migraciones. Si bien</w:t>
       </w:r>
       <w:r>
         <w:rPr>
@@ -8674,25 +7577,7 @@
           <w:kern w:val="0"/>
           <w:lang w:bidi="ar-SA"/>
         </w:rPr>
-        <w:t xml:space="preserve"> en las diferencias entre los migrantes y los nativos de las distintas regiones con respecto a los </w:t>
-      </w:r>
-      <w:proofErr w:type="spellStart"/>
-      <w:r>
-        <w:rPr>
-          <w:rFonts w:ascii="Times New Roman" w:hAnsi="Times New Roman" w:cs="Times New Roman"/>
-          <w:kern w:val="0"/>
-          <w:lang w:bidi="ar-SA"/>
-        </w:rPr>
-        <w:t>microdeterminantes</w:t>
-      </w:r>
-      <w:proofErr w:type="spellEnd"/>
-      <w:r>
-        <w:rPr>
-          <w:rFonts w:ascii="Times New Roman" w:hAnsi="Times New Roman" w:cs="Times New Roman"/>
-          <w:kern w:val="0"/>
-          <w:lang w:bidi="ar-SA"/>
-        </w:rPr>
-        <w:t xml:space="preserve"> que se consideran relevantes, los cuales </w:t>
+        <w:t xml:space="preserve"> en las diferencias entre los migrantes y los nativos de las distintas regiones con respecto a los microdeterminantes que se consideran relevantes, los cuales </w:t>
       </w:r>
       <w:r>
         <w:rPr>
@@ -8771,43 +7656,7 @@
           <w:kern w:val="0"/>
           <w:lang w:bidi="ar-SA"/>
         </w:rPr>
-        <w:t xml:space="preserve">El género y la edad de las personas son considerados dentro de los </w:t>
-      </w:r>
-      <w:proofErr w:type="spellStart"/>
-      <w:r>
-        <w:rPr>
-          <w:rFonts w:ascii="Times New Roman" w:hAnsi="Times New Roman" w:cs="Times New Roman"/>
-          <w:kern w:val="0"/>
-          <w:lang w:bidi="ar-SA"/>
-        </w:rPr>
-        <w:t>microfactores</w:t>
-      </w:r>
-      <w:proofErr w:type="spellEnd"/>
-      <w:r>
-        <w:rPr>
-          <w:rFonts w:ascii="Times New Roman" w:hAnsi="Times New Roman" w:cs="Times New Roman"/>
-          <w:kern w:val="0"/>
-          <w:lang w:bidi="ar-SA"/>
-        </w:rPr>
-        <w:t xml:space="preserve"> que pueden afectar considerablemente a la decisión migratoria, es por ello </w:t>
-      </w:r>
-      <w:proofErr w:type="gramStart"/>
-      <w:r>
-        <w:rPr>
-          <w:rFonts w:ascii="Times New Roman" w:hAnsi="Times New Roman" w:cs="Times New Roman"/>
-          <w:kern w:val="0"/>
-          <w:lang w:bidi="ar-SA"/>
-        </w:rPr>
-        <w:t>que</w:t>
-      </w:r>
-      <w:proofErr w:type="gramEnd"/>
-      <w:r>
-        <w:rPr>
-          <w:rFonts w:ascii="Times New Roman" w:hAnsi="Times New Roman" w:cs="Times New Roman"/>
-          <w:kern w:val="0"/>
-          <w:lang w:bidi="ar-SA"/>
-        </w:rPr>
-        <w:t xml:space="preserve"> se analizan estas características para los nativos y migrantes de cada región.</w:t>
+        <w:t>El género y la edad de las personas son considerados dentro de los microfactores que pueden afectar considerablemente a la decisión migratoria, es por ello que se analizan estas características para los nativos y migrantes de cada región.</w:t>
       </w:r>
     </w:p>
     <w:p>
@@ -11172,61 +10021,7 @@
           <w:kern w:val="0"/>
           <w:lang w:bidi="ar-SA"/>
         </w:rPr>
-        <w:t xml:space="preserve">Para cuantificar el impacto de los distintos factores en la decisión migratoria, se recurre a la formulación de dos modelos de probabilidad, un </w:t>
-      </w:r>
-      <w:proofErr w:type="spellStart"/>
-      <w:r>
-        <w:rPr>
-          <w:rFonts w:ascii="Times New Roman" w:hAnsi="Times New Roman" w:cs="Times New Roman"/>
-          <w:kern w:val="0"/>
-          <w:lang w:bidi="ar-SA"/>
-        </w:rPr>
-        <w:t>Logit</w:t>
-      </w:r>
-      <w:proofErr w:type="spellEnd"/>
-      <w:r>
-        <w:rPr>
-          <w:rFonts w:ascii="Times New Roman" w:hAnsi="Times New Roman" w:cs="Times New Roman"/>
-          <w:kern w:val="0"/>
-          <w:lang w:bidi="ar-SA"/>
-        </w:rPr>
-        <w:t xml:space="preserve"> Binomial y un </w:t>
-      </w:r>
-      <w:proofErr w:type="spellStart"/>
-      <w:r>
-        <w:rPr>
-          <w:rFonts w:ascii="Times New Roman" w:hAnsi="Times New Roman" w:cs="Times New Roman"/>
-          <w:kern w:val="0"/>
-          <w:lang w:bidi="ar-SA"/>
-        </w:rPr>
-        <w:t>Logit</w:t>
-      </w:r>
-      <w:proofErr w:type="spellEnd"/>
-      <w:r>
-        <w:rPr>
-          <w:rFonts w:ascii="Times New Roman" w:hAnsi="Times New Roman" w:cs="Times New Roman"/>
-          <w:kern w:val="0"/>
-          <w:lang w:bidi="ar-SA"/>
-        </w:rPr>
-        <w:t xml:space="preserve"> Multinomial. El modelo </w:t>
-      </w:r>
-      <w:proofErr w:type="spellStart"/>
-      <w:r>
-        <w:rPr>
-          <w:rFonts w:ascii="Times New Roman" w:hAnsi="Times New Roman" w:cs="Times New Roman"/>
-          <w:kern w:val="0"/>
-          <w:lang w:bidi="ar-SA"/>
-        </w:rPr>
-        <w:t>Logit</w:t>
-      </w:r>
-      <w:proofErr w:type="spellEnd"/>
-      <w:r>
-        <w:rPr>
-          <w:rFonts w:ascii="Times New Roman" w:hAnsi="Times New Roman" w:cs="Times New Roman"/>
-          <w:kern w:val="0"/>
-          <w:lang w:bidi="ar-SA"/>
-        </w:rPr>
-        <w:t xml:space="preserve"> Binomial </w:t>
+        <w:t xml:space="preserve">Para cuantificar el impacto de los distintos factores en la decisión migratoria, se recurre a la formulación de dos modelos de probabilidad, un Logit Binomial y un Logit Multinomial. El modelo Logit Binomial </w:t>
       </w:r>
       <w:r>
         <w:rPr>
@@ -11242,25 +10037,7 @@
           <w:kern w:val="0"/>
           <w:lang w:bidi="ar-SA"/>
         </w:rPr>
-        <w:t xml:space="preserve"> utilizado como un modelo de elección de dos alternativas mutuamente excluyentes, la de migrar o no migrar. Por otro lado, en el modelo </w:t>
-      </w:r>
-      <w:proofErr w:type="spellStart"/>
-      <w:r>
-        <w:rPr>
-          <w:rFonts w:ascii="Times New Roman" w:hAnsi="Times New Roman" w:cs="Times New Roman"/>
-          <w:kern w:val="0"/>
-          <w:lang w:bidi="ar-SA"/>
-        </w:rPr>
-        <w:t>Logit</w:t>
-      </w:r>
-      <w:proofErr w:type="spellEnd"/>
-      <w:r>
-        <w:rPr>
-          <w:rFonts w:ascii="Times New Roman" w:hAnsi="Times New Roman" w:cs="Times New Roman"/>
-          <w:kern w:val="0"/>
-          <w:lang w:bidi="ar-SA"/>
-        </w:rPr>
-        <w:t xml:space="preserve"> Multinomial los individuos se enfrentan a </w:t>
+        <w:t xml:space="preserve"> utilizado como un modelo de elección de dos alternativas mutuamente excluyentes, la de migrar o no migrar. Por otro lado, en el modelo Logit Multinomial los individuos se enfrentan a </w:t>
       </w:r>
       <m:oMath>
         <m:r>
@@ -11368,43 +10145,7 @@
           <w:kern w:val="0"/>
           <w:lang w:bidi="ar-SA"/>
         </w:rPr>
-        <w:t xml:space="preserve">El Modelo </w:t>
-      </w:r>
-      <w:proofErr w:type="spellStart"/>
-      <w:r>
-        <w:rPr>
-          <w:rFonts w:ascii="Times New Roman" w:hAnsi="Times New Roman" w:cs="Times New Roman"/>
-          <w:kern w:val="0"/>
-          <w:lang w:bidi="ar-SA"/>
-        </w:rPr>
-        <w:t>Logit</w:t>
-      </w:r>
-      <w:proofErr w:type="spellEnd"/>
-      <w:r>
-        <w:rPr>
-          <w:rFonts w:ascii="Times New Roman" w:hAnsi="Times New Roman" w:cs="Times New Roman"/>
-          <w:kern w:val="0"/>
-          <w:lang w:bidi="ar-SA"/>
-        </w:rPr>
-        <w:t xml:space="preserve"> Multinomial es una generalización del modelo </w:t>
-      </w:r>
-      <w:proofErr w:type="spellStart"/>
-      <w:r>
-        <w:rPr>
-          <w:rFonts w:ascii="Times New Roman" w:hAnsi="Times New Roman" w:cs="Times New Roman"/>
-          <w:kern w:val="0"/>
-          <w:lang w:bidi="ar-SA"/>
-        </w:rPr>
-        <w:t>Logit</w:t>
-      </w:r>
-      <w:proofErr w:type="spellEnd"/>
-      <w:r>
-        <w:rPr>
-          <w:rFonts w:ascii="Times New Roman" w:hAnsi="Times New Roman" w:cs="Times New Roman"/>
-          <w:kern w:val="0"/>
-          <w:lang w:bidi="ar-SA"/>
-        </w:rPr>
-        <w:t xml:space="preserve"> Binomial, donde existen más de dos alternativas mutuamente excluyentes. A continuación, se </w:t>
+        <w:t xml:space="preserve">El Modelo Logit Multinomial es una generalización del modelo Logit Binomial, donde existen más de dos alternativas mutuamente excluyentes. A continuación, se </w:t>
       </w:r>
       <w:r>
         <w:rPr>
@@ -11420,25 +10161,7 @@
           <w:kern w:val="0"/>
           <w:lang w:bidi="ar-SA"/>
         </w:rPr>
-        <w:t xml:space="preserve"> el desarrollo del caso general, teniendo en cuenta que el modelo </w:t>
-      </w:r>
-      <w:proofErr w:type="spellStart"/>
-      <w:r>
-        <w:rPr>
-          <w:rFonts w:ascii="Times New Roman" w:hAnsi="Times New Roman" w:cs="Times New Roman"/>
-          <w:kern w:val="0"/>
-          <w:lang w:bidi="ar-SA"/>
-        </w:rPr>
-        <w:t>Logit</w:t>
-      </w:r>
-      <w:proofErr w:type="spellEnd"/>
-      <w:r>
-        <w:rPr>
-          <w:rFonts w:ascii="Times New Roman" w:hAnsi="Times New Roman" w:cs="Times New Roman"/>
-          <w:kern w:val="0"/>
-          <w:lang w:bidi="ar-SA"/>
-        </w:rPr>
-        <w:t xml:space="preserve"> Binomial puede ser considerado un caso particular en el cual  </w:t>
+        <w:t xml:space="preserve"> el desarrollo del caso general, teniendo en cuenta que el modelo Logit Binomial puede ser considerado un caso particular en el cual  </w:t>
       </w:r>
       <m:oMath>
         <m:r>
@@ -11488,25 +10211,7 @@
           <w:kern w:val="0"/>
           <w:lang w:bidi="ar-SA"/>
         </w:rPr>
-        <w:t>Este modelo se basa en la teoría de la utilidad aleatoria (</w:t>
-      </w:r>
-      <w:proofErr w:type="spellStart"/>
-      <w:r>
-        <w:rPr>
-          <w:rFonts w:ascii="Times New Roman" w:hAnsi="Times New Roman" w:cs="Times New Roman"/>
-          <w:kern w:val="0"/>
-          <w:lang w:bidi="ar-SA"/>
-        </w:rPr>
-        <w:t>Domencich</w:t>
-      </w:r>
-      <w:proofErr w:type="spellEnd"/>
-      <w:r>
-        <w:rPr>
-          <w:rFonts w:ascii="Times New Roman" w:hAnsi="Times New Roman" w:cs="Times New Roman"/>
-          <w:kern w:val="0"/>
-          <w:lang w:bidi="ar-SA"/>
-        </w:rPr>
-        <w:t xml:space="preserve"> et al., 1975)</w:t>
+        <w:t>Este modelo se basa en la teoría de la utilidad aleatoria (Domencich et al., 1975)</w:t>
       </w:r>
       <w:r>
         <w:rPr>
@@ -12327,7 +11032,6 @@
         </w:rPr>
         <w:t xml:space="preserve">). Es así </w:t>
       </w:r>
-      <w:proofErr w:type="spellStart"/>
       <w:r>
         <w:rPr>
           <w:rFonts w:ascii="Times New Roman" w:hAnsi="Times New Roman" w:cs="Times New Roman"/>
@@ -12336,50 +11040,13 @@
         </w:rPr>
         <w:t>cómo</w:t>
       </w:r>
-      <w:proofErr w:type="spellEnd"/>
-      <w:r>
-        <w:rPr>
-          <w:rFonts w:ascii="Times New Roman" w:hAnsi="Times New Roman" w:cs="Times New Roman"/>
-          <w:kern w:val="0"/>
-          <w:lang w:bidi="ar-SA"/>
-        </w:rPr>
-        <w:t xml:space="preserve"> la estimación de la probabilidad en el modelo </w:t>
-      </w:r>
-      <w:proofErr w:type="spellStart"/>
-      <w:r>
-        <w:rPr>
-          <w:rFonts w:ascii="Times New Roman" w:hAnsi="Times New Roman" w:cs="Times New Roman"/>
-          <w:kern w:val="0"/>
-          <w:lang w:bidi="ar-SA"/>
-        </w:rPr>
-        <w:t>Logit</w:t>
-      </w:r>
-      <w:proofErr w:type="spellEnd"/>
-      <w:r>
-        <w:rPr>
-          <w:rFonts w:ascii="Times New Roman" w:hAnsi="Times New Roman" w:cs="Times New Roman"/>
-          <w:kern w:val="0"/>
-          <w:lang w:bidi="ar-SA"/>
-        </w:rPr>
-        <w:t xml:space="preserve"> Multinomial será relativa a esta “alternativa base” de no migrar (</w:t>
-      </w:r>
-      <w:proofErr w:type="spellStart"/>
-      <w:r>
-        <w:rPr>
-          <w:rFonts w:ascii="Times New Roman" w:hAnsi="Times New Roman" w:cs="Times New Roman"/>
-          <w:kern w:val="0"/>
-          <w:lang w:bidi="ar-SA"/>
-        </w:rPr>
-        <w:t>Coxhead</w:t>
-      </w:r>
-      <w:proofErr w:type="spellEnd"/>
-      <w:r>
-        <w:rPr>
-          <w:rFonts w:ascii="Times New Roman" w:hAnsi="Times New Roman" w:cs="Times New Roman"/>
-          <w:kern w:val="0"/>
-          <w:lang w:bidi="ar-SA"/>
-        </w:rPr>
-        <w:t xml:space="preserve"> et al., 2015). Luego de esa normalización, se pueden definir las probabilidades de las </w:t>
+      <w:r>
+        <w:rPr>
+          <w:rFonts w:ascii="Times New Roman" w:hAnsi="Times New Roman" w:cs="Times New Roman"/>
+          <w:kern w:val="0"/>
+          <w:lang w:bidi="ar-SA"/>
+        </w:rPr>
+        <w:t xml:space="preserve"> la estimación de la probabilidad en el modelo Logit Multinomial será relativa a esta “alternativa base” de no migrar (Coxhead et al., 2015). Luego de esa normalización, se pueden definir las probabilidades de las </w:t>
       </w:r>
       <m:oMath>
         <m:r>
@@ -12585,27 +11252,8 @@
           <w:kern w:val="0"/>
           <w:lang w:bidi="ar-SA"/>
         </w:rPr>
-        <w:t xml:space="preserve">La ecuación 6 está definida para la probabilidad de elección de la “alternativa base” (no migrar), mientras que la ecuación 5 está definida para las restantes alternativas. A través de estas ecuaciones se puede definir </w:t>
-      </w:r>
-      <w:proofErr w:type="gramStart"/>
-      <w:r>
-        <w:rPr>
-          <w:rFonts w:ascii="Times New Roman" w:hAnsi="Times New Roman" w:cs="Times New Roman"/>
-          <w:kern w:val="0"/>
-          <w:lang w:bidi="ar-SA"/>
-        </w:rPr>
-        <w:t>el ratio</w:t>
-      </w:r>
-      <w:proofErr w:type="gramEnd"/>
-      <w:r>
-        <w:rPr>
-          <w:rFonts w:ascii="Times New Roman" w:hAnsi="Times New Roman" w:cs="Times New Roman"/>
-          <w:kern w:val="0"/>
-          <w:lang w:bidi="ar-SA"/>
-        </w:rPr>
-        <w:t xml:space="preserve"> de probabilidades (</w:t>
-      </w:r>
-      <w:proofErr w:type="spellStart"/>
+        <w:t>La ecuación 6 está definida para la probabilidad de elección de la “alternativa base” (no migrar), mientras que la ecuación 5 está definida para las restantes alternativas. A través de estas ecuaciones se puede definir el ratio de probabilidades (</w:t>
+      </w:r>
       <w:r>
         <w:rPr>
           <w:rFonts w:ascii="Times New Roman" w:hAnsi="Times New Roman" w:cs="Times New Roman"/>
@@ -12616,7 +11264,6 @@
         </w:rPr>
         <w:t>odds</w:t>
       </w:r>
-      <w:proofErr w:type="spellEnd"/>
       <w:r>
         <w:rPr>
           <w:rFonts w:ascii="Times New Roman" w:hAnsi="Times New Roman" w:cs="Times New Roman"/>
@@ -12838,25 +11485,7 @@
           <w:kern w:val="0"/>
           <w:lang w:bidi="ar-SA"/>
         </w:rPr>
-        <w:t xml:space="preserve">En el primer término de la ecuación 9 se encuentra el logaritmo </w:t>
-      </w:r>
-      <w:proofErr w:type="gramStart"/>
-      <w:r>
-        <w:rPr>
-          <w:rFonts w:ascii="Times New Roman" w:hAnsi="Times New Roman" w:cs="Times New Roman"/>
-          <w:kern w:val="0"/>
-          <w:lang w:bidi="ar-SA"/>
-        </w:rPr>
-        <w:t>del ratio</w:t>
-      </w:r>
-      <w:proofErr w:type="gramEnd"/>
-      <w:r>
-        <w:rPr>
-          <w:rFonts w:ascii="Times New Roman" w:hAnsi="Times New Roman" w:cs="Times New Roman"/>
-          <w:kern w:val="0"/>
-          <w:lang w:bidi="ar-SA"/>
-        </w:rPr>
-        <w:t xml:space="preserve"> de probabilidades (</w:t>
+        <w:t>En el primer término de la ecuación 9 se encuentra el logaritmo del ratio de probabilidades (</w:t>
       </w:r>
       <w:r>
         <w:rPr>
@@ -12866,20 +11495,8 @@
           <w:kern w:val="0"/>
           <w:lang w:bidi="ar-SA"/>
         </w:rPr>
-        <w:t>log-</w:t>
-      </w:r>
-      <w:proofErr w:type="spellStart"/>
-      <w:r>
-        <w:rPr>
-          <w:rFonts w:ascii="Times New Roman" w:hAnsi="Times New Roman" w:cs="Times New Roman"/>
-          <w:i/>
-          <w:iCs/>
-          <w:kern w:val="0"/>
-          <w:lang w:bidi="ar-SA"/>
-        </w:rPr>
-        <w:t>odds</w:t>
-      </w:r>
-      <w:proofErr w:type="spellEnd"/>
+        <w:t>log-odds</w:t>
+      </w:r>
       <w:r>
         <w:rPr>
           <w:rFonts w:ascii="Times New Roman" w:hAnsi="Times New Roman" w:cs="Times New Roman"/>
@@ -12962,25 +11579,7 @@
           <w:kern w:val="0"/>
           <w:lang w:bidi="ar-SA"/>
         </w:rPr>
-        <w:t xml:space="preserve">La linealidad del segundo término implica que la dirección del impacto al logaritmo </w:t>
-      </w:r>
-      <w:proofErr w:type="gramStart"/>
-      <w:r>
-        <w:rPr>
-          <w:rFonts w:ascii="Times New Roman" w:hAnsi="Times New Roman" w:cs="Times New Roman"/>
-          <w:kern w:val="0"/>
-          <w:lang w:bidi="ar-SA"/>
-        </w:rPr>
-        <w:t>del ratio</w:t>
-      </w:r>
-      <w:proofErr w:type="gramEnd"/>
-      <w:r>
-        <w:rPr>
-          <w:rFonts w:ascii="Times New Roman" w:hAnsi="Times New Roman" w:cs="Times New Roman"/>
-          <w:kern w:val="0"/>
-          <w:lang w:bidi="ar-SA"/>
-        </w:rPr>
-        <w:t xml:space="preserve"> de probabilidades ante un cambio en las características individuales del individuo estará dado por el signo del parámetro </w:t>
+        <w:t xml:space="preserve">La linealidad del segundo término implica que la dirección del impacto al logaritmo del ratio de probabilidades ante un cambio en las características individuales del individuo estará dado por el signo del parámetro </w:t>
       </w:r>
       <m:oMath>
         <m:r>
@@ -13092,43 +11691,7 @@
           <w:kern w:val="0"/>
           <w:lang w:bidi="ar-SA"/>
         </w:rPr>
-        <w:t xml:space="preserve">aumenta su valor, el logaritmo </w:t>
-      </w:r>
-      <w:proofErr w:type="gramStart"/>
-      <w:r>
-        <w:rPr>
-          <w:rFonts w:ascii="Times New Roman" w:hAnsi="Times New Roman" w:cs="Times New Roman"/>
-          <w:kern w:val="0"/>
-          <w:lang w:bidi="ar-SA"/>
-        </w:rPr>
-        <w:t>del ratio</w:t>
-      </w:r>
-      <w:proofErr w:type="gramEnd"/>
-      <w:r>
-        <w:rPr>
-          <w:rFonts w:ascii="Times New Roman" w:hAnsi="Times New Roman" w:cs="Times New Roman"/>
-          <w:kern w:val="0"/>
-          <w:lang w:bidi="ar-SA"/>
-        </w:rPr>
-        <w:t xml:space="preserve"> de probabilidades también se verá aumentado. Considerando que el logaritmo es una función monótona estrictamente cóncava (creciente), se puede demostrar que un aumento del logaritmo </w:t>
-      </w:r>
-      <w:proofErr w:type="gramStart"/>
-      <w:r>
-        <w:rPr>
-          <w:rFonts w:ascii="Times New Roman" w:hAnsi="Times New Roman" w:cs="Times New Roman"/>
-          <w:kern w:val="0"/>
-          <w:lang w:bidi="ar-SA"/>
-        </w:rPr>
-        <w:t>del ratio</w:t>
-      </w:r>
-      <w:proofErr w:type="gramEnd"/>
-      <w:r>
-        <w:rPr>
-          <w:rFonts w:ascii="Times New Roman" w:hAnsi="Times New Roman" w:cs="Times New Roman"/>
-          <w:kern w:val="0"/>
-          <w:lang w:bidi="ar-SA"/>
-        </w:rPr>
-        <w:t xml:space="preserve"> de probabilidades implica un aumento del ratio de probabilidades.</w:t>
+        <w:t>aumenta su valor, el logaritmo del ratio de probabilidades también se verá aumentado. Considerando que el logaritmo es una función monótona estrictamente cóncava (creciente), se puede demostrar que un aumento del logaritmo del ratio de probabilidades implica un aumento del ratio de probabilidades.</w:t>
       </w:r>
     </w:p>
     <w:p>
@@ -13417,25 +11980,7 @@
           <w:kern w:val="0"/>
           <w:lang w:bidi="ar-SA"/>
         </w:rPr>
-        <w:t xml:space="preserve">Para este análisis no se tiene en consideración a los migrantes </w:t>
-      </w:r>
-      <w:proofErr w:type="spellStart"/>
-      <w:r>
-        <w:rPr>
-          <w:rFonts w:ascii="Times New Roman" w:hAnsi="Times New Roman" w:cs="Times New Roman"/>
-          <w:kern w:val="0"/>
-          <w:lang w:bidi="ar-SA"/>
-        </w:rPr>
-        <w:t>intraprovinciales</w:t>
-      </w:r>
-      <w:proofErr w:type="spellEnd"/>
-      <w:r>
-        <w:rPr>
-          <w:rFonts w:ascii="Times New Roman" w:hAnsi="Times New Roman" w:cs="Times New Roman"/>
-          <w:kern w:val="0"/>
-          <w:lang w:bidi="ar-SA"/>
-        </w:rPr>
-        <w:t xml:space="preserve"> ni tampoco a los migrantes internacionales.</w:t>
+        <w:t>Para este análisis no se tiene en consideración a los migrantes intraprovinciales ni tampoco a los migrantes internacionales.</w:t>
       </w:r>
     </w:p>
     <w:p>
@@ -13507,29 +12052,7 @@
           <w:kern w:val="0"/>
           <w:lang w:bidi="ar-SA"/>
         </w:rPr>
-        <w:t xml:space="preserve">Variable dependiente del Modelo </w:t>
-      </w:r>
-      <w:proofErr w:type="spellStart"/>
-      <w:r>
-        <w:rPr>
-          <w:rFonts w:ascii="Times New Roman" w:hAnsi="Times New Roman" w:cs="Times New Roman"/>
-          <w:b/>
-          <w:bCs/>
-          <w:kern w:val="0"/>
-          <w:lang w:bidi="ar-SA"/>
-        </w:rPr>
-        <w:t>Logit</w:t>
-      </w:r>
-      <w:proofErr w:type="spellEnd"/>
-      <w:r>
-        <w:rPr>
-          <w:rFonts w:ascii="Times New Roman" w:hAnsi="Times New Roman" w:cs="Times New Roman"/>
-          <w:b/>
-          <w:bCs/>
-          <w:kern w:val="0"/>
-          <w:lang w:bidi="ar-SA"/>
-        </w:rPr>
-        <w:t xml:space="preserve"> Binomial:</w:t>
+        <w:t>Variable dependiente del Modelo Logit Binomial:</w:t>
       </w:r>
     </w:p>
     <w:p>
@@ -13638,29 +12161,7 @@
           <w:kern w:val="0"/>
           <w:lang w:bidi="ar-SA"/>
         </w:rPr>
-        <w:t xml:space="preserve">Variable dependiente del Modelo </w:t>
-      </w:r>
-      <w:proofErr w:type="spellStart"/>
-      <w:r>
-        <w:rPr>
-          <w:rFonts w:ascii="Times New Roman" w:hAnsi="Times New Roman" w:cs="Times New Roman"/>
-          <w:b/>
-          <w:bCs/>
-          <w:kern w:val="0"/>
-          <w:lang w:bidi="ar-SA"/>
-        </w:rPr>
-        <w:t>Logit</w:t>
-      </w:r>
-      <w:proofErr w:type="spellEnd"/>
-      <w:r>
-        <w:rPr>
-          <w:rFonts w:ascii="Times New Roman" w:hAnsi="Times New Roman" w:cs="Times New Roman"/>
-          <w:b/>
-          <w:bCs/>
-          <w:kern w:val="0"/>
-          <w:lang w:bidi="ar-SA"/>
-        </w:rPr>
-        <w:t xml:space="preserve"> Multinomial:</w:t>
+        <w:t>Variable dependiente del Modelo Logit Multinomial:</w:t>
       </w:r>
     </w:p>
     <w:p>
@@ -14229,43 +12730,7 @@
           <w:kern w:val="0"/>
           <w:lang w:bidi="ar-SA"/>
         </w:rPr>
-        <w:t xml:space="preserve">En las siguientes subsecciones se estiman dos modelos de probabilidad no lineal. Para el caso de los determinantes generales de la migración se utiliza el modelo </w:t>
-      </w:r>
-      <w:proofErr w:type="spellStart"/>
-      <w:r>
-        <w:rPr>
-          <w:rFonts w:ascii="Times New Roman" w:hAnsi="Times New Roman" w:cs="Times New Roman"/>
-          <w:kern w:val="0"/>
-          <w:lang w:bidi="ar-SA"/>
-        </w:rPr>
-        <w:t>Logit</w:t>
-      </w:r>
-      <w:proofErr w:type="spellEnd"/>
-      <w:r>
-        <w:rPr>
-          <w:rFonts w:ascii="Times New Roman" w:hAnsi="Times New Roman" w:cs="Times New Roman"/>
-          <w:kern w:val="0"/>
-          <w:lang w:bidi="ar-SA"/>
-        </w:rPr>
-        <w:t xml:space="preserve"> Binomial, mientras que para los determinantes de la migración diferenciados por regiones de destino se utiliza un modelo </w:t>
-      </w:r>
-      <w:proofErr w:type="spellStart"/>
-      <w:r>
-        <w:rPr>
-          <w:rFonts w:ascii="Times New Roman" w:hAnsi="Times New Roman" w:cs="Times New Roman"/>
-          <w:kern w:val="0"/>
-          <w:lang w:bidi="ar-SA"/>
-        </w:rPr>
-        <w:t>Logit</w:t>
-      </w:r>
-      <w:proofErr w:type="spellEnd"/>
-      <w:r>
-        <w:rPr>
-          <w:rFonts w:ascii="Times New Roman" w:hAnsi="Times New Roman" w:cs="Times New Roman"/>
-          <w:kern w:val="0"/>
-          <w:lang w:bidi="ar-SA"/>
-        </w:rPr>
-        <w:t xml:space="preserve"> Multinomial.</w:t>
+        <w:t>En las siguientes subsecciones se estiman dos modelos de probabilidad no lineal. Para el caso de los determinantes generales de la migración se utiliza el modelo Logit Binomial, mientras que para los determinantes de la migración diferenciados por regiones de destino se utiliza un modelo Logit Multinomial.</w:t>
       </w:r>
     </w:p>
     <w:p>
@@ -15370,77 +13835,41 @@
           <w:kern w:val="0"/>
           <w:lang w:bidi="ar-SA"/>
         </w:rPr>
-        <w:t xml:space="preserve">El volumen de la expulsión y atracción de los migrantes evidencia diferencias sustanciales con respecto a las estructuras productivas y el desarrollo relativo en las distintas localidades de destino. La región Norte se caracteriza por tener una elevada tasa de emigración en comparación con las demás regiones, prácticamente la mitad de los migrantes tienen como origen a alguna provincia de esta región. En cuanto a la inmigración de las personas, más de la mitad de los migrantes </w:t>
-      </w:r>
-      <w:proofErr w:type="gramStart"/>
-      <w:r>
-        <w:rPr>
-          <w:rFonts w:ascii="Times New Roman" w:hAnsi="Times New Roman" w:cs="Times New Roman"/>
-          <w:kern w:val="0"/>
-          <w:lang w:bidi="ar-SA"/>
-        </w:rPr>
-        <w:t>elige como</w:t>
-      </w:r>
-      <w:proofErr w:type="gramEnd"/>
-      <w:r>
-        <w:rPr>
-          <w:rFonts w:ascii="Times New Roman" w:hAnsi="Times New Roman" w:cs="Times New Roman"/>
-          <w:kern w:val="0"/>
-          <w:lang w:bidi="ar-SA"/>
-        </w:rPr>
-        <w:t xml:space="preserve"> lugar de destino a la región Centro. No obstante, el nivel de desarrollo de las regiones no parece presentar discrepancias importantes en los factores socioeconómicos que afectan la propensión a migrar de las personas.</w:t>
-      </w:r>
-    </w:p>
-    <w:p>
-      <w:pPr>
-        <w:suppressAutoHyphens w:val="0"/>
-        <w:spacing w:line="276" w:lineRule="auto"/>
-        <w:ind w:firstLine="284"/>
-        <w:jc w:val="both"/>
-        <w:rPr>
-          <w:rFonts w:ascii="Times New Roman" w:hAnsi="Times New Roman" w:cs="Times New Roman"/>
-          <w:kern w:val="0"/>
-          <w:lang w:bidi="ar-SA"/>
-        </w:rPr>
-      </w:pPr>
-    </w:p>
-    <w:p>
-      <w:pPr>
-        <w:suppressAutoHyphens w:val="0"/>
-        <w:spacing w:line="276" w:lineRule="auto"/>
-        <w:ind w:firstLine="284"/>
-        <w:jc w:val="both"/>
-        <w:rPr>
-          <w:rFonts w:ascii="Times New Roman" w:hAnsi="Times New Roman" w:cs="Times New Roman"/>
-          <w:kern w:val="0"/>
-          <w:lang w:bidi="ar-SA"/>
-        </w:rPr>
-      </w:pPr>
-      <w:r>
-        <w:rPr>
-          <w:rFonts w:ascii="Times New Roman" w:hAnsi="Times New Roman" w:cs="Times New Roman"/>
-          <w:kern w:val="0"/>
-          <w:lang w:bidi="ar-SA"/>
-        </w:rPr>
-        <w:t xml:space="preserve">En general las características de los migrantes internos son muy similares para todas las regiones. La gran mayoría son personas jóvenes, sin hijos a su cargo, con una distribución de géneros relativamente </w:t>
-      </w:r>
-      <w:proofErr w:type="spellStart"/>
-      <w:r>
-        <w:rPr>
-          <w:rFonts w:ascii="Times New Roman" w:hAnsi="Times New Roman" w:cs="Times New Roman"/>
-          <w:kern w:val="0"/>
-          <w:lang w:bidi="ar-SA"/>
-        </w:rPr>
-        <w:t>equidistribuida</w:t>
-      </w:r>
-      <w:proofErr w:type="spellEnd"/>
-      <w:r>
-        <w:rPr>
-          <w:rFonts w:ascii="Times New Roman" w:hAnsi="Times New Roman" w:cs="Times New Roman"/>
-          <w:kern w:val="0"/>
-          <w:lang w:bidi="ar-SA"/>
-        </w:rPr>
-        <w:t xml:space="preserve"> y con edades promedio que varían entre los 26 y 31 años. Estos poseen empleos de mayor calificación y un nivel educativo considerablemente más elevado que el de los nativos.</w:t>
+        <w:t>El volumen de la expulsión y atracción de los migrantes evidencia diferencias sustanciales con respecto a las estructuras productivas y el desarrollo relativo en las distintas localidades de destino. La región Norte se caracteriza por tener una elevada tasa de emigración en comparación con las demás regiones, prácticamente la mitad de los migrantes tienen como origen a alguna provincia de esta región. En cuanto a la inmigración de las personas, más de la mitad de los migrantes elige como lugar de destino a la región Centro. No obstante, el nivel de desarrollo de las regiones no parece presentar discrepancias importantes en los factores socioeconómicos que afectan la propensión a migrar de las personas.</w:t>
+      </w:r>
+    </w:p>
+    <w:p>
+      <w:pPr>
+        <w:suppressAutoHyphens w:val="0"/>
+        <w:spacing w:line="276" w:lineRule="auto"/>
+        <w:ind w:firstLine="284"/>
+        <w:jc w:val="both"/>
+        <w:rPr>
+          <w:rFonts w:ascii="Times New Roman" w:hAnsi="Times New Roman" w:cs="Times New Roman"/>
+          <w:kern w:val="0"/>
+          <w:lang w:bidi="ar-SA"/>
+        </w:rPr>
+      </w:pPr>
+    </w:p>
+    <w:p>
+      <w:pPr>
+        <w:suppressAutoHyphens w:val="0"/>
+        <w:spacing w:line="276" w:lineRule="auto"/>
+        <w:ind w:firstLine="284"/>
+        <w:jc w:val="both"/>
+        <w:rPr>
+          <w:rFonts w:ascii="Times New Roman" w:hAnsi="Times New Roman" w:cs="Times New Roman"/>
+          <w:kern w:val="0"/>
+          <w:lang w:bidi="ar-SA"/>
+        </w:rPr>
+      </w:pPr>
+      <w:r>
+        <w:rPr>
+          <w:rFonts w:ascii="Times New Roman" w:hAnsi="Times New Roman" w:cs="Times New Roman"/>
+          <w:kern w:val="0"/>
+          <w:lang w:bidi="ar-SA"/>
+        </w:rPr>
+        <w:t>En general las características de los migrantes internos son muy similares para todas las regiones. La gran mayoría son personas jóvenes, sin hijos a su cargo, con una distribución de géneros relativamente equidistribuida y con edades promedio que varían entre los 26 y 31 años. Estos poseen empleos de mayor calificación y un nivel educativo considerablemente más elevado que el de los nativos.</w:t>
       </w:r>
     </w:p>
     <w:p>
@@ -15814,21 +14243,7 @@
         <w:rPr>
           <w:lang w:bidi="ar-SA"/>
         </w:rPr>
-        <w:t xml:space="preserve">Anexo III: </w:t>
-      </w:r>
-      <w:proofErr w:type="spellStart"/>
-      <w:r>
-        <w:rPr>
-          <w:lang w:bidi="ar-SA"/>
-        </w:rPr>
-        <w:t>Macrofactores</w:t>
-      </w:r>
-      <w:proofErr w:type="spellEnd"/>
-      <w:r>
-        <w:rPr>
-          <w:lang w:bidi="ar-SA"/>
-        </w:rPr>
-        <w:t xml:space="preserve"> de aglomeración por provincias</w:t>
+        <w:t>Anexo III: Macrofactores de aglomeración por provincias</w:t>
       </w:r>
       <w:bookmarkEnd w:id="111"/>
       <w:bookmarkEnd w:id="112"/>
@@ -16058,7 +14473,6 @@
       <w:bookmarkStart w:id="116" w:name="_Toc80090029"/>
       <w:bookmarkStart w:id="117" w:name="_Toc80090080"/>
       <w:bookmarkStart w:id="118" w:name="_Toc81594218"/>
-      <w:proofErr w:type="spellStart"/>
       <w:r>
         <w:rPr>
           <w:lang w:val="en-US"/>
@@ -16070,7 +14484,6 @@
       <w:bookmarkEnd w:id="116"/>
       <w:bookmarkEnd w:id="117"/>
       <w:bookmarkEnd w:id="118"/>
-      <w:proofErr w:type="spellEnd"/>
     </w:p>
     <w:p>
       <w:pPr>
@@ -16080,65 +14493,22 @@
         <w:jc w:val="both"/>
         <w:rPr>
           <w:rFonts w:ascii="Times New Roman" w:hAnsi="Times New Roman" w:cs="Times New Roman"/>
-        </w:rPr>
-      </w:pPr>
-      <w:proofErr w:type="spellStart"/>
-      <w:r>
-        <w:rPr>
-          <w:rFonts w:ascii="Times New Roman" w:hAnsi="Times New Roman" w:cs="Times New Roman"/>
           <w:lang w:val="en-US"/>
         </w:rPr>
-        <w:t>Borjas</w:t>
-      </w:r>
-      <w:proofErr w:type="spellEnd"/>
+      </w:pPr>
       <w:r>
         <w:rPr>
           <w:rFonts w:ascii="Times New Roman" w:hAnsi="Times New Roman" w:cs="Times New Roman"/>
           <w:lang w:val="en-US"/>
         </w:rPr>
-        <w:t xml:space="preserve">, G. J. (1987). Self-Selection and the Earnings of Immigrants [Publisher: American Economic Association]. </w:t>
-      </w:r>
-      <w:proofErr w:type="spellStart"/>
-      <w:r>
-        <w:rPr>
-          <w:rFonts w:ascii="Times New Roman" w:hAnsi="Times New Roman" w:cs="Times New Roman"/>
-        </w:rPr>
-        <w:t>The</w:t>
-      </w:r>
-      <w:proofErr w:type="spellEnd"/>
-      <w:r>
-        <w:rPr>
-          <w:rFonts w:ascii="Times New Roman" w:hAnsi="Times New Roman" w:cs="Times New Roman"/>
-        </w:rPr>
-        <w:t xml:space="preserve"> American </w:t>
-      </w:r>
-      <w:proofErr w:type="spellStart"/>
-      <w:r>
-        <w:rPr>
-          <w:rFonts w:ascii="Times New Roman" w:hAnsi="Times New Roman" w:cs="Times New Roman"/>
-        </w:rPr>
-        <w:t>Economic</w:t>
-      </w:r>
-      <w:proofErr w:type="spellEnd"/>
-      <w:r>
-        <w:rPr>
-          <w:rFonts w:ascii="Times New Roman" w:hAnsi="Times New Roman" w:cs="Times New Roman"/>
-        </w:rPr>
-        <w:t xml:space="preserve"> </w:t>
-      </w:r>
-      <w:proofErr w:type="spellStart"/>
-      <w:r>
-        <w:rPr>
-          <w:rFonts w:ascii="Times New Roman" w:hAnsi="Times New Roman" w:cs="Times New Roman"/>
-        </w:rPr>
-        <w:t>Review</w:t>
-      </w:r>
-      <w:proofErr w:type="spellEnd"/>
-      <w:r>
-        <w:rPr>
-          <w:rFonts w:ascii="Times New Roman" w:hAnsi="Times New Roman" w:cs="Times New Roman"/>
-        </w:rPr>
-        <w:t xml:space="preserve">, 77 (4), 531-553. </w:t>
+        <w:t xml:space="preserve">Borjas, G. J. (1987). Self-Selection and the Earnings of Immigrants [Publisher: American Economic Association]. </w:t>
+      </w:r>
+      <w:r>
+        <w:rPr>
+          <w:rFonts w:ascii="Times New Roman" w:hAnsi="Times New Roman" w:cs="Times New Roman"/>
+          <w:lang w:val="en-US"/>
+        </w:rPr>
+        <w:t xml:space="preserve">The American Economic Review, 77 (4), 531-553. </w:t>
       </w:r>
     </w:p>
     <w:p>
@@ -16162,35 +14532,7 @@
         <w:rPr>
           <w:rFonts w:ascii="Times New Roman" w:hAnsi="Times New Roman" w:cs="Times New Roman"/>
         </w:rPr>
-        <w:t xml:space="preserve">Global </w:t>
-      </w:r>
-      <w:proofErr w:type="spellStart"/>
-      <w:r>
-        <w:rPr>
-          <w:rFonts w:ascii="Times New Roman" w:hAnsi="Times New Roman" w:cs="Times New Roman"/>
-        </w:rPr>
-        <w:t>Migration</w:t>
-      </w:r>
-      <w:proofErr w:type="spellEnd"/>
-      <w:r>
-        <w:rPr>
-          <w:rFonts w:ascii="Times New Roman" w:hAnsi="Times New Roman" w:cs="Times New Roman"/>
-        </w:rPr>
-        <w:t xml:space="preserve"> </w:t>
-      </w:r>
-      <w:proofErr w:type="spellStart"/>
-      <w:r>
-        <w:rPr>
-          <w:rFonts w:ascii="Times New Roman" w:hAnsi="Times New Roman" w:cs="Times New Roman"/>
-        </w:rPr>
-        <w:t>Perspectives</w:t>
-      </w:r>
-      <w:proofErr w:type="spellEnd"/>
-      <w:r>
-        <w:rPr>
-          <w:rFonts w:ascii="Times New Roman" w:hAnsi="Times New Roman" w:cs="Times New Roman"/>
-        </w:rPr>
-        <w:t>, 35.</w:t>
+        <w:t>Global Migration Perspectives, 35.</w:t>
       </w:r>
     </w:p>
     <w:p>
@@ -16204,56 +14546,18 @@
           <w:lang w:val="en-US"/>
         </w:rPr>
       </w:pPr>
-      <w:proofErr w:type="spellStart"/>
-      <w:r>
-        <w:rPr>
-          <w:rFonts w:ascii="Times New Roman" w:hAnsi="Times New Roman" w:cs="Times New Roman"/>
-        </w:rPr>
-        <w:t>Cicowiez</w:t>
-      </w:r>
-      <w:proofErr w:type="spellEnd"/>
-      <w:r>
-        <w:rPr>
-          <w:rFonts w:ascii="Times New Roman" w:hAnsi="Times New Roman" w:cs="Times New Roman"/>
-        </w:rPr>
-        <w:t xml:space="preserve">, M. (2003). Caracterización </w:t>
-      </w:r>
-      <w:proofErr w:type="spellStart"/>
-      <w:r>
-        <w:rPr>
-          <w:rFonts w:ascii="Times New Roman" w:hAnsi="Times New Roman" w:cs="Times New Roman"/>
-        </w:rPr>
-        <w:t>Economico</w:t>
-      </w:r>
-      <w:proofErr w:type="spellEnd"/>
-      <w:r>
-        <w:rPr>
-          <w:rFonts w:ascii="Times New Roman" w:hAnsi="Times New Roman" w:cs="Times New Roman"/>
-        </w:rPr>
-        <w:t xml:space="preserve">-Social de las Provincias Argentinas. </w:t>
+      <w:r>
+        <w:rPr>
+          <w:rFonts w:ascii="Times New Roman" w:hAnsi="Times New Roman" w:cs="Times New Roman"/>
+        </w:rPr>
+        <w:t xml:space="preserve">Cicowiez, M. (2003). Caracterización Economico-Social de las Provincias Argentinas. </w:t>
       </w:r>
       <w:r>
         <w:rPr>
           <w:rFonts w:ascii="Times New Roman" w:hAnsi="Times New Roman" w:cs="Times New Roman"/>
           <w:lang w:val="en-US"/>
         </w:rPr>
-        <w:t xml:space="preserve">Coxhead, I., Nguyen, C. V. &amp; Vu, L. H. (2015). Migration in Vietnam: New Evidence from Recent Surveys (SSRN Scholarly Paper </w:t>
-      </w:r>
-      <w:proofErr w:type="spellStart"/>
-      <w:r>
-        <w:rPr>
-          <w:rFonts w:ascii="Times New Roman" w:hAnsi="Times New Roman" w:cs="Times New Roman"/>
-          <w:lang w:val="en-US"/>
-        </w:rPr>
-        <w:t>N.o</w:t>
-      </w:r>
-      <w:proofErr w:type="spellEnd"/>
-      <w:r>
-        <w:rPr>
-          <w:rFonts w:ascii="Times New Roman" w:hAnsi="Times New Roman" w:cs="Times New Roman"/>
-          <w:lang w:val="en-US"/>
-        </w:rPr>
-        <w:t xml:space="preserve"> ID 2752834). Social Science Research Network. Rochester, NY. </w:t>
+        <w:t xml:space="preserve">Coxhead, I., Nguyen, C. V. &amp; Vu, L. H. (2015). Migration in Vietnam: New Evidence from Recent Surveys (SSRN Scholarly Paper N.o ID 2752834). Social Science Research Network. Rochester, NY. </w:t>
       </w:r>
     </w:p>
     <w:p>
@@ -16267,85 +14571,12 @@
           <w:lang w:val="en-US"/>
         </w:rPr>
       </w:pPr>
-      <w:proofErr w:type="spellStart"/>
       <w:r>
         <w:rPr>
           <w:rFonts w:ascii="Times New Roman" w:hAnsi="Times New Roman" w:cs="Times New Roman"/>
           <w:lang w:val="en-US"/>
         </w:rPr>
-        <w:t>Danzer</w:t>
-      </w:r>
-      <w:proofErr w:type="spellEnd"/>
-      <w:r>
-        <w:rPr>
-          <w:rFonts w:ascii="Times New Roman" w:hAnsi="Times New Roman" w:cs="Times New Roman"/>
-          <w:lang w:val="en-US"/>
-        </w:rPr>
-        <w:t xml:space="preserve">, A. &amp; Dietz, B. (2008). Economic Migration, Networks and Human Capital </w:t>
-      </w:r>
-      <w:proofErr w:type="spellStart"/>
-      <w:r>
-        <w:rPr>
-          <w:rFonts w:ascii="Times New Roman" w:hAnsi="Times New Roman" w:cs="Times New Roman"/>
-          <w:lang w:val="en-US"/>
-        </w:rPr>
-        <w:t>Transfe</w:t>
-      </w:r>
-      <w:proofErr w:type="spellEnd"/>
-      <w:r>
-        <w:rPr>
-          <w:rFonts w:ascii="Times New Roman" w:hAnsi="Times New Roman" w:cs="Times New Roman"/>
-          <w:lang w:val="en-US"/>
-        </w:rPr>
-        <w:t xml:space="preserve">- </w:t>
-      </w:r>
-      <w:proofErr w:type="spellStart"/>
-      <w:r>
-        <w:rPr>
-          <w:rFonts w:ascii="Times New Roman" w:hAnsi="Times New Roman" w:cs="Times New Roman"/>
-          <w:lang w:val="en-US"/>
-        </w:rPr>
-        <w:t>rability</w:t>
-      </w:r>
-      <w:proofErr w:type="spellEnd"/>
-      <w:r>
-        <w:rPr>
-          <w:rFonts w:ascii="Times New Roman" w:hAnsi="Times New Roman" w:cs="Times New Roman"/>
-          <w:lang w:val="en-US"/>
-        </w:rPr>
-        <w:t xml:space="preserve"> from the New European Borderlands. A Comparison of Five Eastern European Countries. Verein f r </w:t>
-      </w:r>
-      <w:proofErr w:type="spellStart"/>
-      <w:r>
-        <w:rPr>
-          <w:rFonts w:ascii="Times New Roman" w:hAnsi="Times New Roman" w:cs="Times New Roman"/>
-          <w:lang w:val="en-US"/>
-        </w:rPr>
-        <w:t>Socialpolitik</w:t>
-      </w:r>
-      <w:proofErr w:type="spellEnd"/>
-      <w:r>
-        <w:rPr>
-          <w:rFonts w:ascii="Times New Roman" w:hAnsi="Times New Roman" w:cs="Times New Roman"/>
-          <w:lang w:val="en-US"/>
-        </w:rPr>
-        <w:t xml:space="preserve">, Research Committee Development Economics, Pro- </w:t>
-      </w:r>
-      <w:proofErr w:type="spellStart"/>
-      <w:r>
-        <w:rPr>
-          <w:rFonts w:ascii="Times New Roman" w:hAnsi="Times New Roman" w:cs="Times New Roman"/>
-          <w:lang w:val="en-US"/>
-        </w:rPr>
-        <w:t>ceedings</w:t>
-      </w:r>
-      <w:proofErr w:type="spellEnd"/>
-      <w:r>
-        <w:rPr>
-          <w:rFonts w:ascii="Times New Roman" w:hAnsi="Times New Roman" w:cs="Times New Roman"/>
-          <w:lang w:val="en-US"/>
-        </w:rPr>
-        <w:t xml:space="preserve"> of the German Development Economics Conference, Zurich 2008.</w:t>
+        <w:t>Danzer, A. &amp; Dietz, B. (2008). Economic Migration, Networks and Human Capital Transfe- rability from the New European Borderlands. A Comparison of Five Eastern European Countries. Verein f r Socialpolitik, Research Committee Development Economics, Pro- ceedings of the German Development Economics Conference, Zurich 2008.</w:t>
       </w:r>
     </w:p>
     <w:p>
@@ -16359,69 +14590,12 @@
           <w:lang w:val="en-US"/>
         </w:rPr>
       </w:pPr>
-      <w:proofErr w:type="spellStart"/>
       <w:r>
         <w:rPr>
           <w:rFonts w:ascii="Times New Roman" w:hAnsi="Times New Roman" w:cs="Times New Roman"/>
           <w:lang w:val="en-US"/>
         </w:rPr>
-        <w:t>Domencich</w:t>
-      </w:r>
-      <w:proofErr w:type="spellEnd"/>
-      <w:r>
-        <w:rPr>
-          <w:rFonts w:ascii="Times New Roman" w:hAnsi="Times New Roman" w:cs="Times New Roman"/>
-          <w:lang w:val="en-US"/>
-        </w:rPr>
-        <w:t xml:space="preserve">, T. A., McFadden, D. &amp; McFadden, D. L. (1975). Urban Travel Demand: A </w:t>
-      </w:r>
-      <w:proofErr w:type="spellStart"/>
-      <w:r>
-        <w:rPr>
-          <w:rFonts w:ascii="Times New Roman" w:hAnsi="Times New Roman" w:cs="Times New Roman"/>
-          <w:lang w:val="en-US"/>
-        </w:rPr>
-        <w:t>Behavio</w:t>
-      </w:r>
-      <w:proofErr w:type="spellEnd"/>
-      <w:r>
-        <w:rPr>
-          <w:rFonts w:ascii="Times New Roman" w:hAnsi="Times New Roman" w:cs="Times New Roman"/>
-          <w:lang w:val="en-US"/>
-        </w:rPr>
-        <w:t xml:space="preserve">- </w:t>
-      </w:r>
-      <w:proofErr w:type="spellStart"/>
-      <w:r>
-        <w:rPr>
-          <w:rFonts w:ascii="Times New Roman" w:hAnsi="Times New Roman" w:cs="Times New Roman"/>
-          <w:lang w:val="en-US"/>
-        </w:rPr>
-        <w:t>ral</w:t>
-      </w:r>
-      <w:proofErr w:type="spellEnd"/>
-      <w:r>
-        <w:rPr>
-          <w:rFonts w:ascii="Times New Roman" w:hAnsi="Times New Roman" w:cs="Times New Roman"/>
-          <w:lang w:val="en-US"/>
-        </w:rPr>
-        <w:t xml:space="preserve"> </w:t>
-      </w:r>
-      <w:proofErr w:type="gramStart"/>
-      <w:r>
-        <w:rPr>
-          <w:rFonts w:ascii="Times New Roman" w:hAnsi="Times New Roman" w:cs="Times New Roman"/>
-          <w:lang w:val="en-US"/>
-        </w:rPr>
-        <w:t>Analysis :</w:t>
-      </w:r>
-      <w:proofErr w:type="gramEnd"/>
-      <w:r>
-        <w:rPr>
-          <w:rFonts w:ascii="Times New Roman" w:hAnsi="Times New Roman" w:cs="Times New Roman"/>
-          <w:lang w:val="en-US"/>
-        </w:rPr>
-        <w:t xml:space="preserve"> a Charles River Associates Research Study [Google-Books-ID: 7bKUuAEA- CAAJ]. North-Holland Publishing Company.</w:t>
+        <w:t>Domencich, T. A., McFadden, D. &amp; McFadden, D. L. (1975). Urban Travel Demand: A Behavio- ral Analysis : a Charles River Associates Research Study [Google-Books-ID: 7bKUuAEA- CAAJ]. North-Holland Publishing Company.</w:t>
       </w:r>
     </w:p>
     <w:p>
@@ -16441,33 +14615,11 @@
         </w:rPr>
         <w:t xml:space="preserve">Dumont, J.-C. &amp; Liebig, T. (2014). Is migration good for the economy? </w:t>
       </w:r>
-      <w:proofErr w:type="spellStart"/>
-      <w:r>
-        <w:rPr>
-          <w:rFonts w:ascii="Times New Roman" w:hAnsi="Times New Roman" w:cs="Times New Roman"/>
-        </w:rPr>
-        <w:t>Migration</w:t>
-      </w:r>
-      <w:proofErr w:type="spellEnd"/>
-      <w:r>
-        <w:rPr>
-          <w:rFonts w:ascii="Times New Roman" w:hAnsi="Times New Roman" w:cs="Times New Roman"/>
-        </w:rPr>
-        <w:t xml:space="preserve"> </w:t>
-      </w:r>
-      <w:proofErr w:type="spellStart"/>
-      <w:r>
-        <w:rPr>
-          <w:rFonts w:ascii="Times New Roman" w:hAnsi="Times New Roman" w:cs="Times New Roman"/>
-        </w:rPr>
-        <w:t>Policy</w:t>
-      </w:r>
-      <w:proofErr w:type="spellEnd"/>
-      <w:r>
-        <w:rPr>
-          <w:rFonts w:ascii="Times New Roman" w:hAnsi="Times New Roman" w:cs="Times New Roman"/>
-        </w:rPr>
-        <w:t xml:space="preserve"> Debates OECD.</w:t>
+      <w:r>
+        <w:rPr>
+          <w:rFonts w:ascii="Times New Roman" w:hAnsi="Times New Roman" w:cs="Times New Roman"/>
+        </w:rPr>
+        <w:t>Migration Policy Debates OECD.</w:t>
       </w:r>
     </w:p>
     <w:p>
@@ -16492,7 +14644,6 @@
         </w:rPr>
         <w:t xml:space="preserve"> </w:t>
       </w:r>
-      <w:proofErr w:type="gramStart"/>
       <w:r>
         <w:rPr>
           <w:rFonts w:ascii="Times New Roman" w:hAnsi="Times New Roman" w:cs="Times New Roman"/>
@@ -16509,14 +14660,7 @@
         <w:rPr>
           <w:rFonts w:ascii="Times New Roman" w:hAnsi="Times New Roman" w:cs="Times New Roman"/>
         </w:rPr>
-        <w:t>Públicas</w:t>
-      </w:r>
-      <w:proofErr w:type="gramEnd"/>
-      <w:r>
-        <w:rPr>
-          <w:rFonts w:ascii="Times New Roman" w:hAnsi="Times New Roman" w:cs="Times New Roman"/>
-        </w:rPr>
-        <w:t>, 9(18), 289-317.</w:t>
+        <w:t>Públicas, 9(18), 289-317.</w:t>
       </w:r>
       <w:r>
         <w:rPr>
@@ -16539,25 +14683,15 @@
       <w:r>
         <w:rPr>
           <w:rFonts w:ascii="Times New Roman" w:hAnsi="Times New Roman" w:cs="Times New Roman"/>
+        </w:rPr>
+        <w:t xml:space="preserve">Greene, W. H. (2018). Econometric Analysis [Google-Books-ID: xGZRvgAACAAJ]. </w:t>
+      </w:r>
+      <w:r>
+        <w:rPr>
+          <w:rFonts w:ascii="Times New Roman" w:hAnsi="Times New Roman" w:cs="Times New Roman"/>
           <w:lang w:val="en-US"/>
         </w:rPr>
-        <w:t xml:space="preserve">Greene, W. H. (2018). Econometric Analysis [Google-Books-ID: </w:t>
-      </w:r>
-      <w:proofErr w:type="spellStart"/>
-      <w:r>
-        <w:rPr>
-          <w:rFonts w:ascii="Times New Roman" w:hAnsi="Times New Roman" w:cs="Times New Roman"/>
-          <w:lang w:val="en-US"/>
-        </w:rPr>
-        <w:t>xGZRvgAACAAJ</w:t>
-      </w:r>
-      <w:proofErr w:type="spellEnd"/>
-      <w:r>
-        <w:rPr>
-          <w:rFonts w:ascii="Times New Roman" w:hAnsi="Times New Roman" w:cs="Times New Roman"/>
-          <w:lang w:val="en-US"/>
-        </w:rPr>
-        <w:t>]. Pearson. Hartigan, J. A. &amp; Wong, M. A. (1979). A K-Means Clustering Algorithm. Journal of the Royal</w:t>
+        <w:t>Pearson. Hartigan, J. A. &amp; Wong, M. A. (1979). A K-Means Clustering Algorithm. Journal of the Royal</w:t>
       </w:r>
       <w:r>
         <w:rPr>
@@ -16599,25 +14733,17 @@
         </w:rPr>
         <w:t xml:space="preserve"> </w:t>
       </w:r>
-      <w:proofErr w:type="spellStart"/>
       <w:r>
         <w:rPr>
           <w:rFonts w:ascii="Times New Roman" w:hAnsi="Times New Roman" w:cs="Times New Roman"/>
           <w:lang w:val="en-US"/>
         </w:rPr>
-        <w:t>N.o</w:t>
-      </w:r>
-      <w:proofErr w:type="spellEnd"/>
+        <w:t xml:space="preserve">N.o ID 1505245). Social Science Research Network. </w:t>
+      </w:r>
       <w:r>
         <w:rPr>
           <w:rFonts w:ascii="Times New Roman" w:hAnsi="Times New Roman" w:cs="Times New Roman"/>
           <w:lang w:val="en-US"/>
-        </w:rPr>
-        <w:t xml:space="preserve"> ID 1505245). Social Science Research Network. </w:t>
-      </w:r>
-      <w:r>
-        <w:rPr>
-          <w:rFonts w:ascii="Times New Roman" w:hAnsi="Times New Roman" w:cs="Times New Roman"/>
         </w:rPr>
         <w:t xml:space="preserve">Rochester, NY. </w:t>
       </w:r>
@@ -16633,85 +14759,12 @@
           <w:lang w:val="en-US"/>
         </w:rPr>
       </w:pPr>
-      <w:proofErr w:type="spellStart"/>
       <w:r>
         <w:rPr>
           <w:rFonts w:ascii="Times New Roman" w:hAnsi="Times New Roman" w:cs="Times New Roman"/>
           <w:lang w:val="en-US"/>
         </w:rPr>
-        <w:t>Kuhnt</w:t>
-      </w:r>
-      <w:proofErr w:type="spellEnd"/>
-      <w:r>
-        <w:rPr>
-          <w:rFonts w:ascii="Times New Roman" w:hAnsi="Times New Roman" w:cs="Times New Roman"/>
-          <w:lang w:val="en-US"/>
-        </w:rPr>
-        <w:t xml:space="preserve">, J. (2019). Literature review: drivers of migration Why do people leave their homes? Is there an easy answer? A structured overview of migratory determinants [Publisher: Ger- man Development Institute / </w:t>
-      </w:r>
-      <w:proofErr w:type="spellStart"/>
-      <w:r>
-        <w:rPr>
-          <w:rFonts w:ascii="Times New Roman" w:hAnsi="Times New Roman" w:cs="Times New Roman"/>
-          <w:lang w:val="en-US"/>
-        </w:rPr>
-        <w:t>Deutsches</w:t>
-      </w:r>
-      <w:proofErr w:type="spellEnd"/>
-      <w:r>
-        <w:rPr>
-          <w:rFonts w:ascii="Times New Roman" w:hAnsi="Times New Roman" w:cs="Times New Roman"/>
-          <w:lang w:val="en-US"/>
-        </w:rPr>
-        <w:t xml:space="preserve"> </w:t>
-      </w:r>
-      <w:proofErr w:type="spellStart"/>
-      <w:r>
-        <w:rPr>
-          <w:rFonts w:ascii="Times New Roman" w:hAnsi="Times New Roman" w:cs="Times New Roman"/>
-          <w:lang w:val="en-US"/>
-        </w:rPr>
-        <w:t>Institut</w:t>
-      </w:r>
-      <w:proofErr w:type="spellEnd"/>
-      <w:r>
-        <w:rPr>
-          <w:rFonts w:ascii="Times New Roman" w:hAnsi="Times New Roman" w:cs="Times New Roman"/>
-          <w:lang w:val="en-US"/>
-        </w:rPr>
-        <w:t xml:space="preserve"> </w:t>
-      </w:r>
-      <w:proofErr w:type="spellStart"/>
-      <w:r>
-        <w:rPr>
-          <w:rFonts w:ascii="Times New Roman" w:hAnsi="Times New Roman" w:cs="Times New Roman"/>
-          <w:lang w:val="en-US"/>
-        </w:rPr>
-        <w:t>für</w:t>
-      </w:r>
-      <w:proofErr w:type="spellEnd"/>
-      <w:r>
-        <w:rPr>
-          <w:rFonts w:ascii="Times New Roman" w:hAnsi="Times New Roman" w:cs="Times New Roman"/>
-          <w:lang w:val="en-US"/>
-        </w:rPr>
-        <w:t xml:space="preserve"> </w:t>
-      </w:r>
-      <w:proofErr w:type="spellStart"/>
-      <w:r>
-        <w:rPr>
-          <w:rFonts w:ascii="Times New Roman" w:hAnsi="Times New Roman" w:cs="Times New Roman"/>
-          <w:lang w:val="en-US"/>
-        </w:rPr>
-        <w:t>Entwicklungspolitik</w:t>
-      </w:r>
-      <w:proofErr w:type="spellEnd"/>
-      <w:r>
-        <w:rPr>
-          <w:rFonts w:ascii="Times New Roman" w:hAnsi="Times New Roman" w:cs="Times New Roman"/>
-          <w:lang w:val="en-US"/>
-        </w:rPr>
-        <w:t xml:space="preserve"> (DIE) Version Number: 1.0]. </w:t>
+        <w:t xml:space="preserve">Kuhnt, J. (2019). Literature review: drivers of migration Why do people leave their homes? Is there an easy answer? A structured overview of migratory determinants [Publisher: Ger- man Development Institute / Deutsches Institut für Entwicklungspolitik (DIE) Version Number: 1.0]. </w:t>
       </w:r>
     </w:p>
     <w:p>
@@ -16735,35 +14788,7 @@
         <w:rPr>
           <w:rFonts w:ascii="Times New Roman" w:hAnsi="Times New Roman" w:cs="Times New Roman"/>
         </w:rPr>
-        <w:t xml:space="preserve">International </w:t>
-      </w:r>
-      <w:proofErr w:type="spellStart"/>
-      <w:r>
-        <w:rPr>
-          <w:rFonts w:ascii="Times New Roman" w:hAnsi="Times New Roman" w:cs="Times New Roman"/>
-        </w:rPr>
-        <w:t>Migration</w:t>
-      </w:r>
-      <w:proofErr w:type="spellEnd"/>
-      <w:r>
-        <w:rPr>
-          <w:rFonts w:ascii="Times New Roman" w:hAnsi="Times New Roman" w:cs="Times New Roman"/>
-        </w:rPr>
-        <w:t xml:space="preserve"> Outlook 2013 (</w:t>
-      </w:r>
-      <w:proofErr w:type="spellStart"/>
-      <w:r>
-        <w:rPr>
-          <w:rFonts w:ascii="Times New Roman" w:hAnsi="Times New Roman" w:cs="Times New Roman"/>
-        </w:rPr>
-        <w:t>with</w:t>
-      </w:r>
-      <w:proofErr w:type="spellEnd"/>
-      <w:r>
-        <w:rPr>
-          <w:rFonts w:ascii="Times New Roman" w:hAnsi="Times New Roman" w:cs="Times New Roman"/>
-        </w:rPr>
-        <w:t xml:space="preserve"> J. Mo).</w:t>
+        <w:t>International Migration Outlook 2013 (with J. Mo).</w:t>
       </w:r>
     </w:p>
     <w:p>
@@ -16782,39 +14807,7 @@
           <w:rFonts w:ascii="Times New Roman" w:hAnsi="Times New Roman" w:cs="Times New Roman"/>
           <w:lang w:val="en-US"/>
         </w:rPr>
-        <w:t xml:space="preserve">Macqueen, J. (1967). Some methods for classification and analysis of multivariate observations, </w:t>
-      </w:r>
-      <w:proofErr w:type="spellStart"/>
-      <w:r>
-        <w:rPr>
-          <w:rFonts w:ascii="Times New Roman" w:hAnsi="Times New Roman" w:cs="Times New Roman"/>
-          <w:lang w:val="en-US"/>
-        </w:rPr>
-        <w:t>En</w:t>
-      </w:r>
-      <w:proofErr w:type="spellEnd"/>
-      <w:r>
-        <w:rPr>
-          <w:rFonts w:ascii="Times New Roman" w:hAnsi="Times New Roman" w:cs="Times New Roman"/>
-          <w:lang w:val="en-US"/>
-        </w:rPr>
-        <w:t xml:space="preserve"> </w:t>
-      </w:r>
-      <w:proofErr w:type="gramStart"/>
-      <w:r>
-        <w:rPr>
-          <w:rFonts w:ascii="Times New Roman" w:hAnsi="Times New Roman" w:cs="Times New Roman"/>
-          <w:lang w:val="en-US"/>
-        </w:rPr>
-        <w:t>In</w:t>
-      </w:r>
-      <w:proofErr w:type="gramEnd"/>
-      <w:r>
-        <w:rPr>
-          <w:rFonts w:ascii="Times New Roman" w:hAnsi="Times New Roman" w:cs="Times New Roman"/>
-          <w:lang w:val="en-US"/>
-        </w:rPr>
-        <w:t xml:space="preserve"> 5-th Berkeley Symposium on Mathematical Statistics and Probability.</w:t>
+        <w:t>Macqueen, J. (1967). Some methods for classification and analysis of multivariate observations, In 5-th Berkeley Symposium on Mathematical Statistics and Probability.</w:t>
       </w:r>
     </w:p>
     <w:p>
@@ -16825,6 +14818,7 @@
         <w:jc w:val="both"/>
         <w:rPr>
           <w:rFonts w:ascii="Times New Roman" w:hAnsi="Times New Roman" w:cs="Times New Roman"/>
+          <w:lang w:val="en-US"/>
         </w:rPr>
       </w:pPr>
       <w:r>
@@ -16835,61 +14829,12 @@
         <w:lastRenderedPageBreak/>
         <w:t xml:space="preserve">Mincer, J. (1978). Family Migration Decisions [Publisher: University of Chicago Press]. </w:t>
       </w:r>
-      <w:proofErr w:type="spellStart"/>
-      <w:r>
-        <w:rPr>
-          <w:rFonts w:ascii="Times New Roman" w:hAnsi="Times New Roman" w:cs="Times New Roman"/>
-        </w:rPr>
-        <w:t>Journal</w:t>
-      </w:r>
-      <w:proofErr w:type="spellEnd"/>
-      <w:r>
-        <w:rPr>
-          <w:rFonts w:ascii="Times New Roman" w:hAnsi="Times New Roman" w:cs="Times New Roman"/>
-        </w:rPr>
-        <w:t xml:space="preserve"> </w:t>
-      </w:r>
-      <w:proofErr w:type="spellStart"/>
-      <w:r>
-        <w:rPr>
-          <w:rFonts w:ascii="Times New Roman" w:hAnsi="Times New Roman" w:cs="Times New Roman"/>
-        </w:rPr>
-        <w:t>of</w:t>
-      </w:r>
-      <w:proofErr w:type="spellEnd"/>
-      <w:r>
-        <w:rPr>
-          <w:rFonts w:ascii="Times New Roman" w:hAnsi="Times New Roman" w:cs="Times New Roman"/>
-        </w:rPr>
-        <w:t xml:space="preserve"> </w:t>
-      </w:r>
-      <w:proofErr w:type="spellStart"/>
-      <w:r>
-        <w:rPr>
-          <w:rFonts w:ascii="Times New Roman" w:hAnsi="Times New Roman" w:cs="Times New Roman"/>
-        </w:rPr>
-        <w:t>Political</w:t>
-      </w:r>
-      <w:proofErr w:type="spellEnd"/>
-      <w:r>
-        <w:rPr>
-          <w:rFonts w:ascii="Times New Roman" w:hAnsi="Times New Roman" w:cs="Times New Roman"/>
-        </w:rPr>
-        <w:t xml:space="preserve"> </w:t>
-      </w:r>
-      <w:proofErr w:type="spellStart"/>
-      <w:r>
-        <w:rPr>
-          <w:rFonts w:ascii="Times New Roman" w:hAnsi="Times New Roman" w:cs="Times New Roman"/>
-        </w:rPr>
-        <w:t>Economy</w:t>
-      </w:r>
-      <w:proofErr w:type="spellEnd"/>
-      <w:r>
-        <w:rPr>
-          <w:rFonts w:ascii="Times New Roman" w:hAnsi="Times New Roman" w:cs="Times New Roman"/>
-        </w:rPr>
-        <w:t xml:space="preserve">, 86(5), 749-73. </w:t>
+      <w:r>
+        <w:rPr>
+          <w:rFonts w:ascii="Times New Roman" w:hAnsi="Times New Roman" w:cs="Times New Roman"/>
+          <w:lang w:val="en-US"/>
+        </w:rPr>
+        <w:t xml:space="preserve">Journal of Political Economy, 86(5), 749-73. </w:t>
       </w:r>
     </w:p>
     <w:p>
@@ -16903,21 +14848,12 @@
           <w:lang w:val="en-US"/>
         </w:rPr>
       </w:pPr>
-      <w:proofErr w:type="spellStart"/>
       <w:r>
         <w:rPr>
           <w:rFonts w:ascii="Times New Roman" w:hAnsi="Times New Roman" w:cs="Times New Roman"/>
           <w:lang w:val="en-US"/>
         </w:rPr>
-        <w:t>Ravenstein</w:t>
-      </w:r>
-      <w:proofErr w:type="spellEnd"/>
-      <w:r>
-        <w:rPr>
-          <w:rFonts w:ascii="Times New Roman" w:hAnsi="Times New Roman" w:cs="Times New Roman"/>
-          <w:lang w:val="en-US"/>
-        </w:rPr>
-        <w:t xml:space="preserve">, E. G. (1885). The Laws of Migration [Publisher: [Royal Statistical Society, Wiley]]. Journal of the Statistical Society of London, 48(2), 167-235. </w:t>
+        <w:t xml:space="preserve">Ravenstein, E. G. (1885). The Laws of Migration [Publisher: [Royal Statistical Society, Wiley]]. Journal of the Statistical Society of London, 48(2), 167-235. </w:t>
       </w:r>
     </w:p>
     <w:p>
@@ -16947,79 +14883,22 @@
         <w:jc w:val="both"/>
         <w:rPr>
           <w:rFonts w:ascii="Times New Roman" w:hAnsi="Times New Roman" w:cs="Times New Roman"/>
-        </w:rPr>
-      </w:pPr>
-      <w:proofErr w:type="spellStart"/>
-      <w:r>
-        <w:rPr>
-          <w:rFonts w:ascii="Times New Roman" w:hAnsi="Times New Roman" w:cs="Times New Roman"/>
           <w:lang w:val="en-US"/>
         </w:rPr>
-        <w:t>Sjaastad</w:t>
-      </w:r>
-      <w:proofErr w:type="spellEnd"/>
+      </w:pPr>
       <w:r>
         <w:rPr>
           <w:rFonts w:ascii="Times New Roman" w:hAnsi="Times New Roman" w:cs="Times New Roman"/>
           <w:lang w:val="en-US"/>
         </w:rPr>
-        <w:t xml:space="preserve">, L. A. (1962). The Costs and Returns of Human Migration [Publisher: University of Chicago Press]. </w:t>
-      </w:r>
-      <w:proofErr w:type="spellStart"/>
-      <w:r>
-        <w:rPr>
-          <w:rFonts w:ascii="Times New Roman" w:hAnsi="Times New Roman" w:cs="Times New Roman"/>
-        </w:rPr>
-        <w:t>Journal</w:t>
-      </w:r>
-      <w:proofErr w:type="spellEnd"/>
-      <w:r>
-        <w:rPr>
-          <w:rFonts w:ascii="Times New Roman" w:hAnsi="Times New Roman" w:cs="Times New Roman"/>
-        </w:rPr>
-        <w:t xml:space="preserve"> </w:t>
-      </w:r>
-      <w:proofErr w:type="spellStart"/>
-      <w:r>
-        <w:rPr>
-          <w:rFonts w:ascii="Times New Roman" w:hAnsi="Times New Roman" w:cs="Times New Roman"/>
-        </w:rPr>
-        <w:t>of</w:t>
-      </w:r>
-      <w:proofErr w:type="spellEnd"/>
-      <w:r>
-        <w:rPr>
-          <w:rFonts w:ascii="Times New Roman" w:hAnsi="Times New Roman" w:cs="Times New Roman"/>
-        </w:rPr>
-        <w:t xml:space="preserve"> </w:t>
-      </w:r>
-      <w:proofErr w:type="spellStart"/>
-      <w:r>
-        <w:rPr>
-          <w:rFonts w:ascii="Times New Roman" w:hAnsi="Times New Roman" w:cs="Times New Roman"/>
-        </w:rPr>
-        <w:t>Political</w:t>
-      </w:r>
-      <w:proofErr w:type="spellEnd"/>
-      <w:r>
-        <w:rPr>
-          <w:rFonts w:ascii="Times New Roman" w:hAnsi="Times New Roman" w:cs="Times New Roman"/>
-        </w:rPr>
-        <w:t xml:space="preserve"> </w:t>
-      </w:r>
-      <w:proofErr w:type="spellStart"/>
-      <w:r>
-        <w:rPr>
-          <w:rFonts w:ascii="Times New Roman" w:hAnsi="Times New Roman" w:cs="Times New Roman"/>
-        </w:rPr>
-        <w:t>Economy</w:t>
-      </w:r>
-      <w:proofErr w:type="spellEnd"/>
-      <w:r>
-        <w:rPr>
-          <w:rFonts w:ascii="Times New Roman" w:hAnsi="Times New Roman" w:cs="Times New Roman"/>
-        </w:rPr>
-        <w:t xml:space="preserve">, 70(5), 80-93. </w:t>
+        <w:t xml:space="preserve">Sjaastad, L. A. (1962). The Costs and Returns of Human Migration [Publisher: University of Chicago Press]. </w:t>
+      </w:r>
+      <w:r>
+        <w:rPr>
+          <w:rFonts w:ascii="Times New Roman" w:hAnsi="Times New Roman" w:cs="Times New Roman"/>
+          <w:lang w:val="en-US"/>
+        </w:rPr>
+        <w:t xml:space="preserve">Journal of Political Economy, 70(5), 80-93. </w:t>
       </w:r>
     </w:p>
     <w:p>
@@ -17030,42 +14909,22 @@
         <w:jc w:val="both"/>
         <w:rPr>
           <w:rFonts w:ascii="Times New Roman" w:hAnsi="Times New Roman" w:cs="Times New Roman"/>
-        </w:rPr>
-      </w:pPr>
-      <w:r>
-        <w:rPr>
-          <w:rFonts w:ascii="Times New Roman" w:hAnsi="Times New Roman" w:cs="Times New Roman"/>
           <w:lang w:val="en-US"/>
         </w:rPr>
+      </w:pPr>
+      <w:r>
+        <w:rPr>
+          <w:rFonts w:ascii="Times New Roman" w:hAnsi="Times New Roman" w:cs="Times New Roman"/>
+          <w:lang w:val="en-US"/>
+        </w:rPr>
         <w:t xml:space="preserve">Stark, O. &amp; Taylor, J. E. (1991). Migration Incentives, Migration Types: The Role of Relative Deprivation [Publisher: Royal Economic Society]. </w:t>
       </w:r>
-      <w:proofErr w:type="spellStart"/>
-      <w:r>
-        <w:rPr>
-          <w:rFonts w:ascii="Times New Roman" w:hAnsi="Times New Roman" w:cs="Times New Roman"/>
-        </w:rPr>
-        <w:t>Economic</w:t>
-      </w:r>
-      <w:proofErr w:type="spellEnd"/>
-      <w:r>
-        <w:rPr>
-          <w:rFonts w:ascii="Times New Roman" w:hAnsi="Times New Roman" w:cs="Times New Roman"/>
-        </w:rPr>
-        <w:t xml:space="preserve"> </w:t>
-      </w:r>
-      <w:proofErr w:type="spellStart"/>
-      <w:r>
-        <w:rPr>
-          <w:rFonts w:ascii="Times New Roman" w:hAnsi="Times New Roman" w:cs="Times New Roman"/>
-        </w:rPr>
-        <w:t>Journal</w:t>
-      </w:r>
-      <w:proofErr w:type="spellEnd"/>
-      <w:r>
-        <w:rPr>
-          <w:rFonts w:ascii="Times New Roman" w:hAnsi="Times New Roman" w:cs="Times New Roman"/>
-        </w:rPr>
-        <w:t>, 101(408), 1163-78.</w:t>
+      <w:r>
+        <w:rPr>
+          <w:rFonts w:ascii="Times New Roman" w:hAnsi="Times New Roman" w:cs="Times New Roman"/>
+          <w:lang w:val="en-US"/>
+        </w:rPr>
+        <w:t>Economic Journal, 101(408), 1163-78.</w:t>
       </w:r>
     </w:p>
     <w:p>
@@ -17076,72 +14935,22 @@
         <w:jc w:val="both"/>
         <w:rPr>
           <w:rFonts w:ascii="Times New Roman" w:hAnsi="Times New Roman" w:cs="Times New Roman"/>
-        </w:rPr>
-      </w:pPr>
-      <w:r>
-        <w:rPr>
-          <w:rFonts w:ascii="Times New Roman" w:hAnsi="Times New Roman" w:cs="Times New Roman"/>
           <w:lang w:val="en-US"/>
         </w:rPr>
-        <w:t xml:space="preserve">Todaro, M. P. (1969). A Model of Labor Migration and Urban Unemployment in Less </w:t>
-      </w:r>
-      <w:proofErr w:type="spellStart"/>
+      </w:pPr>
       <w:r>
         <w:rPr>
           <w:rFonts w:ascii="Times New Roman" w:hAnsi="Times New Roman" w:cs="Times New Roman"/>
           <w:lang w:val="en-US"/>
         </w:rPr>
-        <w:t>Deve</w:t>
-      </w:r>
-      <w:proofErr w:type="spellEnd"/>
+        <w:t xml:space="preserve">Todaro, M. P. (1969). A Model of Labor Migration and Urban Unemployment in Less Deve- loped Countries [Publisher: American Economic Association]. </w:t>
+      </w:r>
       <w:r>
         <w:rPr>
           <w:rFonts w:ascii="Times New Roman" w:hAnsi="Times New Roman" w:cs="Times New Roman"/>
           <w:lang w:val="en-US"/>
         </w:rPr>
-        <w:t xml:space="preserve">- loped Countries [Publisher: American Economic Association]. </w:t>
-      </w:r>
-      <w:proofErr w:type="spellStart"/>
-      <w:r>
-        <w:rPr>
-          <w:rFonts w:ascii="Times New Roman" w:hAnsi="Times New Roman" w:cs="Times New Roman"/>
-        </w:rPr>
-        <w:t>The</w:t>
-      </w:r>
-      <w:proofErr w:type="spellEnd"/>
-      <w:r>
-        <w:rPr>
-          <w:rFonts w:ascii="Times New Roman" w:hAnsi="Times New Roman" w:cs="Times New Roman"/>
-        </w:rPr>
-        <w:t xml:space="preserve"> American </w:t>
-      </w:r>
-      <w:proofErr w:type="spellStart"/>
-      <w:r>
-        <w:rPr>
-          <w:rFonts w:ascii="Times New Roman" w:hAnsi="Times New Roman" w:cs="Times New Roman"/>
-        </w:rPr>
-        <w:t>Economic</w:t>
-      </w:r>
-      <w:proofErr w:type="spellEnd"/>
-      <w:r>
-        <w:rPr>
-          <w:rFonts w:ascii="Times New Roman" w:hAnsi="Times New Roman" w:cs="Times New Roman"/>
-        </w:rPr>
-        <w:t xml:space="preserve"> </w:t>
-      </w:r>
-      <w:proofErr w:type="spellStart"/>
-      <w:r>
-        <w:rPr>
-          <w:rFonts w:ascii="Times New Roman" w:hAnsi="Times New Roman" w:cs="Times New Roman"/>
-        </w:rPr>
-        <w:t>Review</w:t>
-      </w:r>
-      <w:proofErr w:type="spellEnd"/>
-      <w:r>
-        <w:rPr>
-          <w:rFonts w:ascii="Times New Roman" w:hAnsi="Times New Roman" w:cs="Times New Roman"/>
-        </w:rPr>
-        <w:t xml:space="preserve">, 59(1), 138-148. </w:t>
+        <w:t xml:space="preserve">The American Economic Review, 59(1), 138-148. </w:t>
       </w:r>
     </w:p>
     <w:p>
@@ -17154,55 +14963,18 @@
           <w:rFonts w:ascii="Times New Roman" w:hAnsi="Times New Roman" w:cs="Times New Roman"/>
         </w:rPr>
       </w:pPr>
-      <w:proofErr w:type="spellStart"/>
       <w:r>
         <w:rPr>
           <w:rFonts w:ascii="Times New Roman" w:hAnsi="Times New Roman" w:cs="Times New Roman"/>
           <w:lang w:val="en-US"/>
         </w:rPr>
-        <w:t>Zaiceva</w:t>
-      </w:r>
-      <w:proofErr w:type="spellEnd"/>
-      <w:r>
-        <w:rPr>
-          <w:rFonts w:ascii="Times New Roman" w:hAnsi="Times New Roman" w:cs="Times New Roman"/>
-          <w:lang w:val="en-US"/>
-        </w:rPr>
-        <w:t xml:space="preserve">, A. (2014). The impact of aging on the scale of migration [Publisher: Institute of Labor Economics (IZA)]. </w:t>
-      </w:r>
-      <w:r>
-        <w:rPr>
-          <w:rFonts w:ascii="Times New Roman" w:hAnsi="Times New Roman" w:cs="Times New Roman"/>
-        </w:rPr>
-        <w:t xml:space="preserve">IZA </w:t>
-      </w:r>
-      <w:proofErr w:type="spellStart"/>
-      <w:r>
-        <w:rPr>
-          <w:rFonts w:ascii="Times New Roman" w:hAnsi="Times New Roman" w:cs="Times New Roman"/>
-        </w:rPr>
-        <w:t>World</w:t>
-      </w:r>
-      <w:proofErr w:type="spellEnd"/>
-      <w:r>
-        <w:rPr>
-          <w:rFonts w:ascii="Times New Roman" w:hAnsi="Times New Roman" w:cs="Times New Roman"/>
-        </w:rPr>
-        <w:t xml:space="preserve"> </w:t>
-      </w:r>
-      <w:proofErr w:type="spellStart"/>
-      <w:r>
-        <w:rPr>
-          <w:rFonts w:ascii="Times New Roman" w:hAnsi="Times New Roman" w:cs="Times New Roman"/>
-        </w:rPr>
-        <w:t>of</w:t>
-      </w:r>
-      <w:proofErr w:type="spellEnd"/>
-      <w:r>
-        <w:rPr>
-          <w:rFonts w:ascii="Times New Roman" w:hAnsi="Times New Roman" w:cs="Times New Roman"/>
-        </w:rPr>
-        <w:t xml:space="preserve"> Labor, 1-99. </w:t>
+        <w:t xml:space="preserve">Zaiceva, A. (2014). The impact of aging on the scale of migration [Publisher: Institute of Labor Economics (IZA)]. </w:t>
+      </w:r>
+      <w:r>
+        <w:rPr>
+          <w:rFonts w:ascii="Times New Roman" w:hAnsi="Times New Roman" w:cs="Times New Roman"/>
+        </w:rPr>
+        <w:t xml:space="preserve">IZA World of Labor, 1-99. </w:t>
       </w:r>
     </w:p>
     <w:p>
@@ -17277,6 +15049,7 @@
         <w:docPartUnique/>
       </w:docPartObj>
     </w:sdtPr>
+    <w:sdtEndPr/>
     <w:sdtContent>
       <w:p>
         <w:pPr>
@@ -19828,7 +17601,7 @@
 </file>
 
 <file path=customXml/itemProps1.xml><?xml version="1.0" encoding="utf-8"?>
-<ds:datastoreItem xmlns:ds="http://schemas.openxmlformats.org/officeDocument/2006/customXml" ds:itemID="{74776A9B-6009-49F6-B73A-C2EDCBF61E10}">
+<ds:datastoreItem xmlns:ds="http://schemas.openxmlformats.org/officeDocument/2006/customXml" ds:itemID="{1735F32A-E5AE-4E0A-BA83-546C5529CEA0}">
   <ds:schemaRefs>
     <ds:schemaRef ds:uri="http://schemas.openxmlformats.org/officeDocument/2006/bibliography"/>
   </ds:schemaRefs>

</xml_diff>

<commit_message>
ultimo cambio antes de enviar correo
</commit_message>
<xml_diff>
--- a/latex_regiones_class/tesina_final_chain.docx
+++ b/latex_regiones_class/tesina_final_chain.docx
@@ -307,8 +307,6 @@
         </w:rPr>
         <w:t>Tesista</w:t>
       </w:r>
-      <w:bookmarkStart w:id="0" w:name="_GoBack"/>
-      <w:bookmarkEnd w:id="0"/>
       <w:r>
         <w:rPr>
           <w:rFonts w:ascii="Times New Roman" w:hAnsi="Times New Roman" w:cs="Times New Roman"/>
@@ -587,7 +585,35 @@
         <w:rPr>
           <w:rFonts w:ascii="Times New Roman" w:hAnsi="Times New Roman" w:cs="Times New Roman"/>
         </w:rPr>
-        <w:t>, un Logit Binomial para los determinantes generales y un Logit Multinomial para los determinantes específicos de cada una de las regiones</w:t>
+        <w:t xml:space="preserve">, un </w:t>
+      </w:r>
+      <w:proofErr w:type="spellStart"/>
+      <w:r>
+        <w:rPr>
+          <w:rFonts w:ascii="Times New Roman" w:hAnsi="Times New Roman" w:cs="Times New Roman"/>
+        </w:rPr>
+        <w:t>Logit</w:t>
+      </w:r>
+      <w:proofErr w:type="spellEnd"/>
+      <w:r>
+        <w:rPr>
+          <w:rFonts w:ascii="Times New Roman" w:hAnsi="Times New Roman" w:cs="Times New Roman"/>
+        </w:rPr>
+        <w:t xml:space="preserve"> Binomial para los determinantes generales y un </w:t>
+      </w:r>
+      <w:proofErr w:type="spellStart"/>
+      <w:r>
+        <w:rPr>
+          <w:rFonts w:ascii="Times New Roman" w:hAnsi="Times New Roman" w:cs="Times New Roman"/>
+        </w:rPr>
+        <w:t>Logit</w:t>
+      </w:r>
+      <w:proofErr w:type="spellEnd"/>
+      <w:r>
+        <w:rPr>
+          <w:rFonts w:ascii="Times New Roman" w:hAnsi="Times New Roman" w:cs="Times New Roman"/>
+        </w:rPr>
+        <w:t xml:space="preserve"> Multinomial para los determinantes específicos de cada una de las regiones</w:t>
       </w:r>
       <w:r>
         <w:rPr>
@@ -911,8 +937,8 @@
         </w:rPr>
       </w:pPr>
     </w:p>
+    <w:bookmarkStart w:id="0" w:name="_Toc81594193" w:displacedByCustomXml="next"/>
     <w:bookmarkStart w:id="1" w:name="_Toc81592920" w:displacedByCustomXml="next"/>
-    <w:bookmarkStart w:id="2" w:name="_Toc81594193" w:displacedByCustomXml="next"/>
     <w:sdt>
       <w:sdtPr>
         <w:rPr>
@@ -952,8 +978,8 @@
             </w:rPr>
             <w:t>Índice</w:t>
           </w:r>
-          <w:bookmarkEnd w:id="2"/>
           <w:bookmarkEnd w:id="1"/>
+          <w:bookmarkEnd w:id="0"/>
         </w:p>
         <w:p>
           <w:pPr>
@@ -3133,12 +3159,12 @@
           <w:numId w:val="4"/>
         </w:numPr>
       </w:pPr>
-      <w:bookmarkStart w:id="3" w:name="__RefHeading___Toc106_1459484157"/>
-      <w:bookmarkStart w:id="4" w:name="_Toc80089782"/>
-      <w:bookmarkStart w:id="5" w:name="_Toc80090005"/>
-      <w:bookmarkStart w:id="6" w:name="_Toc80090056"/>
-      <w:bookmarkStart w:id="7" w:name="_Toc81594194"/>
-      <w:bookmarkEnd w:id="3"/>
+      <w:bookmarkStart w:id="2" w:name="__RefHeading___Toc106_1459484157"/>
+      <w:bookmarkStart w:id="3" w:name="_Toc80089782"/>
+      <w:bookmarkStart w:id="4" w:name="_Toc80090005"/>
+      <w:bookmarkStart w:id="5" w:name="_Toc80090056"/>
+      <w:bookmarkStart w:id="6" w:name="_Toc81594194"/>
+      <w:bookmarkEnd w:id="2"/>
       <w:r>
         <w:lastRenderedPageBreak/>
         <w:t>1.</w:t>
@@ -3149,10 +3175,10 @@
       <w:r>
         <w:t>Introducción</w:t>
       </w:r>
+      <w:bookmarkEnd w:id="3"/>
       <w:bookmarkEnd w:id="4"/>
       <w:bookmarkEnd w:id="5"/>
       <w:bookmarkEnd w:id="6"/>
-      <w:bookmarkEnd w:id="7"/>
     </w:p>
     <w:p>
       <w:pPr>
@@ -3761,10 +3787,10 @@
       <w:pPr>
         <w:pStyle w:val="Ttulo1"/>
       </w:pPr>
-      <w:bookmarkStart w:id="8" w:name="_Toc80089783"/>
-      <w:bookmarkStart w:id="9" w:name="_Toc80090006"/>
-      <w:bookmarkStart w:id="10" w:name="_Toc80090057"/>
-      <w:bookmarkStart w:id="11" w:name="_Toc81594195"/>
+      <w:bookmarkStart w:id="7" w:name="_Toc80089783"/>
+      <w:bookmarkStart w:id="8" w:name="_Toc80090006"/>
+      <w:bookmarkStart w:id="9" w:name="_Toc80090057"/>
+      <w:bookmarkStart w:id="10" w:name="_Toc81594195"/>
       <w:r>
         <w:lastRenderedPageBreak/>
         <w:t xml:space="preserve">2. </w:t>
@@ -3775,10 +3801,56 @@
       <w:r>
         <w:t xml:space="preserve"> teórico y antecedentes</w:t>
       </w:r>
+      <w:bookmarkEnd w:id="7"/>
       <w:bookmarkEnd w:id="8"/>
       <w:bookmarkEnd w:id="9"/>
       <w:bookmarkEnd w:id="10"/>
+    </w:p>
+    <w:p>
+      <w:pPr>
+        <w:pStyle w:val="Textoindependiente"/>
+        <w:ind w:firstLine="284"/>
+        <w:jc w:val="both"/>
+        <w:rPr>
+          <w:rFonts w:ascii="Times New Roman" w:hAnsi="Times New Roman" w:cs="Times New Roman"/>
+        </w:rPr>
+      </w:pPr>
+      <w:r>
+        <w:rPr>
+          <w:rFonts w:ascii="Times New Roman" w:hAnsi="Times New Roman" w:cs="Times New Roman"/>
+        </w:rPr>
+        <w:t>A lo largo de los años han surgido numerosas teorías y acercamientos empíricos que buscaron explicar los procesos migratorios. Son múltiples y muy disímiles los enfoques que se han utilizado al rededor del mundo para abordar este fenómeno. En este apartado se intentará resumir las principales obras que sirvieron de base para la elaboración de este trabajo.</w:t>
+      </w:r>
+    </w:p>
+    <w:p>
+      <w:pPr>
+        <w:pStyle w:val="Textoindependiente"/>
+        <w:ind w:firstLine="284"/>
+        <w:jc w:val="both"/>
+        <w:rPr>
+          <w:rFonts w:ascii="Times New Roman" w:hAnsi="Times New Roman" w:cs="Times New Roman"/>
+        </w:rPr>
+      </w:pPr>
+      <w:r>
+        <w:rPr>
+          <w:rFonts w:ascii="Times New Roman" w:hAnsi="Times New Roman" w:cs="Times New Roman"/>
+        </w:rPr>
+        <w:t xml:space="preserve">Uno de los primeros artículos que abordó los determinantes de la migración surge del cartógrafo y geógrafo alemán </w:t>
+      </w:r>
+      <w:bookmarkStart w:id="11" w:name="ZOTERO_BREF_lCCWYCK40MYW"/>
+      <w:r>
+        <w:rPr>
+          <w:rFonts w:ascii="Times New Roman" w:hAnsi="Times New Roman" w:cs="Times New Roman"/>
+        </w:rPr>
+        <w:t>Ravenstein (1885)</w:t>
+      </w:r>
       <w:bookmarkEnd w:id="11"/>
+      <w:r>
+        <w:rPr>
+          <w:rFonts w:ascii="Times New Roman" w:hAnsi="Times New Roman" w:cs="Times New Roman"/>
+        </w:rPr>
+        <w:t>. Este esbozó las “Leyes de la Migración”, a través de un estudio realizado en base a un análisis cuantitativo de un censo poblacional. Estas leyes se pueden resumir a través de los siguientes puntos: (1) A mayor distancia entre el lugar de origen y de destino, menor será el flujo migratorio; (2) En general los desplazamientos migratorios de larga distancia tienen como destino a una ciudad grande; (3) la migración es un proceso por etapas, en primer lugar los migrantes se dirigen a ciudades cercanas, y posteriormente migran hacia las grandes ciudades; (4) es más frecuente la migración en ambientes rurales que en ambientes urbanos; (5) el principal motivo de migración es la esperanza de obtener un mayor ingreso y un mejor nivel de vida; (6) el nivel de desarrollo tecnológico y económico tiene un impacto positivo en la atracción de los migrantes. Estos factores que se cumplían en los individuos y los procesos migratorios de esa época, salvando la distancia temporal y el avance en los métodos de estimación actuales, marcan un punto de partida para esta investigación.</w:t>
+      </w:r>
     </w:p>
     <w:p>
       <w:pPr>
@@ -3793,76 +3865,38 @@
         <w:rPr>
           <w:rFonts w:ascii="Times New Roman" w:hAnsi="Times New Roman" w:cs="Times New Roman"/>
         </w:rPr>
-        <w:t>A lo largo de los años han surgido numerosas teorías y acercamientos empíricos que buscaron explicar los procesos migratorios. Son múltiples y muy disímiles los enfoques que se han utilizado al rededor del mundo para abordar este fenómeno. En este apartado se intentará resumir las principales obras que sirvieron de base para la elaboración de este trabajo.</w:t>
-      </w:r>
-    </w:p>
-    <w:p>
-      <w:pPr>
-        <w:pStyle w:val="Textoindependiente"/>
-        <w:ind w:firstLine="284"/>
-        <w:jc w:val="both"/>
-        <w:rPr>
-          <w:rFonts w:ascii="Times New Roman" w:hAnsi="Times New Roman" w:cs="Times New Roman"/>
-        </w:rPr>
-      </w:pPr>
-      <w:r>
-        <w:rPr>
-          <w:rFonts w:ascii="Times New Roman" w:hAnsi="Times New Roman" w:cs="Times New Roman"/>
-        </w:rPr>
-        <w:t xml:space="preserve">Uno de los primeros artículos que abordó los determinantes de la migración surge del cartógrafo y geógrafo alemán </w:t>
-      </w:r>
-      <w:bookmarkStart w:id="12" w:name="ZOTERO_BREF_lCCWYCK40MYW"/>
-      <w:r>
-        <w:rPr>
-          <w:rFonts w:ascii="Times New Roman" w:hAnsi="Times New Roman" w:cs="Times New Roman"/>
-        </w:rPr>
-        <w:t>Ravenstein (1885)</w:t>
+        <w:t xml:space="preserve">En cuanto a los trabajos que exploran los determinantes de las migraciones desde un enfoque individual, se encuentra algunos como el de </w:t>
+      </w:r>
+      <w:bookmarkStart w:id="12" w:name="ZOTERO_BREF_x2ZXKhyCUj1p"/>
+      <w:proofErr w:type="spellStart"/>
+      <w:r>
+        <w:rPr>
+          <w:rFonts w:ascii="Times New Roman" w:hAnsi="Times New Roman" w:cs="Times New Roman"/>
+        </w:rPr>
+        <w:t>Sjaastad</w:t>
+      </w:r>
+      <w:proofErr w:type="spellEnd"/>
+      <w:r>
+        <w:rPr>
+          <w:rFonts w:ascii="Times New Roman" w:hAnsi="Times New Roman" w:cs="Times New Roman"/>
+        </w:rPr>
+        <w:t xml:space="preserve"> (1962)</w:t>
       </w:r>
       <w:bookmarkEnd w:id="12"/>
       <w:r>
         <w:rPr>
           <w:rFonts w:ascii="Times New Roman" w:hAnsi="Times New Roman" w:cs="Times New Roman"/>
         </w:rPr>
-        <w:t>. Este esbozó las “Leyes de la Migración”, a través de un estudio realizado en base a un análisis cuantitativo de un censo poblacional. Estas leyes se pueden resumir a través de los siguientes puntos: (1) A mayor distancia entre el lugar de origen y de destino, menor será el flujo migratorio; (2) En general los desplazamientos migratorios de larga distancia tienen como destino a una ciudad grande; (3) la migración es un proceso por etapas, en primer lugar los migrantes se dirigen a ciudades cercanas, y posteriormente migran hacia las grandes ciudades; (4) es más frecuente la migración en ambientes rurales que en ambientes urbanos; (5) el principal motivo de migración es la esperanza de obtener un mayor ingreso y un mejor nivel de vida; (6) el nivel de desarrollo tecnológico y económico tiene un impacto positivo en la atracción de los migrantes. Estos factores que se cumplían en los individuos y los procesos migratorios de esa época, salvando la distancia temporal y el avance en los métodos de estimación actuales, marcan un punto de partida para esta investigación.</w:t>
-      </w:r>
-    </w:p>
-    <w:p>
-      <w:pPr>
-        <w:pStyle w:val="Textoindependiente"/>
-        <w:ind w:firstLine="284"/>
-        <w:jc w:val="both"/>
-        <w:rPr>
-          <w:rFonts w:ascii="Times New Roman" w:hAnsi="Times New Roman" w:cs="Times New Roman"/>
-        </w:rPr>
-      </w:pPr>
-      <w:r>
-        <w:rPr>
-          <w:rFonts w:ascii="Times New Roman" w:hAnsi="Times New Roman" w:cs="Times New Roman"/>
-        </w:rPr>
-        <w:t xml:space="preserve">En cuanto a los trabajos que exploran los determinantes de las migraciones desde un enfoque individual, se encuentra algunos como el de </w:t>
-      </w:r>
-      <w:bookmarkStart w:id="13" w:name="ZOTERO_BREF_x2ZXKhyCUj1p"/>
-      <w:r>
-        <w:rPr>
-          <w:rFonts w:ascii="Times New Roman" w:hAnsi="Times New Roman" w:cs="Times New Roman"/>
-        </w:rPr>
-        <w:t>Sjaastad (1962)</w:t>
+        <w:t xml:space="preserve"> y el de </w:t>
+      </w:r>
+      <w:bookmarkStart w:id="13" w:name="ZOTERO_BREF_Rp4ix54L567g"/>
+      <w:r>
+        <w:rPr>
+          <w:rFonts w:ascii="Times New Roman" w:hAnsi="Times New Roman" w:cs="Times New Roman"/>
+        </w:rPr>
+        <w:t>Todaro (1969)</w:t>
       </w:r>
       <w:bookmarkEnd w:id="13"/>
-      <w:r>
-        <w:rPr>
-          <w:rFonts w:ascii="Times New Roman" w:hAnsi="Times New Roman" w:cs="Times New Roman"/>
-        </w:rPr>
-        <w:t xml:space="preserve"> y el de </w:t>
-      </w:r>
-      <w:bookmarkStart w:id="14" w:name="ZOTERO_BREF_Rp4ix54L567g"/>
-      <w:r>
-        <w:rPr>
-          <w:rFonts w:ascii="Times New Roman" w:hAnsi="Times New Roman" w:cs="Times New Roman"/>
-        </w:rPr>
-        <w:t>Todaro (1969)</w:t>
-      </w:r>
-      <w:bookmarkEnd w:id="14"/>
       <w:r>
         <w:rPr>
           <w:rFonts w:ascii="Times New Roman" w:hAnsi="Times New Roman" w:cs="Times New Roman"/>
@@ -3875,96 +3909,330 @@
           <w:i/>
           <w:iCs/>
         </w:rPr>
-        <w:t xml:space="preserve">“Returns and cost of migration” </w:t>
-      </w:r>
-      <w:r>
-        <w:rPr>
-          <w:rFonts w:ascii="Times New Roman" w:hAnsi="Times New Roman" w:cs="Times New Roman"/>
-        </w:rPr>
-        <w:t xml:space="preserve">(Sjaastad, 1962) se considera al proceso migratorio como una inversión en capital humano, en donde el individuo decidirá realizar el éxodo si el valor actual de la inversión (migrar) desde el área de origen al área de destino es positivo. Siguiendo esta línea, un individuo calcula el valor actual descontado del flujo de ganancias de por vida esperado en su región de origen y en la región a la que proyecta migrar, y tomará la decisión del éxodo solamente si el retorno neto de los “costos de migrar” son mayores en la localidad de destino que en su localidad de origen </w:t>
-      </w:r>
-      <w:bookmarkStart w:id="15" w:name="ZOTERO_BREF_0ARSISSpsNmS"/>
-      <w:r>
-        <w:rPr>
-          <w:rFonts w:ascii="Times New Roman" w:hAnsi="Times New Roman" w:cs="Times New Roman"/>
-        </w:rPr>
-        <w:t>(Zaiceva, 2014)</w:t>
-      </w:r>
-      <w:bookmarkEnd w:id="15"/>
-      <w:r>
-        <w:rPr>
-          <w:rFonts w:ascii="Times New Roman" w:hAnsi="Times New Roman" w:cs="Times New Roman"/>
-        </w:rPr>
-        <w:t>. De acuerdo con esta teoría, mientras más joven es el migrante, más largo es el horizonte de vida proyectado y por ende sus ganancias esperadas, y mientras más viejo sea el migrante, no solo este horizonte esperado en el que podrá realizar sus ganancias es menor, sino que también serán mayores los “costos de migrar”. Algunos de estos son los costos psicológicos de separarse de familia y amigos, el mayor capital social que deberán dejar atrás, la dificultad de integrarse en una nueva cultura, entre otros.</w:t>
-      </w:r>
-    </w:p>
-    <w:p>
-      <w:pPr>
-        <w:pStyle w:val="Textoindependiente"/>
-        <w:ind w:firstLine="284"/>
-        <w:jc w:val="both"/>
-        <w:rPr>
-          <w:rFonts w:ascii="Times New Roman" w:hAnsi="Times New Roman" w:cs="Times New Roman"/>
-        </w:rPr>
-      </w:pPr>
-      <w:r>
-        <w:rPr>
-          <w:rFonts w:ascii="Times New Roman" w:hAnsi="Times New Roman" w:cs="Times New Roman"/>
-        </w:rPr>
-        <w:t xml:space="preserve">El abordaje en </w:t>
-      </w:r>
+        <w:t>“</w:t>
+      </w:r>
+      <w:proofErr w:type="spellStart"/>
       <w:r>
         <w:rPr>
           <w:rFonts w:ascii="Times New Roman" w:hAnsi="Times New Roman" w:cs="Times New Roman"/>
           <w:i/>
           <w:iCs/>
         </w:rPr>
-        <w:t>“A Model of Labor Migration and Urban Unemployment in Less Developed Countries”</w:t>
-      </w:r>
-      <w:r>
-        <w:rPr>
-          <w:rFonts w:ascii="Times New Roman" w:hAnsi="Times New Roman" w:cs="Times New Roman"/>
+        <w:t>Returns</w:t>
+      </w:r>
+      <w:proofErr w:type="spellEnd"/>
+      <w:r>
+        <w:rPr>
+          <w:rFonts w:ascii="Times New Roman" w:hAnsi="Times New Roman" w:cs="Times New Roman"/>
+          <w:i/>
+          <w:iCs/>
+        </w:rPr>
+        <w:t xml:space="preserve"> and </w:t>
+      </w:r>
+      <w:proofErr w:type="spellStart"/>
+      <w:r>
+        <w:rPr>
+          <w:rFonts w:ascii="Times New Roman" w:hAnsi="Times New Roman" w:cs="Times New Roman"/>
+          <w:i/>
+          <w:iCs/>
+        </w:rPr>
+        <w:t>cost</w:t>
+      </w:r>
+      <w:proofErr w:type="spellEnd"/>
+      <w:r>
+        <w:rPr>
+          <w:rFonts w:ascii="Times New Roman" w:hAnsi="Times New Roman" w:cs="Times New Roman"/>
+          <w:i/>
+          <w:iCs/>
         </w:rPr>
         <w:t xml:space="preserve"> </w:t>
       </w:r>
-      <w:bookmarkStart w:id="16" w:name="ZOTERO_BREF_huJRiLvtihqJ"/>
+      <w:proofErr w:type="spellStart"/>
+      <w:r>
+        <w:rPr>
+          <w:rFonts w:ascii="Times New Roman" w:hAnsi="Times New Roman" w:cs="Times New Roman"/>
+          <w:i/>
+          <w:iCs/>
+        </w:rPr>
+        <w:t>of</w:t>
+      </w:r>
+      <w:proofErr w:type="spellEnd"/>
+      <w:r>
+        <w:rPr>
+          <w:rFonts w:ascii="Times New Roman" w:hAnsi="Times New Roman" w:cs="Times New Roman"/>
+          <w:i/>
+          <w:iCs/>
+        </w:rPr>
+        <w:t xml:space="preserve"> </w:t>
+      </w:r>
+      <w:proofErr w:type="spellStart"/>
+      <w:r>
+        <w:rPr>
+          <w:rFonts w:ascii="Times New Roman" w:hAnsi="Times New Roman" w:cs="Times New Roman"/>
+          <w:i/>
+          <w:iCs/>
+        </w:rPr>
+        <w:t>migration</w:t>
+      </w:r>
+      <w:proofErr w:type="spellEnd"/>
+      <w:r>
+        <w:rPr>
+          <w:rFonts w:ascii="Times New Roman" w:hAnsi="Times New Roman" w:cs="Times New Roman"/>
+          <w:i/>
+          <w:iCs/>
+        </w:rPr>
+        <w:t xml:space="preserve">” </w:t>
+      </w:r>
+      <w:r>
+        <w:rPr>
+          <w:rFonts w:ascii="Times New Roman" w:hAnsi="Times New Roman" w:cs="Times New Roman"/>
+        </w:rPr>
+        <w:t>(</w:t>
+      </w:r>
+      <w:proofErr w:type="spellStart"/>
+      <w:r>
+        <w:rPr>
+          <w:rFonts w:ascii="Times New Roman" w:hAnsi="Times New Roman" w:cs="Times New Roman"/>
+        </w:rPr>
+        <w:t>Sjaastad</w:t>
+      </w:r>
+      <w:proofErr w:type="spellEnd"/>
+      <w:r>
+        <w:rPr>
+          <w:rFonts w:ascii="Times New Roman" w:hAnsi="Times New Roman" w:cs="Times New Roman"/>
+        </w:rPr>
+        <w:t xml:space="preserve">, 1962) se considera al proceso migratorio como una inversión en capital humano, en donde el individuo decidirá realizar el éxodo si el valor actual de la inversión (migrar) desde el área de origen al área de destino es positivo. Siguiendo esta línea, un individuo calcula el valor actual descontado del flujo de ganancias de por vida esperado en su región de origen y en la región a la que proyecta migrar, y tomará la decisión del éxodo solamente si el retorno neto de los “costos de migrar” son mayores en la localidad de destino que en su localidad de origen </w:t>
+      </w:r>
+      <w:bookmarkStart w:id="14" w:name="ZOTERO_BREF_0ARSISSpsNmS"/>
+      <w:r>
+        <w:rPr>
+          <w:rFonts w:ascii="Times New Roman" w:hAnsi="Times New Roman" w:cs="Times New Roman"/>
+        </w:rPr>
+        <w:t>(</w:t>
+      </w:r>
+      <w:proofErr w:type="spellStart"/>
+      <w:r>
+        <w:rPr>
+          <w:rFonts w:ascii="Times New Roman" w:hAnsi="Times New Roman" w:cs="Times New Roman"/>
+        </w:rPr>
+        <w:t>Zaiceva</w:t>
+      </w:r>
+      <w:proofErr w:type="spellEnd"/>
+      <w:r>
+        <w:rPr>
+          <w:rFonts w:ascii="Times New Roman" w:hAnsi="Times New Roman" w:cs="Times New Roman"/>
+        </w:rPr>
+        <w:t>, 2014)</w:t>
+      </w:r>
+      <w:bookmarkEnd w:id="14"/>
+      <w:r>
+        <w:rPr>
+          <w:rFonts w:ascii="Times New Roman" w:hAnsi="Times New Roman" w:cs="Times New Roman"/>
+        </w:rPr>
+        <w:t>. De acuerdo con esta teoría, mientras más joven es el migrante, más largo es el horizonte de vida proyectado y por ende sus ganancias esperadas, y mientras más viejo sea el migrante, no solo este horizonte esperado en el que podrá realizar sus ganancias es menor, sino que también serán mayores los “costos de migrar”. Algunos de estos son los costos psicológicos de separarse de familia y amigos, el mayor capital social que deberán dejar atrás, la dificultad de integrarse en una nueva cultura, entre otros.</w:t>
+      </w:r>
+    </w:p>
+    <w:p>
+      <w:pPr>
+        <w:pStyle w:val="Textoindependiente"/>
+        <w:ind w:firstLine="284"/>
+        <w:jc w:val="both"/>
+        <w:rPr>
+          <w:rFonts w:ascii="Times New Roman" w:hAnsi="Times New Roman" w:cs="Times New Roman"/>
+        </w:rPr>
+      </w:pPr>
+      <w:r>
+        <w:rPr>
+          <w:rFonts w:ascii="Times New Roman" w:hAnsi="Times New Roman" w:cs="Times New Roman"/>
+        </w:rPr>
+        <w:t xml:space="preserve">El abordaje en </w:t>
+      </w:r>
+      <w:r>
+        <w:rPr>
+          <w:rFonts w:ascii="Times New Roman" w:hAnsi="Times New Roman" w:cs="Times New Roman"/>
+          <w:i/>
+          <w:iCs/>
+        </w:rPr>
+        <w:t xml:space="preserve">“A </w:t>
+      </w:r>
+      <w:proofErr w:type="spellStart"/>
+      <w:r>
+        <w:rPr>
+          <w:rFonts w:ascii="Times New Roman" w:hAnsi="Times New Roman" w:cs="Times New Roman"/>
+          <w:i/>
+          <w:iCs/>
+        </w:rPr>
+        <w:t>Model</w:t>
+      </w:r>
+      <w:proofErr w:type="spellEnd"/>
+      <w:r>
+        <w:rPr>
+          <w:rFonts w:ascii="Times New Roman" w:hAnsi="Times New Roman" w:cs="Times New Roman"/>
+          <w:i/>
+          <w:iCs/>
+        </w:rPr>
+        <w:t xml:space="preserve"> </w:t>
+      </w:r>
+      <w:proofErr w:type="spellStart"/>
+      <w:r>
+        <w:rPr>
+          <w:rFonts w:ascii="Times New Roman" w:hAnsi="Times New Roman" w:cs="Times New Roman"/>
+          <w:i/>
+          <w:iCs/>
+        </w:rPr>
+        <w:t>of</w:t>
+      </w:r>
+      <w:proofErr w:type="spellEnd"/>
+      <w:r>
+        <w:rPr>
+          <w:rFonts w:ascii="Times New Roman" w:hAnsi="Times New Roman" w:cs="Times New Roman"/>
+          <w:i/>
+          <w:iCs/>
+        </w:rPr>
+        <w:t xml:space="preserve"> Labor </w:t>
+      </w:r>
+      <w:proofErr w:type="spellStart"/>
+      <w:r>
+        <w:rPr>
+          <w:rFonts w:ascii="Times New Roman" w:hAnsi="Times New Roman" w:cs="Times New Roman"/>
+          <w:i/>
+          <w:iCs/>
+        </w:rPr>
+        <w:t>Migration</w:t>
+      </w:r>
+      <w:proofErr w:type="spellEnd"/>
+      <w:r>
+        <w:rPr>
+          <w:rFonts w:ascii="Times New Roman" w:hAnsi="Times New Roman" w:cs="Times New Roman"/>
+          <w:i/>
+          <w:iCs/>
+        </w:rPr>
+        <w:t xml:space="preserve"> and Urban </w:t>
+      </w:r>
+      <w:proofErr w:type="spellStart"/>
+      <w:r>
+        <w:rPr>
+          <w:rFonts w:ascii="Times New Roman" w:hAnsi="Times New Roman" w:cs="Times New Roman"/>
+          <w:i/>
+          <w:iCs/>
+        </w:rPr>
+        <w:t>Unemployment</w:t>
+      </w:r>
+      <w:proofErr w:type="spellEnd"/>
+      <w:r>
+        <w:rPr>
+          <w:rFonts w:ascii="Times New Roman" w:hAnsi="Times New Roman" w:cs="Times New Roman"/>
+          <w:i/>
+          <w:iCs/>
+        </w:rPr>
+        <w:t xml:space="preserve"> in </w:t>
+      </w:r>
+      <w:proofErr w:type="spellStart"/>
+      <w:r>
+        <w:rPr>
+          <w:rFonts w:ascii="Times New Roman" w:hAnsi="Times New Roman" w:cs="Times New Roman"/>
+          <w:i/>
+          <w:iCs/>
+        </w:rPr>
+        <w:t>Less</w:t>
+      </w:r>
+      <w:proofErr w:type="spellEnd"/>
+      <w:r>
+        <w:rPr>
+          <w:rFonts w:ascii="Times New Roman" w:hAnsi="Times New Roman" w:cs="Times New Roman"/>
+          <w:i/>
+          <w:iCs/>
+        </w:rPr>
+        <w:t xml:space="preserve"> </w:t>
+      </w:r>
+      <w:proofErr w:type="spellStart"/>
+      <w:r>
+        <w:rPr>
+          <w:rFonts w:ascii="Times New Roman" w:hAnsi="Times New Roman" w:cs="Times New Roman"/>
+          <w:i/>
+          <w:iCs/>
+        </w:rPr>
+        <w:t>Developed</w:t>
+      </w:r>
+      <w:proofErr w:type="spellEnd"/>
+      <w:r>
+        <w:rPr>
+          <w:rFonts w:ascii="Times New Roman" w:hAnsi="Times New Roman" w:cs="Times New Roman"/>
+          <w:i/>
+          <w:iCs/>
+        </w:rPr>
+        <w:t xml:space="preserve"> </w:t>
+      </w:r>
+      <w:proofErr w:type="spellStart"/>
+      <w:r>
+        <w:rPr>
+          <w:rFonts w:ascii="Times New Roman" w:hAnsi="Times New Roman" w:cs="Times New Roman"/>
+          <w:i/>
+          <w:iCs/>
+        </w:rPr>
+        <w:t>Countries</w:t>
+      </w:r>
+      <w:proofErr w:type="spellEnd"/>
+      <w:r>
+        <w:rPr>
+          <w:rFonts w:ascii="Times New Roman" w:hAnsi="Times New Roman" w:cs="Times New Roman"/>
+          <w:i/>
+          <w:iCs/>
+        </w:rPr>
+        <w:t>”</w:t>
+      </w:r>
+      <w:r>
+        <w:rPr>
+          <w:rFonts w:ascii="Times New Roman" w:hAnsi="Times New Roman" w:cs="Times New Roman"/>
+        </w:rPr>
+        <w:t xml:space="preserve"> </w:t>
+      </w:r>
+      <w:bookmarkStart w:id="15" w:name="ZOTERO_BREF_huJRiLvtihqJ"/>
       <w:r>
         <w:rPr>
           <w:rFonts w:ascii="Times New Roman" w:hAnsi="Times New Roman" w:cs="Times New Roman"/>
         </w:rPr>
         <w:t>(Todaro, 1969)</w:t>
       </w:r>
+      <w:bookmarkEnd w:id="15"/>
+      <w:r>
+        <w:rPr>
+          <w:rFonts w:ascii="Times New Roman" w:hAnsi="Times New Roman" w:cs="Times New Roman"/>
+        </w:rPr>
+        <w:t xml:space="preserve"> parte del enfoque clásico de determinantes de migraciones, que se basa en los diferenciales de ingresos y una absorción inmediata por parte del mercado laboral de destino, pero lo modifica agregando el diferencial potencial de ingresos y la probabilidad de ser absorbido por el mercado laboral de la localidad de destino.</w:t>
+      </w:r>
+    </w:p>
+    <w:p>
+      <w:pPr>
+        <w:pStyle w:val="Textoindependiente"/>
+        <w:ind w:firstLine="284"/>
+        <w:jc w:val="both"/>
+        <w:rPr>
+          <w:rFonts w:ascii="Times New Roman" w:hAnsi="Times New Roman" w:cs="Times New Roman"/>
+        </w:rPr>
+      </w:pPr>
+      <w:r>
+        <w:rPr>
+          <w:rFonts w:ascii="Times New Roman" w:hAnsi="Times New Roman" w:cs="Times New Roman"/>
+        </w:rPr>
+        <w:t xml:space="preserve">Ampliando la visión individualista de las estrategias de migración, existen estudios de estrategias familiares de la migración como el del economista </w:t>
+      </w:r>
+      <w:bookmarkStart w:id="16" w:name="ZOTERO_BREF_5cImRmlZoMYF"/>
+      <w:proofErr w:type="spellStart"/>
+      <w:r>
+        <w:rPr>
+          <w:rFonts w:ascii="Times New Roman" w:hAnsi="Times New Roman" w:cs="Times New Roman"/>
+        </w:rPr>
+        <w:t>Mincer</w:t>
+      </w:r>
+      <w:proofErr w:type="spellEnd"/>
+      <w:r>
+        <w:rPr>
+          <w:rFonts w:ascii="Times New Roman" w:hAnsi="Times New Roman" w:cs="Times New Roman"/>
+        </w:rPr>
+        <w:t xml:space="preserve"> (1978</w:t>
+      </w:r>
       <w:bookmarkEnd w:id="16"/>
-      <w:r>
-        <w:rPr>
-          <w:rFonts w:ascii="Times New Roman" w:hAnsi="Times New Roman" w:cs="Times New Roman"/>
-        </w:rPr>
-        <w:t xml:space="preserve"> parte del enfoque clásico de determinantes de migraciones, que se basa en los diferenciales de ingresos y una absorción inmediata por parte del mercado laboral de destino, pero lo modifica agregando el diferencial potencial de ingresos y la probabilidad de ser absorbido por el mercado laboral de la localidad de destino.</w:t>
-      </w:r>
-    </w:p>
-    <w:p>
-      <w:pPr>
-        <w:pStyle w:val="Textoindependiente"/>
-        <w:ind w:firstLine="284"/>
-        <w:jc w:val="both"/>
-        <w:rPr>
-          <w:rFonts w:ascii="Times New Roman" w:hAnsi="Times New Roman" w:cs="Times New Roman"/>
-        </w:rPr>
-      </w:pPr>
-      <w:r>
-        <w:rPr>
-          <w:rFonts w:ascii="Times New Roman" w:hAnsi="Times New Roman" w:cs="Times New Roman"/>
-        </w:rPr>
-        <w:t xml:space="preserve">Ampliando la visión individualista de las estrategias de migración, existen estudios de estrategias familiares de la migración como el del economista </w:t>
-      </w:r>
-      <w:bookmarkStart w:id="17" w:name="ZOTERO_BREF_5cImRmlZoMYF"/>
-      <w:r>
-        <w:rPr>
-          <w:rFonts w:ascii="Times New Roman" w:hAnsi="Times New Roman" w:cs="Times New Roman"/>
-        </w:rPr>
-        <w:t>Mincer (1978</w:t>
-      </w:r>
-      <w:bookmarkEnd w:id="17"/>
       <w:r>
         <w:rPr>
           <w:rFonts w:ascii="Times New Roman" w:hAnsi="Times New Roman" w:cs="Times New Roman"/>
@@ -3994,19 +4262,141 @@
         </w:rPr>
         <w:t xml:space="preserve">El trabajo de </w:t>
       </w:r>
-      <w:bookmarkStart w:id="18" w:name="ZOTERO_BREF_8HestUsszqyt"/>
-      <w:r>
-        <w:rPr>
-          <w:rFonts w:ascii="Times New Roman" w:hAnsi="Times New Roman" w:cs="Times New Roman"/>
-        </w:rPr>
-        <w:t>Kuhnt (2019)</w:t>
+      <w:bookmarkStart w:id="17" w:name="ZOTERO_BREF_8HestUsszqyt"/>
+      <w:proofErr w:type="spellStart"/>
+      <w:r>
+        <w:rPr>
+          <w:rFonts w:ascii="Times New Roman" w:hAnsi="Times New Roman" w:cs="Times New Roman"/>
+        </w:rPr>
+        <w:t>Kuhnt</w:t>
+      </w:r>
+      <w:proofErr w:type="spellEnd"/>
+      <w:r>
+        <w:rPr>
+          <w:rFonts w:ascii="Times New Roman" w:hAnsi="Times New Roman" w:cs="Times New Roman"/>
+        </w:rPr>
+        <w:t xml:space="preserve"> (2019)</w:t>
+      </w:r>
+      <w:bookmarkEnd w:id="17"/>
+      <w:r>
+        <w:rPr>
+          <w:rFonts w:ascii="Times New Roman" w:hAnsi="Times New Roman" w:cs="Times New Roman"/>
+        </w:rPr>
+        <w:t xml:space="preserve"> aplica un marco teórico para el estudio de las migraciones en el cual divide los determinantes de la migración en tres niveles de especificidad. Este abordaje de </w:t>
+      </w:r>
+      <w:proofErr w:type="spellStart"/>
+      <w:r>
+        <w:rPr>
+          <w:rFonts w:ascii="Times New Roman" w:hAnsi="Times New Roman" w:cs="Times New Roman"/>
+        </w:rPr>
+        <w:t>macrodeterminantes</w:t>
+      </w:r>
+      <w:proofErr w:type="spellEnd"/>
+      <w:r>
+        <w:rPr>
+          <w:rFonts w:ascii="Times New Roman" w:hAnsi="Times New Roman" w:cs="Times New Roman"/>
+        </w:rPr>
+        <w:t xml:space="preserve">, </w:t>
+      </w:r>
+      <w:proofErr w:type="spellStart"/>
+      <w:r>
+        <w:rPr>
+          <w:rFonts w:ascii="Times New Roman" w:hAnsi="Times New Roman" w:cs="Times New Roman"/>
+        </w:rPr>
+        <w:t>mesodeterminantes</w:t>
+      </w:r>
+      <w:proofErr w:type="spellEnd"/>
+      <w:r>
+        <w:rPr>
+          <w:rFonts w:ascii="Times New Roman" w:hAnsi="Times New Roman" w:cs="Times New Roman"/>
+        </w:rPr>
+        <w:t xml:space="preserve"> y </w:t>
+      </w:r>
+      <w:proofErr w:type="spellStart"/>
+      <w:r>
+        <w:rPr>
+          <w:rFonts w:ascii="Times New Roman" w:hAnsi="Times New Roman" w:cs="Times New Roman"/>
+        </w:rPr>
+        <w:t>microdeterminantes</w:t>
+      </w:r>
+      <w:proofErr w:type="spellEnd"/>
+      <w:r>
+        <w:rPr>
+          <w:rFonts w:ascii="Times New Roman" w:hAnsi="Times New Roman" w:cs="Times New Roman"/>
+        </w:rPr>
+        <w:t xml:space="preserve"> explica como la generalidad de los factores impactan de distinta manera en el proceso migratorio. Los </w:t>
+      </w:r>
+      <w:proofErr w:type="spellStart"/>
+      <w:r>
+        <w:rPr>
+          <w:rFonts w:ascii="Times New Roman" w:hAnsi="Times New Roman" w:cs="Times New Roman"/>
+        </w:rPr>
+        <w:t>macrodeterminantes</w:t>
+      </w:r>
+      <w:proofErr w:type="spellEnd"/>
+      <w:r>
+        <w:rPr>
+          <w:rFonts w:ascii="Times New Roman" w:hAnsi="Times New Roman" w:cs="Times New Roman"/>
+        </w:rPr>
+        <w:t xml:space="preserve"> son aquellos que son comunes a toda la población de una determinada comunidad, están conformados por aspectos políticos, sociales, económicos y demográficos. Los </w:t>
+      </w:r>
+      <w:proofErr w:type="spellStart"/>
+      <w:r>
+        <w:rPr>
+          <w:rFonts w:ascii="Times New Roman" w:hAnsi="Times New Roman" w:cs="Times New Roman"/>
+        </w:rPr>
+        <w:t>mesodeterminantes</w:t>
+      </w:r>
+      <w:proofErr w:type="spellEnd"/>
+      <w:r>
+        <w:rPr>
+          <w:rFonts w:ascii="Times New Roman" w:hAnsi="Times New Roman" w:cs="Times New Roman"/>
+        </w:rPr>
+        <w:t xml:space="preserve"> están conformados por factores locales, tales como las redes migratorias, aspectos culturales de los migrantes o la tecnología. Por último, los </w:t>
+      </w:r>
+      <w:proofErr w:type="spellStart"/>
+      <w:r>
+        <w:rPr>
+          <w:rFonts w:ascii="Times New Roman" w:hAnsi="Times New Roman" w:cs="Times New Roman"/>
+        </w:rPr>
+        <w:t>microdeterminantes</w:t>
+      </w:r>
+      <w:proofErr w:type="spellEnd"/>
+      <w:r>
+        <w:rPr>
+          <w:rFonts w:ascii="Times New Roman" w:hAnsi="Times New Roman" w:cs="Times New Roman"/>
+        </w:rPr>
+        <w:t xml:space="preserve"> son características individuales o del hogar que actúan como “mediadores” en la decisión migratoria, como ser el género, la edad, el nivel educativo, el estatus social, la aversión al riesgo, entre otros.</w:t>
+      </w:r>
+    </w:p>
+    <w:p>
+      <w:pPr>
+        <w:pStyle w:val="Textoindependiente"/>
+        <w:ind w:firstLine="284"/>
+        <w:jc w:val="both"/>
+        <w:rPr>
+          <w:rFonts w:ascii="Times New Roman" w:hAnsi="Times New Roman" w:cs="Times New Roman"/>
+        </w:rPr>
+      </w:pPr>
+      <w:r>
+        <w:rPr>
+          <w:rFonts w:ascii="Times New Roman" w:hAnsi="Times New Roman" w:cs="Times New Roman"/>
+        </w:rPr>
+        <w:t xml:space="preserve">En el ámbito de la nueva geografía económica se enmarca el trabajo de </w:t>
+      </w:r>
+      <w:bookmarkStart w:id="18" w:name="ZOTERO_BREF_ym6mCbDy7sjv"/>
+      <w:r>
+        <w:rPr>
+          <w:rFonts w:ascii="Times New Roman" w:hAnsi="Times New Roman" w:cs="Times New Roman"/>
+        </w:rPr>
+        <w:t>Krugman (1991)</w:t>
       </w:r>
       <w:bookmarkEnd w:id="18"/>
       <w:r>
         <w:rPr>
           <w:rFonts w:ascii="Times New Roman" w:hAnsi="Times New Roman" w:cs="Times New Roman"/>
         </w:rPr>
-        <w:t xml:space="preserve"> aplica un marco teórico para el estudio de las migraciones en el cual divide los determinantes de la migración en tres niveles de especificidad. Este abordaje de macrodeterminantes, mesodeterminantes y microdeterminantes explica como la generalidad de los factores impactan de distinta manera en el proceso migratorio. Los macrodeterminantes son aquellos que son comunes a toda la población de una determinada comunidad, están conformados por aspectos políticos, sociales, económicos y demográficos. Los mesodeterminantes están conformados por factores locales, tales como las redes migratorias, aspectos culturales de los migrantes o la tecnología. Por último, los microdeterminantes son características individuales o del hogar que actúan como “mediadores” en la decisión migratoria, como ser el género, la edad, el nivel educativo, el estatus social, la aversión al riesgo, entre otros.</w:t>
+        <w:t>, este propone que la movilidad de las personas (factor trabajo) convergen a la aglomeración de la producción y el consumo en unas pocas regiones con dinámicas productivas similares. Esta teoría de aglomeración espacial surge de que zonas altamente pobladas generan una mayor atracción de los migrantes a causa de una mayor diversidad de bienes y de salarios reales más elevados. Sumado a esto, las empresas se ven altamente beneficiadas debido al amplio mercado local que se genera, lo que permite que incurran en menores costos de transporte, al mismo tiempo que se benefician de las economías de escala y de los encadenamientos hacia adelante y hacia atrás que son producidos por la concentración industrial. El proceso descripto anteriormente conlleva a que se generen procesos migratorios hacia áreas determinadas que comparten características en términos de estructuras productivas, funcionamiento del mercado laboral, distribución del factor trabajo entre sectores de actividad económica, costos de transporte, salario real, y, por ende, otros determinantes sociales y culturales que son consecuencia de los efectos de la aglomeración espacial.</w:t>
       </w:r>
     </w:p>
     <w:p>
@@ -4022,21 +4412,21 @@
         <w:rPr>
           <w:rFonts w:ascii="Times New Roman" w:hAnsi="Times New Roman" w:cs="Times New Roman"/>
         </w:rPr>
-        <w:t xml:space="preserve">En el ámbito de la nueva geografía económica se enmarca el trabajo de </w:t>
-      </w:r>
-      <w:bookmarkStart w:id="19" w:name="ZOTERO_BREF_ym6mCbDy7sjv"/>
-      <w:r>
-        <w:rPr>
-          <w:rFonts w:ascii="Times New Roman" w:hAnsi="Times New Roman" w:cs="Times New Roman"/>
-        </w:rPr>
-        <w:t>Krugman (1991)</w:t>
+        <w:t>Uno de los principales factores económicos de la migración es la búsqueda de un estándar de vida más elevado del que se podría costear en la localidad de origen (</w:t>
+      </w:r>
+      <w:bookmarkStart w:id="19" w:name="ZOTERO_BREF_WQVhcGGjoFYg"/>
+      <w:r>
+        <w:rPr>
+          <w:rFonts w:ascii="Times New Roman" w:hAnsi="Times New Roman" w:cs="Times New Roman"/>
+        </w:rPr>
+        <w:t>Simpson, 2017)</w:t>
       </w:r>
       <w:bookmarkEnd w:id="19"/>
       <w:r>
         <w:rPr>
           <w:rFonts w:ascii="Times New Roman" w:hAnsi="Times New Roman" w:cs="Times New Roman"/>
         </w:rPr>
-        <w:t>, este propone que la movilidad de las personas (factor trabajo) convergen a la aglomeración de la producción y el consumo en unas pocas regiones con dinámicas productivas similares. Esta teoría de aglomeración espacial surge de que zonas altamente pobladas generan una mayor atracción de los migrantes a causa de una mayor diversidad de bienes y de salarios reales más elevados. Sumado a esto, las empresas se ven altamente beneficiadas debido al amplio mercado local que se genera, lo que permite que incurran en menores costos de transporte, al mismo tiempo que se benefician de las economías de escala y de los encadenamientos hacia adelante y hacia atrás que son producidos por la concentración industrial. El proceso descripto anteriormente conlleva a que se generen procesos migratorios hacia áreas determinadas que comparten características en términos de estructuras productivas, funcionamiento del mercado laboral, distribución del factor trabajo entre sectores de actividad económica, costos de transporte, salario real, y, por ende, otros determinantes sociales y culturales que son consecuencia de los efectos de la aglomeración espacial.</w:t>
+        <w:t>. Este factor económico de expulsión puede verse reflejado en los ingresos que percibe una persona, laborales y no laborales (subsidios y transferencias), como en la posibilidad de acumulación de activos patrimoniales, por ejemplo, el acceso a la vivienda propia.</w:t>
       </w:r>
     </w:p>
     <w:p>
@@ -4052,21 +4442,35 @@
         <w:rPr>
           <w:rFonts w:ascii="Times New Roman" w:hAnsi="Times New Roman" w:cs="Times New Roman"/>
         </w:rPr>
-        <w:t>Uno de los principales factores económicos de la migración es la búsqueda de un estándar de vida más elevado del que se podría costear en la localidad de origen (</w:t>
-      </w:r>
-      <w:bookmarkStart w:id="20" w:name="ZOTERO_BREF_WQVhcGGjoFYg"/>
-      <w:r>
-        <w:rPr>
-          <w:rFonts w:ascii="Times New Roman" w:hAnsi="Times New Roman" w:cs="Times New Roman"/>
-        </w:rPr>
-        <w:t>Simpson, 2017)</w:t>
+        <w:t xml:space="preserve">El impacto en la distribución del ingreso y los salarios en la autoselección de los migrantes fue estudiado por el economista estadounidense </w:t>
+      </w:r>
+      <w:bookmarkStart w:id="20" w:name="ZOTERO_BREF_9tqPlCygrraJ"/>
+      <w:r>
+        <w:rPr>
+          <w:rFonts w:ascii="Times New Roman" w:hAnsi="Times New Roman" w:cs="Times New Roman"/>
+        </w:rPr>
+        <w:t>Borjas (1987)</w:t>
       </w:r>
       <w:bookmarkEnd w:id="20"/>
       <w:r>
         <w:rPr>
           <w:rFonts w:ascii="Times New Roman" w:hAnsi="Times New Roman" w:cs="Times New Roman"/>
         </w:rPr>
-        <w:t>. Este factor económico de expulsión puede verse reflejado en los ingresos que percibe una persona, laborales y no laborales (subsidios y transferencias), como en la posibilidad de acumulación de activos patrimoniales, por ejemplo, el acceso a la vivienda propia.</w:t>
+        <w:t xml:space="preserve">. Este plantea que, en los países menos desarrollados, en donde la dispersión de los salarios y los retornos a la educación tienden a ser relativamente altos, existirá una “selección negativa” en la expulsión de migrantes, en donde solo migrarán las personas menos calificadas. Situación contraria se dará en los países desarrollados, los cuales expulsarán migrantes con un nivel de calificación más elevado, esto se conoce como una “selección positiva” de migrantes. El trabajo de </w:t>
+      </w:r>
+      <w:bookmarkStart w:id="21" w:name="ZOTERO_BREF_p2yjkHVXefrZ"/>
+      <w:r>
+        <w:rPr>
+          <w:rFonts w:ascii="Times New Roman" w:hAnsi="Times New Roman" w:cs="Times New Roman"/>
+        </w:rPr>
+        <w:t>Stark y Taylor (1991)</w:t>
+      </w:r>
+      <w:bookmarkEnd w:id="21"/>
+      <w:r>
+        <w:rPr>
+          <w:rFonts w:ascii="Times New Roman" w:hAnsi="Times New Roman" w:cs="Times New Roman"/>
+        </w:rPr>
+        <w:t xml:space="preserve"> explica que, en ciertos casos, los mercados laborales de las localidades receptoras de migrantes solamente están abiertas a personas con bajo nivel de calificación. Esto provoca que las personas más calificadas vean como poco atractiva la idea de realizar un éxodo migratorio.</w:t>
       </w:r>
     </w:p>
     <w:p>
@@ -4082,122 +4486,106 @@
         <w:rPr>
           <w:rFonts w:ascii="Times New Roman" w:hAnsi="Times New Roman" w:cs="Times New Roman"/>
         </w:rPr>
-        <w:t xml:space="preserve">El impacto en la distribución del ingreso y los salarios en la autoselección de los migrantes fue estudiado por el economista estadounidense </w:t>
-      </w:r>
-      <w:bookmarkStart w:id="21" w:name="ZOTERO_BREF_9tqPlCygrraJ"/>
-      <w:r>
-        <w:rPr>
-          <w:rFonts w:ascii="Times New Roman" w:hAnsi="Times New Roman" w:cs="Times New Roman"/>
-        </w:rPr>
-        <w:t>Borjas (1987)</w:t>
-      </w:r>
-      <w:bookmarkEnd w:id="21"/>
-      <w:r>
-        <w:rPr>
-          <w:rFonts w:ascii="Times New Roman" w:hAnsi="Times New Roman" w:cs="Times New Roman"/>
-        </w:rPr>
-        <w:t xml:space="preserve">. Este plantea que, en los países menos desarrollados, en donde la dispersión de los salarios y los retornos a la educación tienden a ser relativamente altos, existirá una “selección negativa” en la expulsión de migrantes, en donde solo migrarán las personas menos calificadas. Situación contraria se dará en los países desarrollados, los cuales expulsarán migrantes con un nivel de calificación más elevado, esto se conoce como una “selección positiva” de migrantes. El trabajo de </w:t>
-      </w:r>
-      <w:bookmarkStart w:id="22" w:name="ZOTERO_BREF_p2yjkHVXefrZ"/>
-      <w:r>
-        <w:rPr>
-          <w:rFonts w:ascii="Times New Roman" w:hAnsi="Times New Roman" w:cs="Times New Roman"/>
-        </w:rPr>
-        <w:t>Stark y Taylor (1991)</w:t>
+        <w:lastRenderedPageBreak/>
+        <w:t>La educación de las personas es un componente del capital humano que juega un papel importante en la decisión migratoria, sobre todo considerando la posibilidad de transferencia de este capital humano a otras localidades en donde pueda conseguir mayores retornos. Es de esperar que mientras más factible sea esta transferencia, mayores serán los incentivos para migrar. Esta relación no está exenta de ambigüedades, debido a que en la localidad de origen también puede enfrentar mejores retornos o mayores facilidades para conseguir un empleo a causa de poseer niveles educativos más elevados, actuando como un incentivo a no realizar el éxodo migratorio (</w:t>
+      </w:r>
+      <w:proofErr w:type="spellStart"/>
+      <w:r>
+        <w:rPr>
+          <w:rFonts w:ascii="Times New Roman" w:hAnsi="Times New Roman" w:cs="Times New Roman"/>
+        </w:rPr>
+        <w:t>Danzer</w:t>
+      </w:r>
+      <w:proofErr w:type="spellEnd"/>
+      <w:r>
+        <w:rPr>
+          <w:rFonts w:ascii="Times New Roman" w:hAnsi="Times New Roman" w:cs="Times New Roman"/>
+        </w:rPr>
+        <w:t xml:space="preserve"> &amp; </w:t>
+      </w:r>
+      <w:proofErr w:type="spellStart"/>
+      <w:r>
+        <w:rPr>
+          <w:rFonts w:ascii="Times New Roman" w:hAnsi="Times New Roman" w:cs="Times New Roman"/>
+        </w:rPr>
+        <w:t>Dietz</w:t>
+      </w:r>
+      <w:proofErr w:type="spellEnd"/>
+      <w:r>
+        <w:rPr>
+          <w:rFonts w:ascii="Times New Roman" w:hAnsi="Times New Roman" w:cs="Times New Roman"/>
+        </w:rPr>
+        <w:t>, 2008).</w:t>
+      </w:r>
+    </w:p>
+    <w:p>
+      <w:pPr>
+        <w:pStyle w:val="Textoindependiente"/>
+        <w:ind w:firstLine="284"/>
+        <w:jc w:val="both"/>
+        <w:rPr>
+          <w:rFonts w:ascii="Times New Roman" w:hAnsi="Times New Roman" w:cs="Times New Roman"/>
+        </w:rPr>
+      </w:pPr>
+      <w:r>
+        <w:rPr>
+          <w:rFonts w:ascii="Times New Roman" w:hAnsi="Times New Roman" w:cs="Times New Roman"/>
+        </w:rPr>
+        <w:t xml:space="preserve">En el análisis del impacto de las migraciones en los mercados laborales, el crecimiento económico y en las finanzas públicas se encuentra el antecedente del análisis empírico por parte del área de estudio de migraciones de la OCDE </w:t>
+      </w:r>
+      <w:bookmarkStart w:id="22" w:name="ZOTERO_BREF_39DEtq1LRDX7"/>
+      <w:r>
+        <w:rPr>
+          <w:rFonts w:ascii="Times New Roman" w:hAnsi="Times New Roman" w:cs="Times New Roman"/>
+        </w:rPr>
+        <w:t>Dumont y Liebig (2014)</w:t>
       </w:r>
       <w:bookmarkEnd w:id="22"/>
       <w:r>
         <w:rPr>
           <w:rFonts w:ascii="Times New Roman" w:hAnsi="Times New Roman" w:cs="Times New Roman"/>
         </w:rPr>
-        <w:t xml:space="preserve"> explica que, en ciertos casos, los mercados laborales de las localidades receptoras de migrantes solamente están abiertas a personas con bajo nivel de calificación. Esto provoca que las personas más calificadas vean como poco atractiva la idea de realizar un éxodo migratorio.</w:t>
-      </w:r>
-    </w:p>
-    <w:p>
-      <w:pPr>
-        <w:pStyle w:val="Textoindependiente"/>
-        <w:ind w:firstLine="284"/>
-        <w:jc w:val="both"/>
-        <w:rPr>
-          <w:rFonts w:ascii="Times New Roman" w:hAnsi="Times New Roman" w:cs="Times New Roman"/>
-        </w:rPr>
-      </w:pPr>
-      <w:r>
-        <w:rPr>
-          <w:rFonts w:ascii="Times New Roman" w:hAnsi="Times New Roman" w:cs="Times New Roman"/>
-        </w:rPr>
-        <w:lastRenderedPageBreak/>
-        <w:t>La educación de las personas es un componente del capital humano que juega un papel importante en la decisión migratoria, sobre todo considerando la posibilidad de transferencia de este capital humano a otras localidades en donde pueda conseguir mayores retornos. Es de esperar que mientras más factible sea esta transferencia, mayores serán los incentivos para migrar. Esta relación no está exenta de ambigüedades, debido a que en la localidad de origen también puede enfrentar mejores retornos o mayores facilidades para conseguir un empleo a causa de poseer niveles educativos más elevados, actuando como un incentivo a no realizar el éxodo migratorio (Danzer &amp; Dietz, 2008).</w:t>
-      </w:r>
-    </w:p>
-    <w:p>
-      <w:pPr>
-        <w:pStyle w:val="Textoindependiente"/>
-        <w:ind w:firstLine="284"/>
-        <w:jc w:val="both"/>
-        <w:rPr>
-          <w:rFonts w:ascii="Times New Roman" w:hAnsi="Times New Roman" w:cs="Times New Roman"/>
-        </w:rPr>
-      </w:pPr>
-      <w:r>
-        <w:rPr>
-          <w:rFonts w:ascii="Times New Roman" w:hAnsi="Times New Roman" w:cs="Times New Roman"/>
-        </w:rPr>
-        <w:t xml:space="preserve">En el análisis del impacto de las migraciones en los mercados laborales, el crecimiento económico y en las finanzas públicas se encuentra el antecedente del análisis empírico por parte del área de estudio de migraciones de la OCDE </w:t>
-      </w:r>
-      <w:bookmarkStart w:id="23" w:name="ZOTERO_BREF_39DEtq1LRDX7"/>
-      <w:r>
-        <w:rPr>
-          <w:rFonts w:ascii="Times New Roman" w:hAnsi="Times New Roman" w:cs="Times New Roman"/>
-        </w:rPr>
-        <w:t>Dumont y Liebig (2014)</w:t>
+        <w:t xml:space="preserve">. Ampliando en este mismo espectro </w:t>
+      </w:r>
+      <w:bookmarkStart w:id="23" w:name="ZOTERO_BREF_07jGW9d6EPl1"/>
+      <w:r>
+        <w:rPr>
+          <w:rFonts w:ascii="Times New Roman" w:hAnsi="Times New Roman" w:cs="Times New Roman"/>
+        </w:rPr>
+        <w:t>Liebig y Mo (2013)</w:t>
       </w:r>
       <w:bookmarkEnd w:id="23"/>
       <w:r>
         <w:rPr>
           <w:rFonts w:ascii="Times New Roman" w:hAnsi="Times New Roman" w:cs="Times New Roman"/>
         </w:rPr>
-        <w:t xml:space="preserve">. Ampliando en este mismo espectro </w:t>
-      </w:r>
-      <w:bookmarkStart w:id="24" w:name="ZOTERO_BREF_07jGW9d6EPl1"/>
-      <w:r>
-        <w:rPr>
-          <w:rFonts w:ascii="Times New Roman" w:hAnsi="Times New Roman" w:cs="Times New Roman"/>
-        </w:rPr>
-        <w:t>Liebig y Mo (2013)</w:t>
+        <w:t xml:space="preserve"> realiza una investigación para los países de la “OCDE” en donde se llega a la conclusión de que, en aquellos en donde la cuota de migrantes en edad avanzada no es tan elevada, estos contribuyen en mayor medida en impuestos y contribuciones sociales de lo que reciben en forma de beneficios individuales por parte del Estado. Esto indica una ganancia neta de recursos fiscales por parte de las localidades receptoras de migrantes. </w:t>
+      </w:r>
+    </w:p>
+    <w:p>
+      <w:pPr>
+        <w:pStyle w:val="Bibliografa1"/>
+        <w:spacing w:line="276" w:lineRule="auto"/>
+        <w:ind w:firstLine="284"/>
+        <w:jc w:val="both"/>
+        <w:rPr>
+          <w:rFonts w:ascii="Times New Roman" w:hAnsi="Times New Roman" w:cs="Times New Roman"/>
+        </w:rPr>
+      </w:pPr>
+      <w:r>
+        <w:rPr>
+          <w:rFonts w:ascii="Times New Roman" w:hAnsi="Times New Roman" w:cs="Times New Roman"/>
+        </w:rPr>
+        <w:t xml:space="preserve">Las dimensiones del género en la migración son tratadas en la investigación hecha por el Profesor </w:t>
+      </w:r>
+      <w:bookmarkStart w:id="24" w:name="ZOTERO_BREF_CCtZeJ52qKjl"/>
+      <w:r>
+        <w:rPr>
+          <w:rFonts w:ascii="Times New Roman" w:hAnsi="Times New Roman" w:cs="Times New Roman"/>
+        </w:rPr>
+        <w:t>Carling (2005</w:t>
       </w:r>
       <w:bookmarkEnd w:id="24"/>
-      <w:r>
-        <w:rPr>
-          <w:rFonts w:ascii="Times New Roman" w:hAnsi="Times New Roman" w:cs="Times New Roman"/>
-        </w:rPr>
-        <w:t xml:space="preserve"> realiza una investigación para los países de la “OCDE” en donde se llega a la conclusión de que, en aquellos en donde la cuota de migrantes en edad avanzada no es tan elevada, estos contribuyen en mayor medida en impuestos y contribuciones sociales de lo que reciben en forma de beneficios individuales por parte del Estado. Esto indica una ganancia neta de recursos fiscales por parte de las localidades receptoras de migrantes. </w:t>
-      </w:r>
-    </w:p>
-    <w:p>
-      <w:pPr>
-        <w:pStyle w:val="Bibliografa1"/>
-        <w:spacing w:line="276" w:lineRule="auto"/>
-        <w:ind w:firstLine="284"/>
-        <w:jc w:val="both"/>
-        <w:rPr>
-          <w:rFonts w:ascii="Times New Roman" w:hAnsi="Times New Roman" w:cs="Times New Roman"/>
-        </w:rPr>
-      </w:pPr>
-      <w:r>
-        <w:rPr>
-          <w:rFonts w:ascii="Times New Roman" w:hAnsi="Times New Roman" w:cs="Times New Roman"/>
-        </w:rPr>
-        <w:t xml:space="preserve">Las dimensiones del género en la migración son tratadas en la investigación hecha por el Profesor </w:t>
-      </w:r>
-      <w:bookmarkStart w:id="25" w:name="ZOTERO_BREF_CCtZeJ52qKjl"/>
-      <w:r>
-        <w:rPr>
-          <w:rFonts w:ascii="Times New Roman" w:hAnsi="Times New Roman" w:cs="Times New Roman"/>
-        </w:rPr>
-        <w:t>Carling (2005</w:t>
-      </w:r>
-      <w:bookmarkEnd w:id="25"/>
       <w:r>
         <w:rPr>
           <w:rFonts w:ascii="Times New Roman" w:hAnsi="Times New Roman" w:cs="Times New Roman"/>
@@ -4440,10 +4828,10 @@
           <w:numId w:val="3"/>
         </w:numPr>
       </w:pPr>
-      <w:bookmarkStart w:id="26" w:name="_Toc80089784"/>
-      <w:bookmarkStart w:id="27" w:name="_Toc80090007"/>
-      <w:bookmarkStart w:id="28" w:name="_Toc80090058"/>
-      <w:bookmarkStart w:id="29" w:name="_Toc81594196"/>
+      <w:bookmarkStart w:id="25" w:name="_Toc80089784"/>
+      <w:bookmarkStart w:id="26" w:name="_Toc80090007"/>
+      <w:bookmarkStart w:id="27" w:name="_Toc80090058"/>
+      <w:bookmarkStart w:id="28" w:name="_Toc81594196"/>
       <w:r>
         <w:lastRenderedPageBreak/>
         <w:t xml:space="preserve">3. </w:t>
@@ -4451,125 +4839,265 @@
       <w:r>
         <w:t>Regiones</w:t>
       </w:r>
+      <w:bookmarkEnd w:id="25"/>
       <w:bookmarkEnd w:id="26"/>
       <w:bookmarkEnd w:id="27"/>
       <w:bookmarkEnd w:id="28"/>
+    </w:p>
+    <w:p>
+      <w:pPr>
+        <w:pStyle w:val="Textoindependiente"/>
+        <w:ind w:firstLine="284"/>
+        <w:jc w:val="both"/>
+        <w:rPr>
+          <w:rFonts w:ascii="Times New Roman" w:hAnsi="Times New Roman" w:cs="Times New Roman"/>
+        </w:rPr>
+      </w:pPr>
+      <w:r>
+        <w:rPr>
+          <w:rFonts w:ascii="Times New Roman" w:hAnsi="Times New Roman" w:cs="Times New Roman"/>
+        </w:rPr>
+        <w:t>La elevada cantidad de provincias de origen y destino que surgen de la combinación de los movimientos migratorios imponen ciertas limitaciones para realizar un análisis pormenorizado de las migraciones interprovinciales en la Argentina. Estas barreras surgen por la dificultad de encontrar determinantes aislados para cada una de las provincias, tanto por la disponibilidad y volumen de los datos, como por el hecho de que se volvería tedioso y desordenado el análisis pormenorizado de ciertas combinaciones migratorias.</w:t>
+      </w:r>
+    </w:p>
+    <w:p>
+      <w:pPr>
+        <w:pStyle w:val="Textoindependiente"/>
+        <w:ind w:firstLine="284"/>
+        <w:jc w:val="both"/>
+        <w:rPr>
+          <w:rFonts w:ascii="Times New Roman" w:hAnsi="Times New Roman" w:cs="Times New Roman"/>
+        </w:rPr>
+      </w:pPr>
+      <w:r>
+        <w:rPr>
+          <w:rFonts w:ascii="Times New Roman" w:hAnsi="Times New Roman" w:cs="Times New Roman"/>
+        </w:rPr>
+        <w:t>Una de las soluciones a esta problemática es realizar una división regional de las provincias y analizar los movimientos migratorios que se producen entre las mismas.</w:t>
+      </w:r>
+    </w:p>
+    <w:p>
+      <w:pPr>
+        <w:pStyle w:val="Textoindependiente"/>
+        <w:ind w:firstLine="284"/>
+        <w:jc w:val="both"/>
+        <w:rPr>
+          <w:rFonts w:ascii="Times New Roman" w:hAnsi="Times New Roman" w:cs="Times New Roman"/>
+        </w:rPr>
+      </w:pPr>
+      <w:r>
+        <w:rPr>
+          <w:rFonts w:ascii="Times New Roman" w:hAnsi="Times New Roman" w:cs="Times New Roman"/>
+        </w:rPr>
+        <w:t>Una región es una zona territorial de un país que comparte determinadas características homogéneas. Las características elegidas para realizar la división van a determinar directamente que provincias integran cada una de las regiones.</w:t>
+      </w:r>
+    </w:p>
+    <w:p>
+      <w:pPr>
+        <w:pStyle w:val="Textoindependiente"/>
+        <w:ind w:firstLine="284"/>
+        <w:jc w:val="both"/>
+        <w:rPr>
+          <w:rFonts w:ascii="Times New Roman" w:hAnsi="Times New Roman" w:cs="Times New Roman"/>
+        </w:rPr>
+      </w:pPr>
+      <w:r>
+        <w:rPr>
+          <w:rFonts w:ascii="Times New Roman" w:hAnsi="Times New Roman" w:cs="Times New Roman"/>
+        </w:rPr>
+        <w:t>Esta solución trae ligado el interrogante sobre cuáles son los determinantes óptimos compartidos por las provincias que permiten configurar un macroentorno en donde se pueda observar dinámicas migratorias similares. Una primera respuesta podría ser la división regional del país propuesta por el Instituto Nacional de Estadísticas y Censos (INDEC), pero esta misma peca de ponderar con mayor peso a cuestiones geográficas, y no brinda tanta importancia a las consideraciones desde el punto de vista socioeconómico.</w:t>
+      </w:r>
+    </w:p>
+    <w:p>
+      <w:pPr>
+        <w:pStyle w:val="Textoindependiente"/>
+        <w:ind w:firstLine="284"/>
+        <w:jc w:val="both"/>
+        <w:rPr>
+          <w:rFonts w:ascii="Times New Roman" w:hAnsi="Times New Roman" w:cs="Times New Roman"/>
+        </w:rPr>
+      </w:pPr>
+      <w:r>
+        <w:rPr>
+          <w:rFonts w:ascii="Times New Roman" w:hAnsi="Times New Roman" w:cs="Times New Roman"/>
+        </w:rPr>
+        <w:t xml:space="preserve">Para morigerar el sesgo geográfico de la división regional tradicional, se pueden incluir ciertos </w:t>
+      </w:r>
+      <w:proofErr w:type="spellStart"/>
+      <w:r>
+        <w:rPr>
+          <w:rFonts w:ascii="Times New Roman" w:hAnsi="Times New Roman" w:cs="Times New Roman"/>
+        </w:rPr>
+        <w:t>macrofactores</w:t>
+      </w:r>
+      <w:proofErr w:type="spellEnd"/>
+      <w:r>
+        <w:rPr>
+          <w:rFonts w:ascii="Times New Roman" w:hAnsi="Times New Roman" w:cs="Times New Roman"/>
+        </w:rPr>
+        <w:t xml:space="preserve"> socioeconómicos y realizar una división de provincias por zonas geográficas que  sean consistentes con la teoría de la aglomeración espacial de la nueva geografía económica.</w:t>
+      </w:r>
+    </w:p>
+    <w:p>
+      <w:pPr>
+        <w:pStyle w:val="Textoindependiente"/>
+        <w:ind w:firstLine="284"/>
+        <w:jc w:val="both"/>
+        <w:rPr>
+          <w:rFonts w:ascii="Times New Roman" w:hAnsi="Times New Roman" w:cs="Times New Roman"/>
+        </w:rPr>
+      </w:pPr>
+      <w:r>
+        <w:rPr>
+          <w:rFonts w:ascii="Times New Roman" w:hAnsi="Times New Roman" w:cs="Times New Roman"/>
+        </w:rPr>
+        <w:t xml:space="preserve">A lo largo de esta sección se explican y desarrollan los </w:t>
+      </w:r>
+      <w:proofErr w:type="spellStart"/>
+      <w:r>
+        <w:rPr>
+          <w:rFonts w:ascii="Times New Roman" w:hAnsi="Times New Roman" w:cs="Times New Roman"/>
+        </w:rPr>
+        <w:t>macrofactores</w:t>
+      </w:r>
+      <w:proofErr w:type="spellEnd"/>
+      <w:r>
+        <w:rPr>
+          <w:rFonts w:ascii="Times New Roman" w:hAnsi="Times New Roman" w:cs="Times New Roman"/>
+        </w:rPr>
+        <w:t xml:space="preserve"> socioeconómicos seleccionados, sus fuentes, los diferentes métodos cuantitativos elegidos para realizar la aglomeración de las regiones, las particularidades de las provincias en términos migratorios y las regiones resultantes que son utilizadas para el posterior análisis de migración interregional.</w:t>
+      </w:r>
+    </w:p>
+    <w:p>
+      <w:pPr>
+        <w:pStyle w:val="Ttulo2"/>
+      </w:pPr>
+      <w:bookmarkStart w:id="29" w:name="_Toc80090059"/>
+      <w:bookmarkStart w:id="30" w:name="_Toc80089785"/>
+      <w:bookmarkStart w:id="31" w:name="_Toc80090008"/>
+      <w:bookmarkStart w:id="32" w:name="_Toc81594197"/>
+      <w:r>
+        <w:t xml:space="preserve">3.1 </w:t>
+      </w:r>
+      <w:proofErr w:type="spellStart"/>
+      <w:r>
+        <w:t>Macrofactores</w:t>
+      </w:r>
       <w:bookmarkEnd w:id="29"/>
-    </w:p>
-    <w:p>
-      <w:pPr>
-        <w:pStyle w:val="Textoindependiente"/>
-        <w:ind w:firstLine="284"/>
-        <w:jc w:val="both"/>
-        <w:rPr>
-          <w:rFonts w:ascii="Times New Roman" w:hAnsi="Times New Roman" w:cs="Times New Roman"/>
-        </w:rPr>
-      </w:pPr>
-      <w:r>
-        <w:rPr>
-          <w:rFonts w:ascii="Times New Roman" w:hAnsi="Times New Roman" w:cs="Times New Roman"/>
-        </w:rPr>
-        <w:t>La elevada cantidad de provincias de origen y destino que surgen de la combinación de los movimientos migratorios imponen ciertas limitaciones para realizar un análisis pormenorizado de las migraciones interprovinciales en la Argentina. Estas barreras surgen por la dificultad de encontrar determinantes aislados para cada una de las provincias, tanto por la disponibilidad y volumen de los datos, como por el hecho de que se volvería tedioso y desordenado el análisis pormenorizado de ciertas combinaciones migratorias.</w:t>
-      </w:r>
-    </w:p>
-    <w:p>
-      <w:pPr>
-        <w:pStyle w:val="Textoindependiente"/>
-        <w:ind w:firstLine="284"/>
-        <w:jc w:val="both"/>
-        <w:rPr>
-          <w:rFonts w:ascii="Times New Roman" w:hAnsi="Times New Roman" w:cs="Times New Roman"/>
-        </w:rPr>
-      </w:pPr>
-      <w:r>
-        <w:rPr>
-          <w:rFonts w:ascii="Times New Roman" w:hAnsi="Times New Roman" w:cs="Times New Roman"/>
-        </w:rPr>
-        <w:t>Una de las soluciones a esta problemática es realizar una división regional de las provincias y analizar los movimientos migratorios que se producen entre las mismas.</w:t>
-      </w:r>
-    </w:p>
-    <w:p>
-      <w:pPr>
-        <w:pStyle w:val="Textoindependiente"/>
-        <w:ind w:firstLine="284"/>
-        <w:jc w:val="both"/>
-        <w:rPr>
-          <w:rFonts w:ascii="Times New Roman" w:hAnsi="Times New Roman" w:cs="Times New Roman"/>
-        </w:rPr>
-      </w:pPr>
-      <w:r>
-        <w:rPr>
-          <w:rFonts w:ascii="Times New Roman" w:hAnsi="Times New Roman" w:cs="Times New Roman"/>
-        </w:rPr>
-        <w:t>Una región es una zona territorial de un país que comparte determinadas características homogéneas. Las características elegidas para realizar la división van a determinar directamente que provincias integran cada una de las regiones.</w:t>
-      </w:r>
-    </w:p>
-    <w:p>
-      <w:pPr>
-        <w:pStyle w:val="Textoindependiente"/>
-        <w:ind w:firstLine="284"/>
-        <w:jc w:val="both"/>
-        <w:rPr>
-          <w:rFonts w:ascii="Times New Roman" w:hAnsi="Times New Roman" w:cs="Times New Roman"/>
-        </w:rPr>
-      </w:pPr>
-      <w:r>
-        <w:rPr>
-          <w:rFonts w:ascii="Times New Roman" w:hAnsi="Times New Roman" w:cs="Times New Roman"/>
-        </w:rPr>
-        <w:t>Esta solución trae ligado el interrogante sobre cuáles son los determinantes óptimos compartidos por las provincias que permiten configurar un macroentorno en donde se pueda observar dinámicas migratorias similares. Una primera respuesta podría ser la división regional del país propuesta por el Instituto Nacional de Estadísticas y Censos (INDEC), pero esta misma peca de ponderar con mayor peso a cuestiones geográficas, y no brinda tanta importancia a las consideraciones desde el punto de vista socioeconómico.</w:t>
-      </w:r>
-    </w:p>
-    <w:p>
-      <w:pPr>
-        <w:pStyle w:val="Textoindependiente"/>
-        <w:ind w:firstLine="284"/>
-        <w:jc w:val="both"/>
-        <w:rPr>
-          <w:rFonts w:ascii="Times New Roman" w:hAnsi="Times New Roman" w:cs="Times New Roman"/>
-        </w:rPr>
-      </w:pPr>
-      <w:r>
-        <w:rPr>
-          <w:rFonts w:ascii="Times New Roman" w:hAnsi="Times New Roman" w:cs="Times New Roman"/>
-        </w:rPr>
-        <w:t>Para morigerar el sesgo geográfico de la división regional tradicional, se pueden incluir ciertos macrofactores socioeconómicos y realizar una división de provincias por zonas geográficas que  sean consistentes con la teoría de la aglomeración espacial de la nueva geografía económica.</w:t>
-      </w:r>
-    </w:p>
-    <w:p>
-      <w:pPr>
-        <w:pStyle w:val="Textoindependiente"/>
-        <w:ind w:firstLine="284"/>
-        <w:jc w:val="both"/>
-        <w:rPr>
-          <w:rFonts w:ascii="Times New Roman" w:hAnsi="Times New Roman" w:cs="Times New Roman"/>
-        </w:rPr>
-      </w:pPr>
-      <w:r>
-        <w:rPr>
-          <w:rFonts w:ascii="Times New Roman" w:hAnsi="Times New Roman" w:cs="Times New Roman"/>
-        </w:rPr>
-        <w:t>A lo largo de esta sección se explican y desarrollan los macrofactores socioeconómicos seleccionados, sus fuentes, los diferentes métodos cuantitativos elegidos para realizar la aglomeración de las regiones, las particularidades de las provincias en términos migratorios y las regiones resultantes que son utilizadas para el posterior análisis de migración interregional.</w:t>
-      </w:r>
-    </w:p>
-    <w:p>
-      <w:pPr>
-        <w:pStyle w:val="Ttulo2"/>
-      </w:pPr>
-      <w:bookmarkStart w:id="30" w:name="_Toc80090059"/>
-      <w:bookmarkStart w:id="31" w:name="_Toc80089785"/>
-      <w:bookmarkStart w:id="32" w:name="_Toc80090008"/>
-      <w:bookmarkStart w:id="33" w:name="_Toc81594197"/>
-      <w:r>
-        <w:t xml:space="preserve">3.1 </w:t>
-      </w:r>
-      <w:r>
-        <w:t>Macrofactores</w:t>
-      </w:r>
       <w:bookmarkEnd w:id="30"/>
       <w:bookmarkEnd w:id="31"/>
       <w:bookmarkEnd w:id="32"/>
+      <w:proofErr w:type="spellEnd"/>
+    </w:p>
+    <w:p>
+      <w:pPr>
+        <w:pStyle w:val="Textoindependiente"/>
+        <w:ind w:firstLine="284"/>
+        <w:jc w:val="both"/>
+        <w:rPr>
+          <w:rFonts w:ascii="Times New Roman" w:hAnsi="Times New Roman" w:cs="Times New Roman"/>
+        </w:rPr>
+      </w:pPr>
+      <w:r>
+        <w:rPr>
+          <w:rFonts w:ascii="Times New Roman" w:hAnsi="Times New Roman" w:cs="Times New Roman"/>
+        </w:rPr>
+        <w:t xml:space="preserve">Los </w:t>
+      </w:r>
+      <w:proofErr w:type="spellStart"/>
+      <w:r>
+        <w:rPr>
+          <w:rFonts w:ascii="Times New Roman" w:hAnsi="Times New Roman" w:cs="Times New Roman"/>
+        </w:rPr>
+        <w:t>macrofactores</w:t>
+      </w:r>
+      <w:proofErr w:type="spellEnd"/>
+      <w:r>
+        <w:rPr>
+          <w:rFonts w:ascii="Times New Roman" w:hAnsi="Times New Roman" w:cs="Times New Roman"/>
+        </w:rPr>
+        <w:t xml:space="preserve"> son aquellos determinantes que impactan de igual manera a toda la población que habite el territorio en cuestión.</w:t>
+      </w:r>
+    </w:p>
+    <w:p>
+      <w:pPr>
+        <w:pStyle w:val="Textoindependiente"/>
+        <w:ind w:firstLine="284"/>
+        <w:jc w:val="both"/>
+        <w:rPr>
+          <w:rFonts w:ascii="Times New Roman" w:hAnsi="Times New Roman" w:cs="Times New Roman"/>
+        </w:rPr>
+      </w:pPr>
+      <w:r>
+        <w:rPr>
+          <w:rFonts w:ascii="Times New Roman" w:hAnsi="Times New Roman" w:cs="Times New Roman"/>
+        </w:rPr>
+        <w:t xml:space="preserve">Para la selección de los </w:t>
+      </w:r>
+      <w:proofErr w:type="spellStart"/>
+      <w:r>
+        <w:rPr>
+          <w:rFonts w:ascii="Times New Roman" w:hAnsi="Times New Roman" w:cs="Times New Roman"/>
+        </w:rPr>
+        <w:t>macrofactores</w:t>
+      </w:r>
+      <w:proofErr w:type="spellEnd"/>
+      <w:r>
+        <w:rPr>
+          <w:rFonts w:ascii="Times New Roman" w:hAnsi="Times New Roman" w:cs="Times New Roman"/>
+        </w:rPr>
+        <w:t xml:space="preserve"> de aglomeración de las provincias se optó por clasificarlos en aspectos sociodemográficos, económicos y geográficos. Para los primeros dos se tomó como base las características seleccionadas en el trabajo de </w:t>
+      </w:r>
+      <w:bookmarkStart w:id="33" w:name="ZOTERO_BREF_nSM5ojWxVqZk"/>
+      <w:proofErr w:type="spellStart"/>
+      <w:r>
+        <w:rPr>
+          <w:rFonts w:ascii="Times New Roman" w:hAnsi="Times New Roman" w:cs="Times New Roman"/>
+        </w:rPr>
+        <w:t>Cicowiez</w:t>
+      </w:r>
+      <w:proofErr w:type="spellEnd"/>
+      <w:r>
+        <w:rPr>
+          <w:rFonts w:ascii="Times New Roman" w:hAnsi="Times New Roman" w:cs="Times New Roman"/>
+        </w:rPr>
+        <w:t xml:space="preserve"> (2003)</w:t>
+      </w:r>
       <w:bookmarkEnd w:id="33"/>
+      <w:r>
+        <w:rPr>
+          <w:rFonts w:ascii="Times New Roman" w:hAnsi="Times New Roman" w:cs="Times New Roman"/>
+        </w:rPr>
+        <w:t xml:space="preserve"> y se amplió incluyendo factores en </w:t>
+      </w:r>
+      <w:proofErr w:type="spellStart"/>
+      <w:r>
+        <w:rPr>
+          <w:rFonts w:ascii="Times New Roman" w:hAnsi="Times New Roman" w:cs="Times New Roman"/>
+        </w:rPr>
+        <w:t>pos</w:t>
+      </w:r>
+      <w:proofErr w:type="spellEnd"/>
+      <w:r>
+        <w:rPr>
+          <w:rFonts w:ascii="Times New Roman" w:hAnsi="Times New Roman" w:cs="Times New Roman"/>
+        </w:rPr>
+        <w:t xml:space="preserve"> de reflejar las variables compartidas por las regiones según las teorías de aglomeración productiva de la nueva geografía económica. En representación de los </w:t>
+      </w:r>
+      <w:proofErr w:type="spellStart"/>
+      <w:r>
+        <w:rPr>
+          <w:rFonts w:ascii="Times New Roman" w:hAnsi="Times New Roman" w:cs="Times New Roman"/>
+        </w:rPr>
+        <w:t>macrofactores</w:t>
+      </w:r>
+      <w:proofErr w:type="spellEnd"/>
+      <w:r>
+        <w:rPr>
+          <w:rFonts w:ascii="Times New Roman" w:hAnsi="Times New Roman" w:cs="Times New Roman"/>
+        </w:rPr>
+        <w:t xml:space="preserve"> geográficos se optó por incorporar una división regional del Instituto Nacional de Estadísticas y Censos, con el fin de captar similitudes geográficas y territoriales entre las provincias.</w:t>
+      </w:r>
     </w:p>
     <w:p>
       <w:pPr>
@@ -4584,53 +5112,21 @@
         <w:rPr>
           <w:rFonts w:ascii="Times New Roman" w:hAnsi="Times New Roman" w:cs="Times New Roman"/>
         </w:rPr>
-        <w:t>Los macrofactores son aquellos determinantes que impactan de igual manera a toda la población que habite el territorio en cuestión.</w:t>
-      </w:r>
-    </w:p>
-    <w:p>
-      <w:pPr>
-        <w:pStyle w:val="Textoindependiente"/>
-        <w:ind w:firstLine="284"/>
-        <w:jc w:val="both"/>
-        <w:rPr>
-          <w:rFonts w:ascii="Times New Roman" w:hAnsi="Times New Roman" w:cs="Times New Roman"/>
-        </w:rPr>
-      </w:pPr>
-      <w:r>
-        <w:rPr>
-          <w:rFonts w:ascii="Times New Roman" w:hAnsi="Times New Roman" w:cs="Times New Roman"/>
-        </w:rPr>
-        <w:t xml:space="preserve">Para la selección de los macrofactores de aglomeración de las provincias se optó por clasificarlos en aspectos sociodemográficos, económicos y geográficos. Para los primeros dos se tomó como base las características seleccionadas en el trabajo de </w:t>
-      </w:r>
-      <w:bookmarkStart w:id="34" w:name="ZOTERO_BREF_nSM5ojWxVqZk"/>
-      <w:r>
-        <w:rPr>
-          <w:rFonts w:ascii="Times New Roman" w:hAnsi="Times New Roman" w:cs="Times New Roman"/>
-        </w:rPr>
-        <w:t>Cicowiez (2003)</w:t>
-      </w:r>
-      <w:bookmarkEnd w:id="34"/>
-      <w:r>
-        <w:rPr>
-          <w:rFonts w:ascii="Times New Roman" w:hAnsi="Times New Roman" w:cs="Times New Roman"/>
-        </w:rPr>
-        <w:t xml:space="preserve"> y se amplió incluyendo factores en pos de reflejar las variables compartidas por las regiones según las teorías de aglomeración productiva de la nueva geografía económica. En representación de los macrofactores geográficos se optó por incorporar una división regional del Instituto Nacional de Estadísticas y Censos, con el fin de captar similitudes geográficas y territoriales entre las provincias.</w:t>
-      </w:r>
-    </w:p>
-    <w:p>
-      <w:pPr>
-        <w:pStyle w:val="Textoindependiente"/>
-        <w:ind w:firstLine="284"/>
-        <w:jc w:val="both"/>
-        <w:rPr>
-          <w:rFonts w:ascii="Times New Roman" w:hAnsi="Times New Roman" w:cs="Times New Roman"/>
-        </w:rPr>
-      </w:pPr>
-      <w:r>
-        <w:rPr>
-          <w:rFonts w:ascii="Times New Roman" w:hAnsi="Times New Roman" w:cs="Times New Roman"/>
-        </w:rPr>
-        <w:t>A continuación, se brinda una descripción de los macrofactores seleccionados:</w:t>
+        <w:t xml:space="preserve">A continuación, se brinda una descripción de los </w:t>
+      </w:r>
+      <w:proofErr w:type="spellStart"/>
+      <w:r>
+        <w:rPr>
+          <w:rFonts w:ascii="Times New Roman" w:hAnsi="Times New Roman" w:cs="Times New Roman"/>
+        </w:rPr>
+        <w:t>macrofactores</w:t>
+      </w:r>
+      <w:proofErr w:type="spellEnd"/>
+      <w:r>
+        <w:rPr>
+          <w:rFonts w:ascii="Times New Roman" w:hAnsi="Times New Roman" w:cs="Times New Roman"/>
+        </w:rPr>
+        <w:t xml:space="preserve"> seleccionados:</w:t>
       </w:r>
     </w:p>
     <w:p>
@@ -4651,7 +5147,25 @@
           <w:bCs/>
         </w:rPr>
         <w:lastRenderedPageBreak/>
-        <w:t>Factores sociodemográficos de macrolocalización:</w:t>
+        <w:t xml:space="preserve">Factores sociodemográficos de </w:t>
+      </w:r>
+      <w:proofErr w:type="spellStart"/>
+      <w:r>
+        <w:rPr>
+          <w:rFonts w:ascii="Times New Roman" w:hAnsi="Times New Roman" w:cs="Times New Roman"/>
+          <w:b/>
+          <w:bCs/>
+        </w:rPr>
+        <w:t>macrolocalización</w:t>
+      </w:r>
+      <w:proofErr w:type="spellEnd"/>
+      <w:r>
+        <w:rPr>
+          <w:rFonts w:ascii="Times New Roman" w:hAnsi="Times New Roman" w:cs="Times New Roman"/>
+          <w:b/>
+          <w:bCs/>
+        </w:rPr>
+        <w:t>:</w:t>
       </w:r>
     </w:p>
     <w:p>
@@ -4731,7 +5245,25 @@
           <w:b/>
           <w:bCs/>
         </w:rPr>
-        <w:t>Factores económicos de macrolocalización:</w:t>
+        <w:t xml:space="preserve">Factores económicos de </w:t>
+      </w:r>
+      <w:proofErr w:type="spellStart"/>
+      <w:r>
+        <w:rPr>
+          <w:rFonts w:ascii="Times New Roman" w:hAnsi="Times New Roman" w:cs="Times New Roman"/>
+          <w:b/>
+          <w:bCs/>
+        </w:rPr>
+        <w:t>macrolocalización</w:t>
+      </w:r>
+      <w:proofErr w:type="spellEnd"/>
+      <w:r>
+        <w:rPr>
+          <w:rFonts w:ascii="Times New Roman" w:hAnsi="Times New Roman" w:cs="Times New Roman"/>
+          <w:b/>
+          <w:bCs/>
+        </w:rPr>
+        <w:t>:</w:t>
       </w:r>
     </w:p>
     <w:p>
@@ -4771,7 +5303,21 @@
         <w:rPr>
           <w:rFonts w:ascii="Times New Roman" w:hAnsi="Times New Roman" w:cs="Times New Roman"/>
         </w:rPr>
-        <w:t>Demanda de energía eléctrica en MwH per-cápita: Este indicador obtenido de CAMMESA permite aproximar el nivel de actividad de cada provincia, siendo que una gran proporción de este consumo se da por parte de industrias y comercios.</w:t>
+        <w:t xml:space="preserve">Demanda de energía eléctrica en </w:t>
+      </w:r>
+      <w:proofErr w:type="spellStart"/>
+      <w:r>
+        <w:rPr>
+          <w:rFonts w:ascii="Times New Roman" w:hAnsi="Times New Roman" w:cs="Times New Roman"/>
+        </w:rPr>
+        <w:t>MwH</w:t>
+      </w:r>
+      <w:proofErr w:type="spellEnd"/>
+      <w:r>
+        <w:rPr>
+          <w:rFonts w:ascii="Times New Roman" w:hAnsi="Times New Roman" w:cs="Times New Roman"/>
+        </w:rPr>
+        <w:t xml:space="preserve"> per-cápita: Este indicador obtenido de CAMMESA permite aproximar el nivel de actividad de cada provincia, siendo que una gran proporción de este consumo se da por parte de industrias y comercios.</w:t>
       </w:r>
     </w:p>
     <w:p>
@@ -4892,7 +5438,25 @@
           <w:b/>
           <w:bCs/>
         </w:rPr>
-        <w:t>Factores geográficos de macrolocalización:</w:t>
+        <w:t xml:space="preserve">Factores geográficos de </w:t>
+      </w:r>
+      <w:proofErr w:type="spellStart"/>
+      <w:r>
+        <w:rPr>
+          <w:rFonts w:ascii="Times New Roman" w:hAnsi="Times New Roman" w:cs="Times New Roman"/>
+          <w:b/>
+          <w:bCs/>
+        </w:rPr>
+        <w:t>macrolocalización</w:t>
+      </w:r>
+      <w:proofErr w:type="spellEnd"/>
+      <w:r>
+        <w:rPr>
+          <w:rFonts w:ascii="Times New Roman" w:hAnsi="Times New Roman" w:cs="Times New Roman"/>
+          <w:b/>
+          <w:bCs/>
+        </w:rPr>
+        <w:t>:</w:t>
       </w:r>
     </w:p>
     <w:p>
@@ -4972,7 +5536,21 @@
         <w:rPr>
           <w:rFonts w:ascii="Times New Roman" w:hAnsi="Times New Roman" w:cs="Times New Roman"/>
         </w:rPr>
-        <w:t>Región Centro y Buenos Aires: Esta región está conformada por las provincias de Buenos Aires, Córdoba, Entre Rios, Santa Fe y la Ciudad Autónoma de Buenos Aires.</w:t>
+        <w:t xml:space="preserve">Región Centro y Buenos Aires: Esta región está conformada por las provincias de Buenos Aires, Córdoba, Entre </w:t>
+      </w:r>
+      <w:proofErr w:type="spellStart"/>
+      <w:r>
+        <w:rPr>
+          <w:rFonts w:ascii="Times New Roman" w:hAnsi="Times New Roman" w:cs="Times New Roman"/>
+        </w:rPr>
+        <w:t>Rios</w:t>
+      </w:r>
+      <w:proofErr w:type="spellEnd"/>
+      <w:r>
+        <w:rPr>
+          <w:rFonts w:ascii="Times New Roman" w:hAnsi="Times New Roman" w:cs="Times New Roman"/>
+        </w:rPr>
+        <w:t>, Santa Fe y la Ciudad Autónoma de Buenos Aires.</w:t>
       </w:r>
     </w:p>
     <w:p>
@@ -4999,20 +5577,20 @@
       <w:pPr>
         <w:pStyle w:val="Ttulo2"/>
       </w:pPr>
-      <w:bookmarkStart w:id="35" w:name="_Toc80089786"/>
-      <w:bookmarkStart w:id="36" w:name="_Toc80090009"/>
-      <w:bookmarkStart w:id="37" w:name="_Toc80090060"/>
-      <w:bookmarkStart w:id="38" w:name="_Toc81594198"/>
+      <w:bookmarkStart w:id="34" w:name="_Toc80089786"/>
+      <w:bookmarkStart w:id="35" w:name="_Toc80090009"/>
+      <w:bookmarkStart w:id="36" w:name="_Toc80090060"/>
+      <w:bookmarkStart w:id="37" w:name="_Toc81594198"/>
       <w:r>
         <w:t xml:space="preserve">3.2 </w:t>
       </w:r>
       <w:r>
         <w:t>Aglomeración</w:t>
       </w:r>
+      <w:bookmarkEnd w:id="34"/>
       <w:bookmarkEnd w:id="35"/>
       <w:bookmarkEnd w:id="36"/>
       <w:bookmarkEnd w:id="37"/>
-      <w:bookmarkEnd w:id="38"/>
     </w:p>
     <w:p>
       <w:pPr>
@@ -5027,7 +5605,21 @@
         <w:rPr>
           <w:rFonts w:ascii="Times New Roman" w:hAnsi="Times New Roman" w:cs="Times New Roman"/>
         </w:rPr>
-        <w:t>Para comenzar con la división en regiones de las provincias argentinas, es necesario definir el nivel óptimo de aglomeración de acuerdo con los macrofactores elegidos, es decir, definir el número de regiones en que serán divididas las provincias argentinas.</w:t>
+        <w:t xml:space="preserve">Para comenzar con la división en regiones de las provincias argentinas, es necesario definir el nivel óptimo de aglomeración de acuerdo con los </w:t>
+      </w:r>
+      <w:proofErr w:type="spellStart"/>
+      <w:r>
+        <w:rPr>
+          <w:rFonts w:ascii="Times New Roman" w:hAnsi="Times New Roman" w:cs="Times New Roman"/>
+        </w:rPr>
+        <w:t>macrofactores</w:t>
+      </w:r>
+      <w:proofErr w:type="spellEnd"/>
+      <w:r>
+        <w:rPr>
+          <w:rFonts w:ascii="Times New Roman" w:hAnsi="Times New Roman" w:cs="Times New Roman"/>
+        </w:rPr>
+        <w:t xml:space="preserve"> elegidos, es decir, definir el número de regiones en que serán divididas las provincias argentinas.</w:t>
       </w:r>
     </w:p>
     <w:p>
@@ -5043,15 +5635,103 @@
         <w:rPr>
           <w:rFonts w:ascii="Times New Roman" w:hAnsi="Times New Roman" w:cs="Times New Roman"/>
         </w:rPr>
-        <w:t xml:space="preserve">Para la regionalización se utilizo el algoritmo de K-medias (Macqueen, 1967), particularmente el desarrollado por Hartigan y Wong (1979). Este algoritmo utiliza la distancia euclidiana para la medición de las discrepancias entre los objetos y los grupos. El indicador utilizado para definir el número de regiones óptimas es  el </w:t>
-      </w:r>
+        <w:t xml:space="preserve">Para la regionalización se </w:t>
+      </w:r>
+      <w:proofErr w:type="spellStart"/>
+      <w:r>
+        <w:rPr>
+          <w:rFonts w:ascii="Times New Roman" w:hAnsi="Times New Roman" w:cs="Times New Roman"/>
+        </w:rPr>
+        <w:t>utilizo</w:t>
+      </w:r>
+      <w:proofErr w:type="spellEnd"/>
+      <w:r>
+        <w:rPr>
+          <w:rFonts w:ascii="Times New Roman" w:hAnsi="Times New Roman" w:cs="Times New Roman"/>
+        </w:rPr>
+        <w:t xml:space="preserve"> el algoritmo de K-medias (</w:t>
+      </w:r>
+      <w:proofErr w:type="spellStart"/>
+      <w:r>
+        <w:rPr>
+          <w:rFonts w:ascii="Times New Roman" w:hAnsi="Times New Roman" w:cs="Times New Roman"/>
+        </w:rPr>
+        <w:t>Macqueen</w:t>
+      </w:r>
+      <w:proofErr w:type="spellEnd"/>
+      <w:r>
+        <w:rPr>
+          <w:rFonts w:ascii="Times New Roman" w:hAnsi="Times New Roman" w:cs="Times New Roman"/>
+        </w:rPr>
+        <w:t xml:space="preserve">, 1967), particularmente el desarrollado por </w:t>
+      </w:r>
+      <w:proofErr w:type="spellStart"/>
+      <w:r>
+        <w:rPr>
+          <w:rFonts w:ascii="Times New Roman" w:hAnsi="Times New Roman" w:cs="Times New Roman"/>
+        </w:rPr>
+        <w:t>Hartigan</w:t>
+      </w:r>
+      <w:proofErr w:type="spellEnd"/>
+      <w:r>
+        <w:rPr>
+          <w:rFonts w:ascii="Times New Roman" w:hAnsi="Times New Roman" w:cs="Times New Roman"/>
+        </w:rPr>
+        <w:t xml:space="preserve"> y Wong (1979). Este algoritmo utiliza la distancia euclidiana para la medición de las discrepancias entre los objetos y los grupos. El indicador utilizado para definir el número de regiones óptimas es  el </w:t>
+      </w:r>
+      <w:proofErr w:type="spellStart"/>
       <w:r>
         <w:rPr>
           <w:rFonts w:ascii="Times New Roman" w:hAnsi="Times New Roman" w:cs="Times New Roman"/>
           <w:i/>
           <w:iCs/>
         </w:rPr>
-        <w:t>Within-cluster sum of square (WSS)</w:t>
+        <w:t>Within-cluster</w:t>
+      </w:r>
+      <w:proofErr w:type="spellEnd"/>
+      <w:r>
+        <w:rPr>
+          <w:rFonts w:ascii="Times New Roman" w:hAnsi="Times New Roman" w:cs="Times New Roman"/>
+          <w:i/>
+          <w:iCs/>
+        </w:rPr>
+        <w:t xml:space="preserve"> sum </w:t>
+      </w:r>
+      <w:proofErr w:type="spellStart"/>
+      <w:r>
+        <w:rPr>
+          <w:rFonts w:ascii="Times New Roman" w:hAnsi="Times New Roman" w:cs="Times New Roman"/>
+          <w:i/>
+          <w:iCs/>
+        </w:rPr>
+        <w:t>of</w:t>
+      </w:r>
+      <w:proofErr w:type="spellEnd"/>
+      <w:r>
+        <w:rPr>
+          <w:rFonts w:ascii="Times New Roman" w:hAnsi="Times New Roman" w:cs="Times New Roman"/>
+          <w:i/>
+          <w:iCs/>
+        </w:rPr>
+        <w:t xml:space="preserve"> </w:t>
+      </w:r>
+      <w:proofErr w:type="spellStart"/>
+      <w:r>
+        <w:rPr>
+          <w:rFonts w:ascii="Times New Roman" w:hAnsi="Times New Roman" w:cs="Times New Roman"/>
+          <w:i/>
+          <w:iCs/>
+        </w:rPr>
+        <w:t>square</w:t>
+      </w:r>
+      <w:proofErr w:type="spellEnd"/>
+      <w:r>
+        <w:rPr>
+          <w:rFonts w:ascii="Times New Roman" w:hAnsi="Times New Roman" w:cs="Times New Roman"/>
+          <w:i/>
+          <w:iCs/>
+        </w:rPr>
+        <w:t xml:space="preserve"> (WSS)</w:t>
       </w:r>
       <w:r>
         <w:rPr>
@@ -5142,7 +5822,25 @@
           <w:kern w:val="0"/>
           <w:lang w:bidi="ar-SA"/>
         </w:rPr>
-        <w:t>El WSS (1) es un indicador que mide la suma de las distancias al cuadrado entre las variables dentro de los clusters (regiones) y sus centroides (</w:t>
+        <w:t xml:space="preserve">El WSS (1) es un indicador que mide la suma de las distancias al cuadrado entre las variables dentro de los </w:t>
+      </w:r>
+      <w:proofErr w:type="spellStart"/>
+      <w:r>
+        <w:rPr>
+          <w:rFonts w:ascii="Times New Roman" w:hAnsi="Times New Roman" w:cs="Times New Roman"/>
+          <w:kern w:val="0"/>
+          <w:lang w:bidi="ar-SA"/>
+        </w:rPr>
+        <w:t>clusters</w:t>
+      </w:r>
+      <w:proofErr w:type="spellEnd"/>
+      <w:r>
+        <w:rPr>
+          <w:rFonts w:ascii="Times New Roman" w:hAnsi="Times New Roman" w:cs="Times New Roman"/>
+          <w:kern w:val="0"/>
+          <w:lang w:bidi="ar-SA"/>
+        </w:rPr>
+        <w:t xml:space="preserve"> (regiones) y sus centroides (</w:t>
       </w:r>
       <m:oMath>
         <m:sSub>
@@ -5207,6 +5905,7 @@
         </w:rPr>
         <w:t xml:space="preserve">, teniendo en cuenta el </w:t>
       </w:r>
+      <w:proofErr w:type="spellStart"/>
       <w:r>
         <w:rPr>
           <w:rFonts w:ascii="Times New Roman" w:hAnsi="Times New Roman" w:cs="Times New Roman"/>
@@ -5215,7 +5914,18 @@
           <w:kern w:val="0"/>
           <w:lang w:bidi="ar-SA"/>
         </w:rPr>
-        <w:t xml:space="preserve">trade-off </w:t>
+        <w:t>trade</w:t>
+      </w:r>
+      <w:proofErr w:type="spellEnd"/>
+      <w:r>
+        <w:rPr>
+          <w:rFonts w:ascii="Times New Roman" w:hAnsi="Times New Roman" w:cs="Times New Roman"/>
+          <w:i/>
+          <w:iCs/>
+          <w:kern w:val="0"/>
+          <w:lang w:bidi="ar-SA"/>
+        </w:rPr>
+        <w:t xml:space="preserve">-off </w:t>
       </w:r>
       <w:r>
         <w:rPr>
@@ -5257,7 +5967,43 @@
           <w:kern w:val="0"/>
           <w:lang w:bidi="ar-SA"/>
         </w:rPr>
-        <w:t xml:space="preserve">Este indicador encuentra su mínimo en el caso en que el número de clusters (regiones) es igual al número de objetos (provincias) a clusterizar, en donde si tenemos </w:t>
+        <w:t xml:space="preserve">Este indicador encuentra su mínimo en el caso en que el número de </w:t>
+      </w:r>
+      <w:proofErr w:type="spellStart"/>
+      <w:r>
+        <w:rPr>
+          <w:rFonts w:ascii="Times New Roman" w:hAnsi="Times New Roman" w:cs="Times New Roman"/>
+          <w:kern w:val="0"/>
+          <w:lang w:bidi="ar-SA"/>
+        </w:rPr>
+        <w:t>clusters</w:t>
+      </w:r>
+      <w:proofErr w:type="spellEnd"/>
+      <w:r>
+        <w:rPr>
+          <w:rFonts w:ascii="Times New Roman" w:hAnsi="Times New Roman" w:cs="Times New Roman"/>
+          <w:kern w:val="0"/>
+          <w:lang w:bidi="ar-SA"/>
+        </w:rPr>
+        <w:t xml:space="preserve"> (regiones) es igual al número de objetos (provincias) a </w:t>
+      </w:r>
+      <w:proofErr w:type="spellStart"/>
+      <w:r>
+        <w:rPr>
+          <w:rFonts w:ascii="Times New Roman" w:hAnsi="Times New Roman" w:cs="Times New Roman"/>
+          <w:kern w:val="0"/>
+          <w:lang w:bidi="ar-SA"/>
+        </w:rPr>
+        <w:t>clusterizar</w:t>
+      </w:r>
+      <w:proofErr w:type="spellEnd"/>
+      <w:r>
+        <w:rPr>
+          <w:rFonts w:ascii="Times New Roman" w:hAnsi="Times New Roman" w:cs="Times New Roman"/>
+          <w:kern w:val="0"/>
+          <w:lang w:bidi="ar-SA"/>
+        </w:rPr>
+        <w:t xml:space="preserve">, en donde si tenemos </w:t>
       </w:r>
       <m:oMath>
         <m:r>
@@ -5283,7 +6029,25 @@
           <w:kern w:val="0"/>
           <w:lang w:bidi="ar-SA"/>
         </w:rPr>
-        <w:t xml:space="preserve">objetos, el número de clusters </w:t>
+        <w:t xml:space="preserve">objetos, el número de </w:t>
+      </w:r>
+      <w:proofErr w:type="spellStart"/>
+      <w:r>
+        <w:rPr>
+          <w:rFonts w:ascii="Times New Roman" w:hAnsi="Times New Roman" w:cs="Times New Roman"/>
+          <w:kern w:val="0"/>
+          <w:lang w:bidi="ar-SA"/>
+        </w:rPr>
+        <w:t>clusters</w:t>
+      </w:r>
+      <w:proofErr w:type="spellEnd"/>
+      <w:r>
+        <w:rPr>
+          <w:rFonts w:ascii="Times New Roman" w:hAnsi="Times New Roman" w:cs="Times New Roman"/>
+          <w:kern w:val="0"/>
+          <w:lang w:bidi="ar-SA"/>
+        </w:rPr>
+        <w:t xml:space="preserve"> </w:t>
       </w:r>
       <m:oMath>
         <m:r>
@@ -5325,7 +6089,25 @@
           <w:kern w:val="0"/>
           <w:lang w:bidi="ar-SA"/>
         </w:rPr>
-        <w:t>, y no se estaría dando ninguna información relevante a los efectos de poder resumir características comunes entre los grupos.</w:t>
+        <w:t>, y no se estaría dando ninguna infor</w:t>
+      </w:r>
+      <w:proofErr w:type="spellStart"/>
+      <w:r>
+        <w:rPr>
+          <w:rFonts w:ascii="Times New Roman" w:hAnsi="Times New Roman" w:cs="Times New Roman"/>
+          <w:kern w:val="0"/>
+          <w:lang w:bidi="ar-SA"/>
+        </w:rPr>
+        <w:t>mación</w:t>
+      </w:r>
+      <w:proofErr w:type="spellEnd"/>
+      <w:r>
+        <w:rPr>
+          <w:rFonts w:ascii="Times New Roman" w:hAnsi="Times New Roman" w:cs="Times New Roman"/>
+          <w:kern w:val="0"/>
+          <w:lang w:bidi="ar-SA"/>
+        </w:rPr>
+        <w:t xml:space="preserve"> relevante a los efectos de poder resumir características comunes entre los grupos.</w:t>
       </w:r>
     </w:p>
     <w:p>
@@ -5361,6 +6143,7 @@
         </w:rPr>
         <w:t xml:space="preserve">Este </w:t>
       </w:r>
+      <w:proofErr w:type="spellStart"/>
       <w:r>
         <w:rPr>
           <w:rFonts w:ascii="Times New Roman" w:hAnsi="Times New Roman" w:cs="Times New Roman"/>
@@ -5369,15 +6152,98 @@
           <w:kern w:val="0"/>
           <w:lang w:bidi="ar-SA"/>
         </w:rPr>
-        <w:t xml:space="preserve">trade-off </w:t>
-      </w:r>
-      <w:r>
-        <w:rPr>
-          <w:rFonts w:ascii="Times New Roman" w:hAnsi="Times New Roman" w:cs="Times New Roman"/>
-          <w:kern w:val="0"/>
-          <w:lang w:bidi="ar-SA"/>
-        </w:rPr>
-        <w:t>provoca que se tenga que tomar una decisión en el número de clusters óptimos (regiones óptimas), tal que las provincias dentro de cada cluster (región) sean lo más similares posibles en términos de los factores de macrolocalización, pero teniendo en cuenta que una división muy extensa en clusters (regiones) pierde utilidad analítica a los efectos de definir zonas con características similares para un posterior análisis de movilidad regional.</w:t>
+        <w:t>trade</w:t>
+      </w:r>
+      <w:proofErr w:type="spellEnd"/>
+      <w:r>
+        <w:rPr>
+          <w:rFonts w:ascii="Times New Roman" w:hAnsi="Times New Roman" w:cs="Times New Roman"/>
+          <w:i/>
+          <w:iCs/>
+          <w:kern w:val="0"/>
+          <w:lang w:bidi="ar-SA"/>
+        </w:rPr>
+        <w:t xml:space="preserve">-off </w:t>
+      </w:r>
+      <w:r>
+        <w:rPr>
+          <w:rFonts w:ascii="Times New Roman" w:hAnsi="Times New Roman" w:cs="Times New Roman"/>
+          <w:kern w:val="0"/>
+          <w:lang w:bidi="ar-SA"/>
+        </w:rPr>
+        <w:t xml:space="preserve">provoca que se tenga que tomar una decisión en el número de </w:t>
+      </w:r>
+      <w:proofErr w:type="spellStart"/>
+      <w:r>
+        <w:rPr>
+          <w:rFonts w:ascii="Times New Roman" w:hAnsi="Times New Roman" w:cs="Times New Roman"/>
+          <w:kern w:val="0"/>
+          <w:lang w:bidi="ar-SA"/>
+        </w:rPr>
+        <w:t>clusters</w:t>
+      </w:r>
+      <w:proofErr w:type="spellEnd"/>
+      <w:r>
+        <w:rPr>
+          <w:rFonts w:ascii="Times New Roman" w:hAnsi="Times New Roman" w:cs="Times New Roman"/>
+          <w:kern w:val="0"/>
+          <w:lang w:bidi="ar-SA"/>
+        </w:rPr>
+        <w:t xml:space="preserve"> óptimos (regiones óptimas), tal que las provincias dentro de cada </w:t>
+      </w:r>
+      <w:proofErr w:type="spellStart"/>
+      <w:r>
+        <w:rPr>
+          <w:rFonts w:ascii="Times New Roman" w:hAnsi="Times New Roman" w:cs="Times New Roman"/>
+          <w:kern w:val="0"/>
+          <w:lang w:bidi="ar-SA"/>
+        </w:rPr>
+        <w:t>cluster</w:t>
+      </w:r>
+      <w:proofErr w:type="spellEnd"/>
+      <w:r>
+        <w:rPr>
+          <w:rFonts w:ascii="Times New Roman" w:hAnsi="Times New Roman" w:cs="Times New Roman"/>
+          <w:kern w:val="0"/>
+          <w:lang w:bidi="ar-SA"/>
+        </w:rPr>
+        <w:t xml:space="preserve"> (región) sean lo más similares posibles en términos de los factores de </w:t>
+      </w:r>
+      <w:proofErr w:type="spellStart"/>
+      <w:r>
+        <w:rPr>
+          <w:rFonts w:ascii="Times New Roman" w:hAnsi="Times New Roman" w:cs="Times New Roman"/>
+          <w:kern w:val="0"/>
+          <w:lang w:bidi="ar-SA"/>
+        </w:rPr>
+        <w:t>macrolocalización</w:t>
+      </w:r>
+      <w:proofErr w:type="spellEnd"/>
+      <w:r>
+        <w:rPr>
+          <w:rFonts w:ascii="Times New Roman" w:hAnsi="Times New Roman" w:cs="Times New Roman"/>
+          <w:kern w:val="0"/>
+          <w:lang w:bidi="ar-SA"/>
+        </w:rPr>
+        <w:t xml:space="preserve">, pero teniendo en cuenta que una división muy extensa en </w:t>
+      </w:r>
+      <w:proofErr w:type="spellStart"/>
+      <w:r>
+        <w:rPr>
+          <w:rFonts w:ascii="Times New Roman" w:hAnsi="Times New Roman" w:cs="Times New Roman"/>
+          <w:kern w:val="0"/>
+          <w:lang w:bidi="ar-SA"/>
+        </w:rPr>
+        <w:t>clusters</w:t>
+      </w:r>
+      <w:proofErr w:type="spellEnd"/>
+      <w:r>
+        <w:rPr>
+          <w:rFonts w:ascii="Times New Roman" w:hAnsi="Times New Roman" w:cs="Times New Roman"/>
+          <w:kern w:val="0"/>
+          <w:lang w:bidi="ar-SA"/>
+        </w:rPr>
+        <w:t xml:space="preserve"> (regiones) pierde utilidad analítica a los efectos de definir zonas con características similares para un posterior análisis de movilidad regional.</w:t>
       </w:r>
     </w:p>
     <w:p>
@@ -5652,13 +6518,23 @@
         </w:rPr>
         <w:t xml:space="preserve">regiones </w:t>
       </w:r>
-      <w:r>
-        <w:rPr>
-          <w:rFonts w:ascii="Times New Roman" w:hAnsi="Times New Roman" w:cs="Times New Roman"/>
-          <w:kern w:val="0"/>
-          <w:lang w:bidi="ar-SA"/>
-        </w:rPr>
-        <w:t xml:space="preserve">comúnes dependiendo de la similitud </w:t>
+      <w:proofErr w:type="spellStart"/>
+      <w:r>
+        <w:rPr>
+          <w:rFonts w:ascii="Times New Roman" w:hAnsi="Times New Roman" w:cs="Times New Roman"/>
+          <w:kern w:val="0"/>
+          <w:lang w:bidi="ar-SA"/>
+        </w:rPr>
+        <w:t>comúnes</w:t>
+      </w:r>
+      <w:proofErr w:type="spellEnd"/>
+      <w:r>
+        <w:rPr>
+          <w:rFonts w:ascii="Times New Roman" w:hAnsi="Times New Roman" w:cs="Times New Roman"/>
+          <w:kern w:val="0"/>
+          <w:lang w:bidi="ar-SA"/>
+        </w:rPr>
+        <w:t xml:space="preserve"> dependiendo de la similitud </w:t>
       </w:r>
       <w:r>
         <w:rPr>
@@ -5682,41 +6558,95 @@
           <w:kern w:val="0"/>
           <w:lang w:bidi="ar-SA"/>
         </w:rPr>
-        <w:t xml:space="preserve"> con respecto a los macrofactores definidos anteriormente.</w:t>
-      </w:r>
-    </w:p>
-    <w:p>
-      <w:pPr>
-        <w:suppressAutoHyphens w:val="0"/>
-        <w:spacing w:line="276" w:lineRule="auto"/>
-        <w:ind w:firstLine="284"/>
-        <w:jc w:val="both"/>
-        <w:rPr>
-          <w:rFonts w:ascii="Times New Roman" w:hAnsi="Times New Roman" w:cs="Times New Roman"/>
-          <w:kern w:val="0"/>
-          <w:lang w:bidi="ar-SA"/>
-        </w:rPr>
-      </w:pPr>
-    </w:p>
-    <w:p>
-      <w:pPr>
-        <w:suppressAutoHyphens w:val="0"/>
-        <w:spacing w:line="276" w:lineRule="auto"/>
-        <w:ind w:firstLine="284"/>
-        <w:jc w:val="both"/>
-        <w:rPr>
-          <w:rFonts w:ascii="Times New Roman" w:hAnsi="Times New Roman" w:cs="Times New Roman"/>
-          <w:kern w:val="0"/>
-          <w:lang w:bidi="ar-SA"/>
-        </w:rPr>
-      </w:pPr>
-      <w:r>
-        <w:rPr>
-          <w:rFonts w:ascii="Times New Roman" w:hAnsi="Times New Roman" w:cs="Times New Roman"/>
-          <w:kern w:val="0"/>
-          <w:lang w:bidi="ar-SA"/>
-        </w:rPr>
-        <w:t xml:space="preserve">Para la división regional se utilizará el algoritmo de K-Medias, en donde se definen aleatoriamente los centroides iniciales del algoritmo y se procede a realizar el cálculo de los clusters a través de 1.000 iteraciones, siendo seleccionada aquella que arroje un menor número del indicador de la suma de las distancias al cuadrado entre las variables dentro de los cluster y sus centroides, también conocido como </w:t>
+        <w:t xml:space="preserve"> con respecto a los </w:t>
+      </w:r>
+      <w:proofErr w:type="spellStart"/>
+      <w:r>
+        <w:rPr>
+          <w:rFonts w:ascii="Times New Roman" w:hAnsi="Times New Roman" w:cs="Times New Roman"/>
+          <w:kern w:val="0"/>
+          <w:lang w:bidi="ar-SA"/>
+        </w:rPr>
+        <w:t>macrofactores</w:t>
+      </w:r>
+      <w:proofErr w:type="spellEnd"/>
+      <w:r>
+        <w:rPr>
+          <w:rFonts w:ascii="Times New Roman" w:hAnsi="Times New Roman" w:cs="Times New Roman"/>
+          <w:kern w:val="0"/>
+          <w:lang w:bidi="ar-SA"/>
+        </w:rPr>
+        <w:t xml:space="preserve"> definidos anteriormente.</w:t>
+      </w:r>
+    </w:p>
+    <w:p>
+      <w:pPr>
+        <w:suppressAutoHyphens w:val="0"/>
+        <w:spacing w:line="276" w:lineRule="auto"/>
+        <w:ind w:firstLine="284"/>
+        <w:jc w:val="both"/>
+        <w:rPr>
+          <w:rFonts w:ascii="Times New Roman" w:hAnsi="Times New Roman" w:cs="Times New Roman"/>
+          <w:kern w:val="0"/>
+          <w:lang w:bidi="ar-SA"/>
+        </w:rPr>
+      </w:pPr>
+    </w:p>
+    <w:p>
+      <w:pPr>
+        <w:suppressAutoHyphens w:val="0"/>
+        <w:spacing w:line="276" w:lineRule="auto"/>
+        <w:ind w:firstLine="284"/>
+        <w:jc w:val="both"/>
+        <w:rPr>
+          <w:rFonts w:ascii="Times New Roman" w:hAnsi="Times New Roman" w:cs="Times New Roman"/>
+          <w:kern w:val="0"/>
+          <w:lang w:bidi="ar-SA"/>
+        </w:rPr>
+      </w:pPr>
+      <w:r>
+        <w:rPr>
+          <w:rFonts w:ascii="Times New Roman" w:hAnsi="Times New Roman" w:cs="Times New Roman"/>
+          <w:kern w:val="0"/>
+          <w:lang w:bidi="ar-SA"/>
+        </w:rPr>
+        <w:t xml:space="preserve">Para la división regional se utilizará el algoritmo de K-Medias, en donde se definen aleatoriamente los centroides iniciales del algoritmo y se procede a realizar el cálculo de los </w:t>
+      </w:r>
+      <w:proofErr w:type="spellStart"/>
+      <w:r>
+        <w:rPr>
+          <w:rFonts w:ascii="Times New Roman" w:hAnsi="Times New Roman" w:cs="Times New Roman"/>
+          <w:kern w:val="0"/>
+          <w:lang w:bidi="ar-SA"/>
+        </w:rPr>
+        <w:t>clusters</w:t>
+      </w:r>
+      <w:proofErr w:type="spellEnd"/>
+      <w:r>
+        <w:rPr>
+          <w:rFonts w:ascii="Times New Roman" w:hAnsi="Times New Roman" w:cs="Times New Roman"/>
+          <w:kern w:val="0"/>
+          <w:lang w:bidi="ar-SA"/>
+        </w:rPr>
+        <w:t xml:space="preserve"> a través de 1.000 iteraciones, siendo seleccionada aquella que arroje un menor número del indicador de la suma de las distancias al cuadrado entre las variables dentro de los </w:t>
+      </w:r>
+      <w:proofErr w:type="spellStart"/>
+      <w:r>
+        <w:rPr>
+          <w:rFonts w:ascii="Times New Roman" w:hAnsi="Times New Roman" w:cs="Times New Roman"/>
+          <w:kern w:val="0"/>
+          <w:lang w:bidi="ar-SA"/>
+        </w:rPr>
+        <w:t>cluster</w:t>
+      </w:r>
+      <w:proofErr w:type="spellEnd"/>
+      <w:r>
+        <w:rPr>
+          <w:rFonts w:ascii="Times New Roman" w:hAnsi="Times New Roman" w:cs="Times New Roman"/>
+          <w:kern w:val="0"/>
+          <w:lang w:bidi="ar-SA"/>
+        </w:rPr>
+        <w:t xml:space="preserve"> y sus centroides, también conocido como </w:t>
       </w:r>
       <w:r>
         <w:rPr>
@@ -5768,7 +6698,25 @@
           <w:kern w:val="0"/>
           <w:lang w:bidi="ar-SA"/>
         </w:rPr>
-        <w:t>Una vez ejecutado el algoritmo, se obtiene la división de las provincias de Argentina en tres regiones bien definidas (Figura 2), las cuales comparten similitudes en los parámetros definidos en la macrolocalización.</w:t>
+        <w:t xml:space="preserve">Una vez ejecutado el algoritmo, se obtiene la división de las provincias de Argentina en tres regiones bien definidas (Figura 2), las cuales comparten similitudes en los parámetros definidos en la </w:t>
+      </w:r>
+      <w:proofErr w:type="spellStart"/>
+      <w:r>
+        <w:rPr>
+          <w:rFonts w:ascii="Times New Roman" w:hAnsi="Times New Roman" w:cs="Times New Roman"/>
+          <w:kern w:val="0"/>
+          <w:lang w:bidi="ar-SA"/>
+        </w:rPr>
+        <w:t>macrolocalización</w:t>
+      </w:r>
+      <w:proofErr w:type="spellEnd"/>
+      <w:r>
+        <w:rPr>
+          <w:rFonts w:ascii="Times New Roman" w:hAnsi="Times New Roman" w:cs="Times New Roman"/>
+          <w:kern w:val="0"/>
+          <w:lang w:bidi="ar-SA"/>
+        </w:rPr>
+        <w:t>.</w:t>
       </w:r>
     </w:p>
     <w:p>
@@ -5892,7 +6840,25 @@
           <w:lang w:bidi="ar-SA"/>
         </w:rPr>
         <w:lastRenderedPageBreak/>
-        <w:t xml:space="preserve">Se puede ver claramente la diferencia en la similitud de los tres grupos, calculada a través del análisis de componentes principales de los macrofactores, siendo solamente la Ciudad Autónoma de Buenos Aires la única que presenta </w:t>
+        <w:t xml:space="preserve">Se puede ver claramente la diferencia en la similitud de los tres grupos, calculada a través del análisis de componentes principales de los </w:t>
+      </w:r>
+      <w:proofErr w:type="spellStart"/>
+      <w:r>
+        <w:rPr>
+          <w:rFonts w:ascii="Times New Roman" w:hAnsi="Times New Roman" w:cs="Times New Roman"/>
+          <w:kern w:val="0"/>
+          <w:lang w:bidi="ar-SA"/>
+        </w:rPr>
+        <w:t>macrofactores</w:t>
+      </w:r>
+      <w:proofErr w:type="spellEnd"/>
+      <w:r>
+        <w:rPr>
+          <w:rFonts w:ascii="Times New Roman" w:hAnsi="Times New Roman" w:cs="Times New Roman"/>
+          <w:kern w:val="0"/>
+          <w:lang w:bidi="ar-SA"/>
+        </w:rPr>
+        <w:t xml:space="preserve">, siendo solamente la Ciudad Autónoma de Buenos Aires la única que presenta </w:t>
       </w:r>
       <w:r>
         <w:rPr>
@@ -5942,7 +6908,25 @@
           <w:kern w:val="0"/>
           <w:lang w:bidi="ar-SA"/>
         </w:rPr>
-        <w:t>En la Tabla 1 se presenta un resumen de los macrofactores que representan en promedio a cada región, es decir, cuáles son las características compartidas entre las provincias que provocaron que sean parte de un</w:t>
+        <w:t xml:space="preserve">En la Tabla 1 se presenta un resumen de los </w:t>
+      </w:r>
+      <w:proofErr w:type="spellStart"/>
+      <w:r>
+        <w:rPr>
+          <w:rFonts w:ascii="Times New Roman" w:hAnsi="Times New Roman" w:cs="Times New Roman"/>
+          <w:kern w:val="0"/>
+          <w:lang w:bidi="ar-SA"/>
+        </w:rPr>
+        <w:t>macrofactores</w:t>
+      </w:r>
+      <w:proofErr w:type="spellEnd"/>
+      <w:r>
+        <w:rPr>
+          <w:rFonts w:ascii="Times New Roman" w:hAnsi="Times New Roman" w:cs="Times New Roman"/>
+          <w:kern w:val="0"/>
+          <w:lang w:bidi="ar-SA"/>
+        </w:rPr>
+        <w:t xml:space="preserve"> que representan en promedio a cada región, es decir, cuáles son las características compartidas entre las provincias que provocaron que sean parte de un</w:t>
       </w:r>
       <w:r>
         <w:rPr>
@@ -6537,7 +7521,43 @@
           <w:kern w:val="0"/>
           <w:lang w:bidi="ar-SA"/>
         </w:rPr>
-        <w:t>por macrofactores, en la Figura 3 se muestra la distribución geográfica de las provincias que componen las regiones definidas anteriormente. En la misma figura se puede observar la comparación con las regiones geográficas tradicionales definidas en los macrofactores, con las cuales ostenta cierta similitud.</w:t>
+        <w:t xml:space="preserve">por </w:t>
+      </w:r>
+      <w:proofErr w:type="spellStart"/>
+      <w:r>
+        <w:rPr>
+          <w:rFonts w:ascii="Times New Roman" w:hAnsi="Times New Roman" w:cs="Times New Roman"/>
+          <w:kern w:val="0"/>
+          <w:lang w:bidi="ar-SA"/>
+        </w:rPr>
+        <w:t>macrofactores</w:t>
+      </w:r>
+      <w:proofErr w:type="spellEnd"/>
+      <w:r>
+        <w:rPr>
+          <w:rFonts w:ascii="Times New Roman" w:hAnsi="Times New Roman" w:cs="Times New Roman"/>
+          <w:kern w:val="0"/>
+          <w:lang w:bidi="ar-SA"/>
+        </w:rPr>
+        <w:t xml:space="preserve">, en la Figura 3 se muestra la distribución geográfica de las provincias que componen las regiones definidas anteriormente. En la misma figura se puede observar la comparación con las regiones geográficas tradicionales definidas en los </w:t>
+      </w:r>
+      <w:proofErr w:type="spellStart"/>
+      <w:r>
+        <w:rPr>
+          <w:rFonts w:ascii="Times New Roman" w:hAnsi="Times New Roman" w:cs="Times New Roman"/>
+          <w:kern w:val="0"/>
+          <w:lang w:bidi="ar-SA"/>
+        </w:rPr>
+        <w:t>macrofactores</w:t>
+      </w:r>
+      <w:proofErr w:type="spellEnd"/>
+      <w:r>
+        <w:rPr>
+          <w:rFonts w:ascii="Times New Roman" w:hAnsi="Times New Roman" w:cs="Times New Roman"/>
+          <w:kern w:val="0"/>
+          <w:lang w:bidi="ar-SA"/>
+        </w:rPr>
+        <w:t>, con las cuales ostenta cierta similitud.</w:t>
       </w:r>
     </w:p>
     <w:p>
@@ -6605,10 +7625,10 @@
           <w:lang w:bidi="ar-SA"/>
         </w:rPr>
       </w:pPr>
-      <w:bookmarkStart w:id="39" w:name="_Toc80089787"/>
-      <w:bookmarkStart w:id="40" w:name="_Toc80090010"/>
-      <w:bookmarkStart w:id="41" w:name="_Toc80090061"/>
-      <w:bookmarkStart w:id="42" w:name="_Toc81594199"/>
+      <w:bookmarkStart w:id="38" w:name="_Toc80089787"/>
+      <w:bookmarkStart w:id="39" w:name="_Toc80090010"/>
+      <w:bookmarkStart w:id="40" w:name="_Toc80090061"/>
+      <w:bookmarkStart w:id="41" w:name="_Toc81594199"/>
       <w:r>
         <w:rPr>
           <w:lang w:bidi="ar-SA"/>
@@ -6621,10 +7641,10 @@
         </w:rPr>
         <w:t>Flujos migratorios</w:t>
       </w:r>
+      <w:bookmarkEnd w:id="38"/>
       <w:bookmarkEnd w:id="39"/>
       <w:bookmarkEnd w:id="40"/>
       <w:bookmarkEnd w:id="41"/>
-      <w:bookmarkEnd w:id="42"/>
     </w:p>
     <w:p>
       <w:pPr>
@@ -7373,10 +8393,10 @@
           <w:lang w:bidi="ar-SA"/>
         </w:rPr>
       </w:pPr>
-      <w:bookmarkStart w:id="43" w:name="_Toc80090062"/>
-      <w:bookmarkStart w:id="44" w:name="_Toc80090011"/>
-      <w:bookmarkStart w:id="45" w:name="_Toc80089788"/>
-      <w:bookmarkStart w:id="46" w:name="_Toc81594200"/>
+      <w:bookmarkStart w:id="42" w:name="_Toc80090062"/>
+      <w:bookmarkStart w:id="43" w:name="_Toc80090011"/>
+      <w:bookmarkStart w:id="44" w:name="_Toc80089788"/>
+      <w:bookmarkStart w:id="45" w:name="_Toc81594200"/>
       <w:r>
         <w:rPr>
           <w:lang w:bidi="ar-SA"/>
@@ -7390,10 +8410,10 @@
         </w:rPr>
         <w:t>Migrantes</w:t>
       </w:r>
+      <w:bookmarkEnd w:id="42"/>
       <w:bookmarkEnd w:id="43"/>
       <w:bookmarkEnd w:id="44"/>
       <w:bookmarkEnd w:id="45"/>
-      <w:bookmarkEnd w:id="46"/>
     </w:p>
     <w:p>
       <w:pPr>
@@ -7463,7 +8483,25 @@
           <w:kern w:val="0"/>
           <w:lang w:bidi="ar-SA"/>
         </w:rPr>
-        <w:t>Las características individuales o familiares de las personas que toman la decisión de emprender un proceso migratorio forman parte de los microdeterminantes de las migraciones. Si bien</w:t>
+        <w:t xml:space="preserve">Las características individuales o familiares de las personas que toman la decisión de emprender un proceso migratorio forman parte de los </w:t>
+      </w:r>
+      <w:proofErr w:type="spellStart"/>
+      <w:r>
+        <w:rPr>
+          <w:rFonts w:ascii="Times New Roman" w:hAnsi="Times New Roman" w:cs="Times New Roman"/>
+          <w:kern w:val="0"/>
+          <w:lang w:bidi="ar-SA"/>
+        </w:rPr>
+        <w:t>microdeterminantes</w:t>
+      </w:r>
+      <w:proofErr w:type="spellEnd"/>
+      <w:r>
+        <w:rPr>
+          <w:rFonts w:ascii="Times New Roman" w:hAnsi="Times New Roman" w:cs="Times New Roman"/>
+          <w:kern w:val="0"/>
+          <w:lang w:bidi="ar-SA"/>
+        </w:rPr>
+        <w:t xml:space="preserve"> de las migraciones. Si bien</w:t>
       </w:r>
       <w:r>
         <w:rPr>
@@ -7577,7 +8615,25 @@
           <w:kern w:val="0"/>
           <w:lang w:bidi="ar-SA"/>
         </w:rPr>
-        <w:t xml:space="preserve"> en las diferencias entre los migrantes y los nativos de las distintas regiones con respecto a los microdeterminantes que se consideran relevantes, los cuales </w:t>
+        <w:t xml:space="preserve"> en las diferencias entre los migrantes y los nativos de las distintas regiones con respecto a los </w:t>
+      </w:r>
+      <w:proofErr w:type="spellStart"/>
+      <w:r>
+        <w:rPr>
+          <w:rFonts w:ascii="Times New Roman" w:hAnsi="Times New Roman" w:cs="Times New Roman"/>
+          <w:kern w:val="0"/>
+          <w:lang w:bidi="ar-SA"/>
+        </w:rPr>
+        <w:t>microdeterminantes</w:t>
+      </w:r>
+      <w:proofErr w:type="spellEnd"/>
+      <w:r>
+        <w:rPr>
+          <w:rFonts w:ascii="Times New Roman" w:hAnsi="Times New Roman" w:cs="Times New Roman"/>
+          <w:kern w:val="0"/>
+          <w:lang w:bidi="ar-SA"/>
+        </w:rPr>
+        <w:t xml:space="preserve"> que se consideran relevantes, los cuales </w:t>
       </w:r>
       <w:r>
         <w:rPr>
@@ -7617,10 +8673,10 @@
           <w:lang w:bidi="ar-SA"/>
         </w:rPr>
       </w:pPr>
-      <w:bookmarkStart w:id="47" w:name="_Toc80089789"/>
-      <w:bookmarkStart w:id="48" w:name="_Toc80090012"/>
-      <w:bookmarkStart w:id="49" w:name="_Toc80090063"/>
-      <w:bookmarkStart w:id="50" w:name="_Toc81594201"/>
+      <w:bookmarkStart w:id="46" w:name="_Toc80089789"/>
+      <w:bookmarkStart w:id="47" w:name="_Toc80090012"/>
+      <w:bookmarkStart w:id="48" w:name="_Toc80090063"/>
+      <w:bookmarkStart w:id="49" w:name="_Toc81594201"/>
       <w:r>
         <w:rPr>
           <w:lang w:bidi="ar-SA"/>
@@ -7633,30 +8689,48 @@
         </w:rPr>
         <w:t>Género y edad</w:t>
       </w:r>
+      <w:bookmarkEnd w:id="46"/>
       <w:bookmarkEnd w:id="47"/>
       <w:bookmarkEnd w:id="48"/>
       <w:bookmarkEnd w:id="49"/>
-      <w:bookmarkEnd w:id="50"/>
-    </w:p>
-    <w:p>
-      <w:pPr>
-        <w:suppressAutoHyphens w:val="0"/>
-        <w:spacing w:line="276" w:lineRule="auto"/>
-        <w:ind w:firstLine="284"/>
-        <w:jc w:val="both"/>
-        <w:rPr>
-          <w:rFonts w:ascii="Times New Roman" w:hAnsi="Times New Roman" w:cs="Times New Roman"/>
-          <w:kern w:val="0"/>
-          <w:lang w:bidi="ar-SA"/>
-        </w:rPr>
-      </w:pPr>
-      <w:r>
-        <w:rPr>
-          <w:rFonts w:ascii="Times New Roman" w:hAnsi="Times New Roman" w:cs="Times New Roman"/>
-          <w:kern w:val="0"/>
-          <w:lang w:bidi="ar-SA"/>
-        </w:rPr>
-        <w:t>El género y la edad de las personas son considerados dentro de los microfactores que pueden afectar considerablemente a la decisión migratoria, es por ello que se analizan estas características para los nativos y migrantes de cada región.</w:t>
+    </w:p>
+    <w:p>
+      <w:pPr>
+        <w:suppressAutoHyphens w:val="0"/>
+        <w:spacing w:line="276" w:lineRule="auto"/>
+        <w:ind w:firstLine="284"/>
+        <w:jc w:val="both"/>
+        <w:rPr>
+          <w:rFonts w:ascii="Times New Roman" w:hAnsi="Times New Roman" w:cs="Times New Roman"/>
+          <w:kern w:val="0"/>
+          <w:lang w:bidi="ar-SA"/>
+        </w:rPr>
+      </w:pPr>
+      <w:r>
+        <w:rPr>
+          <w:rFonts w:ascii="Times New Roman" w:hAnsi="Times New Roman" w:cs="Times New Roman"/>
+          <w:kern w:val="0"/>
+          <w:lang w:bidi="ar-SA"/>
+        </w:rPr>
+        <w:t xml:space="preserve">El género y la edad de las personas son considerados dentro de los </w:t>
+      </w:r>
+      <w:proofErr w:type="spellStart"/>
+      <w:r>
+        <w:rPr>
+          <w:rFonts w:ascii="Times New Roman" w:hAnsi="Times New Roman" w:cs="Times New Roman"/>
+          <w:kern w:val="0"/>
+          <w:lang w:bidi="ar-SA"/>
+        </w:rPr>
+        <w:t>microfactores</w:t>
+      </w:r>
+      <w:proofErr w:type="spellEnd"/>
+      <w:r>
+        <w:rPr>
+          <w:rFonts w:ascii="Times New Roman" w:hAnsi="Times New Roman" w:cs="Times New Roman"/>
+          <w:kern w:val="0"/>
+          <w:lang w:bidi="ar-SA"/>
+        </w:rPr>
+        <w:t xml:space="preserve"> que pueden afectar considerablemente a la decisión migratoria, es por ello que se analizan estas características para los nativos y migrantes de cada región.</w:t>
       </w:r>
     </w:p>
     <w:p>
@@ -8211,10 +9285,10 @@
           <w:lang w:bidi="ar-SA"/>
         </w:rPr>
       </w:pPr>
-      <w:bookmarkStart w:id="51" w:name="_Toc80089790"/>
-      <w:bookmarkStart w:id="52" w:name="_Toc80090013"/>
-      <w:bookmarkStart w:id="53" w:name="_Toc80090064"/>
-      <w:bookmarkStart w:id="54" w:name="_Toc81594202"/>
+      <w:bookmarkStart w:id="50" w:name="_Toc80089790"/>
+      <w:bookmarkStart w:id="51" w:name="_Toc80090013"/>
+      <w:bookmarkStart w:id="52" w:name="_Toc80090064"/>
+      <w:bookmarkStart w:id="53" w:name="_Toc81594202"/>
       <w:r>
         <w:rPr>
           <w:lang w:bidi="ar-SA"/>
@@ -8227,10 +9301,10 @@
         </w:rPr>
         <w:t>Pobreza y patrimonio</w:t>
       </w:r>
+      <w:bookmarkEnd w:id="50"/>
       <w:bookmarkEnd w:id="51"/>
       <w:bookmarkEnd w:id="52"/>
       <w:bookmarkEnd w:id="53"/>
-      <w:bookmarkEnd w:id="54"/>
     </w:p>
     <w:p>
       <w:pPr>
@@ -8671,10 +9745,10 @@
           <w:lang w:bidi="ar-SA"/>
         </w:rPr>
       </w:pPr>
-      <w:bookmarkStart w:id="55" w:name="_Toc80089791"/>
-      <w:bookmarkStart w:id="56" w:name="_Toc80090014"/>
-      <w:bookmarkStart w:id="57" w:name="_Toc80090065"/>
-      <w:bookmarkStart w:id="58" w:name="_Toc81594203"/>
+      <w:bookmarkStart w:id="54" w:name="_Toc80089791"/>
+      <w:bookmarkStart w:id="55" w:name="_Toc80090014"/>
+      <w:bookmarkStart w:id="56" w:name="_Toc80090065"/>
+      <w:bookmarkStart w:id="57" w:name="_Toc81594203"/>
       <w:r>
         <w:rPr>
           <w:lang w:bidi="ar-SA"/>
@@ -8687,10 +9761,10 @@
         </w:rPr>
         <w:t>Ocupación y calificación</w:t>
       </w:r>
+      <w:bookmarkEnd w:id="54"/>
       <w:bookmarkEnd w:id="55"/>
       <w:bookmarkEnd w:id="56"/>
       <w:bookmarkEnd w:id="57"/>
-      <w:bookmarkEnd w:id="58"/>
     </w:p>
     <w:p>
       <w:pPr>
@@ -9006,10 +10080,10 @@
           <w:lang w:bidi="ar-SA"/>
         </w:rPr>
       </w:pPr>
-      <w:bookmarkStart w:id="59" w:name="_Toc80090015"/>
-      <w:bookmarkStart w:id="60" w:name="_Toc80089792"/>
-      <w:bookmarkStart w:id="61" w:name="_Toc80090066"/>
-      <w:bookmarkStart w:id="62" w:name="_Toc81594204"/>
+      <w:bookmarkStart w:id="58" w:name="_Toc80090015"/>
+      <w:bookmarkStart w:id="59" w:name="_Toc80089792"/>
+      <w:bookmarkStart w:id="60" w:name="_Toc80090066"/>
+      <w:bookmarkStart w:id="61" w:name="_Toc81594204"/>
       <w:r>
         <w:rPr>
           <w:lang w:bidi="ar-SA"/>
@@ -9023,10 +10097,10 @@
         </w:rPr>
         <w:t>Prima salarial</w:t>
       </w:r>
+      <w:bookmarkEnd w:id="58"/>
       <w:bookmarkEnd w:id="59"/>
       <w:bookmarkEnd w:id="60"/>
       <w:bookmarkEnd w:id="61"/>
-      <w:bookmarkEnd w:id="62"/>
     </w:p>
     <w:p>
       <w:pPr>
@@ -9456,10 +10530,10 @@
           <w:lang w:bidi="ar-SA"/>
         </w:rPr>
       </w:pPr>
-      <w:bookmarkStart w:id="63" w:name="_Toc80089793"/>
-      <w:bookmarkStart w:id="64" w:name="_Toc80090016"/>
-      <w:bookmarkStart w:id="65" w:name="_Toc80090067"/>
-      <w:bookmarkStart w:id="66" w:name="_Toc81594205"/>
+      <w:bookmarkStart w:id="62" w:name="_Toc80089793"/>
+      <w:bookmarkStart w:id="63" w:name="_Toc80090016"/>
+      <w:bookmarkStart w:id="64" w:name="_Toc80090067"/>
+      <w:bookmarkStart w:id="65" w:name="_Toc81594205"/>
       <w:r>
         <w:rPr>
           <w:lang w:bidi="ar-SA"/>
@@ -9473,10 +10547,10 @@
         </w:rPr>
         <w:t>Estado civil y organización familiar</w:t>
       </w:r>
+      <w:bookmarkEnd w:id="62"/>
       <w:bookmarkEnd w:id="63"/>
       <w:bookmarkEnd w:id="64"/>
       <w:bookmarkEnd w:id="65"/>
-      <w:bookmarkEnd w:id="66"/>
     </w:p>
     <w:p>
       <w:pPr>
@@ -9693,10 +10767,10 @@
           <w:lang w:bidi="ar-SA"/>
         </w:rPr>
       </w:pPr>
-      <w:bookmarkStart w:id="67" w:name="_Toc80089794"/>
-      <w:bookmarkStart w:id="68" w:name="_Toc80090017"/>
-      <w:bookmarkStart w:id="69" w:name="_Toc80090068"/>
-      <w:bookmarkStart w:id="70" w:name="_Toc81594206"/>
+      <w:bookmarkStart w:id="66" w:name="_Toc80089794"/>
+      <w:bookmarkStart w:id="67" w:name="_Toc80090017"/>
+      <w:bookmarkStart w:id="68" w:name="_Toc80090068"/>
+      <w:bookmarkStart w:id="69" w:name="_Toc81594206"/>
       <w:r>
         <w:rPr>
           <w:lang w:bidi="ar-SA"/>
@@ -9710,10 +10784,10 @@
         </w:rPr>
         <w:t>Nivel educativo</w:t>
       </w:r>
+      <w:bookmarkEnd w:id="66"/>
       <w:bookmarkEnd w:id="67"/>
       <w:bookmarkEnd w:id="68"/>
       <w:bookmarkEnd w:id="69"/>
-      <w:bookmarkEnd w:id="70"/>
     </w:p>
     <w:p>
       <w:pPr>
@@ -9932,10 +11006,10 @@
           <w:lang w:bidi="ar-SA"/>
         </w:rPr>
       </w:pPr>
-      <w:bookmarkStart w:id="71" w:name="_Toc80089795"/>
-      <w:bookmarkStart w:id="72" w:name="_Toc80090018"/>
-      <w:bookmarkStart w:id="73" w:name="_Toc80090069"/>
-      <w:bookmarkStart w:id="74" w:name="_Toc81594207"/>
+      <w:bookmarkStart w:id="70" w:name="_Toc80089795"/>
+      <w:bookmarkStart w:id="71" w:name="_Toc80090018"/>
+      <w:bookmarkStart w:id="72" w:name="_Toc80090069"/>
+      <w:bookmarkStart w:id="73" w:name="_Toc81594207"/>
       <w:r>
         <w:rPr>
           <w:lang w:bidi="ar-SA"/>
@@ -9949,79 +11023,133 @@
         </w:rPr>
         <w:t>Factores determinantes de la migración</w:t>
       </w:r>
+      <w:bookmarkEnd w:id="70"/>
       <w:bookmarkEnd w:id="71"/>
       <w:bookmarkEnd w:id="72"/>
       <w:bookmarkEnd w:id="73"/>
+    </w:p>
+    <w:p>
+      <w:pPr>
+        <w:suppressAutoHyphens w:val="0"/>
+        <w:spacing w:line="276" w:lineRule="auto"/>
+        <w:ind w:firstLine="284"/>
+        <w:jc w:val="both"/>
+        <w:rPr>
+          <w:rFonts w:ascii="Times New Roman" w:hAnsi="Times New Roman" w:cs="Times New Roman"/>
+          <w:kern w:val="0"/>
+          <w:lang w:bidi="ar-SA"/>
+        </w:rPr>
+      </w:pPr>
+      <w:r>
+        <w:rPr>
+          <w:rFonts w:ascii="Times New Roman" w:hAnsi="Times New Roman" w:cs="Times New Roman"/>
+          <w:kern w:val="0"/>
+          <w:lang w:bidi="ar-SA"/>
+        </w:rPr>
+        <w:t>El análisis de los factores determinantes de la migración encuentra su base en que las personas se desplazan a partir de una decisión racional que maximiza su utilidad. En esta decisión intervienen una serie de factores socioeconómicos que hacen más o menos propenso que el individuo decida permanecer en su localidad de origen o migrar hacia alguna otra región.</w:t>
+      </w:r>
+    </w:p>
+    <w:p>
+      <w:pPr>
+        <w:pStyle w:val="Ttulo2"/>
+        <w:rPr>
+          <w:lang w:bidi="ar-SA"/>
+        </w:rPr>
+      </w:pPr>
+      <w:bookmarkStart w:id="74" w:name="_Toc80089796"/>
+      <w:bookmarkStart w:id="75" w:name="_Toc80090070"/>
+      <w:bookmarkStart w:id="76" w:name="_Toc80090019"/>
+      <w:bookmarkStart w:id="77" w:name="_Toc81594208"/>
+      <w:r>
+        <w:rPr>
+          <w:lang w:bidi="ar-SA"/>
+        </w:rPr>
+        <w:t xml:space="preserve">5.1 </w:t>
+      </w:r>
+      <w:r>
+        <w:rPr>
+          <w:lang w:bidi="ar-SA"/>
+        </w:rPr>
+        <w:t>Modelo</w:t>
+      </w:r>
       <w:bookmarkEnd w:id="74"/>
-    </w:p>
-    <w:p>
-      <w:pPr>
-        <w:suppressAutoHyphens w:val="0"/>
-        <w:spacing w:line="276" w:lineRule="auto"/>
-        <w:ind w:firstLine="284"/>
-        <w:jc w:val="both"/>
-        <w:rPr>
-          <w:rFonts w:ascii="Times New Roman" w:hAnsi="Times New Roman" w:cs="Times New Roman"/>
-          <w:kern w:val="0"/>
-          <w:lang w:bidi="ar-SA"/>
-        </w:rPr>
-      </w:pPr>
-      <w:r>
-        <w:rPr>
-          <w:rFonts w:ascii="Times New Roman" w:hAnsi="Times New Roman" w:cs="Times New Roman"/>
-          <w:kern w:val="0"/>
-          <w:lang w:bidi="ar-SA"/>
-        </w:rPr>
-        <w:t>El análisis de los factores determinantes de la migración encuentra su base en que las personas se desplazan a partir de una decisión racional que maximiza su utilidad. En esta decisión intervienen una serie de factores socioeconómicos que hacen más o menos propenso que el individuo decida permanecer en su localidad de origen o migrar hacia alguna otra región.</w:t>
-      </w:r>
-    </w:p>
-    <w:p>
-      <w:pPr>
-        <w:pStyle w:val="Ttulo2"/>
-        <w:rPr>
-          <w:lang w:bidi="ar-SA"/>
-        </w:rPr>
-      </w:pPr>
-      <w:bookmarkStart w:id="75" w:name="_Toc80089796"/>
-      <w:bookmarkStart w:id="76" w:name="_Toc80090070"/>
-      <w:bookmarkStart w:id="77" w:name="_Toc80090019"/>
-      <w:bookmarkStart w:id="78" w:name="_Toc81594208"/>
-      <w:r>
-        <w:rPr>
-          <w:lang w:bidi="ar-SA"/>
-        </w:rPr>
-        <w:t xml:space="preserve">5.1 </w:t>
-      </w:r>
-      <w:r>
-        <w:rPr>
-          <w:lang w:bidi="ar-SA"/>
-        </w:rPr>
-        <w:t>Modelo</w:t>
-      </w:r>
       <w:bookmarkEnd w:id="75"/>
       <w:bookmarkEnd w:id="76"/>
       <w:bookmarkEnd w:id="77"/>
-      <w:bookmarkEnd w:id="78"/>
-    </w:p>
-    <w:p>
-      <w:pPr>
-        <w:suppressAutoHyphens w:val="0"/>
-        <w:spacing w:line="276" w:lineRule="auto"/>
-        <w:ind w:firstLine="284"/>
-        <w:jc w:val="both"/>
-        <w:rPr>
-          <w:rFonts w:ascii="Times New Roman" w:hAnsi="Times New Roman" w:cs="Times New Roman"/>
-          <w:kern w:val="0"/>
-          <w:lang w:bidi="ar-SA"/>
-        </w:rPr>
-      </w:pPr>
-      <w:r>
-        <w:rPr>
-          <w:rFonts w:ascii="Times New Roman" w:hAnsi="Times New Roman" w:cs="Times New Roman"/>
-          <w:kern w:val="0"/>
-          <w:lang w:bidi="ar-SA"/>
-        </w:rPr>
-        <w:t xml:space="preserve">Para cuantificar el impacto de los distintos factores en la decisión migratoria, se recurre a la formulación de dos modelos de probabilidad, un Logit Binomial y un Logit Multinomial. El modelo Logit Binomial </w:t>
+    </w:p>
+    <w:p>
+      <w:pPr>
+        <w:suppressAutoHyphens w:val="0"/>
+        <w:spacing w:line="276" w:lineRule="auto"/>
+        <w:ind w:firstLine="284"/>
+        <w:jc w:val="both"/>
+        <w:rPr>
+          <w:rFonts w:ascii="Times New Roman" w:hAnsi="Times New Roman" w:cs="Times New Roman"/>
+          <w:kern w:val="0"/>
+          <w:lang w:bidi="ar-SA"/>
+        </w:rPr>
+      </w:pPr>
+      <w:r>
+        <w:rPr>
+          <w:rFonts w:ascii="Times New Roman" w:hAnsi="Times New Roman" w:cs="Times New Roman"/>
+          <w:kern w:val="0"/>
+          <w:lang w:bidi="ar-SA"/>
+        </w:rPr>
+        <w:t xml:space="preserve">Para cuantificar el impacto de los distintos factores en la decisión migratoria, se recurre a la formulación de dos modelos de probabilidad, un </w:t>
+      </w:r>
+      <w:proofErr w:type="spellStart"/>
+      <w:r>
+        <w:rPr>
+          <w:rFonts w:ascii="Times New Roman" w:hAnsi="Times New Roman" w:cs="Times New Roman"/>
+          <w:kern w:val="0"/>
+          <w:lang w:bidi="ar-SA"/>
+        </w:rPr>
+        <w:t>Logit</w:t>
+      </w:r>
+      <w:proofErr w:type="spellEnd"/>
+      <w:r>
+        <w:rPr>
+          <w:rFonts w:ascii="Times New Roman" w:hAnsi="Times New Roman" w:cs="Times New Roman"/>
+          <w:kern w:val="0"/>
+          <w:lang w:bidi="ar-SA"/>
+        </w:rPr>
+        <w:t xml:space="preserve"> Binomial y un </w:t>
+      </w:r>
+      <w:proofErr w:type="spellStart"/>
+      <w:r>
+        <w:rPr>
+          <w:rFonts w:ascii="Times New Roman" w:hAnsi="Times New Roman" w:cs="Times New Roman"/>
+          <w:kern w:val="0"/>
+          <w:lang w:bidi="ar-SA"/>
+        </w:rPr>
+        <w:t>Logit</w:t>
+      </w:r>
+      <w:proofErr w:type="spellEnd"/>
+      <w:r>
+        <w:rPr>
+          <w:rFonts w:ascii="Times New Roman" w:hAnsi="Times New Roman" w:cs="Times New Roman"/>
+          <w:kern w:val="0"/>
+          <w:lang w:bidi="ar-SA"/>
+        </w:rPr>
+        <w:t xml:space="preserve"> Multinomial. El modelo </w:t>
+      </w:r>
+      <w:proofErr w:type="spellStart"/>
+      <w:r>
+        <w:rPr>
+          <w:rFonts w:ascii="Times New Roman" w:hAnsi="Times New Roman" w:cs="Times New Roman"/>
+          <w:kern w:val="0"/>
+          <w:lang w:bidi="ar-SA"/>
+        </w:rPr>
+        <w:t>Logit</w:t>
+      </w:r>
+      <w:proofErr w:type="spellEnd"/>
+      <w:r>
+        <w:rPr>
+          <w:rFonts w:ascii="Times New Roman" w:hAnsi="Times New Roman" w:cs="Times New Roman"/>
+          <w:kern w:val="0"/>
+          <w:lang w:bidi="ar-SA"/>
+        </w:rPr>
+        <w:t xml:space="preserve"> Binomial </w:t>
       </w:r>
       <w:r>
         <w:rPr>
@@ -10037,7 +11165,25 @@
           <w:kern w:val="0"/>
           <w:lang w:bidi="ar-SA"/>
         </w:rPr>
-        <w:t xml:space="preserve"> utilizado como un modelo de elección de dos alternativas mutuamente excluyentes, la de migrar o no migrar. Por otro lado, en el modelo Logit Multinomial los individuos se enfrentan a </w:t>
+        <w:t xml:space="preserve"> utilizado como un modelo de elección de dos alternativas mutuamente excluyentes, la de migrar o no migrar. Por otro lado, en el modelo </w:t>
+      </w:r>
+      <w:proofErr w:type="spellStart"/>
+      <w:r>
+        <w:rPr>
+          <w:rFonts w:ascii="Times New Roman" w:hAnsi="Times New Roman" w:cs="Times New Roman"/>
+          <w:kern w:val="0"/>
+          <w:lang w:bidi="ar-SA"/>
+        </w:rPr>
+        <w:t>Logit</w:t>
+      </w:r>
+      <w:proofErr w:type="spellEnd"/>
+      <w:r>
+        <w:rPr>
+          <w:rFonts w:ascii="Times New Roman" w:hAnsi="Times New Roman" w:cs="Times New Roman"/>
+          <w:kern w:val="0"/>
+          <w:lang w:bidi="ar-SA"/>
+        </w:rPr>
+        <w:t xml:space="preserve"> Multinomial los individuos se enfrentan a </w:t>
       </w:r>
       <m:oMath>
         <m:r>
@@ -10145,7 +11291,43 @@
           <w:kern w:val="0"/>
           <w:lang w:bidi="ar-SA"/>
         </w:rPr>
-        <w:t xml:space="preserve">El Modelo Logit Multinomial es una generalización del modelo Logit Binomial, donde existen más de dos alternativas mutuamente excluyentes. A continuación, se </w:t>
+        <w:t xml:space="preserve">El Modelo </w:t>
+      </w:r>
+      <w:proofErr w:type="spellStart"/>
+      <w:r>
+        <w:rPr>
+          <w:rFonts w:ascii="Times New Roman" w:hAnsi="Times New Roman" w:cs="Times New Roman"/>
+          <w:kern w:val="0"/>
+          <w:lang w:bidi="ar-SA"/>
+        </w:rPr>
+        <w:t>Logit</w:t>
+      </w:r>
+      <w:proofErr w:type="spellEnd"/>
+      <w:r>
+        <w:rPr>
+          <w:rFonts w:ascii="Times New Roman" w:hAnsi="Times New Roman" w:cs="Times New Roman"/>
+          <w:kern w:val="0"/>
+          <w:lang w:bidi="ar-SA"/>
+        </w:rPr>
+        <w:t xml:space="preserve"> Multinomial es una generalización del modelo </w:t>
+      </w:r>
+      <w:proofErr w:type="spellStart"/>
+      <w:r>
+        <w:rPr>
+          <w:rFonts w:ascii="Times New Roman" w:hAnsi="Times New Roman" w:cs="Times New Roman"/>
+          <w:kern w:val="0"/>
+          <w:lang w:bidi="ar-SA"/>
+        </w:rPr>
+        <w:t>Logit</w:t>
+      </w:r>
+      <w:proofErr w:type="spellEnd"/>
+      <w:r>
+        <w:rPr>
+          <w:rFonts w:ascii="Times New Roman" w:hAnsi="Times New Roman" w:cs="Times New Roman"/>
+          <w:kern w:val="0"/>
+          <w:lang w:bidi="ar-SA"/>
+        </w:rPr>
+        <w:t xml:space="preserve"> Binomial, donde existen más de dos alternativas mutuamente excluyentes. A continuación, se </w:t>
       </w:r>
       <w:r>
         <w:rPr>
@@ -10161,7 +11343,25 @@
           <w:kern w:val="0"/>
           <w:lang w:bidi="ar-SA"/>
         </w:rPr>
-        <w:t xml:space="preserve"> el desarrollo del caso general, teniendo en cuenta que el modelo Logit Binomial puede ser considerado un caso particular en el cual  </w:t>
+        <w:t xml:space="preserve"> el desarrollo del caso general, teniendo en cuenta que el modelo </w:t>
+      </w:r>
+      <w:proofErr w:type="spellStart"/>
+      <w:r>
+        <w:rPr>
+          <w:rFonts w:ascii="Times New Roman" w:hAnsi="Times New Roman" w:cs="Times New Roman"/>
+          <w:kern w:val="0"/>
+          <w:lang w:bidi="ar-SA"/>
+        </w:rPr>
+        <w:t>Logit</w:t>
+      </w:r>
+      <w:proofErr w:type="spellEnd"/>
+      <w:r>
+        <w:rPr>
+          <w:rFonts w:ascii="Times New Roman" w:hAnsi="Times New Roman" w:cs="Times New Roman"/>
+          <w:kern w:val="0"/>
+          <w:lang w:bidi="ar-SA"/>
+        </w:rPr>
+        <w:t xml:space="preserve"> Binomial puede ser considerado un caso particular en el cual  </w:t>
       </w:r>
       <m:oMath>
         <m:r>
@@ -10211,7 +11411,25 @@
           <w:kern w:val="0"/>
           <w:lang w:bidi="ar-SA"/>
         </w:rPr>
-        <w:t>Este modelo se basa en la teoría de la utilidad aleatoria (Domencich et al., 1975)</w:t>
+        <w:t>Este modelo se basa en la teoría de la utilidad aleatoria (</w:t>
+      </w:r>
+      <w:proofErr w:type="spellStart"/>
+      <w:r>
+        <w:rPr>
+          <w:rFonts w:ascii="Times New Roman" w:hAnsi="Times New Roman" w:cs="Times New Roman"/>
+          <w:kern w:val="0"/>
+          <w:lang w:bidi="ar-SA"/>
+        </w:rPr>
+        <w:t>Domencich</w:t>
+      </w:r>
+      <w:proofErr w:type="spellEnd"/>
+      <w:r>
+        <w:rPr>
+          <w:rFonts w:ascii="Times New Roman" w:hAnsi="Times New Roman" w:cs="Times New Roman"/>
+          <w:kern w:val="0"/>
+          <w:lang w:bidi="ar-SA"/>
+        </w:rPr>
+        <w:t xml:space="preserve"> et al., 1975)</w:t>
       </w:r>
       <w:r>
         <w:rPr>
@@ -11032,6 +12250,7 @@
         </w:rPr>
         <w:t xml:space="preserve">). Es así </w:t>
       </w:r>
+      <w:proofErr w:type="spellStart"/>
       <w:r>
         <w:rPr>
           <w:rFonts w:ascii="Times New Roman" w:hAnsi="Times New Roman" w:cs="Times New Roman"/>
@@ -11040,13 +12259,50 @@
         </w:rPr>
         <w:t>cómo</w:t>
       </w:r>
-      <w:r>
-        <w:rPr>
-          <w:rFonts w:ascii="Times New Roman" w:hAnsi="Times New Roman" w:cs="Times New Roman"/>
-          <w:kern w:val="0"/>
-          <w:lang w:bidi="ar-SA"/>
-        </w:rPr>
-        <w:t xml:space="preserve"> la estimación de la probabilidad en el modelo Logit Multinomial será relativa a esta “alternativa base” de no migrar (Coxhead et al., 2015). Luego de esa normalización, se pueden definir las probabilidades de las </w:t>
+      <w:proofErr w:type="spellEnd"/>
+      <w:r>
+        <w:rPr>
+          <w:rFonts w:ascii="Times New Roman" w:hAnsi="Times New Roman" w:cs="Times New Roman"/>
+          <w:kern w:val="0"/>
+          <w:lang w:bidi="ar-SA"/>
+        </w:rPr>
+        <w:t xml:space="preserve"> la estimación de la probabilidad en el modelo </w:t>
+      </w:r>
+      <w:proofErr w:type="spellStart"/>
+      <w:r>
+        <w:rPr>
+          <w:rFonts w:ascii="Times New Roman" w:hAnsi="Times New Roman" w:cs="Times New Roman"/>
+          <w:kern w:val="0"/>
+          <w:lang w:bidi="ar-SA"/>
+        </w:rPr>
+        <w:t>Logit</w:t>
+      </w:r>
+      <w:proofErr w:type="spellEnd"/>
+      <w:r>
+        <w:rPr>
+          <w:rFonts w:ascii="Times New Roman" w:hAnsi="Times New Roman" w:cs="Times New Roman"/>
+          <w:kern w:val="0"/>
+          <w:lang w:bidi="ar-SA"/>
+        </w:rPr>
+        <w:t xml:space="preserve"> Multinomial será relativa a esta “alternativa base” de no migrar (</w:t>
+      </w:r>
+      <w:proofErr w:type="spellStart"/>
+      <w:r>
+        <w:rPr>
+          <w:rFonts w:ascii="Times New Roman" w:hAnsi="Times New Roman" w:cs="Times New Roman"/>
+          <w:kern w:val="0"/>
+          <w:lang w:bidi="ar-SA"/>
+        </w:rPr>
+        <w:t>Coxhead</w:t>
+      </w:r>
+      <w:proofErr w:type="spellEnd"/>
+      <w:r>
+        <w:rPr>
+          <w:rFonts w:ascii="Times New Roman" w:hAnsi="Times New Roman" w:cs="Times New Roman"/>
+          <w:kern w:val="0"/>
+          <w:lang w:bidi="ar-SA"/>
+        </w:rPr>
+        <w:t xml:space="preserve"> et al., 2015). Luego de esa normalización, se pueden definir las probabilidades de las </w:t>
       </w:r>
       <m:oMath>
         <m:r>
@@ -11254,6 +12510,7 @@
         </w:rPr>
         <w:t>La ecuación 6 está definida para la probabilidad de elección de la “alternativa base” (no migrar), mientras que la ecuación 5 está definida para las restantes alternativas. A través de estas ecuaciones se puede definir el ratio de probabilidades (</w:t>
       </w:r>
+      <w:proofErr w:type="spellStart"/>
       <w:r>
         <w:rPr>
           <w:rFonts w:ascii="Times New Roman" w:hAnsi="Times New Roman" w:cs="Times New Roman"/>
@@ -11264,6 +12521,7 @@
         </w:rPr>
         <w:t>odds</w:t>
       </w:r>
+      <w:proofErr w:type="spellEnd"/>
       <w:r>
         <w:rPr>
           <w:rFonts w:ascii="Times New Roman" w:hAnsi="Times New Roman" w:cs="Times New Roman"/>
@@ -11328,7 +12586,25 @@
           <w:kern w:val="0"/>
           <w:lang w:bidi="ar-SA"/>
         </w:rPr>
-        <w:t>), la cual está dada por la siguiente expresión:</w:t>
+        <w:t>), la cual está dada p</w:t>
+      </w:r>
+      <w:proofErr w:type="spellStart"/>
+      <w:r>
+        <w:rPr>
+          <w:rFonts w:ascii="Times New Roman" w:hAnsi="Times New Roman" w:cs="Times New Roman"/>
+          <w:kern w:val="0"/>
+          <w:lang w:bidi="ar-SA"/>
+        </w:rPr>
+        <w:t>or</w:t>
+      </w:r>
+      <w:proofErr w:type="spellEnd"/>
+      <w:r>
+        <w:rPr>
+          <w:rFonts w:ascii="Times New Roman" w:hAnsi="Times New Roman" w:cs="Times New Roman"/>
+          <w:kern w:val="0"/>
+          <w:lang w:bidi="ar-SA"/>
+        </w:rPr>
+        <w:t xml:space="preserve"> la siguiente expresión:</w:t>
       </w:r>
     </w:p>
     <w:p>
@@ -11495,8 +12771,20 @@
           <w:kern w:val="0"/>
           <w:lang w:bidi="ar-SA"/>
         </w:rPr>
-        <w:t>log-odds</w:t>
-      </w:r>
+        <w:t>log-</w:t>
+      </w:r>
+      <w:proofErr w:type="spellStart"/>
+      <w:r>
+        <w:rPr>
+          <w:rFonts w:ascii="Times New Roman" w:hAnsi="Times New Roman" w:cs="Times New Roman"/>
+          <w:i/>
+          <w:iCs/>
+          <w:kern w:val="0"/>
+          <w:lang w:bidi="ar-SA"/>
+        </w:rPr>
+        <w:t>odds</w:t>
+      </w:r>
+      <w:proofErr w:type="spellEnd"/>
       <w:r>
         <w:rPr>
           <w:rFonts w:ascii="Times New Roman" w:hAnsi="Times New Roman" w:cs="Times New Roman"/>
@@ -11863,20 +13151,20 @@
       <w:pPr>
         <w:pStyle w:val="Ttulo2"/>
       </w:pPr>
-      <w:bookmarkStart w:id="79" w:name="_Toc80089797"/>
-      <w:bookmarkStart w:id="80" w:name="_Toc80090020"/>
-      <w:bookmarkStart w:id="81" w:name="_Toc80090071"/>
-      <w:bookmarkStart w:id="82" w:name="_Toc81594209"/>
+      <w:bookmarkStart w:id="78" w:name="_Toc80089797"/>
+      <w:bookmarkStart w:id="79" w:name="_Toc80090020"/>
+      <w:bookmarkStart w:id="80" w:name="_Toc80090071"/>
+      <w:bookmarkStart w:id="81" w:name="_Toc81594209"/>
       <w:r>
         <w:t xml:space="preserve">5.2 </w:t>
       </w:r>
       <w:r>
         <w:t>Base de datos y variables</w:t>
       </w:r>
+      <w:bookmarkEnd w:id="78"/>
       <w:bookmarkEnd w:id="79"/>
       <w:bookmarkEnd w:id="80"/>
       <w:bookmarkEnd w:id="81"/>
-      <w:bookmarkEnd w:id="82"/>
     </w:p>
     <w:p>
       <w:pPr>
@@ -11980,7 +13268,25 @@
           <w:kern w:val="0"/>
           <w:lang w:bidi="ar-SA"/>
         </w:rPr>
-        <w:t>Para este análisis no se tiene en consideración a los migrantes intraprovinciales ni tampoco a los migrantes internacionales.</w:t>
+        <w:t xml:space="preserve">Para este análisis no se tiene en consideración a los migrantes </w:t>
+      </w:r>
+      <w:proofErr w:type="spellStart"/>
+      <w:r>
+        <w:rPr>
+          <w:rFonts w:ascii="Times New Roman" w:hAnsi="Times New Roman" w:cs="Times New Roman"/>
+          <w:kern w:val="0"/>
+          <w:lang w:bidi="ar-SA"/>
+        </w:rPr>
+        <w:t>intraprovinciales</w:t>
+      </w:r>
+      <w:proofErr w:type="spellEnd"/>
+      <w:r>
+        <w:rPr>
+          <w:rFonts w:ascii="Times New Roman" w:hAnsi="Times New Roman" w:cs="Times New Roman"/>
+          <w:kern w:val="0"/>
+          <w:lang w:bidi="ar-SA"/>
+        </w:rPr>
+        <w:t xml:space="preserve"> ni tampoco a los migrantes internacionales.</w:t>
       </w:r>
     </w:p>
     <w:p>
@@ -12052,7 +13358,29 @@
           <w:kern w:val="0"/>
           <w:lang w:bidi="ar-SA"/>
         </w:rPr>
-        <w:t>Variable dependiente del Modelo Logit Binomial:</w:t>
+        <w:t xml:space="preserve">Variable dependiente del Modelo </w:t>
+      </w:r>
+      <w:proofErr w:type="spellStart"/>
+      <w:r>
+        <w:rPr>
+          <w:rFonts w:ascii="Times New Roman" w:hAnsi="Times New Roman" w:cs="Times New Roman"/>
+          <w:b/>
+          <w:bCs/>
+          <w:kern w:val="0"/>
+          <w:lang w:bidi="ar-SA"/>
+        </w:rPr>
+        <w:t>Logit</w:t>
+      </w:r>
+      <w:proofErr w:type="spellEnd"/>
+      <w:r>
+        <w:rPr>
+          <w:rFonts w:ascii="Times New Roman" w:hAnsi="Times New Roman" w:cs="Times New Roman"/>
+          <w:b/>
+          <w:bCs/>
+          <w:kern w:val="0"/>
+          <w:lang w:bidi="ar-SA"/>
+        </w:rPr>
+        <w:t xml:space="preserve"> Binomial:</w:t>
       </w:r>
     </w:p>
     <w:p>
@@ -12161,7 +13489,29 @@
           <w:kern w:val="0"/>
           <w:lang w:bidi="ar-SA"/>
         </w:rPr>
-        <w:t>Variable dependiente del Modelo Logit Multinomial:</w:t>
+        <w:t xml:space="preserve">Variable dependiente del Modelo </w:t>
+      </w:r>
+      <w:proofErr w:type="spellStart"/>
+      <w:r>
+        <w:rPr>
+          <w:rFonts w:ascii="Times New Roman" w:hAnsi="Times New Roman" w:cs="Times New Roman"/>
+          <w:b/>
+          <w:bCs/>
+          <w:kern w:val="0"/>
+          <w:lang w:bidi="ar-SA"/>
+        </w:rPr>
+        <w:t>Logit</w:t>
+      </w:r>
+      <w:proofErr w:type="spellEnd"/>
+      <w:r>
+        <w:rPr>
+          <w:rFonts w:ascii="Times New Roman" w:hAnsi="Times New Roman" w:cs="Times New Roman"/>
+          <w:b/>
+          <w:bCs/>
+          <w:kern w:val="0"/>
+          <w:lang w:bidi="ar-SA"/>
+        </w:rPr>
+        <w:t xml:space="preserve"> Multinomial:</w:t>
       </w:r>
     </w:p>
     <w:p>
@@ -12657,10 +14007,10 @@
           <w:lang w:bidi="ar-SA"/>
         </w:rPr>
       </w:pPr>
-      <w:bookmarkStart w:id="83" w:name="_Toc80089798"/>
-      <w:bookmarkStart w:id="84" w:name="_Toc80090021"/>
-      <w:bookmarkStart w:id="85" w:name="_Toc80090072"/>
-      <w:bookmarkStart w:id="86" w:name="_Toc81594210"/>
+      <w:bookmarkStart w:id="82" w:name="_Toc80089798"/>
+      <w:bookmarkStart w:id="83" w:name="_Toc80090021"/>
+      <w:bookmarkStart w:id="84" w:name="_Toc80090072"/>
+      <w:bookmarkStart w:id="85" w:name="_Toc81594210"/>
       <w:r>
         <w:rPr>
           <w:lang w:bidi="ar-SA"/>
@@ -12673,95 +14023,131 @@
         </w:rPr>
         <w:t>Estimación del modelo</w:t>
       </w:r>
+      <w:bookmarkEnd w:id="82"/>
       <w:bookmarkEnd w:id="83"/>
       <w:bookmarkEnd w:id="84"/>
       <w:bookmarkEnd w:id="85"/>
+    </w:p>
+    <w:p>
+      <w:pPr>
+        <w:suppressAutoHyphens w:val="0"/>
+        <w:spacing w:line="276" w:lineRule="auto"/>
+        <w:ind w:firstLine="284"/>
+        <w:jc w:val="both"/>
+        <w:rPr>
+          <w:rFonts w:ascii="Times New Roman" w:hAnsi="Times New Roman" w:cs="Times New Roman"/>
+          <w:kern w:val="0"/>
+          <w:lang w:bidi="ar-SA"/>
+        </w:rPr>
+      </w:pPr>
+      <w:r>
+        <w:rPr>
+          <w:rFonts w:ascii="Times New Roman" w:hAnsi="Times New Roman" w:cs="Times New Roman"/>
+          <w:kern w:val="0"/>
+          <w:lang w:bidi="ar-SA"/>
+        </w:rPr>
+        <w:t>En la estimación de los determinantes de la migración se procede a un abordaje desde dos niveles de generalidad. En primer lugar, se intenta determinar si existen determinantes de la migración que son comunes a todos los migrantes internos, independientemente de su región de destino. En segundo lugar, se intenta probar si estos determinantes presentan heterogeneidades dependiendo de la región elegida como destino de la migración, con el fin de encontrar vinculaciones en los patrones migratorios y las características socioeconómicas de las provincias receptoras del éxodo.</w:t>
+      </w:r>
+    </w:p>
+    <w:p>
+      <w:pPr>
+        <w:suppressAutoHyphens w:val="0"/>
+        <w:spacing w:line="276" w:lineRule="auto"/>
+        <w:ind w:firstLine="284"/>
+        <w:jc w:val="both"/>
+        <w:rPr>
+          <w:rFonts w:ascii="Times New Roman" w:hAnsi="Times New Roman" w:cs="Times New Roman"/>
+          <w:kern w:val="0"/>
+          <w:lang w:bidi="ar-SA"/>
+        </w:rPr>
+      </w:pPr>
+    </w:p>
+    <w:p>
+      <w:pPr>
+        <w:suppressAutoHyphens w:val="0"/>
+        <w:spacing w:line="276" w:lineRule="auto"/>
+        <w:ind w:firstLine="284"/>
+        <w:jc w:val="both"/>
+        <w:rPr>
+          <w:rFonts w:ascii="Times New Roman" w:hAnsi="Times New Roman" w:cs="Times New Roman"/>
+          <w:kern w:val="0"/>
+          <w:lang w:bidi="ar-SA"/>
+        </w:rPr>
+      </w:pPr>
+      <w:r>
+        <w:rPr>
+          <w:rFonts w:ascii="Times New Roman" w:hAnsi="Times New Roman" w:cs="Times New Roman"/>
+          <w:kern w:val="0"/>
+          <w:lang w:bidi="ar-SA"/>
+        </w:rPr>
+        <w:t xml:space="preserve">En las siguientes subsecciones se estiman dos modelos de probabilidad no lineal. Para el caso de los determinantes generales de la migración se utiliza el modelo </w:t>
+      </w:r>
+      <w:proofErr w:type="spellStart"/>
+      <w:r>
+        <w:rPr>
+          <w:rFonts w:ascii="Times New Roman" w:hAnsi="Times New Roman" w:cs="Times New Roman"/>
+          <w:kern w:val="0"/>
+          <w:lang w:bidi="ar-SA"/>
+        </w:rPr>
+        <w:t>Logit</w:t>
+      </w:r>
+      <w:proofErr w:type="spellEnd"/>
+      <w:r>
+        <w:rPr>
+          <w:rFonts w:ascii="Times New Roman" w:hAnsi="Times New Roman" w:cs="Times New Roman"/>
+          <w:kern w:val="0"/>
+          <w:lang w:bidi="ar-SA"/>
+        </w:rPr>
+        <w:t xml:space="preserve"> Binomial, mientras que para los determinantes de la migración diferenciados por regiones de destino se utiliza un modelo </w:t>
+      </w:r>
+      <w:proofErr w:type="spellStart"/>
+      <w:r>
+        <w:rPr>
+          <w:rFonts w:ascii="Times New Roman" w:hAnsi="Times New Roman" w:cs="Times New Roman"/>
+          <w:kern w:val="0"/>
+          <w:lang w:bidi="ar-SA"/>
+        </w:rPr>
+        <w:t>Logit</w:t>
+      </w:r>
+      <w:proofErr w:type="spellEnd"/>
+      <w:r>
+        <w:rPr>
+          <w:rFonts w:ascii="Times New Roman" w:hAnsi="Times New Roman" w:cs="Times New Roman"/>
+          <w:kern w:val="0"/>
+          <w:lang w:bidi="ar-SA"/>
+        </w:rPr>
+        <w:t xml:space="preserve"> Multinomial.</w:t>
+      </w:r>
+    </w:p>
+    <w:p>
+      <w:pPr>
+        <w:suppressAutoHyphens w:val="0"/>
+        <w:spacing w:line="276" w:lineRule="auto"/>
+        <w:rPr>
+          <w:rFonts w:ascii="Times New Roman" w:hAnsi="Times New Roman" w:cs="Times New Roman"/>
+          <w:kern w:val="0"/>
+          <w:lang w:bidi="ar-SA"/>
+        </w:rPr>
+      </w:pPr>
+    </w:p>
+    <w:p>
+      <w:pPr>
+        <w:pStyle w:val="Ttulo3"/>
+      </w:pPr>
+      <w:bookmarkStart w:id="86" w:name="_Toc80090073"/>
+      <w:bookmarkStart w:id="87" w:name="_Toc80089799"/>
+      <w:bookmarkStart w:id="88" w:name="_Toc80090022"/>
+      <w:bookmarkStart w:id="89" w:name="_Toc81594211"/>
+      <w:r>
+        <w:t xml:space="preserve">5.3.1 </w:t>
+      </w:r>
+      <w:r>
+        <w:t>Determinantes generales de la migración</w:t>
+      </w:r>
       <w:bookmarkEnd w:id="86"/>
-    </w:p>
-    <w:p>
-      <w:pPr>
-        <w:suppressAutoHyphens w:val="0"/>
-        <w:spacing w:line="276" w:lineRule="auto"/>
-        <w:ind w:firstLine="284"/>
-        <w:jc w:val="both"/>
-        <w:rPr>
-          <w:rFonts w:ascii="Times New Roman" w:hAnsi="Times New Roman" w:cs="Times New Roman"/>
-          <w:kern w:val="0"/>
-          <w:lang w:bidi="ar-SA"/>
-        </w:rPr>
-      </w:pPr>
-      <w:r>
-        <w:rPr>
-          <w:rFonts w:ascii="Times New Roman" w:hAnsi="Times New Roman" w:cs="Times New Roman"/>
-          <w:kern w:val="0"/>
-          <w:lang w:bidi="ar-SA"/>
-        </w:rPr>
-        <w:t>En la estimación de los determinantes de la migración se procede a un abordaje desde dos niveles de generalidad. En primer lugar, se intenta determinar si existen determinantes de la migración que son comunes a todos los migrantes internos, independientemente de su región de destino. En segundo lugar, se intenta probar si estos determinantes presentan heterogeneidades dependiendo de la región elegida como destino de la migración, con el fin de encontrar vinculaciones en los patrones migratorios y las características socioeconómicas de las provincias receptoras del éxodo.</w:t>
-      </w:r>
-    </w:p>
-    <w:p>
-      <w:pPr>
-        <w:suppressAutoHyphens w:val="0"/>
-        <w:spacing w:line="276" w:lineRule="auto"/>
-        <w:ind w:firstLine="284"/>
-        <w:jc w:val="both"/>
-        <w:rPr>
-          <w:rFonts w:ascii="Times New Roman" w:hAnsi="Times New Roman" w:cs="Times New Roman"/>
-          <w:kern w:val="0"/>
-          <w:lang w:bidi="ar-SA"/>
-        </w:rPr>
-      </w:pPr>
-    </w:p>
-    <w:p>
-      <w:pPr>
-        <w:suppressAutoHyphens w:val="0"/>
-        <w:spacing w:line="276" w:lineRule="auto"/>
-        <w:ind w:firstLine="284"/>
-        <w:jc w:val="both"/>
-        <w:rPr>
-          <w:rFonts w:ascii="Times New Roman" w:hAnsi="Times New Roman" w:cs="Times New Roman"/>
-          <w:kern w:val="0"/>
-          <w:lang w:bidi="ar-SA"/>
-        </w:rPr>
-      </w:pPr>
-      <w:r>
-        <w:rPr>
-          <w:rFonts w:ascii="Times New Roman" w:hAnsi="Times New Roman" w:cs="Times New Roman"/>
-          <w:kern w:val="0"/>
-          <w:lang w:bidi="ar-SA"/>
-        </w:rPr>
-        <w:t>En las siguientes subsecciones se estiman dos modelos de probabilidad no lineal. Para el caso de los determinantes generales de la migración se utiliza el modelo Logit Binomial, mientras que para los determinantes de la migración diferenciados por regiones de destino se utiliza un modelo Logit Multinomial.</w:t>
-      </w:r>
-    </w:p>
-    <w:p>
-      <w:pPr>
-        <w:suppressAutoHyphens w:val="0"/>
-        <w:spacing w:line="276" w:lineRule="auto"/>
-        <w:rPr>
-          <w:rFonts w:ascii="Times New Roman" w:hAnsi="Times New Roman" w:cs="Times New Roman"/>
-          <w:kern w:val="0"/>
-          <w:lang w:bidi="ar-SA"/>
-        </w:rPr>
-      </w:pPr>
-    </w:p>
-    <w:p>
-      <w:pPr>
-        <w:pStyle w:val="Ttulo3"/>
-      </w:pPr>
-      <w:bookmarkStart w:id="87" w:name="_Toc80090073"/>
-      <w:bookmarkStart w:id="88" w:name="_Toc80089799"/>
-      <w:bookmarkStart w:id="89" w:name="_Toc80090022"/>
-      <w:bookmarkStart w:id="90" w:name="_Toc81594211"/>
-      <w:r>
-        <w:t xml:space="preserve">5.3.1 </w:t>
-      </w:r>
-      <w:r>
-        <w:t>Determinantes generales de la migración</w:t>
-      </w:r>
       <w:bookmarkEnd w:id="87"/>
       <w:bookmarkEnd w:id="88"/>
       <w:bookmarkEnd w:id="89"/>
-      <w:bookmarkEnd w:id="90"/>
     </w:p>
     <w:p>
       <w:pPr>
@@ -13439,10 +14825,10 @@
       <w:pPr>
         <w:pStyle w:val="Ttulo3"/>
       </w:pPr>
-      <w:bookmarkStart w:id="91" w:name="_Toc80089800"/>
-      <w:bookmarkStart w:id="92" w:name="_Toc80090023"/>
-      <w:bookmarkStart w:id="93" w:name="_Toc80090074"/>
-      <w:bookmarkStart w:id="94" w:name="_Toc81594212"/>
+      <w:bookmarkStart w:id="90" w:name="_Toc80089800"/>
+      <w:bookmarkStart w:id="91" w:name="_Toc80090023"/>
+      <w:bookmarkStart w:id="92" w:name="_Toc80090074"/>
+      <w:bookmarkStart w:id="93" w:name="_Toc81594212"/>
       <w:r>
         <w:lastRenderedPageBreak/>
         <w:t xml:space="preserve">5.3.2 </w:t>
@@ -13450,10 +14836,10 @@
       <w:r>
         <w:t>Determinantes regionales de la migración</w:t>
       </w:r>
+      <w:bookmarkEnd w:id="90"/>
       <w:bookmarkEnd w:id="91"/>
       <w:bookmarkEnd w:id="92"/>
       <w:bookmarkEnd w:id="93"/>
-      <w:bookmarkEnd w:id="94"/>
     </w:p>
     <w:p>
       <w:pPr>
@@ -13795,10 +15181,10 @@
           <w:lang w:bidi="ar-SA"/>
         </w:rPr>
       </w:pPr>
-      <w:bookmarkStart w:id="95" w:name="_Toc80089801"/>
-      <w:bookmarkStart w:id="96" w:name="_Toc80090024"/>
-      <w:bookmarkStart w:id="97" w:name="_Toc80090075"/>
-      <w:bookmarkStart w:id="98" w:name="_Toc81594213"/>
+      <w:bookmarkStart w:id="94" w:name="_Toc80089801"/>
+      <w:bookmarkStart w:id="95" w:name="_Toc80090024"/>
+      <w:bookmarkStart w:id="96" w:name="_Toc80090075"/>
+      <w:bookmarkStart w:id="97" w:name="_Toc81594213"/>
       <w:r>
         <w:rPr>
           <w:lang w:bidi="ar-SA"/>
@@ -13812,10 +15198,10 @@
         </w:rPr>
         <w:t>Conclusión</w:t>
       </w:r>
+      <w:bookmarkEnd w:id="94"/>
       <w:bookmarkEnd w:id="95"/>
       <w:bookmarkEnd w:id="96"/>
       <w:bookmarkEnd w:id="97"/>
-      <w:bookmarkEnd w:id="98"/>
     </w:p>
     <w:p>
       <w:pPr>
@@ -13869,7 +15255,25 @@
           <w:kern w:val="0"/>
           <w:lang w:bidi="ar-SA"/>
         </w:rPr>
-        <w:t>En general las características de los migrantes internos son muy similares para todas las regiones. La gran mayoría son personas jóvenes, sin hijos a su cargo, con una distribución de géneros relativamente equidistribuida y con edades promedio que varían entre los 26 y 31 años. Estos poseen empleos de mayor calificación y un nivel educativo considerablemente más elevado que el de los nativos.</w:t>
+        <w:t xml:space="preserve">En general las características de los migrantes internos son muy similares para todas las regiones. La gran mayoría son personas jóvenes, sin hijos a su cargo, con una distribución de géneros relativamente </w:t>
+      </w:r>
+      <w:proofErr w:type="spellStart"/>
+      <w:r>
+        <w:rPr>
+          <w:rFonts w:ascii="Times New Roman" w:hAnsi="Times New Roman" w:cs="Times New Roman"/>
+          <w:kern w:val="0"/>
+          <w:lang w:bidi="ar-SA"/>
+        </w:rPr>
+        <w:t>equidistribuida</w:t>
+      </w:r>
+      <w:proofErr w:type="spellEnd"/>
+      <w:r>
+        <w:rPr>
+          <w:rFonts w:ascii="Times New Roman" w:hAnsi="Times New Roman" w:cs="Times New Roman"/>
+          <w:kern w:val="0"/>
+          <w:lang w:bidi="ar-SA"/>
+        </w:rPr>
+        <w:t xml:space="preserve"> y con edades promedio que varían entre los 26 y 31 años. Estos poseen empleos de mayor calificación y un nivel educativo considerablemente más elevado que el de los nativos.</w:t>
       </w:r>
     </w:p>
     <w:p>
@@ -14052,10 +15456,10 @@
           <w:lang w:bidi="ar-SA"/>
         </w:rPr>
       </w:pPr>
-      <w:bookmarkStart w:id="99" w:name="_Toc80089802"/>
-      <w:bookmarkStart w:id="100" w:name="_Toc80090025"/>
-      <w:bookmarkStart w:id="101" w:name="_Toc80090076"/>
-      <w:bookmarkStart w:id="102" w:name="_Toc81594214"/>
+      <w:bookmarkStart w:id="98" w:name="_Toc80089802"/>
+      <w:bookmarkStart w:id="99" w:name="_Toc80090025"/>
+      <w:bookmarkStart w:id="100" w:name="_Toc80090076"/>
+      <w:bookmarkStart w:id="101" w:name="_Toc81594214"/>
       <w:r>
         <w:rPr>
           <w:lang w:bidi="ar-SA"/>
@@ -14063,32 +15467,32 @@
         <w:lastRenderedPageBreak/>
         <w:t>Anexos</w:t>
       </w:r>
+      <w:bookmarkEnd w:id="98"/>
       <w:bookmarkEnd w:id="99"/>
       <w:bookmarkEnd w:id="100"/>
       <w:bookmarkEnd w:id="101"/>
+    </w:p>
+    <w:p>
+      <w:pPr>
+        <w:pStyle w:val="Ttulo2"/>
+        <w:rPr>
+          <w:lang w:bidi="ar-SA"/>
+        </w:rPr>
+      </w:pPr>
+      <w:bookmarkStart w:id="102" w:name="_Toc80090026"/>
+      <w:bookmarkStart w:id="103" w:name="_Toc80090077"/>
+      <w:bookmarkStart w:id="104" w:name="_Toc80089803"/>
+      <w:bookmarkStart w:id="105" w:name="_Toc81594215"/>
+      <w:r>
+        <w:rPr>
+          <w:lang w:bidi="ar-SA"/>
+        </w:rPr>
+        <w:t>Anexo I: Preguntas de migrantes y nativos de la EPH</w:t>
+      </w:r>
       <w:bookmarkEnd w:id="102"/>
-    </w:p>
-    <w:p>
-      <w:pPr>
-        <w:pStyle w:val="Ttulo2"/>
-        <w:rPr>
-          <w:lang w:bidi="ar-SA"/>
-        </w:rPr>
-      </w:pPr>
-      <w:bookmarkStart w:id="103" w:name="_Toc80090026"/>
-      <w:bookmarkStart w:id="104" w:name="_Toc80090077"/>
-      <w:bookmarkStart w:id="105" w:name="_Toc80089803"/>
-      <w:bookmarkStart w:id="106" w:name="_Toc81594215"/>
-      <w:r>
-        <w:rPr>
-          <w:lang w:bidi="ar-SA"/>
-        </w:rPr>
-        <w:t>Anexo I: Preguntas de migrantes y nativos de la EPH</w:t>
-      </w:r>
       <w:bookmarkEnd w:id="103"/>
       <w:bookmarkEnd w:id="104"/>
       <w:bookmarkEnd w:id="105"/>
-      <w:bookmarkEnd w:id="106"/>
     </w:p>
     <w:p>
       <w:pPr>
@@ -14159,20 +15563,20 @@
           <w:lang w:bidi="ar-SA"/>
         </w:rPr>
       </w:pPr>
-      <w:bookmarkStart w:id="107" w:name="_Toc80089804"/>
-      <w:bookmarkStart w:id="108" w:name="_Toc80090027"/>
-      <w:bookmarkStart w:id="109" w:name="_Toc80090078"/>
-      <w:bookmarkStart w:id="110" w:name="_Toc81594216"/>
+      <w:bookmarkStart w:id="106" w:name="_Toc80089804"/>
+      <w:bookmarkStart w:id="107" w:name="_Toc80090027"/>
+      <w:bookmarkStart w:id="108" w:name="_Toc80090078"/>
+      <w:bookmarkStart w:id="109" w:name="_Toc81594216"/>
       <w:r>
         <w:rPr>
           <w:lang w:bidi="ar-SA"/>
         </w:rPr>
         <w:t>Anexo II: Códigos de provincias del INDEC</w:t>
       </w:r>
+      <w:bookmarkEnd w:id="106"/>
       <w:bookmarkEnd w:id="107"/>
       <w:bookmarkEnd w:id="108"/>
       <w:bookmarkEnd w:id="109"/>
-      <w:bookmarkEnd w:id="110"/>
     </w:p>
     <w:p>
       <w:pPr>
@@ -14235,20 +15639,34 @@
           <w:lang w:bidi="ar-SA"/>
         </w:rPr>
       </w:pPr>
-      <w:bookmarkStart w:id="111" w:name="_Toc80089805"/>
-      <w:bookmarkStart w:id="112" w:name="_Toc80090028"/>
-      <w:bookmarkStart w:id="113" w:name="_Toc80090079"/>
-      <w:bookmarkStart w:id="114" w:name="_Toc81594217"/>
-      <w:r>
-        <w:rPr>
-          <w:lang w:bidi="ar-SA"/>
-        </w:rPr>
-        <w:t>Anexo III: Macrofactores de aglomeración por provincias</w:t>
-      </w:r>
+      <w:bookmarkStart w:id="110" w:name="_Toc80089805"/>
+      <w:bookmarkStart w:id="111" w:name="_Toc80090028"/>
+      <w:bookmarkStart w:id="112" w:name="_Toc80090079"/>
+      <w:bookmarkStart w:id="113" w:name="_Toc81594217"/>
+      <w:r>
+        <w:rPr>
+          <w:lang w:bidi="ar-SA"/>
+        </w:rPr>
+        <w:t xml:space="preserve">Anexo III: </w:t>
+      </w:r>
+      <w:proofErr w:type="spellStart"/>
+      <w:r>
+        <w:rPr>
+          <w:lang w:bidi="ar-SA"/>
+        </w:rPr>
+        <w:t>Macrofactores</w:t>
+      </w:r>
+      <w:proofErr w:type="spellEnd"/>
+      <w:r>
+        <w:rPr>
+          <w:lang w:bidi="ar-SA"/>
+        </w:rPr>
+        <w:t xml:space="preserve"> de aglomeración por provincias</w:t>
+      </w:r>
+      <w:bookmarkEnd w:id="110"/>
       <w:bookmarkEnd w:id="111"/>
       <w:bookmarkEnd w:id="112"/>
       <w:bookmarkEnd w:id="113"/>
-      <w:bookmarkEnd w:id="114"/>
     </w:p>
     <w:p>
       <w:pPr>
@@ -14469,10 +15887,11 @@
           <w:lang w:val="en-US"/>
         </w:rPr>
       </w:pPr>
-      <w:bookmarkStart w:id="115" w:name="_Toc80089806"/>
-      <w:bookmarkStart w:id="116" w:name="_Toc80090029"/>
-      <w:bookmarkStart w:id="117" w:name="_Toc80090080"/>
-      <w:bookmarkStart w:id="118" w:name="_Toc81594218"/>
+      <w:bookmarkStart w:id="114" w:name="_Toc80089806"/>
+      <w:bookmarkStart w:id="115" w:name="_Toc80090029"/>
+      <w:bookmarkStart w:id="116" w:name="_Toc80090080"/>
+      <w:bookmarkStart w:id="117" w:name="_Toc81594218"/>
+      <w:proofErr w:type="spellStart"/>
       <w:r>
         <w:rPr>
           <w:lang w:val="en-US"/>
@@ -14480,10 +15899,11 @@
         <w:lastRenderedPageBreak/>
         <w:t>Bibliografía</w:t>
       </w:r>
+      <w:bookmarkEnd w:id="114"/>
       <w:bookmarkEnd w:id="115"/>
       <w:bookmarkEnd w:id="116"/>
       <w:bookmarkEnd w:id="117"/>
-      <w:bookmarkEnd w:id="118"/>
+      <w:proofErr w:type="spellEnd"/>
     </w:p>
     <w:p>
       <w:pPr>
@@ -14496,12 +15916,21 @@
           <w:lang w:val="en-US"/>
         </w:rPr>
       </w:pPr>
+      <w:proofErr w:type="spellStart"/>
       <w:r>
         <w:rPr>
           <w:rFonts w:ascii="Times New Roman" w:hAnsi="Times New Roman" w:cs="Times New Roman"/>
           <w:lang w:val="en-US"/>
         </w:rPr>
-        <w:t xml:space="preserve">Borjas, G. J. (1987). Self-Selection and the Earnings of Immigrants [Publisher: American Economic Association]. </w:t>
+        <w:t>Borjas</w:t>
+      </w:r>
+      <w:proofErr w:type="spellEnd"/>
+      <w:r>
+        <w:rPr>
+          <w:rFonts w:ascii="Times New Roman" w:hAnsi="Times New Roman" w:cs="Times New Roman"/>
+          <w:lang w:val="en-US"/>
+        </w:rPr>
+        <w:t xml:space="preserve">, G. J. (1987). Self-Selection and the Earnings of Immigrants [Publisher: American Economic Association]. </w:t>
       </w:r>
       <w:r>
         <w:rPr>
@@ -14532,7 +15961,35 @@
         <w:rPr>
           <w:rFonts w:ascii="Times New Roman" w:hAnsi="Times New Roman" w:cs="Times New Roman"/>
         </w:rPr>
-        <w:t>Global Migration Perspectives, 35.</w:t>
+        <w:t xml:space="preserve">Global </w:t>
+      </w:r>
+      <w:proofErr w:type="spellStart"/>
+      <w:r>
+        <w:rPr>
+          <w:rFonts w:ascii="Times New Roman" w:hAnsi="Times New Roman" w:cs="Times New Roman"/>
+        </w:rPr>
+        <w:t>Migration</w:t>
+      </w:r>
+      <w:proofErr w:type="spellEnd"/>
+      <w:r>
+        <w:rPr>
+          <w:rFonts w:ascii="Times New Roman" w:hAnsi="Times New Roman" w:cs="Times New Roman"/>
+        </w:rPr>
+        <w:t xml:space="preserve"> </w:t>
+      </w:r>
+      <w:proofErr w:type="spellStart"/>
+      <w:r>
+        <w:rPr>
+          <w:rFonts w:ascii="Times New Roman" w:hAnsi="Times New Roman" w:cs="Times New Roman"/>
+        </w:rPr>
+        <w:t>Perspectives</w:t>
+      </w:r>
+      <w:proofErr w:type="spellEnd"/>
+      <w:r>
+        <w:rPr>
+          <w:rFonts w:ascii="Times New Roman" w:hAnsi="Times New Roman" w:cs="Times New Roman"/>
+        </w:rPr>
+        <w:t>, 35.</w:t>
       </w:r>
     </w:p>
     <w:p>
@@ -14546,18 +16003,56 @@
           <w:lang w:val="en-US"/>
         </w:rPr>
       </w:pPr>
-      <w:r>
-        <w:rPr>
-          <w:rFonts w:ascii="Times New Roman" w:hAnsi="Times New Roman" w:cs="Times New Roman"/>
-        </w:rPr>
-        <w:t xml:space="preserve">Cicowiez, M. (2003). Caracterización Economico-Social de las Provincias Argentinas. </w:t>
+      <w:proofErr w:type="spellStart"/>
+      <w:r>
+        <w:rPr>
+          <w:rFonts w:ascii="Times New Roman" w:hAnsi="Times New Roman" w:cs="Times New Roman"/>
+        </w:rPr>
+        <w:t>Cicowiez</w:t>
+      </w:r>
+      <w:proofErr w:type="spellEnd"/>
+      <w:r>
+        <w:rPr>
+          <w:rFonts w:ascii="Times New Roman" w:hAnsi="Times New Roman" w:cs="Times New Roman"/>
+        </w:rPr>
+        <w:t xml:space="preserve">, M. (2003). Caracterización </w:t>
+      </w:r>
+      <w:proofErr w:type="spellStart"/>
+      <w:r>
+        <w:rPr>
+          <w:rFonts w:ascii="Times New Roman" w:hAnsi="Times New Roman" w:cs="Times New Roman"/>
+        </w:rPr>
+        <w:t>Economico</w:t>
+      </w:r>
+      <w:proofErr w:type="spellEnd"/>
+      <w:r>
+        <w:rPr>
+          <w:rFonts w:ascii="Times New Roman" w:hAnsi="Times New Roman" w:cs="Times New Roman"/>
+        </w:rPr>
+        <w:t xml:space="preserve">-Social de las Provincias Argentinas. </w:t>
       </w:r>
       <w:r>
         <w:rPr>
           <w:rFonts w:ascii="Times New Roman" w:hAnsi="Times New Roman" w:cs="Times New Roman"/>
           <w:lang w:val="en-US"/>
         </w:rPr>
-        <w:t xml:space="preserve">Coxhead, I., Nguyen, C. V. &amp; Vu, L. H. (2015). Migration in Vietnam: New Evidence from Recent Surveys (SSRN Scholarly Paper N.o ID 2752834). Social Science Research Network. Rochester, NY. </w:t>
+        <w:t xml:space="preserve">Coxhead, I., Nguyen, C. V. &amp; Vu, L. H. (2015). Migration in Vietnam: New Evidence from Recent Surveys (SSRN Scholarly Paper </w:t>
+      </w:r>
+      <w:proofErr w:type="spellStart"/>
+      <w:r>
+        <w:rPr>
+          <w:rFonts w:ascii="Times New Roman" w:hAnsi="Times New Roman" w:cs="Times New Roman"/>
+          <w:lang w:val="en-US"/>
+        </w:rPr>
+        <w:t>N.o</w:t>
+      </w:r>
+      <w:proofErr w:type="spellEnd"/>
+      <w:r>
+        <w:rPr>
+          <w:rFonts w:ascii="Times New Roman" w:hAnsi="Times New Roman" w:cs="Times New Roman"/>
+          <w:lang w:val="en-US"/>
+        </w:rPr>
+        <w:t xml:space="preserve"> ID 2752834). Social Science Research Network. Rochester, NY. </w:t>
       </w:r>
     </w:p>
     <w:p>
@@ -14571,12 +16066,85 @@
           <w:lang w:val="en-US"/>
         </w:rPr>
       </w:pPr>
+      <w:proofErr w:type="spellStart"/>
       <w:r>
         <w:rPr>
           <w:rFonts w:ascii="Times New Roman" w:hAnsi="Times New Roman" w:cs="Times New Roman"/>
           <w:lang w:val="en-US"/>
         </w:rPr>
-        <w:t>Danzer, A. &amp; Dietz, B. (2008). Economic Migration, Networks and Human Capital Transfe- rability from the New European Borderlands. A Comparison of Five Eastern European Countries. Verein f r Socialpolitik, Research Committee Development Economics, Pro- ceedings of the German Development Economics Conference, Zurich 2008.</w:t>
+        <w:t>Danzer</w:t>
+      </w:r>
+      <w:proofErr w:type="spellEnd"/>
+      <w:r>
+        <w:rPr>
+          <w:rFonts w:ascii="Times New Roman" w:hAnsi="Times New Roman" w:cs="Times New Roman"/>
+          <w:lang w:val="en-US"/>
+        </w:rPr>
+        <w:t xml:space="preserve">, A. &amp; Dietz, B. (2008). Economic Migration, Networks and Human Capital </w:t>
+      </w:r>
+      <w:proofErr w:type="spellStart"/>
+      <w:r>
+        <w:rPr>
+          <w:rFonts w:ascii="Times New Roman" w:hAnsi="Times New Roman" w:cs="Times New Roman"/>
+          <w:lang w:val="en-US"/>
+        </w:rPr>
+        <w:t>Transfe</w:t>
+      </w:r>
+      <w:proofErr w:type="spellEnd"/>
+      <w:r>
+        <w:rPr>
+          <w:rFonts w:ascii="Times New Roman" w:hAnsi="Times New Roman" w:cs="Times New Roman"/>
+          <w:lang w:val="en-US"/>
+        </w:rPr>
+        <w:t xml:space="preserve">- </w:t>
+      </w:r>
+      <w:proofErr w:type="spellStart"/>
+      <w:r>
+        <w:rPr>
+          <w:rFonts w:ascii="Times New Roman" w:hAnsi="Times New Roman" w:cs="Times New Roman"/>
+          <w:lang w:val="en-US"/>
+        </w:rPr>
+        <w:t>rability</w:t>
+      </w:r>
+      <w:proofErr w:type="spellEnd"/>
+      <w:r>
+        <w:rPr>
+          <w:rFonts w:ascii="Times New Roman" w:hAnsi="Times New Roman" w:cs="Times New Roman"/>
+          <w:lang w:val="en-US"/>
+        </w:rPr>
+        <w:t xml:space="preserve"> from the New European Borderlands. A Comparison of Five Eastern European Countries. Verein f r </w:t>
+      </w:r>
+      <w:proofErr w:type="spellStart"/>
+      <w:r>
+        <w:rPr>
+          <w:rFonts w:ascii="Times New Roman" w:hAnsi="Times New Roman" w:cs="Times New Roman"/>
+          <w:lang w:val="en-US"/>
+        </w:rPr>
+        <w:t>Socialpolitik</w:t>
+      </w:r>
+      <w:proofErr w:type="spellEnd"/>
+      <w:r>
+        <w:rPr>
+          <w:rFonts w:ascii="Times New Roman" w:hAnsi="Times New Roman" w:cs="Times New Roman"/>
+          <w:lang w:val="en-US"/>
+        </w:rPr>
+        <w:t xml:space="preserve">, Research Committee Development Economics, Pro- </w:t>
+      </w:r>
+      <w:proofErr w:type="spellStart"/>
+      <w:r>
+        <w:rPr>
+          <w:rFonts w:ascii="Times New Roman" w:hAnsi="Times New Roman" w:cs="Times New Roman"/>
+          <w:lang w:val="en-US"/>
+        </w:rPr>
+        <w:t>ceedings</w:t>
+      </w:r>
+      <w:proofErr w:type="spellEnd"/>
+      <w:r>
+        <w:rPr>
+          <w:rFonts w:ascii="Times New Roman" w:hAnsi="Times New Roman" w:cs="Times New Roman"/>
+          <w:lang w:val="en-US"/>
+        </w:rPr>
+        <w:t xml:space="preserve"> of the German Development Economics Conference, Zurich 2008.</w:t>
       </w:r>
     </w:p>
     <w:p>
@@ -14590,12 +16158,30 @@
           <w:lang w:val="en-US"/>
         </w:rPr>
       </w:pPr>
+      <w:proofErr w:type="spellStart"/>
       <w:r>
         <w:rPr>
           <w:rFonts w:ascii="Times New Roman" w:hAnsi="Times New Roman" w:cs="Times New Roman"/>
           <w:lang w:val="en-US"/>
         </w:rPr>
-        <w:t>Domencich, T. A., McFadden, D. &amp; McFadden, D. L. (1975). Urban Travel Demand: A Behavio- ral Analysis : a Charles River Associates Research Study [Google-Books-ID: 7bKUuAEA- CAAJ]. North-Holland Publishing Company.</w:t>
+        <w:t>Domencich</w:t>
+      </w:r>
+      <w:proofErr w:type="spellEnd"/>
+      <w:r>
+        <w:rPr>
+          <w:rFonts w:ascii="Times New Roman" w:hAnsi="Times New Roman" w:cs="Times New Roman"/>
+          <w:lang w:val="en-US"/>
+        </w:rPr>
+        <w:t>, T. A., McFadden, D. &amp; McFadden, D. L. (1975). Urban Travel Demand: A Behavio</w:t>
+      </w:r>
+      <w:bookmarkStart w:id="118" w:name="_GoBack"/>
+      <w:bookmarkEnd w:id="118"/>
+      <w:r>
+        <w:rPr>
+          <w:rFonts w:ascii="Times New Roman" w:hAnsi="Times New Roman" w:cs="Times New Roman"/>
+          <w:lang w:val="en-US"/>
+        </w:rPr>
+        <w:t>ral Analysis : a Charles River Associates Research Study [Google-Books-ID: 7bKUuAEA- CAAJ]. North-Holland Publishing Company.</w:t>
       </w:r>
     </w:p>
     <w:p>
@@ -14615,11 +16201,33 @@
         </w:rPr>
         <w:t xml:space="preserve">Dumont, J.-C. &amp; Liebig, T. (2014). Is migration good for the economy? </w:t>
       </w:r>
-      <w:r>
-        <w:rPr>
-          <w:rFonts w:ascii="Times New Roman" w:hAnsi="Times New Roman" w:cs="Times New Roman"/>
-        </w:rPr>
-        <w:t>Migration Policy Debates OECD.</w:t>
+      <w:proofErr w:type="spellStart"/>
+      <w:r>
+        <w:rPr>
+          <w:rFonts w:ascii="Times New Roman" w:hAnsi="Times New Roman" w:cs="Times New Roman"/>
+        </w:rPr>
+        <w:t>Migration</w:t>
+      </w:r>
+      <w:proofErr w:type="spellEnd"/>
+      <w:r>
+        <w:rPr>
+          <w:rFonts w:ascii="Times New Roman" w:hAnsi="Times New Roman" w:cs="Times New Roman"/>
+        </w:rPr>
+        <w:t xml:space="preserve"> </w:t>
+      </w:r>
+      <w:proofErr w:type="spellStart"/>
+      <w:r>
+        <w:rPr>
+          <w:rFonts w:ascii="Times New Roman" w:hAnsi="Times New Roman" w:cs="Times New Roman"/>
+        </w:rPr>
+        <w:t>Policy</w:t>
+      </w:r>
+      <w:proofErr w:type="spellEnd"/>
+      <w:r>
+        <w:rPr>
+          <w:rFonts w:ascii="Times New Roman" w:hAnsi="Times New Roman" w:cs="Times New Roman"/>
+        </w:rPr>
+        <w:t xml:space="preserve"> Debates OECD.</w:t>
       </w:r>
     </w:p>
     <w:p>
@@ -14684,7 +16292,63 @@
         <w:rPr>
           <w:rFonts w:ascii="Times New Roman" w:hAnsi="Times New Roman" w:cs="Times New Roman"/>
         </w:rPr>
-        <w:t xml:space="preserve">Greene, W. H. (2018). Econometric Analysis [Google-Books-ID: xGZRvgAACAAJ]. </w:t>
+        <w:t xml:space="preserve">Greene, W. H. (2018). </w:t>
+      </w:r>
+      <w:proofErr w:type="spellStart"/>
+      <w:r>
+        <w:rPr>
+          <w:rFonts w:ascii="Times New Roman" w:hAnsi="Times New Roman" w:cs="Times New Roman"/>
+        </w:rPr>
+        <w:t>Econometric</w:t>
+      </w:r>
+      <w:proofErr w:type="spellEnd"/>
+      <w:r>
+        <w:rPr>
+          <w:rFonts w:ascii="Times New Roman" w:hAnsi="Times New Roman" w:cs="Times New Roman"/>
+        </w:rPr>
+        <w:t xml:space="preserve"> </w:t>
+      </w:r>
+      <w:proofErr w:type="spellStart"/>
+      <w:r>
+        <w:rPr>
+          <w:rFonts w:ascii="Times New Roman" w:hAnsi="Times New Roman" w:cs="Times New Roman"/>
+        </w:rPr>
+        <w:t>Analysis</w:t>
+      </w:r>
+      <w:proofErr w:type="spellEnd"/>
+      <w:r>
+        <w:rPr>
+          <w:rFonts w:ascii="Times New Roman" w:hAnsi="Times New Roman" w:cs="Times New Roman"/>
+        </w:rPr>
+        <w:t xml:space="preserve"> [Google-</w:t>
+      </w:r>
+      <w:proofErr w:type="spellStart"/>
+      <w:r>
+        <w:rPr>
+          <w:rFonts w:ascii="Times New Roman" w:hAnsi="Times New Roman" w:cs="Times New Roman"/>
+        </w:rPr>
+        <w:t>Books</w:t>
+      </w:r>
+      <w:proofErr w:type="spellEnd"/>
+      <w:r>
+        <w:rPr>
+          <w:rFonts w:ascii="Times New Roman" w:hAnsi="Times New Roman" w:cs="Times New Roman"/>
+        </w:rPr>
+        <w:t xml:space="preserve">-ID: </w:t>
+      </w:r>
+      <w:proofErr w:type="spellStart"/>
+      <w:r>
+        <w:rPr>
+          <w:rFonts w:ascii="Times New Roman" w:hAnsi="Times New Roman" w:cs="Times New Roman"/>
+        </w:rPr>
+        <w:t>xGZRvgAACAAJ</w:t>
+      </w:r>
+      <w:proofErr w:type="spellEnd"/>
+      <w:r>
+        <w:rPr>
+          <w:rFonts w:ascii="Times New Roman" w:hAnsi="Times New Roman" w:cs="Times New Roman"/>
+        </w:rPr>
+        <w:t xml:space="preserve">]. </w:t>
       </w:r>
       <w:r>
         <w:rPr>
@@ -14733,12 +16397,21 @@
         </w:rPr>
         <w:t xml:space="preserve"> </w:t>
       </w:r>
+      <w:proofErr w:type="spellStart"/>
       <w:r>
         <w:rPr>
           <w:rFonts w:ascii="Times New Roman" w:hAnsi="Times New Roman" w:cs="Times New Roman"/>
           <w:lang w:val="en-US"/>
         </w:rPr>
-        <w:t xml:space="preserve">N.o ID 1505245). Social Science Research Network. </w:t>
+        <w:t>N.o</w:t>
+      </w:r>
+      <w:proofErr w:type="spellEnd"/>
+      <w:r>
+        <w:rPr>
+          <w:rFonts w:ascii="Times New Roman" w:hAnsi="Times New Roman" w:cs="Times New Roman"/>
+          <w:lang w:val="en-US"/>
+        </w:rPr>
+        <w:t xml:space="preserve"> ID 1505245). Social Science Research Network. </w:t>
       </w:r>
       <w:r>
         <w:rPr>
@@ -14759,12 +16432,85 @@
           <w:lang w:val="en-US"/>
         </w:rPr>
       </w:pPr>
+      <w:proofErr w:type="spellStart"/>
       <w:r>
         <w:rPr>
           <w:rFonts w:ascii="Times New Roman" w:hAnsi="Times New Roman" w:cs="Times New Roman"/>
           <w:lang w:val="en-US"/>
         </w:rPr>
-        <w:t xml:space="preserve">Kuhnt, J. (2019). Literature review: drivers of migration Why do people leave their homes? Is there an easy answer? A structured overview of migratory determinants [Publisher: Ger- man Development Institute / Deutsches Institut für Entwicklungspolitik (DIE) Version Number: 1.0]. </w:t>
+        <w:t>Kuhnt</w:t>
+      </w:r>
+      <w:proofErr w:type="spellEnd"/>
+      <w:r>
+        <w:rPr>
+          <w:rFonts w:ascii="Times New Roman" w:hAnsi="Times New Roman" w:cs="Times New Roman"/>
+          <w:lang w:val="en-US"/>
+        </w:rPr>
+        <w:t xml:space="preserve">, J. (2019). Literature review: drivers of migration Why do people leave their homes? Is there an easy answer? A structured overview of migratory determinants [Publisher: Ger- man Development Institute / </w:t>
+      </w:r>
+      <w:proofErr w:type="spellStart"/>
+      <w:r>
+        <w:rPr>
+          <w:rFonts w:ascii="Times New Roman" w:hAnsi="Times New Roman" w:cs="Times New Roman"/>
+          <w:lang w:val="en-US"/>
+        </w:rPr>
+        <w:t>Deutsches</w:t>
+      </w:r>
+      <w:proofErr w:type="spellEnd"/>
+      <w:r>
+        <w:rPr>
+          <w:rFonts w:ascii="Times New Roman" w:hAnsi="Times New Roman" w:cs="Times New Roman"/>
+          <w:lang w:val="en-US"/>
+        </w:rPr>
+        <w:t xml:space="preserve"> </w:t>
+      </w:r>
+      <w:proofErr w:type="spellStart"/>
+      <w:r>
+        <w:rPr>
+          <w:rFonts w:ascii="Times New Roman" w:hAnsi="Times New Roman" w:cs="Times New Roman"/>
+          <w:lang w:val="en-US"/>
+        </w:rPr>
+        <w:t>Institut</w:t>
+      </w:r>
+      <w:proofErr w:type="spellEnd"/>
+      <w:r>
+        <w:rPr>
+          <w:rFonts w:ascii="Times New Roman" w:hAnsi="Times New Roman" w:cs="Times New Roman"/>
+          <w:lang w:val="en-US"/>
+        </w:rPr>
+        <w:t xml:space="preserve"> </w:t>
+      </w:r>
+      <w:proofErr w:type="spellStart"/>
+      <w:r>
+        <w:rPr>
+          <w:rFonts w:ascii="Times New Roman" w:hAnsi="Times New Roman" w:cs="Times New Roman"/>
+          <w:lang w:val="en-US"/>
+        </w:rPr>
+        <w:t>für</w:t>
+      </w:r>
+      <w:proofErr w:type="spellEnd"/>
+      <w:r>
+        <w:rPr>
+          <w:rFonts w:ascii="Times New Roman" w:hAnsi="Times New Roman" w:cs="Times New Roman"/>
+          <w:lang w:val="en-US"/>
+        </w:rPr>
+        <w:t xml:space="preserve"> </w:t>
+      </w:r>
+      <w:proofErr w:type="spellStart"/>
+      <w:r>
+        <w:rPr>
+          <w:rFonts w:ascii="Times New Roman" w:hAnsi="Times New Roman" w:cs="Times New Roman"/>
+          <w:lang w:val="en-US"/>
+        </w:rPr>
+        <w:t>Entwicklungspolitik</w:t>
+      </w:r>
+      <w:proofErr w:type="spellEnd"/>
+      <w:r>
+        <w:rPr>
+          <w:rFonts w:ascii="Times New Roman" w:hAnsi="Times New Roman" w:cs="Times New Roman"/>
+          <w:lang w:val="en-US"/>
+        </w:rPr>
+        <w:t xml:space="preserve"> (DIE) Version Number: 1.0]. </w:t>
       </w:r>
     </w:p>
     <w:p>
@@ -14788,7 +16534,35 @@
         <w:rPr>
           <w:rFonts w:ascii="Times New Roman" w:hAnsi="Times New Roman" w:cs="Times New Roman"/>
         </w:rPr>
-        <w:t>International Migration Outlook 2013 (with J. Mo).</w:t>
+        <w:t xml:space="preserve">International </w:t>
+      </w:r>
+      <w:proofErr w:type="spellStart"/>
+      <w:r>
+        <w:rPr>
+          <w:rFonts w:ascii="Times New Roman" w:hAnsi="Times New Roman" w:cs="Times New Roman"/>
+        </w:rPr>
+        <w:t>Migration</w:t>
+      </w:r>
+      <w:proofErr w:type="spellEnd"/>
+      <w:r>
+        <w:rPr>
+          <w:rFonts w:ascii="Times New Roman" w:hAnsi="Times New Roman" w:cs="Times New Roman"/>
+        </w:rPr>
+        <w:t xml:space="preserve"> Outlook 2013 (</w:t>
+      </w:r>
+      <w:proofErr w:type="spellStart"/>
+      <w:r>
+        <w:rPr>
+          <w:rFonts w:ascii="Times New Roman" w:hAnsi="Times New Roman" w:cs="Times New Roman"/>
+        </w:rPr>
+        <w:t>with</w:t>
+      </w:r>
+      <w:proofErr w:type="spellEnd"/>
+      <w:r>
+        <w:rPr>
+          <w:rFonts w:ascii="Times New Roman" w:hAnsi="Times New Roman" w:cs="Times New Roman"/>
+        </w:rPr>
+        <w:t xml:space="preserve"> J. Mo).</w:t>
       </w:r>
     </w:p>
     <w:p>
@@ -14848,12 +16622,21 @@
           <w:lang w:val="en-US"/>
         </w:rPr>
       </w:pPr>
+      <w:proofErr w:type="spellStart"/>
       <w:r>
         <w:rPr>
           <w:rFonts w:ascii="Times New Roman" w:hAnsi="Times New Roman" w:cs="Times New Roman"/>
           <w:lang w:val="en-US"/>
         </w:rPr>
-        <w:t xml:space="preserve">Ravenstein, E. G. (1885). The Laws of Migration [Publisher: [Royal Statistical Society, Wiley]]. Journal of the Statistical Society of London, 48(2), 167-235. </w:t>
+        <w:t>Ravenstein</w:t>
+      </w:r>
+      <w:proofErr w:type="spellEnd"/>
+      <w:r>
+        <w:rPr>
+          <w:rFonts w:ascii="Times New Roman" w:hAnsi="Times New Roman" w:cs="Times New Roman"/>
+          <w:lang w:val="en-US"/>
+        </w:rPr>
+        <w:t xml:space="preserve">, E. G. (1885). The Laws of Migration [Publisher: [Royal Statistical Society, Wiley]]. Journal of the Statistical Society of London, 48(2), 167-235. </w:t>
       </w:r>
     </w:p>
     <w:p>
@@ -14886,12 +16669,21 @@
           <w:lang w:val="en-US"/>
         </w:rPr>
       </w:pPr>
+      <w:proofErr w:type="spellStart"/>
       <w:r>
         <w:rPr>
           <w:rFonts w:ascii="Times New Roman" w:hAnsi="Times New Roman" w:cs="Times New Roman"/>
           <w:lang w:val="en-US"/>
         </w:rPr>
-        <w:t xml:space="preserve">Sjaastad, L. A. (1962). The Costs and Returns of Human Migration [Publisher: University of Chicago Press]. </w:t>
+        <w:t>Sjaastad</w:t>
+      </w:r>
+      <w:proofErr w:type="spellEnd"/>
+      <w:r>
+        <w:rPr>
+          <w:rFonts w:ascii="Times New Roman" w:hAnsi="Times New Roman" w:cs="Times New Roman"/>
+          <w:lang w:val="en-US"/>
+        </w:rPr>
+        <w:t xml:space="preserve">, L. A. (1962). The Costs and Returns of Human Migration [Publisher: University of Chicago Press]. </w:t>
       </w:r>
       <w:r>
         <w:rPr>
@@ -14943,7 +16735,23 @@
           <w:rFonts w:ascii="Times New Roman" w:hAnsi="Times New Roman" w:cs="Times New Roman"/>
           <w:lang w:val="en-US"/>
         </w:rPr>
-        <w:t xml:space="preserve">Todaro, M. P. (1969). A Model of Labor Migration and Urban Unemployment in Less Deve- loped Countries [Publisher: American Economic Association]. </w:t>
+        <w:t xml:space="preserve">Todaro, M. P. (1969). A Model of Labor Migration and Urban Unemployment in Less </w:t>
+      </w:r>
+      <w:proofErr w:type="spellStart"/>
+      <w:r>
+        <w:rPr>
+          <w:rFonts w:ascii="Times New Roman" w:hAnsi="Times New Roman" w:cs="Times New Roman"/>
+          <w:lang w:val="en-US"/>
+        </w:rPr>
+        <w:t>Deve</w:t>
+      </w:r>
+      <w:proofErr w:type="spellEnd"/>
+      <w:r>
+        <w:rPr>
+          <w:rFonts w:ascii="Times New Roman" w:hAnsi="Times New Roman" w:cs="Times New Roman"/>
+          <w:lang w:val="en-US"/>
+        </w:rPr>
+        <w:t xml:space="preserve">- loped Countries [Publisher: American Economic Association]. </w:t>
       </w:r>
       <w:r>
         <w:rPr>
@@ -14963,18 +16771,55 @@
           <w:rFonts w:ascii="Times New Roman" w:hAnsi="Times New Roman" w:cs="Times New Roman"/>
         </w:rPr>
       </w:pPr>
+      <w:proofErr w:type="spellStart"/>
       <w:r>
         <w:rPr>
           <w:rFonts w:ascii="Times New Roman" w:hAnsi="Times New Roman" w:cs="Times New Roman"/>
           <w:lang w:val="en-US"/>
         </w:rPr>
-        <w:t xml:space="preserve">Zaiceva, A. (2014). The impact of aging on the scale of migration [Publisher: Institute of Labor Economics (IZA)]. </w:t>
-      </w:r>
-      <w:r>
-        <w:rPr>
-          <w:rFonts w:ascii="Times New Roman" w:hAnsi="Times New Roman" w:cs="Times New Roman"/>
-        </w:rPr>
-        <w:t xml:space="preserve">IZA World of Labor, 1-99. </w:t>
+        <w:t>Zaiceva</w:t>
+      </w:r>
+      <w:proofErr w:type="spellEnd"/>
+      <w:r>
+        <w:rPr>
+          <w:rFonts w:ascii="Times New Roman" w:hAnsi="Times New Roman" w:cs="Times New Roman"/>
+          <w:lang w:val="en-US"/>
+        </w:rPr>
+        <w:t xml:space="preserve">, A. (2014). The impact of aging on the scale of migration [Publisher: Institute of Labor Economics (IZA)]. </w:t>
+      </w:r>
+      <w:r>
+        <w:rPr>
+          <w:rFonts w:ascii="Times New Roman" w:hAnsi="Times New Roman" w:cs="Times New Roman"/>
+        </w:rPr>
+        <w:t xml:space="preserve">IZA </w:t>
+      </w:r>
+      <w:proofErr w:type="spellStart"/>
+      <w:r>
+        <w:rPr>
+          <w:rFonts w:ascii="Times New Roman" w:hAnsi="Times New Roman" w:cs="Times New Roman"/>
+        </w:rPr>
+        <w:t>World</w:t>
+      </w:r>
+      <w:proofErr w:type="spellEnd"/>
+      <w:r>
+        <w:rPr>
+          <w:rFonts w:ascii="Times New Roman" w:hAnsi="Times New Roman" w:cs="Times New Roman"/>
+        </w:rPr>
+        <w:t xml:space="preserve"> </w:t>
+      </w:r>
+      <w:proofErr w:type="spellStart"/>
+      <w:r>
+        <w:rPr>
+          <w:rFonts w:ascii="Times New Roman" w:hAnsi="Times New Roman" w:cs="Times New Roman"/>
+        </w:rPr>
+        <w:t>of</w:t>
+      </w:r>
+      <w:proofErr w:type="spellEnd"/>
+      <w:r>
+        <w:rPr>
+          <w:rFonts w:ascii="Times New Roman" w:hAnsi="Times New Roman" w:cs="Times New Roman"/>
+        </w:rPr>
+        <w:t xml:space="preserve"> Labor, 1-99. </w:t>
       </w:r>
     </w:p>
     <w:p>
@@ -17601,7 +19446,7 @@
 </file>
 
 <file path=customXml/itemProps1.xml><?xml version="1.0" encoding="utf-8"?>
-<ds:datastoreItem xmlns:ds="http://schemas.openxmlformats.org/officeDocument/2006/customXml" ds:itemID="{1735F32A-E5AE-4E0A-BA83-546C5529CEA0}">
+<ds:datastoreItem xmlns:ds="http://schemas.openxmlformats.org/officeDocument/2006/customXml" ds:itemID="{E96E5932-51A1-4298-83C6-EFDAD5B134F4}">
   <ds:schemaRefs>
     <ds:schemaRef ds:uri="http://schemas.openxmlformats.org/officeDocument/2006/bibliography"/>
   </ds:schemaRefs>

</xml_diff>